<commit_message>
Rapport de stage 05/09/2022 V2
</commit_message>
<xml_diff>
--- a/Rapport de stage.docx
+++ b/Rapport de stage.docx
@@ -1,6 +1,6 @@
 
 <file path=word/document.xml><?xml version="1.0" encoding="utf-8"?>
-<w:document xmlns:wpc="http://schemas.microsoft.com/office/word/2010/wordprocessingCanvas" xmlns:cx="http://schemas.microsoft.com/office/drawing/2014/chartex" xmlns:cx1="http://schemas.microsoft.com/office/drawing/2015/9/8/chartex" xmlns:cx2="http://schemas.microsoft.com/office/drawing/2015/10/21/chartex" xmlns:cx3="http://schemas.microsoft.com/office/drawing/2016/5/9/chartex" xmlns:cx4="http://schemas.microsoft.com/office/drawing/2016/5/10/chartex" xmlns:cx5="http://schemas.microsoft.com/office/drawing/2016/5/11/chartex" xmlns:cx6="http://schemas.microsoft.com/office/drawing/2016/5/12/chartex" xmlns:cx7="http://schemas.microsoft.com/office/drawing/2016/5/13/chartex" xmlns:cx8="http://schemas.microsoft.com/office/drawing/2016/5/14/chartex" xmlns:mc="http://schemas.openxmlformats.org/markup-compatibility/2006" xmlns:aink="http://schemas.microsoft.com/office/drawing/2016/ink" xmlns:am3d="http://schemas.microsoft.com/office/drawing/2017/model3d" xmlns:o="urn:schemas-microsoft-com:office:office" xmlns:r="http://schemas.openxmlformats.org/officeDocument/2006/relationships" xmlns:m="http://schemas.openxmlformats.org/officeDocument/2006/math" xmlns:v="urn:schemas-microsoft-com:vml" xmlns:wp14="http://schemas.microsoft.com/office/word/2010/wordprocessingDrawing" xmlns:wp="http://schemas.openxmlformats.org/drawingml/2006/wordprocessingDrawing" xmlns:w10="urn:schemas-microsoft-com:office:word" xmlns:w="http://schemas.openxmlformats.org/wordprocessingml/2006/main" xmlns:w14="http://schemas.microsoft.com/office/word/2010/wordml" xmlns:w15="http://schemas.microsoft.com/office/word/2012/wordml" xmlns:w16cex="http://schemas.microsoft.com/office/word/2018/wordml/cex" xmlns:w16cid="http://schemas.microsoft.com/office/word/2016/wordml/cid" xmlns:w16="http://schemas.microsoft.com/office/word/2018/wordml" xmlns:w16se="http://schemas.microsoft.com/office/word/2015/wordml/symex" xmlns:wpg="http://schemas.microsoft.com/office/word/2010/wordprocessingGroup" xmlns:wpi="http://schemas.microsoft.com/office/word/2010/wordprocessingInk" xmlns:wne="http://schemas.microsoft.com/office/word/2006/wordml" xmlns:wps="http://schemas.microsoft.com/office/word/2010/wordprocessingShape" mc:Ignorable="w14 w15 w16se w16cid w16 w16cex wp14">
+<w:document xmlns:ve="http://schemas.openxmlformats.org/markup-compatibility/2006" xmlns:o="urn:schemas-microsoft-com:office:office" xmlns:r="http://schemas.openxmlformats.org/officeDocument/2006/relationships" xmlns:m="http://schemas.openxmlformats.org/officeDocument/2006/math" xmlns:v="urn:schemas-microsoft-com:vml" xmlns:wp="http://schemas.openxmlformats.org/drawingml/2006/wordprocessingDrawing" xmlns:w10="urn:schemas-microsoft-com:office:word" xmlns:w="http://schemas.openxmlformats.org/wordprocessingml/2006/main" xmlns:wne="http://schemas.microsoft.com/office/word/2006/wordml">
   <w:body>
     <w:p>
       <w:pPr>
@@ -185,9 +185,10 @@
       <w:r>
         <w:rPr>
           <w:noProof/>
+          <w:lang w:eastAsia="fr-FR"/>
         </w:rPr>
         <w:drawing>
-          <wp:inline distT="0" distB="0" distL="0" distR="0" wp14:anchorId="7D14B1EC" wp14:editId="1DFAA9D1">
+          <wp:inline distT="0" distB="0" distL="0" distR="0">
             <wp:extent cx="4013200" cy="1181100"/>
             <wp:effectExtent l="0" t="0" r="0" b="0"/>
             <wp:docPr id="1" name="Image 1"/>
@@ -205,7 +206,7 @@
                     <a:blip r:embed="rId8">
                       <a:extLst>
                         <a:ext uri="{28A0092B-C50C-407E-A947-70E740481C1C}">
-                          <a14:useLocalDpi xmlns:a14="http://schemas.microsoft.com/office/drawing/2010/main" val="0"/>
+                          <a14:useLocalDpi xmlns:a14="http://schemas.microsoft.com/office/drawing/2010/main" xmlns:wps="http://schemas.microsoft.com/office/word/2010/wordprocessingShape" xmlns:wpi="http://schemas.microsoft.com/office/word/2010/wordprocessingInk" xmlns:wpg="http://schemas.microsoft.com/office/word/2010/wordprocessingGroup" xmlns:w16se="http://schemas.microsoft.com/office/word/2015/wordml/symex" xmlns:w16="http://schemas.microsoft.com/office/word/2018/wordml" xmlns:w16cid="http://schemas.microsoft.com/office/word/2016/wordml/cid" xmlns:w16cex="http://schemas.microsoft.com/office/word/2018/wordml/cex" xmlns:w15="http://schemas.microsoft.com/office/word/2012/wordml" xmlns:w14="http://schemas.microsoft.com/office/word/2010/wordml" xmlns:w="http://schemas.openxmlformats.org/wordprocessingml/2006/main" xmlns:w10="urn:schemas-microsoft-com:office:word" xmlns:wp14="http://schemas.microsoft.com/office/word/2010/wordprocessingDrawing" xmlns:v="urn:schemas-microsoft-com:vml" xmlns:o="urn:schemas-microsoft-com:office:office" xmlns:am3d="http://schemas.microsoft.com/office/drawing/2017/model3d" xmlns:aink="http://schemas.microsoft.com/office/drawing/2016/ink" xmlns:mc="http://schemas.openxmlformats.org/markup-compatibility/2006" xmlns:cx8="http://schemas.microsoft.com/office/drawing/2016/5/14/chartex" xmlns:cx7="http://schemas.microsoft.com/office/drawing/2016/5/13/chartex" xmlns:cx6="http://schemas.microsoft.com/office/drawing/2016/5/12/chartex" xmlns:cx5="http://schemas.microsoft.com/office/drawing/2016/5/11/chartex" xmlns:cx4="http://schemas.microsoft.com/office/drawing/2016/5/10/chartex" xmlns:cx3="http://schemas.microsoft.com/office/drawing/2016/5/9/chartex" xmlns:cx2="http://schemas.microsoft.com/office/drawing/2015/10/21/chartex" xmlns:cx1="http://schemas.microsoft.com/office/drawing/2015/9/8/chartex" xmlns:cx="http://schemas.microsoft.com/office/drawing/2014/chartex" xmlns:wpc="http://schemas.microsoft.com/office/word/2010/wordprocessingCanvas" xmlns="" val="0"/>
                         </a:ext>
                       </a:extLst>
                     </a:blip>
@@ -365,9 +366,8 @@
           <w:sz w:val="28"/>
           <w:szCs w:val="28"/>
         </w:rPr>
-        <w:t xml:space="preserve"> Sommaire…………………………………………………………………………………………………</w:t>
-      </w:r>
-      <w:proofErr w:type="gramStart"/>
+        <w:t xml:space="preserve"> Sommaire……………………………………………………………………………………………………</w:t>
+      </w:r>
       <w:r>
         <w:rPr>
           <w:sz w:val="28"/>
@@ -380,44 +380,171 @@
           <w:sz w:val="28"/>
           <w:szCs w:val="28"/>
         </w:rPr>
+        <w:t>.</w:t>
+      </w:r>
+      <w:r>
+        <w:rPr>
+          <w:sz w:val="20"/>
+          <w:szCs w:val="20"/>
+        </w:rPr>
+        <w:t>1</w:t>
+      </w:r>
+    </w:p>
+    <w:p>
+      <w:pPr>
+        <w:rPr>
+          <w:sz w:val="28"/>
+          <w:szCs w:val="28"/>
+        </w:rPr>
+      </w:pPr>
+      <w:r>
+        <w:rPr>
+          <w:sz w:val="28"/>
+          <w:szCs w:val="28"/>
+        </w:rPr>
+        <w:t>Remerciement………………………………………………………………………………………</w:t>
+      </w:r>
+      <w:r>
+        <w:rPr>
+          <w:sz w:val="28"/>
+          <w:szCs w:val="28"/>
+        </w:rPr>
+        <w:t>………</w:t>
+      </w:r>
+      <w:r>
+        <w:rPr>
+          <w:sz w:val="28"/>
+          <w:szCs w:val="28"/>
+        </w:rPr>
+        <w:t>.</w:t>
+      </w:r>
+      <w:r>
+        <w:rPr>
+          <w:sz w:val="28"/>
+          <w:szCs w:val="28"/>
+        </w:rPr>
+        <w:t>.</w:t>
+      </w:r>
+      <w:r>
+        <w:rPr>
+          <w:sz w:val="20"/>
+          <w:szCs w:val="20"/>
+        </w:rPr>
+        <w:t>2</w:t>
+      </w:r>
+    </w:p>
+    <w:p>
+      <w:pPr>
+        <w:rPr>
+          <w:sz w:val="28"/>
+          <w:szCs w:val="28"/>
+        </w:rPr>
+      </w:pPr>
+      <w:r>
+        <w:rPr>
+          <w:sz w:val="28"/>
+          <w:szCs w:val="28"/>
+        </w:rPr>
+        <w:t xml:space="preserve"> Introduction</w:t>
+      </w:r>
+      <w:r>
+        <w:rPr>
+          <w:sz w:val="28"/>
+          <w:szCs w:val="28"/>
+        </w:rPr>
+        <w:t>……………………………………………………………………………………………</w:t>
+      </w:r>
+      <w:r>
+        <w:rPr>
+          <w:sz w:val="28"/>
+          <w:szCs w:val="28"/>
+        </w:rPr>
+        <w:t>……</w:t>
+      </w:r>
+      <w:r>
+        <w:rPr>
+          <w:sz w:val="28"/>
+          <w:szCs w:val="28"/>
+        </w:rPr>
         <w:t>…</w:t>
       </w:r>
       <w:r>
         <w:rPr>
+          <w:sz w:val="20"/>
+          <w:szCs w:val="20"/>
+        </w:rPr>
+        <w:t>3</w:t>
+      </w:r>
+    </w:p>
+    <w:p>
+      <w:pPr>
+        <w:rPr>
+          <w:sz w:val="28"/>
+          <w:szCs w:val="28"/>
+        </w:rPr>
+      </w:pPr>
+      <w:r>
+        <w:rPr>
+          <w:sz w:val="28"/>
+          <w:szCs w:val="28"/>
+        </w:rPr>
+        <w:t xml:space="preserve">Présentation de </w:t>
+      </w:r>
+      <w:r>
+        <w:rPr>
+          <w:sz w:val="28"/>
+          <w:szCs w:val="28"/>
+        </w:rPr>
+        <w:t>L’entreprise…</w:t>
+      </w:r>
+      <w:r>
+        <w:rPr>
+          <w:sz w:val="28"/>
+          <w:szCs w:val="28"/>
+        </w:rPr>
+        <w:t>……………………………………………</w:t>
+      </w:r>
+      <w:r>
+        <w:rPr>
+          <w:sz w:val="28"/>
+          <w:szCs w:val="28"/>
+        </w:rPr>
+        <w:t>…</w:t>
+      </w:r>
+      <w:r>
+        <w:rPr>
+          <w:sz w:val="28"/>
+          <w:szCs w:val="28"/>
+        </w:rPr>
+        <w:t>………</w:t>
+      </w:r>
+      <w:r>
+        <w:rPr>
+          <w:sz w:val="28"/>
+          <w:szCs w:val="28"/>
+        </w:rPr>
+        <w:t>…</w:t>
+      </w:r>
+      <w:r>
+        <w:rPr>
           <w:sz w:val="28"/>
           <w:szCs w:val="28"/>
         </w:rPr>
         <w:t>.</w:t>
       </w:r>
-      <w:proofErr w:type="gramEnd"/>
-      <w:r>
-        <w:rPr>
-          <w:sz w:val="20"/>
-          <w:szCs w:val="20"/>
-        </w:rPr>
-        <w:t>1</w:t>
-      </w:r>
-    </w:p>
-    <w:p>
-      <w:pPr>
-        <w:rPr>
-          <w:sz w:val="28"/>
-          <w:szCs w:val="28"/>
-        </w:rPr>
-      </w:pPr>
-      <w:r>
-        <w:rPr>
-          <w:sz w:val="28"/>
-          <w:szCs w:val="28"/>
-        </w:rPr>
-        <w:t xml:space="preserve"> </w:t>
-      </w:r>
-      <w:r>
-        <w:rPr>
-          <w:sz w:val="28"/>
-          <w:szCs w:val="28"/>
-        </w:rPr>
-        <w:t>Remerciement………………………………………………………………………………………</w:t>
+      <w:r>
+        <w:rPr>
+          <w:sz w:val="28"/>
+          <w:szCs w:val="28"/>
+        </w:rPr>
+        <w:t>.</w:t>
+      </w:r>
+      <w:r>
+        <w:rPr>
+          <w:sz w:val="28"/>
+          <w:szCs w:val="28"/>
+        </w:rPr>
+        <w:t>………</w:t>
       </w:r>
       <w:r>
         <w:rPr>
@@ -426,13 +553,77 @@
         </w:rPr>
         <w:t>…</w:t>
       </w:r>
-      <w:proofErr w:type="gramStart"/>
-      <w:r>
-        <w:rPr>
-          <w:sz w:val="28"/>
-          <w:szCs w:val="28"/>
-        </w:rPr>
-        <w:t>……</w:t>
+      <w:r>
+        <w:rPr>
+          <w:sz w:val="28"/>
+          <w:szCs w:val="28"/>
+        </w:rPr>
+        <w:t>…</w:t>
+      </w:r>
+      <w:r>
+        <w:rPr>
+          <w:sz w:val="20"/>
+          <w:szCs w:val="20"/>
+        </w:rPr>
+        <w:t>4</w:t>
+      </w:r>
+    </w:p>
+    <w:p>
+      <w:pPr>
+        <w:jc w:val="center"/>
+        <w:rPr>
+          <w:sz w:val="28"/>
+          <w:szCs w:val="28"/>
+        </w:rPr>
+      </w:pPr>
+      <w:r>
+        <w:rPr>
+          <w:sz w:val="28"/>
+          <w:szCs w:val="28"/>
+        </w:rPr>
+        <w:t>Contexte……….</w:t>
+      </w:r>
+      <w:r>
+        <w:rPr>
+          <w:sz w:val="28"/>
+          <w:szCs w:val="28"/>
+        </w:rPr>
+        <w:t>…</w:t>
+      </w:r>
+      <w:r>
+        <w:rPr>
+          <w:sz w:val="28"/>
+          <w:szCs w:val="28"/>
+        </w:rPr>
+        <w:t>………………</w:t>
+      </w:r>
+      <w:r>
+        <w:rPr>
+          <w:sz w:val="28"/>
+          <w:szCs w:val="28"/>
+        </w:rPr>
+        <w:t>..</w:t>
+      </w:r>
+      <w:r>
+        <w:rPr>
+          <w:sz w:val="28"/>
+          <w:szCs w:val="28"/>
+        </w:rPr>
+        <w:t>……………………………...</w:t>
+      </w:r>
+      <w:r>
+        <w:rPr>
+          <w:sz w:val="28"/>
+          <w:szCs w:val="28"/>
+        </w:rPr>
+        <w:t>...........................................</w:t>
+      </w:r>
+      <w:r>
+        <w:rPr>
+          <w:sz w:val="28"/>
+          <w:szCs w:val="28"/>
+        </w:rPr>
+        <w:t>..</w:t>
       </w:r>
       <w:r>
         <w:rPr>
@@ -441,7 +632,56 @@
         </w:rPr>
         <w:t>.</w:t>
       </w:r>
-      <w:proofErr w:type="gramEnd"/>
+      <w:r>
+        <w:rPr>
+          <w:sz w:val="20"/>
+          <w:szCs w:val="20"/>
+        </w:rPr>
+        <w:t>5</w:t>
+      </w:r>
+    </w:p>
+    <w:p>
+      <w:pPr>
+        <w:rPr>
+          <w:sz w:val="28"/>
+          <w:szCs w:val="28"/>
+        </w:rPr>
+      </w:pPr>
+      <w:r>
+        <w:rPr>
+          <w:sz w:val="28"/>
+          <w:szCs w:val="28"/>
+        </w:rPr>
+        <w:t xml:space="preserve">Schéma de </w:t>
+      </w:r>
+      <w:r>
+        <w:rPr>
+          <w:sz w:val="28"/>
+          <w:szCs w:val="28"/>
+        </w:rPr>
+        <w:t>cas d’utilisation……….</w:t>
+      </w:r>
+      <w:r>
+        <w:rPr>
+          <w:sz w:val="28"/>
+          <w:szCs w:val="28"/>
+        </w:rPr>
+        <w:t>………………………………………………….............</w:t>
+      </w:r>
+      <w:r>
+        <w:rPr>
+          <w:sz w:val="28"/>
+          <w:szCs w:val="28"/>
+        </w:rPr>
+        <w:t>..</w:t>
+      </w:r>
+      <w:r>
+        <w:rPr>
+          <w:sz w:val="28"/>
+          <w:szCs w:val="28"/>
+        </w:rPr>
+        <w:t>....</w:t>
+      </w:r>
       <w:r>
         <w:rPr>
           <w:sz w:val="28"/>
@@ -454,36 +694,246 @@
           <w:sz w:val="20"/>
           <w:szCs w:val="20"/>
         </w:rPr>
-        <w:t>2</w:t>
-      </w:r>
-    </w:p>
-    <w:p>
-      <w:pPr>
-        <w:rPr>
-          <w:sz w:val="28"/>
-          <w:szCs w:val="28"/>
-        </w:rPr>
-      </w:pPr>
-      <w:r>
-        <w:rPr>
-          <w:sz w:val="28"/>
-          <w:szCs w:val="28"/>
-        </w:rPr>
-        <w:t xml:space="preserve"> Introduction</w:t>
-      </w:r>
-      <w:r>
-        <w:rPr>
-          <w:sz w:val="28"/>
-          <w:szCs w:val="28"/>
-        </w:rPr>
-        <w:t>……………………………………………………………………………………………</w:t>
-      </w:r>
-      <w:r>
-        <w:rPr>
-          <w:sz w:val="28"/>
-          <w:szCs w:val="28"/>
-        </w:rPr>
-        <w:t>……</w:t>
+        <w:t>6</w:t>
+      </w:r>
+    </w:p>
+    <w:p>
+      <w:pPr>
+        <w:rPr>
+          <w:sz w:val="28"/>
+          <w:szCs w:val="28"/>
+        </w:rPr>
+      </w:pPr>
+      <w:r>
+        <w:rPr>
+          <w:sz w:val="28"/>
+          <w:szCs w:val="28"/>
+        </w:rPr>
+        <w:t>Mission</w:t>
+      </w:r>
+      <w:r>
+        <w:rPr>
+          <w:sz w:val="28"/>
+          <w:szCs w:val="28"/>
+        </w:rPr>
+        <w:t xml:space="preserve"> 1</w:t>
+      </w:r>
+      <w:r>
+        <w:rPr>
+          <w:sz w:val="28"/>
+          <w:szCs w:val="28"/>
+        </w:rPr>
+        <w:t>.1</w:t>
+      </w:r>
+      <w:r>
+        <w:rPr>
+          <w:sz w:val="28"/>
+          <w:szCs w:val="28"/>
+        </w:rPr>
+        <w:t>…………………………………………………………………………………………….…..….</w:t>
+      </w:r>
+      <w:r>
+        <w:rPr>
+          <w:sz w:val="28"/>
+          <w:szCs w:val="28"/>
+        </w:rPr>
+        <w:t>.</w:t>
+      </w:r>
+      <w:r>
+        <w:rPr>
+          <w:sz w:val="20"/>
+          <w:szCs w:val="20"/>
+        </w:rPr>
+        <w:t>7</w:t>
+      </w:r>
+    </w:p>
+    <w:p>
+      <w:pPr>
+        <w:rPr>
+          <w:sz w:val="28"/>
+          <w:szCs w:val="28"/>
+        </w:rPr>
+      </w:pPr>
+      <w:r>
+        <w:rPr>
+          <w:sz w:val="28"/>
+          <w:szCs w:val="28"/>
+        </w:rPr>
+        <w:t xml:space="preserve"> Mission 1.2……………………………………………………………………………………………………</w:t>
+      </w:r>
+      <w:r>
+        <w:rPr>
+          <w:sz w:val="28"/>
+          <w:szCs w:val="28"/>
+        </w:rPr>
+        <w:t>..</w:t>
+      </w:r>
+      <w:r>
+        <w:rPr>
+          <w:sz w:val="20"/>
+          <w:szCs w:val="20"/>
+        </w:rPr>
+        <w:t>8</w:t>
+      </w:r>
+    </w:p>
+    <w:p>
+      <w:pPr>
+        <w:rPr>
+          <w:sz w:val="28"/>
+          <w:szCs w:val="28"/>
+        </w:rPr>
+      </w:pPr>
+      <w:r>
+        <w:rPr>
+          <w:sz w:val="28"/>
+          <w:szCs w:val="28"/>
+        </w:rPr>
+        <w:t>Mission 1.3……………………………………………………………………………………………………</w:t>
+      </w:r>
+      <w:r>
+        <w:rPr>
+          <w:sz w:val="28"/>
+          <w:szCs w:val="28"/>
+        </w:rPr>
+        <w:t>..</w:t>
+      </w:r>
+      <w:r>
+        <w:rPr>
+          <w:sz w:val="20"/>
+          <w:szCs w:val="20"/>
+        </w:rPr>
+        <w:t>9</w:t>
+      </w:r>
+    </w:p>
+    <w:p>
+      <w:pPr>
+        <w:rPr>
+          <w:sz w:val="20"/>
+          <w:szCs w:val="20"/>
+        </w:rPr>
+      </w:pPr>
+      <w:r>
+        <w:rPr>
+          <w:sz w:val="28"/>
+          <w:szCs w:val="28"/>
+        </w:rPr>
+        <w:t xml:space="preserve"> Mission 1.4…………………………….………………………………………………………………………</w:t>
+      </w:r>
+      <w:r>
+        <w:rPr>
+          <w:sz w:val="20"/>
+          <w:szCs w:val="20"/>
+        </w:rPr>
+        <w:t>10</w:t>
+      </w:r>
+    </w:p>
+    <w:p>
+      <w:pPr>
+        <w:rPr>
+          <w:sz w:val="20"/>
+          <w:szCs w:val="20"/>
+        </w:rPr>
+      </w:pPr>
+      <w:r>
+        <w:rPr>
+          <w:sz w:val="28"/>
+          <w:szCs w:val="28"/>
+        </w:rPr>
+        <w:t xml:space="preserve"> Mission 2.1…………………………………………………………………………………………………….</w:t>
+      </w:r>
+      <w:r>
+        <w:rPr>
+          <w:sz w:val="20"/>
+          <w:szCs w:val="20"/>
+        </w:rPr>
+        <w:t>11</w:t>
+      </w:r>
+    </w:p>
+    <w:p>
+      <w:pPr>
+        <w:rPr>
+          <w:sz w:val="20"/>
+          <w:szCs w:val="20"/>
+        </w:rPr>
+      </w:pPr>
+      <w:r>
+        <w:rPr>
+          <w:sz w:val="28"/>
+          <w:szCs w:val="28"/>
+        </w:rPr>
+        <w:t xml:space="preserve"> Mission 2.2……………………………………………………………………………………………………</w:t>
+      </w:r>
+      <w:r>
+        <w:rPr>
+          <w:sz w:val="28"/>
+          <w:szCs w:val="28"/>
+        </w:rPr>
+        <w:t>.</w:t>
+      </w:r>
+      <w:r>
+        <w:rPr>
+          <w:sz w:val="20"/>
+          <w:szCs w:val="20"/>
+        </w:rPr>
+        <w:t>12</w:t>
+      </w:r>
+    </w:p>
+    <w:p>
+      <w:pPr>
+        <w:rPr>
+          <w:sz w:val="28"/>
+          <w:szCs w:val="28"/>
+        </w:rPr>
+      </w:pPr>
+      <w:r>
+        <w:rPr>
+          <w:sz w:val="28"/>
+          <w:szCs w:val="28"/>
+        </w:rPr>
+        <w:t xml:space="preserve"> Mission 2.3……………………………………………………………………………………………………</w:t>
+      </w:r>
+      <w:r>
+        <w:rPr>
+          <w:sz w:val="28"/>
+          <w:szCs w:val="28"/>
+        </w:rPr>
+        <w:t>.</w:t>
+      </w:r>
+      <w:r>
+        <w:rPr>
+          <w:sz w:val="20"/>
+          <w:szCs w:val="20"/>
+        </w:rPr>
+        <w:t>13</w:t>
+      </w:r>
+    </w:p>
+    <w:p>
+      <w:pPr>
+        <w:rPr>
+          <w:sz w:val="20"/>
+          <w:szCs w:val="20"/>
+        </w:rPr>
+      </w:pPr>
+      <w:r>
+        <w:rPr>
+          <w:sz w:val="28"/>
+          <w:szCs w:val="28"/>
+        </w:rPr>
+        <w:t>Mission2.4……………………………</w:t>
+      </w:r>
+      <w:r>
+        <w:rPr>
+          <w:sz w:val="28"/>
+          <w:szCs w:val="28"/>
+        </w:rPr>
+        <w:t>.</w:t>
+      </w:r>
+      <w:r>
+        <w:rPr>
+          <w:sz w:val="28"/>
+          <w:szCs w:val="28"/>
+        </w:rPr>
+        <w:t>……………………………………………………………….……</w:t>
       </w:r>
       <w:r>
         <w:rPr>
@@ -497,642 +947,6 @@
           <w:sz w:val="20"/>
           <w:szCs w:val="20"/>
         </w:rPr>
-        <w:t>3</w:t>
-      </w:r>
-    </w:p>
-    <w:p>
-      <w:pPr>
-        <w:rPr>
-          <w:sz w:val="28"/>
-          <w:szCs w:val="28"/>
-        </w:rPr>
-      </w:pPr>
-      <w:r>
-        <w:rPr>
-          <w:sz w:val="28"/>
-          <w:szCs w:val="28"/>
-        </w:rPr>
-        <w:t xml:space="preserve"> </w:t>
-      </w:r>
-      <w:r>
-        <w:rPr>
-          <w:sz w:val="28"/>
-          <w:szCs w:val="28"/>
-        </w:rPr>
-        <w:t xml:space="preserve">Présentation de </w:t>
-      </w:r>
-      <w:r>
-        <w:rPr>
-          <w:sz w:val="28"/>
-          <w:szCs w:val="28"/>
-        </w:rPr>
-        <w:t>L’entreprise…</w:t>
-      </w:r>
-      <w:r>
-        <w:rPr>
-          <w:sz w:val="28"/>
-          <w:szCs w:val="28"/>
-        </w:rPr>
-        <w:t>……………………………………………</w:t>
-      </w:r>
-      <w:r>
-        <w:rPr>
-          <w:sz w:val="28"/>
-          <w:szCs w:val="28"/>
-        </w:rPr>
-        <w:t>…</w:t>
-      </w:r>
-      <w:r>
-        <w:rPr>
-          <w:sz w:val="28"/>
-          <w:szCs w:val="28"/>
-        </w:rPr>
-        <w:t>……</w:t>
-      </w:r>
-      <w:proofErr w:type="gramStart"/>
-      <w:r>
-        <w:rPr>
-          <w:sz w:val="28"/>
-          <w:szCs w:val="28"/>
-        </w:rPr>
-        <w:t>…</w:t>
-      </w:r>
-      <w:r>
-        <w:rPr>
-          <w:sz w:val="28"/>
-          <w:szCs w:val="28"/>
-        </w:rPr>
-        <w:t>…</w:t>
-      </w:r>
-      <w:r>
-        <w:rPr>
-          <w:sz w:val="28"/>
-          <w:szCs w:val="28"/>
-        </w:rPr>
-        <w:t>.</w:t>
-      </w:r>
-      <w:proofErr w:type="gramEnd"/>
-      <w:r>
-        <w:rPr>
-          <w:sz w:val="28"/>
-          <w:szCs w:val="28"/>
-        </w:rPr>
-        <w:t>.</w:t>
-      </w:r>
-      <w:r>
-        <w:rPr>
-          <w:sz w:val="28"/>
-          <w:szCs w:val="28"/>
-        </w:rPr>
-        <w:t>………</w:t>
-      </w:r>
-      <w:r>
-        <w:rPr>
-          <w:sz w:val="28"/>
-          <w:szCs w:val="28"/>
-        </w:rPr>
-        <w:t>…</w:t>
-      </w:r>
-      <w:r>
-        <w:rPr>
-          <w:sz w:val="28"/>
-          <w:szCs w:val="28"/>
-        </w:rPr>
-        <w:t>…</w:t>
-      </w:r>
-      <w:r>
-        <w:rPr>
-          <w:sz w:val="20"/>
-          <w:szCs w:val="20"/>
-        </w:rPr>
-        <w:t>4</w:t>
-      </w:r>
-    </w:p>
-    <w:p>
-      <w:pPr>
-        <w:jc w:val="center"/>
-        <w:rPr>
-          <w:sz w:val="28"/>
-          <w:szCs w:val="28"/>
-        </w:rPr>
-      </w:pPr>
-      <w:r>
-        <w:rPr>
-          <w:sz w:val="28"/>
-          <w:szCs w:val="28"/>
-        </w:rPr>
-        <w:t>Contexte…</w:t>
-      </w:r>
-      <w:proofErr w:type="gramStart"/>
-      <w:r>
-        <w:rPr>
-          <w:sz w:val="28"/>
-          <w:szCs w:val="28"/>
-        </w:rPr>
-        <w:t>…….</w:t>
-      </w:r>
-      <w:proofErr w:type="gramEnd"/>
-      <w:r>
-        <w:rPr>
-          <w:sz w:val="28"/>
-          <w:szCs w:val="28"/>
-        </w:rPr>
-        <w:t>…</w:t>
-      </w:r>
-      <w:r>
-        <w:rPr>
-          <w:sz w:val="28"/>
-          <w:szCs w:val="28"/>
-        </w:rPr>
-        <w:t>………………</w:t>
-      </w:r>
-      <w:r>
-        <w:rPr>
-          <w:sz w:val="28"/>
-          <w:szCs w:val="28"/>
-        </w:rPr>
-        <w:t>..</w:t>
-      </w:r>
-      <w:r>
-        <w:rPr>
-          <w:sz w:val="28"/>
-          <w:szCs w:val="28"/>
-        </w:rPr>
-        <w:t>……………………………...</w:t>
-      </w:r>
-      <w:r>
-        <w:rPr>
-          <w:sz w:val="28"/>
-          <w:szCs w:val="28"/>
-        </w:rPr>
-        <w:t>...........................................</w:t>
-      </w:r>
-      <w:r>
-        <w:rPr>
-          <w:sz w:val="28"/>
-          <w:szCs w:val="28"/>
-        </w:rPr>
-        <w:t>..</w:t>
-      </w:r>
-      <w:r>
-        <w:rPr>
-          <w:sz w:val="28"/>
-          <w:szCs w:val="28"/>
-        </w:rPr>
-        <w:t>.</w:t>
-      </w:r>
-      <w:r>
-        <w:rPr>
-          <w:sz w:val="20"/>
-          <w:szCs w:val="20"/>
-        </w:rPr>
-        <w:t>5</w:t>
-      </w:r>
-    </w:p>
-    <w:p>
-      <w:pPr>
-        <w:rPr>
-          <w:sz w:val="28"/>
-          <w:szCs w:val="28"/>
-        </w:rPr>
-      </w:pPr>
-      <w:r>
-        <w:rPr>
-          <w:sz w:val="28"/>
-          <w:szCs w:val="28"/>
-        </w:rPr>
-        <w:t xml:space="preserve"> </w:t>
-      </w:r>
-      <w:r>
-        <w:rPr>
-          <w:sz w:val="28"/>
-          <w:szCs w:val="28"/>
-        </w:rPr>
-        <w:t xml:space="preserve">Schéma de </w:t>
-      </w:r>
-      <w:r>
-        <w:rPr>
-          <w:sz w:val="28"/>
-          <w:szCs w:val="28"/>
-        </w:rPr>
-        <w:t>cas d’utilisation…</w:t>
-      </w:r>
-      <w:proofErr w:type="gramStart"/>
-      <w:r>
-        <w:rPr>
-          <w:sz w:val="28"/>
-          <w:szCs w:val="28"/>
-        </w:rPr>
-        <w:t>…….</w:t>
-      </w:r>
-      <w:proofErr w:type="gramEnd"/>
-      <w:r>
-        <w:rPr>
-          <w:sz w:val="28"/>
-          <w:szCs w:val="28"/>
-        </w:rPr>
-        <w:t>………………………………………………….............</w:t>
-      </w:r>
-      <w:r>
-        <w:rPr>
-          <w:sz w:val="28"/>
-          <w:szCs w:val="28"/>
-        </w:rPr>
-        <w:t>..</w:t>
-      </w:r>
-      <w:r>
-        <w:rPr>
-          <w:sz w:val="28"/>
-          <w:szCs w:val="28"/>
-        </w:rPr>
-        <w:t>....</w:t>
-      </w:r>
-      <w:r>
-        <w:rPr>
-          <w:sz w:val="28"/>
-          <w:szCs w:val="28"/>
-        </w:rPr>
-        <w:t>.</w:t>
-      </w:r>
-      <w:r>
-        <w:rPr>
-          <w:sz w:val="20"/>
-          <w:szCs w:val="20"/>
-        </w:rPr>
-        <w:t>6</w:t>
-      </w:r>
-    </w:p>
-    <w:p>
-      <w:pPr>
-        <w:rPr>
-          <w:sz w:val="28"/>
-          <w:szCs w:val="28"/>
-        </w:rPr>
-      </w:pPr>
-      <w:r>
-        <w:rPr>
-          <w:sz w:val="28"/>
-          <w:szCs w:val="28"/>
-        </w:rPr>
-        <w:t xml:space="preserve"> </w:t>
-      </w:r>
-      <w:r>
-        <w:rPr>
-          <w:sz w:val="28"/>
-          <w:szCs w:val="28"/>
-        </w:rPr>
-        <w:t>Mission</w:t>
-      </w:r>
-      <w:r>
-        <w:rPr>
-          <w:sz w:val="28"/>
-          <w:szCs w:val="28"/>
-        </w:rPr>
-        <w:t xml:space="preserve"> 1</w:t>
-      </w:r>
-      <w:r>
-        <w:rPr>
-          <w:sz w:val="28"/>
-          <w:szCs w:val="28"/>
-        </w:rPr>
-        <w:t>.1</w:t>
-      </w:r>
-      <w:r>
-        <w:rPr>
-          <w:sz w:val="28"/>
-          <w:szCs w:val="28"/>
-        </w:rPr>
-        <w:t>………………………………………………………………………………………</w:t>
-      </w:r>
-      <w:proofErr w:type="gramStart"/>
-      <w:r>
-        <w:rPr>
-          <w:sz w:val="28"/>
-          <w:szCs w:val="28"/>
-        </w:rPr>
-        <w:t>…….</w:t>
-      </w:r>
-      <w:proofErr w:type="gramEnd"/>
-      <w:r>
-        <w:rPr>
-          <w:sz w:val="28"/>
-          <w:szCs w:val="28"/>
-        </w:rPr>
-        <w:t>…..….</w:t>
-      </w:r>
-      <w:r>
-        <w:rPr>
-          <w:sz w:val="28"/>
-          <w:szCs w:val="28"/>
-        </w:rPr>
-        <w:t>.</w:t>
-      </w:r>
-      <w:r>
-        <w:rPr>
-          <w:sz w:val="20"/>
-          <w:szCs w:val="20"/>
-        </w:rPr>
-        <w:t>7</w:t>
-      </w:r>
-    </w:p>
-    <w:p>
-      <w:pPr>
-        <w:rPr>
-          <w:sz w:val="28"/>
-          <w:szCs w:val="28"/>
-        </w:rPr>
-      </w:pPr>
-      <w:r>
-        <w:rPr>
-          <w:sz w:val="28"/>
-          <w:szCs w:val="28"/>
-        </w:rPr>
-        <w:t xml:space="preserve"> Mission 1.2………………………………………………………………………………………………</w:t>
-      </w:r>
-      <w:proofErr w:type="gramStart"/>
-      <w:r>
-        <w:rPr>
-          <w:sz w:val="28"/>
-          <w:szCs w:val="28"/>
-        </w:rPr>
-        <w:t>……</w:t>
-      </w:r>
-      <w:r>
-        <w:rPr>
-          <w:sz w:val="28"/>
-          <w:szCs w:val="28"/>
-        </w:rPr>
-        <w:t>.</w:t>
-      </w:r>
-      <w:proofErr w:type="gramEnd"/>
-      <w:r>
-        <w:rPr>
-          <w:sz w:val="28"/>
-          <w:szCs w:val="28"/>
-        </w:rPr>
-        <w:t>.</w:t>
-      </w:r>
-      <w:r>
-        <w:rPr>
-          <w:sz w:val="20"/>
-          <w:szCs w:val="20"/>
-        </w:rPr>
-        <w:t>8</w:t>
-      </w:r>
-    </w:p>
-    <w:p>
-      <w:pPr>
-        <w:rPr>
-          <w:sz w:val="28"/>
-          <w:szCs w:val="28"/>
-        </w:rPr>
-      </w:pPr>
-      <w:r>
-        <w:rPr>
-          <w:sz w:val="28"/>
-          <w:szCs w:val="28"/>
-        </w:rPr>
-        <w:t xml:space="preserve"> </w:t>
-      </w:r>
-      <w:r>
-        <w:rPr>
-          <w:sz w:val="28"/>
-          <w:szCs w:val="28"/>
-        </w:rPr>
-        <w:t>Mission 1.3………………………………………………………………………………………………</w:t>
-      </w:r>
-      <w:proofErr w:type="gramStart"/>
-      <w:r>
-        <w:rPr>
-          <w:sz w:val="28"/>
-          <w:szCs w:val="28"/>
-        </w:rPr>
-        <w:t>……</w:t>
-      </w:r>
-      <w:r>
-        <w:rPr>
-          <w:sz w:val="28"/>
-          <w:szCs w:val="28"/>
-        </w:rPr>
-        <w:t>.</w:t>
-      </w:r>
-      <w:proofErr w:type="gramEnd"/>
-      <w:r>
-        <w:rPr>
-          <w:sz w:val="28"/>
-          <w:szCs w:val="28"/>
-        </w:rPr>
-        <w:t>.</w:t>
-      </w:r>
-      <w:r>
-        <w:rPr>
-          <w:sz w:val="20"/>
-          <w:szCs w:val="20"/>
-        </w:rPr>
-        <w:t>9</w:t>
-      </w:r>
-    </w:p>
-    <w:p>
-      <w:pPr>
-        <w:rPr>
-          <w:sz w:val="20"/>
-          <w:szCs w:val="20"/>
-        </w:rPr>
-      </w:pPr>
-      <w:r>
-        <w:rPr>
-          <w:sz w:val="28"/>
-          <w:szCs w:val="28"/>
-        </w:rPr>
-        <w:t xml:space="preserve"> Mission 1.4………………………</w:t>
-      </w:r>
-      <w:proofErr w:type="gramStart"/>
-      <w:r>
-        <w:rPr>
-          <w:sz w:val="28"/>
-          <w:szCs w:val="28"/>
-        </w:rPr>
-        <w:t>…….</w:t>
-      </w:r>
-      <w:proofErr w:type="gramEnd"/>
-      <w:r>
-        <w:rPr>
-          <w:sz w:val="28"/>
-          <w:szCs w:val="28"/>
-        </w:rPr>
-        <w:t>………………………………………………………………………</w:t>
-      </w:r>
-      <w:r>
-        <w:rPr>
-          <w:sz w:val="20"/>
-          <w:szCs w:val="20"/>
-        </w:rPr>
-        <w:t>10</w:t>
-      </w:r>
-    </w:p>
-    <w:p>
-      <w:pPr>
-        <w:rPr>
-          <w:sz w:val="20"/>
-          <w:szCs w:val="20"/>
-        </w:rPr>
-      </w:pPr>
-      <w:r>
-        <w:rPr>
-          <w:sz w:val="28"/>
-          <w:szCs w:val="28"/>
-        </w:rPr>
-        <w:t xml:space="preserve"> Mission 2.1………………………………………………………………………………………………</w:t>
-      </w:r>
-      <w:proofErr w:type="gramStart"/>
-      <w:r>
-        <w:rPr>
-          <w:sz w:val="28"/>
-          <w:szCs w:val="28"/>
-        </w:rPr>
-        <w:t>…….</w:t>
-      </w:r>
-      <w:proofErr w:type="gramEnd"/>
-      <w:r>
-        <w:rPr>
-          <w:sz w:val="20"/>
-          <w:szCs w:val="20"/>
-        </w:rPr>
-        <w:t>11</w:t>
-      </w:r>
-    </w:p>
-    <w:p>
-      <w:pPr>
-        <w:rPr>
-          <w:sz w:val="20"/>
-          <w:szCs w:val="20"/>
-        </w:rPr>
-      </w:pPr>
-      <w:r>
-        <w:rPr>
-          <w:sz w:val="28"/>
-          <w:szCs w:val="28"/>
-        </w:rPr>
-        <w:t xml:space="preserve"> Mission 2.2………………………………………………………………………………………………</w:t>
-      </w:r>
-      <w:proofErr w:type="gramStart"/>
-      <w:r>
-        <w:rPr>
-          <w:sz w:val="28"/>
-          <w:szCs w:val="28"/>
-        </w:rPr>
-        <w:t>……</w:t>
-      </w:r>
-      <w:r>
-        <w:rPr>
-          <w:sz w:val="28"/>
-          <w:szCs w:val="28"/>
-        </w:rPr>
-        <w:t>.</w:t>
-      </w:r>
-      <w:proofErr w:type="gramEnd"/>
-      <w:r>
-        <w:rPr>
-          <w:sz w:val="20"/>
-          <w:szCs w:val="20"/>
-        </w:rPr>
-        <w:t>12</w:t>
-      </w:r>
-    </w:p>
-    <w:p>
-      <w:pPr>
-        <w:rPr>
-          <w:sz w:val="28"/>
-          <w:szCs w:val="28"/>
-        </w:rPr>
-      </w:pPr>
-      <w:r>
-        <w:rPr>
-          <w:sz w:val="28"/>
-          <w:szCs w:val="28"/>
-        </w:rPr>
-        <w:t xml:space="preserve"> Mission 2.3………………………………………………………………………………………………</w:t>
-      </w:r>
-      <w:proofErr w:type="gramStart"/>
-      <w:r>
-        <w:rPr>
-          <w:sz w:val="28"/>
-          <w:szCs w:val="28"/>
-        </w:rPr>
-        <w:t>……</w:t>
-      </w:r>
-      <w:r>
-        <w:rPr>
-          <w:sz w:val="28"/>
-          <w:szCs w:val="28"/>
-        </w:rPr>
-        <w:t>.</w:t>
-      </w:r>
-      <w:proofErr w:type="gramEnd"/>
-      <w:r>
-        <w:rPr>
-          <w:sz w:val="20"/>
-          <w:szCs w:val="20"/>
-        </w:rPr>
-        <w:t>13</w:t>
-      </w:r>
-    </w:p>
-    <w:p>
-      <w:pPr>
-        <w:rPr>
-          <w:sz w:val="20"/>
-          <w:szCs w:val="20"/>
-        </w:rPr>
-      </w:pPr>
-      <w:r>
-        <w:rPr>
-          <w:sz w:val="28"/>
-          <w:szCs w:val="28"/>
-        </w:rPr>
-        <w:t xml:space="preserve"> </w:t>
-      </w:r>
-      <w:r>
-        <w:rPr>
-          <w:sz w:val="28"/>
-          <w:szCs w:val="28"/>
-        </w:rPr>
-        <w:t>Mission2.4………………………</w:t>
-      </w:r>
-      <w:proofErr w:type="gramStart"/>
-      <w:r>
-        <w:rPr>
-          <w:sz w:val="28"/>
-          <w:szCs w:val="28"/>
-        </w:rPr>
-        <w:t>……</w:t>
-      </w:r>
-      <w:r>
-        <w:rPr>
-          <w:sz w:val="28"/>
-          <w:szCs w:val="28"/>
-        </w:rPr>
-        <w:t>.</w:t>
-      </w:r>
-      <w:proofErr w:type="gramEnd"/>
-      <w:r>
-        <w:rPr>
-          <w:sz w:val="28"/>
-          <w:szCs w:val="28"/>
-        </w:rPr>
-        <w:t>……………………………………………………………….……</w:t>
-      </w:r>
-      <w:r>
-        <w:rPr>
-          <w:sz w:val="28"/>
-          <w:szCs w:val="28"/>
-        </w:rPr>
-        <w:t>…</w:t>
-      </w:r>
-      <w:r>
-        <w:rPr>
-          <w:sz w:val="20"/>
-          <w:szCs w:val="20"/>
-        </w:rPr>
         <w:t>14</w:t>
       </w:r>
     </w:p>
@@ -1145,33 +959,10 @@
       </w:pPr>
       <w:r>
         <w:rPr>
-          <w:sz w:val="20"/>
-          <w:szCs w:val="20"/>
-        </w:rPr>
-        <w:t xml:space="preserve"> </w:t>
-      </w:r>
-      <w:r>
-        <w:rPr>
-          <w:sz w:val="28"/>
-          <w:szCs w:val="28"/>
-        </w:rPr>
-        <w:t>Conclusion………………………………………………………………………………………………</w:t>
-      </w:r>
-      <w:proofErr w:type="gramStart"/>
-      <w:r>
-        <w:rPr>
-          <w:sz w:val="28"/>
-          <w:szCs w:val="28"/>
-        </w:rPr>
-        <w:t>…….</w:t>
-      </w:r>
-      <w:proofErr w:type="gramEnd"/>
-      <w:r>
-        <w:rPr>
-          <w:sz w:val="28"/>
-          <w:szCs w:val="28"/>
-        </w:rPr>
-        <w:t>.</w:t>
+          <w:sz w:val="28"/>
+          <w:szCs w:val="28"/>
+        </w:rPr>
+        <w:t>Conclusion……………………………………………………………………………………………………..</w:t>
       </w:r>
       <w:r>
         <w:rPr>
@@ -1497,13 +1288,8 @@
         <w:pStyle w:val="Paragraphedeliste"/>
         <w:ind w:left="1428"/>
       </w:pPr>
-      <w:proofErr w:type="gramStart"/>
-      <w:r>
-        <w:t>stage</w:t>
-      </w:r>
-      <w:proofErr w:type="gramEnd"/>
-      <w:r>
-        <w:t xml:space="preserve"> qui a été un très bon tuteur, j’ai appris beaucoup de son</w:t>
+      <w:r>
+        <w:t>stage qui a été un très bon tuteur, j’ai appris beaucoup de son</w:t>
       </w:r>
     </w:p>
     <w:p>
@@ -1511,13 +1297,8 @@
         <w:pStyle w:val="Paragraphedeliste"/>
         <w:ind w:left="1428"/>
       </w:pPr>
-      <w:proofErr w:type="gramStart"/>
-      <w:r>
-        <w:t>expérience</w:t>
-      </w:r>
-      <w:proofErr w:type="gramEnd"/>
-      <w:r>
-        <w:t xml:space="preserve"> professionnelle à travers les tâches réalisées durant ces</w:t>
+      <w:r>
+        <w:t>expérience professionnelle à travers les tâches réalisées durant ces</w:t>
       </w:r>
     </w:p>
     <w:p>
@@ -1542,13 +1323,8 @@
         <w:t xml:space="preserve">Dans un second temps </w:t>
       </w:r>
       <w:r>
-        <w:t xml:space="preserve">mes camarades, qui m’ont </w:t>
-      </w:r>
-      <w:proofErr w:type="gramStart"/>
-      <w:r>
-        <w:t>accompagnés</w:t>
-      </w:r>
-      <w:proofErr w:type="gramEnd"/>
+        <w:t>mes camarades, qui m’ont accompagnés</w:t>
+      </w:r>
     </w:p>
     <w:p>
       <w:pPr>
@@ -1577,13 +1353,8 @@
         <w:pStyle w:val="Paragraphedeliste"/>
         <w:ind w:left="1428"/>
       </w:pPr>
-      <w:proofErr w:type="gramStart"/>
-      <w:r>
-        <w:t>ainsi</w:t>
-      </w:r>
-      <w:proofErr w:type="gramEnd"/>
-      <w:r>
-        <w:t xml:space="preserve"> qu’à moi-même d’effectuer une période de 4 semaines de</w:t>
+      <w:r>
+        <w:t>ainsi qu’à moi-même d’effectuer une période de 4 semaines de</w:t>
       </w:r>
     </w:p>
     <w:p>
@@ -1591,13 +1362,8 @@
         <w:pStyle w:val="Paragraphedeliste"/>
         <w:ind w:left="1428"/>
       </w:pPr>
-      <w:proofErr w:type="gramStart"/>
-      <w:r>
-        <w:t>stage</w:t>
-      </w:r>
-      <w:proofErr w:type="gramEnd"/>
-      <w:r>
-        <w:t xml:space="preserve"> dans la société de notre choix pour un parcours pédagogique</w:t>
+      <w:r>
+        <w:t>stage dans la société de notre choix pour un parcours pédagogique</w:t>
       </w:r>
     </w:p>
     <w:p>
@@ -1605,13 +1371,8 @@
         <w:pStyle w:val="Paragraphedeliste"/>
         <w:ind w:left="1428"/>
       </w:pPr>
-      <w:proofErr w:type="gramStart"/>
-      <w:r>
-        <w:t>plus</w:t>
-      </w:r>
-      <w:proofErr w:type="gramEnd"/>
-      <w:r>
-        <w:t xml:space="preserve"> poussé.</w:t>
+      <w:r>
+        <w:t>plus poussé.</w:t>
       </w:r>
     </w:p>
     <w:p>
@@ -1800,11 +1561,7 @@
         <w:t>Les objectifs principaux de ce stage étaient d’obtenir une expérience professionnelle dans le domaine de l’informatique afin de mettre en pratique les connaissances acquises tout au long de l’année.</w:t>
       </w:r>
     </w:p>
-    <w:p>
-      <w:r>
-        <w:t xml:space="preserve"> </w:t>
-      </w:r>
-    </w:p>
+    <w:p/>
     <w:p/>
     <w:p>
       <w:r>
@@ -1875,13 +1632,8 @@
       </w:r>
     </w:p>
     <w:p>
-      <w:proofErr w:type="gramStart"/>
-      <w:r>
-        <w:t>d’anglais</w:t>
-      </w:r>
-      <w:proofErr w:type="gramEnd"/>
-      <w:r>
-        <w:t xml:space="preserve">. Le Cabinet Action met à disposition leur savoir-faire pour améliorer le quotidien des Français. </w:t>
+      <w:r>
+        <w:t xml:space="preserve">d’anglais. Le Cabinet Action met à disposition leur savoir-faire pour améliorer le quotidien des Français. </w:t>
       </w:r>
     </w:p>
     <w:p/>
@@ -1890,9 +1642,10 @@
       <w:r>
         <w:rPr>
           <w:noProof/>
+          <w:lang w:eastAsia="fr-FR"/>
         </w:rPr>
         <w:drawing>
-          <wp:inline distT="0" distB="0" distL="0" distR="0" wp14:anchorId="3E8901D1" wp14:editId="759F7A1C">
+          <wp:inline distT="0" distB="0" distL="0" distR="0">
             <wp:extent cx="5756910" cy="2926715"/>
             <wp:effectExtent l="0" t="0" r="0" b="0"/>
             <wp:docPr id="3" name="Image 3"/>
@@ -1907,7 +1660,7 @@
                     <pic:cNvPicPr/>
                   </pic:nvPicPr>
                   <pic:blipFill>
-                    <a:blip r:embed="rId9"/>
+                    <a:blip r:embed="rId9" cstate="print"/>
                     <a:stretch>
                       <a:fillRect/>
                     </a:stretch>
@@ -1976,15 +1729,7 @@
         <w:t xml:space="preserve">Cabinet action est l’organisme de formation </w:t>
       </w:r>
       <w:r>
-        <w:t xml:space="preserve">anglais le mieux référencé sur Google, pour garder leur </w:t>
-      </w:r>
-      <w:proofErr w:type="spellStart"/>
-      <w:r>
-        <w:t>compétivité</w:t>
-      </w:r>
-      <w:proofErr w:type="spellEnd"/>
-      <w:r>
-        <w:t>, il se devait de digitaliser leur société c’est</w:t>
+        <w:t>anglais le mieux référencé sur Google, pour garder leur compétivité, il se devait de digitaliser leur société c’est</w:t>
       </w:r>
       <w:r>
         <w:t xml:space="preserve"> à dire</w:t>
@@ -1992,16 +1737,11 @@
       <w:r>
         <w:t xml:space="preserve"> d’être présent sur internet et d’avoir un site moderne et responsive (</w:t>
       </w:r>
-      <w:proofErr w:type="gramStart"/>
       <w:r>
         <w:t xml:space="preserve">adaptation </w:t>
       </w:r>
       <w:r>
-        <w:t xml:space="preserve"> à</w:t>
-      </w:r>
-      <w:proofErr w:type="gramEnd"/>
-      <w:r>
-        <w:t xml:space="preserve"> tou</w:t>
+        <w:t xml:space="preserve"> à tou</w:t>
       </w:r>
       <w:r>
         <w:t>tes</w:t>
@@ -2013,23 +1753,7 @@
         <w:t xml:space="preserve"> résolutions</w:t>
       </w:r>
       <w:r>
-        <w:t xml:space="preserve"> écrans). Pour cela </w:t>
-      </w:r>
-      <w:proofErr w:type="spellStart"/>
-      <w:r>
-        <w:t>Ciryl</w:t>
-      </w:r>
-      <w:proofErr w:type="spellEnd"/>
-      <w:r>
-        <w:t xml:space="preserve"> </w:t>
-      </w:r>
-      <w:proofErr w:type="spellStart"/>
-      <w:r>
-        <w:t>Losio</w:t>
-      </w:r>
-      <w:proofErr w:type="spellEnd"/>
-      <w:r>
-        <w:t xml:space="preserve"> (maitre de stage) nous a fait une maquette </w:t>
+        <w:t xml:space="preserve"> écrans). Pour cela CirylLosio (maitre de stage) nous a fait une maquette </w:t>
       </w:r>
       <w:r>
         <w:t>du site ainsi qu’un power point des outils qu’on devra utiliser.</w:t>
@@ -2053,19 +1777,9 @@
           <w:numId w:val="3"/>
         </w:numPr>
       </w:pPr>
-      <w:proofErr w:type="spellStart"/>
-      <w:r>
-        <w:t>Cms</w:t>
-      </w:r>
-      <w:proofErr w:type="spellEnd"/>
-      <w:r>
-        <w:t xml:space="preserve"> </w:t>
-      </w:r>
-      <w:proofErr w:type="spellStart"/>
-      <w:r>
-        <w:t>Worpress</w:t>
-      </w:r>
-      <w:proofErr w:type="spellEnd"/>
+      <w:r>
+        <w:t>CmsWorpress</w:t>
+      </w:r>
     </w:p>
     <w:p>
       <w:pPr>
@@ -2099,13 +1813,8 @@
           <w:numId w:val="3"/>
         </w:numPr>
       </w:pPr>
-      <w:proofErr w:type="spellStart"/>
       <w:r>
         <w:t>Ovh</w:t>
-      </w:r>
-      <w:proofErr w:type="spellEnd"/>
-      <w:r>
-        <w:t xml:space="preserve"> </w:t>
       </w:r>
     </w:p>
     <w:p/>
@@ -2188,9 +1897,10 @@
       <w:r>
         <w:rPr>
           <w:noProof/>
+          <w:lang w:eastAsia="fr-FR"/>
         </w:rPr>
         <w:drawing>
-          <wp:inline distT="0" distB="0" distL="0" distR="0" wp14:anchorId="16F76270" wp14:editId="2B8817BD">
+          <wp:inline distT="0" distB="0" distL="0" distR="0">
             <wp:extent cx="5996339" cy="5271247"/>
             <wp:effectExtent l="0" t="0" r="0" b="0"/>
             <wp:docPr id="4" name="Image 4"/>
@@ -2208,7 +1918,7 @@
                     <a:blip r:embed="rId10">
                       <a:extLst>
                         <a:ext uri="{28A0092B-C50C-407E-A947-70E740481C1C}">
-                          <a14:useLocalDpi xmlns:a14="http://schemas.microsoft.com/office/drawing/2010/main" val="0"/>
+                          <a14:useLocalDpi xmlns:a14="http://schemas.microsoft.com/office/drawing/2010/main" xmlns:wps="http://schemas.microsoft.com/office/word/2010/wordprocessingShape" xmlns:wpi="http://schemas.microsoft.com/office/word/2010/wordprocessingInk" xmlns:wpg="http://schemas.microsoft.com/office/word/2010/wordprocessingGroup" xmlns:w16se="http://schemas.microsoft.com/office/word/2015/wordml/symex" xmlns:w16="http://schemas.microsoft.com/office/word/2018/wordml" xmlns:w16cid="http://schemas.microsoft.com/office/word/2016/wordml/cid" xmlns:w16cex="http://schemas.microsoft.com/office/word/2018/wordml/cex" xmlns:w15="http://schemas.microsoft.com/office/word/2012/wordml" xmlns:w14="http://schemas.microsoft.com/office/word/2010/wordml" xmlns:w="http://schemas.openxmlformats.org/wordprocessingml/2006/main" xmlns:w10="urn:schemas-microsoft-com:office:word" xmlns:wp14="http://schemas.microsoft.com/office/word/2010/wordprocessingDrawing" xmlns:v="urn:schemas-microsoft-com:vml" xmlns:o="urn:schemas-microsoft-com:office:office" xmlns:am3d="http://schemas.microsoft.com/office/drawing/2017/model3d" xmlns:aink="http://schemas.microsoft.com/office/drawing/2016/ink" xmlns:mc="http://schemas.openxmlformats.org/markup-compatibility/2006" xmlns:cx8="http://schemas.microsoft.com/office/drawing/2016/5/14/chartex" xmlns:cx7="http://schemas.microsoft.com/office/drawing/2016/5/13/chartex" xmlns:cx6="http://schemas.microsoft.com/office/drawing/2016/5/12/chartex" xmlns:cx5="http://schemas.microsoft.com/office/drawing/2016/5/11/chartex" xmlns:cx4="http://schemas.microsoft.com/office/drawing/2016/5/10/chartex" xmlns:cx3="http://schemas.microsoft.com/office/drawing/2016/5/9/chartex" xmlns:cx2="http://schemas.microsoft.com/office/drawing/2015/10/21/chartex" xmlns:cx1="http://schemas.microsoft.com/office/drawing/2015/9/8/chartex" xmlns:cx="http://schemas.microsoft.com/office/drawing/2014/chartex" xmlns:wpc="http://schemas.microsoft.com/office/word/2010/wordprocessingCanvas" xmlns="" val="0"/>
                         </a:ext>
                       </a:extLst>
                     </a:blip>
@@ -2270,42 +1980,7 @@
           <w:sz w:val="20"/>
           <w:szCs w:val="20"/>
         </w:rPr>
-        <w:t>Une des principales missions que j’ai réalisées surtout durant les 3 premières</w:t>
-      </w:r>
-      <w:r>
-        <w:rPr>
-          <w:sz w:val="20"/>
-          <w:szCs w:val="20"/>
-        </w:rPr>
-        <w:t xml:space="preserve"> </w:t>
-      </w:r>
-      <w:r>
-        <w:rPr>
-          <w:sz w:val="20"/>
-          <w:szCs w:val="20"/>
-        </w:rPr>
-        <w:t>semaines a été l</w:t>
-      </w:r>
-      <w:r>
-        <w:rPr>
-          <w:sz w:val="20"/>
-          <w:szCs w:val="20"/>
-        </w:rPr>
-        <w:t>a</w:t>
-      </w:r>
-      <w:r>
-        <w:rPr>
-          <w:sz w:val="20"/>
-          <w:szCs w:val="20"/>
-        </w:rPr>
-        <w:t xml:space="preserve"> </w:t>
-      </w:r>
-      <w:r>
-        <w:rPr>
-          <w:sz w:val="20"/>
-          <w:szCs w:val="20"/>
-        </w:rPr>
-        <w:t>création du site</w:t>
+        <w:t>Une des principales missions que j’ai réalisées surtout durant les 3 premièressemaines a été lacréation du site</w:t>
       </w:r>
       <w:r>
         <w:t>.</w:t>
@@ -2490,6 +2165,7 @@
       <w:r>
         <w:rPr>
           <w:noProof/>
+          <w:lang w:eastAsia="fr-FR"/>
         </w:rPr>
         <w:drawing>
           <wp:inline distT="0" distB="0" distL="0" distR="0">
@@ -2510,7 +2186,7 @@
                     <a:blip r:embed="rId11" cstate="print">
                       <a:extLst>
                         <a:ext uri="{28A0092B-C50C-407E-A947-70E740481C1C}">
-                          <a14:useLocalDpi xmlns:a14="http://schemas.microsoft.com/office/drawing/2010/main" val="0"/>
+                          <a14:useLocalDpi xmlns:a14="http://schemas.microsoft.com/office/drawing/2010/main" xmlns:wps="http://schemas.microsoft.com/office/word/2010/wordprocessingShape" xmlns:wpi="http://schemas.microsoft.com/office/word/2010/wordprocessingInk" xmlns:wpg="http://schemas.microsoft.com/office/word/2010/wordprocessingGroup" xmlns:w16se="http://schemas.microsoft.com/office/word/2015/wordml/symex" xmlns:w16="http://schemas.microsoft.com/office/word/2018/wordml" xmlns:w16cid="http://schemas.microsoft.com/office/word/2016/wordml/cid" xmlns:w16cex="http://schemas.microsoft.com/office/word/2018/wordml/cex" xmlns:w15="http://schemas.microsoft.com/office/word/2012/wordml" xmlns:w14="http://schemas.microsoft.com/office/word/2010/wordml" xmlns:w="http://schemas.openxmlformats.org/wordprocessingml/2006/main" xmlns:w10="urn:schemas-microsoft-com:office:word" xmlns:wp14="http://schemas.microsoft.com/office/word/2010/wordprocessingDrawing" xmlns:v="urn:schemas-microsoft-com:vml" xmlns:o="urn:schemas-microsoft-com:office:office" xmlns:am3d="http://schemas.microsoft.com/office/drawing/2017/model3d" xmlns:aink="http://schemas.microsoft.com/office/drawing/2016/ink" xmlns:mc="http://schemas.openxmlformats.org/markup-compatibility/2006" xmlns:cx8="http://schemas.microsoft.com/office/drawing/2016/5/14/chartex" xmlns:cx7="http://schemas.microsoft.com/office/drawing/2016/5/13/chartex" xmlns:cx6="http://schemas.microsoft.com/office/drawing/2016/5/12/chartex" xmlns:cx5="http://schemas.microsoft.com/office/drawing/2016/5/11/chartex" xmlns:cx4="http://schemas.microsoft.com/office/drawing/2016/5/10/chartex" xmlns:cx3="http://schemas.microsoft.com/office/drawing/2016/5/9/chartex" xmlns:cx2="http://schemas.microsoft.com/office/drawing/2015/10/21/chartex" xmlns:cx1="http://schemas.microsoft.com/office/drawing/2015/9/8/chartex" xmlns:cx="http://schemas.microsoft.com/office/drawing/2014/chartex" xmlns:wpc="http://schemas.microsoft.com/office/word/2010/wordprocessingCanvas" xmlns="" val="0"/>
                         </a:ext>
                       </a:extLst>
                     </a:blip>
@@ -2580,6 +2256,7 @@
       <w:r>
         <w:rPr>
           <w:noProof/>
+          <w:lang w:eastAsia="fr-FR"/>
         </w:rPr>
         <w:drawing>
           <wp:inline distT="0" distB="0" distL="0" distR="0">
@@ -2600,7 +2277,7 @@
                     <a:blip r:embed="rId12">
                       <a:extLst>
                         <a:ext uri="{28A0092B-C50C-407E-A947-70E740481C1C}">
-                          <a14:useLocalDpi xmlns:a14="http://schemas.microsoft.com/office/drawing/2010/main" val="0"/>
+                          <a14:useLocalDpi xmlns:a14="http://schemas.microsoft.com/office/drawing/2010/main" xmlns:wps="http://schemas.microsoft.com/office/word/2010/wordprocessingShape" xmlns:wpi="http://schemas.microsoft.com/office/word/2010/wordprocessingInk" xmlns:wpg="http://schemas.microsoft.com/office/word/2010/wordprocessingGroup" xmlns:w16se="http://schemas.microsoft.com/office/word/2015/wordml/symex" xmlns:w16="http://schemas.microsoft.com/office/word/2018/wordml" xmlns:w16cid="http://schemas.microsoft.com/office/word/2016/wordml/cid" xmlns:w16cex="http://schemas.microsoft.com/office/word/2018/wordml/cex" xmlns:w15="http://schemas.microsoft.com/office/word/2012/wordml" xmlns:w14="http://schemas.microsoft.com/office/word/2010/wordml" xmlns:w="http://schemas.openxmlformats.org/wordprocessingml/2006/main" xmlns:w10="urn:schemas-microsoft-com:office:word" xmlns:wp14="http://schemas.microsoft.com/office/word/2010/wordprocessingDrawing" xmlns:v="urn:schemas-microsoft-com:vml" xmlns:o="urn:schemas-microsoft-com:office:office" xmlns:am3d="http://schemas.microsoft.com/office/drawing/2017/model3d" xmlns:aink="http://schemas.microsoft.com/office/drawing/2016/ink" xmlns:mc="http://schemas.openxmlformats.org/markup-compatibility/2006" xmlns:cx8="http://schemas.microsoft.com/office/drawing/2016/5/14/chartex" xmlns:cx7="http://schemas.microsoft.com/office/drawing/2016/5/13/chartex" xmlns:cx6="http://schemas.microsoft.com/office/drawing/2016/5/12/chartex" xmlns:cx5="http://schemas.microsoft.com/office/drawing/2016/5/11/chartex" xmlns:cx4="http://schemas.microsoft.com/office/drawing/2016/5/10/chartex" xmlns:cx3="http://schemas.microsoft.com/office/drawing/2016/5/9/chartex" xmlns:cx2="http://schemas.microsoft.com/office/drawing/2015/10/21/chartex" xmlns:cx1="http://schemas.microsoft.com/office/drawing/2015/9/8/chartex" xmlns:cx="http://schemas.microsoft.com/office/drawing/2014/chartex" xmlns:wpc="http://schemas.microsoft.com/office/word/2010/wordprocessingCanvas" xmlns="" val="0"/>
                         </a:ext>
                       </a:extLst>
                     </a:blip>
@@ -2644,94 +2321,30 @@
           <w:sz w:val="20"/>
           <w:szCs w:val="20"/>
         </w:rPr>
-        <w:t>a construction de nos pages nous avons utilisés une extension du nom d’</w:t>
-      </w:r>
-      <w:proofErr w:type="spellStart"/>
-      <w:r>
-        <w:rPr>
-          <w:sz w:val="20"/>
-          <w:szCs w:val="20"/>
-        </w:rPr>
-        <w:t>Elementor</w:t>
-      </w:r>
-      <w:proofErr w:type="spellEnd"/>
-      <w:r>
-        <w:rPr>
-          <w:sz w:val="20"/>
-          <w:szCs w:val="20"/>
-        </w:rPr>
-        <w:t>, qui est un outil permettant de créer des pages complexes sans coder.</w:t>
-      </w:r>
-    </w:p>
-    <w:p>
-      <w:pPr>
-        <w:rPr>
-          <w:sz w:val="20"/>
-          <w:szCs w:val="20"/>
-        </w:rPr>
-      </w:pPr>
-    </w:p>
-    <w:p>
-      <w:pPr>
-        <w:rPr>
-          <w:sz w:val="20"/>
-          <w:szCs w:val="20"/>
-        </w:rPr>
-      </w:pPr>
-      <w:r>
-        <w:rPr>
-          <w:sz w:val="20"/>
-          <w:szCs w:val="20"/>
-        </w:rPr>
-        <w:t xml:space="preserve">Par exemple </w:t>
-      </w:r>
-      <w:proofErr w:type="spellStart"/>
-      <w:r>
-        <w:rPr>
-          <w:sz w:val="20"/>
-          <w:szCs w:val="20"/>
-        </w:rPr>
-        <w:t>Elementor</w:t>
-      </w:r>
-      <w:proofErr w:type="spellEnd"/>
-      <w:r>
-        <w:rPr>
-          <w:sz w:val="20"/>
-          <w:szCs w:val="20"/>
-        </w:rPr>
-        <w:t xml:space="preserve"> nous permet de gérer la marge, </w:t>
-      </w:r>
-      <w:proofErr w:type="spellStart"/>
-      <w:r>
-        <w:rPr>
-          <w:sz w:val="20"/>
-          <w:szCs w:val="20"/>
-        </w:rPr>
-        <w:t>padding</w:t>
-      </w:r>
-      <w:proofErr w:type="spellEnd"/>
-      <w:r>
-        <w:rPr>
-          <w:sz w:val="20"/>
-          <w:szCs w:val="20"/>
-        </w:rPr>
-        <w:t xml:space="preserve">, superposition, couleurs, le format vidéo etc…  Nous retrouvons de nombreuses fonctionnalités du CSS dans </w:t>
-      </w:r>
-      <w:proofErr w:type="spellStart"/>
-      <w:r>
-        <w:rPr>
-          <w:sz w:val="20"/>
-          <w:szCs w:val="20"/>
-        </w:rPr>
-        <w:t>Elementor</w:t>
-      </w:r>
-      <w:proofErr w:type="spellEnd"/>
-      <w:r>
-        <w:rPr>
-          <w:sz w:val="20"/>
-          <w:szCs w:val="20"/>
-        </w:rPr>
-        <w:t>.</w:t>
+        <w:t>a construction de nos pages nous avons utilisés une extension du nom d’Elementor, qui est un outil permettant de créer des pages complexes sans coder.</w:t>
+      </w:r>
+    </w:p>
+    <w:p>
+      <w:pPr>
+        <w:rPr>
+          <w:sz w:val="20"/>
+          <w:szCs w:val="20"/>
+        </w:rPr>
+      </w:pPr>
+    </w:p>
+    <w:p>
+      <w:pPr>
+        <w:rPr>
+          <w:sz w:val="20"/>
+          <w:szCs w:val="20"/>
+        </w:rPr>
+      </w:pPr>
+      <w:r>
+        <w:rPr>
+          <w:sz w:val="20"/>
+          <w:szCs w:val="20"/>
+        </w:rPr>
+        <w:t>Par exemple Elementor nous permet de gérer la marge, padding, superposition, couleurs, le format vidéo etc…  Nous retrouvons de nombreuses fonctionnalités du CSS dans Elementor.</w:t>
       </w:r>
     </w:p>
     <w:p/>
@@ -2742,6 +2355,7 @@
       <w:r>
         <w:rPr>
           <w:noProof/>
+          <w:lang w:eastAsia="fr-FR"/>
         </w:rPr>
         <w:drawing>
           <wp:inline distT="0" distB="0" distL="0" distR="0">
@@ -2762,7 +2376,7 @@
                     <a:blip r:embed="rId13">
                       <a:extLst>
                         <a:ext uri="{28A0092B-C50C-407E-A947-70E740481C1C}">
-                          <a14:useLocalDpi xmlns:a14="http://schemas.microsoft.com/office/drawing/2010/main" val="0"/>
+                          <a14:useLocalDpi xmlns:a14="http://schemas.microsoft.com/office/drawing/2010/main" xmlns:wps="http://schemas.microsoft.com/office/word/2010/wordprocessingShape" xmlns:wpi="http://schemas.microsoft.com/office/word/2010/wordprocessingInk" xmlns:wpg="http://schemas.microsoft.com/office/word/2010/wordprocessingGroup" xmlns:w16se="http://schemas.microsoft.com/office/word/2015/wordml/symex" xmlns:w16="http://schemas.microsoft.com/office/word/2018/wordml" xmlns:w16cid="http://schemas.microsoft.com/office/word/2016/wordml/cid" xmlns:w16cex="http://schemas.microsoft.com/office/word/2018/wordml/cex" xmlns:w15="http://schemas.microsoft.com/office/word/2012/wordml" xmlns:w14="http://schemas.microsoft.com/office/word/2010/wordml" xmlns:w="http://schemas.openxmlformats.org/wordprocessingml/2006/main" xmlns:w10="urn:schemas-microsoft-com:office:word" xmlns:wp14="http://schemas.microsoft.com/office/word/2010/wordprocessingDrawing" xmlns:v="urn:schemas-microsoft-com:vml" xmlns:o="urn:schemas-microsoft-com:office:office" xmlns:am3d="http://schemas.microsoft.com/office/drawing/2017/model3d" xmlns:aink="http://schemas.microsoft.com/office/drawing/2016/ink" xmlns:mc="http://schemas.openxmlformats.org/markup-compatibility/2006" xmlns:cx8="http://schemas.microsoft.com/office/drawing/2016/5/14/chartex" xmlns:cx7="http://schemas.microsoft.com/office/drawing/2016/5/13/chartex" xmlns:cx6="http://schemas.microsoft.com/office/drawing/2016/5/12/chartex" xmlns:cx5="http://schemas.microsoft.com/office/drawing/2016/5/11/chartex" xmlns:cx4="http://schemas.microsoft.com/office/drawing/2016/5/10/chartex" xmlns:cx3="http://schemas.microsoft.com/office/drawing/2016/5/9/chartex" xmlns:cx2="http://schemas.microsoft.com/office/drawing/2015/10/21/chartex" xmlns:cx1="http://schemas.microsoft.com/office/drawing/2015/9/8/chartex" xmlns:cx="http://schemas.microsoft.com/office/drawing/2014/chartex" xmlns:wpc="http://schemas.microsoft.com/office/word/2010/wordprocessingCanvas" xmlns="" val="0"/>
                         </a:ext>
                       </a:extLst>
                     </a:blip>
@@ -2787,9 +2401,58 @@
       </w:r>
     </w:p>
     <w:p/>
-    <w:p/>
-    <w:p/>
-    <w:p/>
+    <w:p>
+      <w:pPr>
+        <w:rPr>
+          <w:sz w:val="20"/>
+          <w:szCs w:val="20"/>
+        </w:rPr>
+      </w:pPr>
+      <w:r>
+        <w:rPr>
+          <w:sz w:val="20"/>
+          <w:szCs w:val="20"/>
+        </w:rPr>
+        <w:t>Pour la responsivité du site nous avons utilisé wptouchpro, qui est un plugin wordpress avec des paramètres puissant pour rendre un site web mobile.</w:t>
+      </w:r>
+    </w:p>
+    <w:p/>
+    <w:p>
+      <w:pPr>
+        <w:rPr>
+          <w:sz w:val="20"/>
+          <w:szCs w:val="20"/>
+        </w:rPr>
+      </w:pPr>
+      <w:r>
+        <w:rPr>
+          <w:sz w:val="20"/>
+          <w:szCs w:val="20"/>
+        </w:rPr>
+        <w:t>De</w:t>
+      </w:r>
+      <w:r>
+        <w:rPr>
+          <w:sz w:val="20"/>
+          <w:szCs w:val="20"/>
+        </w:rPr>
+        <w:t>puis les parametre</w:t>
+      </w:r>
+      <w:r>
+        <w:rPr>
+          <w:sz w:val="20"/>
+          <w:szCs w:val="20"/>
+        </w:rPr>
+        <w:t>s</w:t>
+      </w:r>
+      <w:r>
+        <w:rPr>
+          <w:sz w:val="20"/>
+          <w:szCs w:val="20"/>
+        </w:rPr>
+        <w:t xml:space="preserve"> de wptouchpro on se rend sur compatibilité du site </w:t>
+      </w:r>
+    </w:p>
     <w:p/>
     <w:p/>
     <w:p/>
@@ -2825,15 +2488,15 @@
 </file>
 
 <file path=word/endnotes.xml><?xml version="1.0" encoding="utf-8"?>
-<w:endnotes xmlns:wpc="http://schemas.microsoft.com/office/word/2010/wordprocessingCanvas" xmlns:cx="http://schemas.microsoft.com/office/drawing/2014/chartex" xmlns:cx1="http://schemas.microsoft.com/office/drawing/2015/9/8/chartex" xmlns:cx2="http://schemas.microsoft.com/office/drawing/2015/10/21/chartex" xmlns:cx3="http://schemas.microsoft.com/office/drawing/2016/5/9/chartex" xmlns:cx4="http://schemas.microsoft.com/office/drawing/2016/5/10/chartex" xmlns:cx5="http://schemas.microsoft.com/office/drawing/2016/5/11/chartex" xmlns:cx6="http://schemas.microsoft.com/office/drawing/2016/5/12/chartex" xmlns:cx7="http://schemas.microsoft.com/office/drawing/2016/5/13/chartex" xmlns:cx8="http://schemas.microsoft.com/office/drawing/2016/5/14/chartex" xmlns:mc="http://schemas.openxmlformats.org/markup-compatibility/2006" xmlns:aink="http://schemas.microsoft.com/office/drawing/2016/ink" xmlns:am3d="http://schemas.microsoft.com/office/drawing/2017/model3d" xmlns:o="urn:schemas-microsoft-com:office:office" xmlns:r="http://schemas.openxmlformats.org/officeDocument/2006/relationships" xmlns:m="http://schemas.openxmlformats.org/officeDocument/2006/math" xmlns:v="urn:schemas-microsoft-com:vml" xmlns:wp14="http://schemas.microsoft.com/office/word/2010/wordprocessingDrawing" xmlns:wp="http://schemas.openxmlformats.org/drawingml/2006/wordprocessingDrawing" xmlns:w10="urn:schemas-microsoft-com:office:word" xmlns:w="http://schemas.openxmlformats.org/wordprocessingml/2006/main" xmlns:w14="http://schemas.microsoft.com/office/word/2010/wordml" xmlns:w15="http://schemas.microsoft.com/office/word/2012/wordml" xmlns:w16cex="http://schemas.microsoft.com/office/word/2018/wordml/cex" xmlns:w16cid="http://schemas.microsoft.com/office/word/2016/wordml/cid" xmlns:w16="http://schemas.microsoft.com/office/word/2018/wordml" xmlns:w16se="http://schemas.microsoft.com/office/word/2015/wordml/symex" xmlns:wpg="http://schemas.microsoft.com/office/word/2010/wordprocessingGroup" xmlns:wpi="http://schemas.microsoft.com/office/word/2010/wordprocessingInk" xmlns:wne="http://schemas.microsoft.com/office/word/2006/wordml" xmlns:wps="http://schemas.microsoft.com/office/word/2010/wordprocessingShape" mc:Ignorable="w14 w15 w16se w16cid w16 w16cex wp14">
-  <w:endnote w:type="separator" w:id="-1">
+<w:endnotes xmlns:ve="http://schemas.openxmlformats.org/markup-compatibility/2006" xmlns:o="urn:schemas-microsoft-com:office:office" xmlns:r="http://schemas.openxmlformats.org/officeDocument/2006/relationships" xmlns:m="http://schemas.openxmlformats.org/officeDocument/2006/math" xmlns:v="urn:schemas-microsoft-com:vml" xmlns:wp="http://schemas.openxmlformats.org/drawingml/2006/wordprocessingDrawing" xmlns:w10="urn:schemas-microsoft-com:office:word" xmlns:w="http://schemas.openxmlformats.org/wordprocessingml/2006/main" xmlns:wne="http://schemas.microsoft.com/office/word/2006/wordml">
+  <w:endnote w:type="separator" w:id="0">
     <w:p>
       <w:r>
         <w:separator/>
       </w:r>
     </w:p>
   </w:endnote>
-  <w:endnote w:type="continuationSeparator" w:id="0">
+  <w:endnote w:type="continuationSeparator" w:id="1">
     <w:p>
       <w:r>
         <w:continuationSeparator/>
@@ -2844,7 +2507,7 @@
 </file>
 
 <file path=word/footer1.xml><?xml version="1.0" encoding="utf-8"?>
-<w:ftr xmlns:wpc="http://schemas.microsoft.com/office/word/2010/wordprocessingCanvas" xmlns:cx="http://schemas.microsoft.com/office/drawing/2014/chartex" xmlns:cx1="http://schemas.microsoft.com/office/drawing/2015/9/8/chartex" xmlns:cx2="http://schemas.microsoft.com/office/drawing/2015/10/21/chartex" xmlns:cx3="http://schemas.microsoft.com/office/drawing/2016/5/9/chartex" xmlns:cx4="http://schemas.microsoft.com/office/drawing/2016/5/10/chartex" xmlns:cx5="http://schemas.microsoft.com/office/drawing/2016/5/11/chartex" xmlns:cx6="http://schemas.microsoft.com/office/drawing/2016/5/12/chartex" xmlns:cx7="http://schemas.microsoft.com/office/drawing/2016/5/13/chartex" xmlns:cx8="http://schemas.microsoft.com/office/drawing/2016/5/14/chartex" xmlns:mc="http://schemas.openxmlformats.org/markup-compatibility/2006" xmlns:aink="http://schemas.microsoft.com/office/drawing/2016/ink" xmlns:am3d="http://schemas.microsoft.com/office/drawing/2017/model3d" xmlns:o="urn:schemas-microsoft-com:office:office" xmlns:r="http://schemas.openxmlformats.org/officeDocument/2006/relationships" xmlns:m="http://schemas.openxmlformats.org/officeDocument/2006/math" xmlns:v="urn:schemas-microsoft-com:vml" xmlns:wp14="http://schemas.microsoft.com/office/word/2010/wordprocessingDrawing" xmlns:wp="http://schemas.openxmlformats.org/drawingml/2006/wordprocessingDrawing" xmlns:w10="urn:schemas-microsoft-com:office:word" xmlns:w="http://schemas.openxmlformats.org/wordprocessingml/2006/main" xmlns:w14="http://schemas.microsoft.com/office/word/2010/wordml" xmlns:w15="http://schemas.microsoft.com/office/word/2012/wordml" xmlns:w16cex="http://schemas.microsoft.com/office/word/2018/wordml/cex" xmlns:w16cid="http://schemas.microsoft.com/office/word/2016/wordml/cid" xmlns:w16="http://schemas.microsoft.com/office/word/2018/wordml" xmlns:w16se="http://schemas.microsoft.com/office/word/2015/wordml/symex" xmlns:wpg="http://schemas.microsoft.com/office/word/2010/wordprocessingGroup" xmlns:wpi="http://schemas.microsoft.com/office/word/2010/wordprocessingInk" xmlns:wne="http://schemas.microsoft.com/office/word/2006/wordml" xmlns:wps="http://schemas.microsoft.com/office/word/2010/wordprocessingShape" mc:Ignorable="w14 w15 w16se w16cid w16 w16cex wp14">
+<w:ftr xmlns:ve="http://schemas.openxmlformats.org/markup-compatibility/2006" xmlns:o="urn:schemas-microsoft-com:office:office" xmlns:r="http://schemas.openxmlformats.org/officeDocument/2006/relationships" xmlns:m="http://schemas.openxmlformats.org/officeDocument/2006/math" xmlns:v="urn:schemas-microsoft-com:vml" xmlns:wp="http://schemas.openxmlformats.org/drawingml/2006/wordprocessingDrawing" xmlns:w10="urn:schemas-microsoft-com:office:word" xmlns:w="http://schemas.openxmlformats.org/wordprocessingml/2006/main" xmlns:wne="http://schemas.microsoft.com/office/word/2006/wordml">
   <w:sdt>
     <w:sdtPr>
       <w:rPr>
@@ -2856,11 +2519,6 @@
         <w:docPartUnique/>
       </w:docPartObj>
     </w:sdtPr>
-    <w:sdtEndPr>
-      <w:rPr>
-        <w:rStyle w:val="Numrodepage"/>
-      </w:rPr>
-    </w:sdtEndPr>
     <w:sdtContent>
       <w:p>
         <w:pPr>
@@ -2900,7 +2558,7 @@
 </file>
 
 <file path=word/footer2.xml><?xml version="1.0" encoding="utf-8"?>
-<w:ftr xmlns:wpc="http://schemas.microsoft.com/office/word/2010/wordprocessingCanvas" xmlns:cx="http://schemas.microsoft.com/office/drawing/2014/chartex" xmlns:cx1="http://schemas.microsoft.com/office/drawing/2015/9/8/chartex" xmlns:cx2="http://schemas.microsoft.com/office/drawing/2015/10/21/chartex" xmlns:cx3="http://schemas.microsoft.com/office/drawing/2016/5/9/chartex" xmlns:cx4="http://schemas.microsoft.com/office/drawing/2016/5/10/chartex" xmlns:cx5="http://schemas.microsoft.com/office/drawing/2016/5/11/chartex" xmlns:cx6="http://schemas.microsoft.com/office/drawing/2016/5/12/chartex" xmlns:cx7="http://schemas.microsoft.com/office/drawing/2016/5/13/chartex" xmlns:cx8="http://schemas.microsoft.com/office/drawing/2016/5/14/chartex" xmlns:mc="http://schemas.openxmlformats.org/markup-compatibility/2006" xmlns:aink="http://schemas.microsoft.com/office/drawing/2016/ink" xmlns:am3d="http://schemas.microsoft.com/office/drawing/2017/model3d" xmlns:o="urn:schemas-microsoft-com:office:office" xmlns:r="http://schemas.openxmlformats.org/officeDocument/2006/relationships" xmlns:m="http://schemas.openxmlformats.org/officeDocument/2006/math" xmlns:v="urn:schemas-microsoft-com:vml" xmlns:wp14="http://schemas.microsoft.com/office/word/2010/wordprocessingDrawing" xmlns:wp="http://schemas.openxmlformats.org/drawingml/2006/wordprocessingDrawing" xmlns:w10="urn:schemas-microsoft-com:office:word" xmlns:w="http://schemas.openxmlformats.org/wordprocessingml/2006/main" xmlns:w14="http://schemas.microsoft.com/office/word/2010/wordml" xmlns:w15="http://schemas.microsoft.com/office/word/2012/wordml" xmlns:w16cex="http://schemas.microsoft.com/office/word/2018/wordml/cex" xmlns:w16cid="http://schemas.microsoft.com/office/word/2016/wordml/cid" xmlns:w16="http://schemas.microsoft.com/office/word/2018/wordml" xmlns:w16se="http://schemas.microsoft.com/office/word/2015/wordml/symex" xmlns:wpg="http://schemas.microsoft.com/office/word/2010/wordprocessingGroup" xmlns:wpi="http://schemas.microsoft.com/office/word/2010/wordprocessingInk" xmlns:wne="http://schemas.microsoft.com/office/word/2006/wordml" xmlns:wps="http://schemas.microsoft.com/office/word/2010/wordprocessingShape" mc:Ignorable="w14 w15 w16se w16cid w16 w16cex wp14">
+<w:ftr xmlns:ve="http://schemas.openxmlformats.org/markup-compatibility/2006" xmlns:o="urn:schemas-microsoft-com:office:office" xmlns:r="http://schemas.openxmlformats.org/officeDocument/2006/relationships" xmlns:m="http://schemas.openxmlformats.org/officeDocument/2006/math" xmlns:v="urn:schemas-microsoft-com:vml" xmlns:wp="http://schemas.openxmlformats.org/drawingml/2006/wordprocessingDrawing" xmlns:w10="urn:schemas-microsoft-com:office:word" xmlns:w="http://schemas.openxmlformats.org/wordprocessingml/2006/main" xmlns:wne="http://schemas.microsoft.com/office/word/2006/wordml">
   <w:sdt>
     <w:sdtPr>
       <w:rPr>
@@ -2912,11 +2570,6 @@
         <w:docPartUnique/>
       </w:docPartObj>
     </w:sdtPr>
-    <w:sdtEndPr>
-      <w:rPr>
-        <w:rStyle w:val="Numrodepage"/>
-      </w:rPr>
-    </w:sdtEndPr>
     <w:sdtContent>
       <w:p>
         <w:pPr>
@@ -2949,7 +2602,7 @@
             <w:rStyle w:val="Numrodepage"/>
             <w:noProof/>
           </w:rPr>
-          <w:t>0</w:t>
+          <w:t>9</w:t>
         </w:r>
         <w:r>
           <w:rPr>
@@ -2969,15 +2622,15 @@
 </file>
 
 <file path=word/footnotes.xml><?xml version="1.0" encoding="utf-8"?>
-<w:footnotes xmlns:wpc="http://schemas.microsoft.com/office/word/2010/wordprocessingCanvas" xmlns:cx="http://schemas.microsoft.com/office/drawing/2014/chartex" xmlns:cx1="http://schemas.microsoft.com/office/drawing/2015/9/8/chartex" xmlns:cx2="http://schemas.microsoft.com/office/drawing/2015/10/21/chartex" xmlns:cx3="http://schemas.microsoft.com/office/drawing/2016/5/9/chartex" xmlns:cx4="http://schemas.microsoft.com/office/drawing/2016/5/10/chartex" xmlns:cx5="http://schemas.microsoft.com/office/drawing/2016/5/11/chartex" xmlns:cx6="http://schemas.microsoft.com/office/drawing/2016/5/12/chartex" xmlns:cx7="http://schemas.microsoft.com/office/drawing/2016/5/13/chartex" xmlns:cx8="http://schemas.microsoft.com/office/drawing/2016/5/14/chartex" xmlns:mc="http://schemas.openxmlformats.org/markup-compatibility/2006" xmlns:aink="http://schemas.microsoft.com/office/drawing/2016/ink" xmlns:am3d="http://schemas.microsoft.com/office/drawing/2017/model3d" xmlns:o="urn:schemas-microsoft-com:office:office" xmlns:r="http://schemas.openxmlformats.org/officeDocument/2006/relationships" xmlns:m="http://schemas.openxmlformats.org/officeDocument/2006/math" xmlns:v="urn:schemas-microsoft-com:vml" xmlns:wp14="http://schemas.microsoft.com/office/word/2010/wordprocessingDrawing" xmlns:wp="http://schemas.openxmlformats.org/drawingml/2006/wordprocessingDrawing" xmlns:w10="urn:schemas-microsoft-com:office:word" xmlns:w="http://schemas.openxmlformats.org/wordprocessingml/2006/main" xmlns:w14="http://schemas.microsoft.com/office/word/2010/wordml" xmlns:w15="http://schemas.microsoft.com/office/word/2012/wordml" xmlns:w16cex="http://schemas.microsoft.com/office/word/2018/wordml/cex" xmlns:w16cid="http://schemas.microsoft.com/office/word/2016/wordml/cid" xmlns:w16="http://schemas.microsoft.com/office/word/2018/wordml" xmlns:w16se="http://schemas.microsoft.com/office/word/2015/wordml/symex" xmlns:wpg="http://schemas.microsoft.com/office/word/2010/wordprocessingGroup" xmlns:wpi="http://schemas.microsoft.com/office/word/2010/wordprocessingInk" xmlns:wne="http://schemas.microsoft.com/office/word/2006/wordml" xmlns:wps="http://schemas.microsoft.com/office/word/2010/wordprocessingShape" mc:Ignorable="w14 w15 w16se w16cid w16 w16cex wp14">
-  <w:footnote w:type="separator" w:id="-1">
+<w:footnotes xmlns:ve="http://schemas.openxmlformats.org/markup-compatibility/2006" xmlns:o="urn:schemas-microsoft-com:office:office" xmlns:r="http://schemas.openxmlformats.org/officeDocument/2006/relationships" xmlns:m="http://schemas.openxmlformats.org/officeDocument/2006/math" xmlns:v="urn:schemas-microsoft-com:vml" xmlns:wp="http://schemas.openxmlformats.org/drawingml/2006/wordprocessingDrawing" xmlns:w10="urn:schemas-microsoft-com:office:word" xmlns:w="http://schemas.openxmlformats.org/wordprocessingml/2006/main" xmlns:wne="http://schemas.microsoft.com/office/word/2006/wordml">
+  <w:footnote w:type="separator" w:id="0">
     <w:p>
       <w:r>
         <w:separator/>
       </w:r>
     </w:p>
   </w:footnote>
-  <w:footnote w:type="continuationSeparator" w:id="0">
+  <w:footnote w:type="continuationSeparator" w:id="1">
     <w:p>
       <w:r>
         <w:continuationSeparator/>
@@ -2988,8 +2641,8 @@
 </file>
 
 <file path=word/numbering.xml><?xml version="1.0" encoding="utf-8"?>
-<w:numbering xmlns:wpc="http://schemas.microsoft.com/office/word/2010/wordprocessingCanvas" xmlns:cx="http://schemas.microsoft.com/office/drawing/2014/chartex" xmlns:cx1="http://schemas.microsoft.com/office/drawing/2015/9/8/chartex" xmlns:cx2="http://schemas.microsoft.com/office/drawing/2015/10/21/chartex" xmlns:cx3="http://schemas.microsoft.com/office/drawing/2016/5/9/chartex" xmlns:cx4="http://schemas.microsoft.com/office/drawing/2016/5/10/chartex" xmlns:cx5="http://schemas.microsoft.com/office/drawing/2016/5/11/chartex" xmlns:cx6="http://schemas.microsoft.com/office/drawing/2016/5/12/chartex" xmlns:cx7="http://schemas.microsoft.com/office/drawing/2016/5/13/chartex" xmlns:cx8="http://schemas.microsoft.com/office/drawing/2016/5/14/chartex" xmlns:mc="http://schemas.openxmlformats.org/markup-compatibility/2006" xmlns:aink="http://schemas.microsoft.com/office/drawing/2016/ink" xmlns:am3d="http://schemas.microsoft.com/office/drawing/2017/model3d" xmlns:o="urn:schemas-microsoft-com:office:office" xmlns:r="http://schemas.openxmlformats.org/officeDocument/2006/relationships" xmlns:m="http://schemas.openxmlformats.org/officeDocument/2006/math" xmlns:v="urn:schemas-microsoft-com:vml" xmlns:wp14="http://schemas.microsoft.com/office/word/2010/wordprocessingDrawing" xmlns:wp="http://schemas.openxmlformats.org/drawingml/2006/wordprocessingDrawing" xmlns:w10="urn:schemas-microsoft-com:office:word" xmlns:w="http://schemas.openxmlformats.org/wordprocessingml/2006/main" xmlns:w14="http://schemas.microsoft.com/office/word/2010/wordml" xmlns:w15="http://schemas.microsoft.com/office/word/2012/wordml" xmlns:w16cex="http://schemas.microsoft.com/office/word/2018/wordml/cex" xmlns:w16cid="http://schemas.microsoft.com/office/word/2016/wordml/cid" xmlns:w16="http://schemas.microsoft.com/office/word/2018/wordml" xmlns:w16se="http://schemas.microsoft.com/office/word/2015/wordml/symex" xmlns:wpg="http://schemas.microsoft.com/office/word/2010/wordprocessingGroup" xmlns:wpi="http://schemas.microsoft.com/office/word/2010/wordprocessingInk" xmlns:wne="http://schemas.microsoft.com/office/word/2006/wordml" xmlns:wps="http://schemas.microsoft.com/office/word/2010/wordprocessingShape" mc:Ignorable="w14 w15 w16se w16cid w16 w16cex wp14">
-  <w:abstractNum w:abstractNumId="0" w15:restartNumberingAfterBreak="0">
+<w:numbering xmlns:ve="http://schemas.openxmlformats.org/markup-compatibility/2006" xmlns:o="urn:schemas-microsoft-com:office:office" xmlns:r="http://schemas.openxmlformats.org/officeDocument/2006/relationships" xmlns:m="http://schemas.openxmlformats.org/officeDocument/2006/math" xmlns:v="urn:schemas-microsoft-com:vml" xmlns:wp="http://schemas.openxmlformats.org/drawingml/2006/wordprocessingDrawing" xmlns:w10="urn:schemas-microsoft-com:office:word" xmlns:w="http://schemas.openxmlformats.org/wordprocessingml/2006/main" xmlns:wne="http://schemas.microsoft.com/office/word/2006/wordml">
+  <w:abstractNum w:abstractNumId="0">
     <w:nsid w:val="19A51280"/>
     <w:multiLevelType w:val="hybridMultilevel"/>
     <w:tmpl w:val="C2B87FF0"/>
@@ -3102,7 +2755,7 @@
       </w:rPr>
     </w:lvl>
   </w:abstractNum>
-  <w:abstractNum w:abstractNumId="1" w15:restartNumberingAfterBreak="0">
+  <w:abstractNum w:abstractNumId="1">
     <w:nsid w:val="40B653A4"/>
     <w:multiLevelType w:val="hybridMultilevel"/>
     <w:tmpl w:val="1D6E5C66"/>
@@ -3215,7 +2868,7 @@
       </w:rPr>
     </w:lvl>
   </w:abstractNum>
-  <w:abstractNum w:abstractNumId="2" w15:restartNumberingAfterBreak="0">
+  <w:abstractNum w:abstractNumId="2">
     <w:nsid w:val="710115FE"/>
     <w:multiLevelType w:val="hybridMultilevel"/>
     <w:tmpl w:val="121C4100"/>
@@ -3340,7 +2993,7 @@
 </file>
 
 <file path=word/styles.xml><?xml version="1.0" encoding="utf-8"?>
-<w:styles xmlns:mc="http://schemas.openxmlformats.org/markup-compatibility/2006" xmlns:r="http://schemas.openxmlformats.org/officeDocument/2006/relationships" xmlns:w="http://schemas.openxmlformats.org/wordprocessingml/2006/main" xmlns:w14="http://schemas.microsoft.com/office/word/2010/wordml" xmlns:w15="http://schemas.microsoft.com/office/word/2012/wordml" xmlns:w16cex="http://schemas.microsoft.com/office/word/2018/wordml/cex" xmlns:w16cid="http://schemas.microsoft.com/office/word/2016/wordml/cid" xmlns:w16="http://schemas.microsoft.com/office/word/2018/wordml" xmlns:w16se="http://schemas.microsoft.com/office/word/2015/wordml/symex" mc:Ignorable="w14 w15 w16se w16cid w16 w16cex">
+<w:styles xmlns:r="http://schemas.openxmlformats.org/officeDocument/2006/relationships" xmlns:w="http://schemas.openxmlformats.org/wordprocessingml/2006/main">
   <w:docDefaults>
     <w:rPrDefault>
       <w:rPr>
@@ -3352,387 +3005,149 @@
     </w:rPrDefault>
     <w:pPrDefault/>
   </w:docDefaults>
-  <w:latentStyles w:defLockedState="0" w:defUIPriority="99" w:defSemiHidden="0" w:defUnhideWhenUsed="0" w:defQFormat="0" w:count="376">
-    <w:lsdException w:name="Normal" w:uiPriority="0" w:qFormat="1"/>
-    <w:lsdException w:name="heading 1" w:uiPriority="9" w:qFormat="1"/>
-    <w:lsdException w:name="heading 2" w:semiHidden="1" w:uiPriority="9" w:unhideWhenUsed="1" w:qFormat="1"/>
-    <w:lsdException w:name="heading 3" w:semiHidden="1" w:uiPriority="9" w:unhideWhenUsed="1" w:qFormat="1"/>
-    <w:lsdException w:name="heading 4" w:semiHidden="1" w:uiPriority="9" w:unhideWhenUsed="1" w:qFormat="1"/>
-    <w:lsdException w:name="heading 5" w:semiHidden="1" w:uiPriority="9" w:unhideWhenUsed="1" w:qFormat="1"/>
-    <w:lsdException w:name="heading 6" w:semiHidden="1" w:uiPriority="9" w:unhideWhenUsed="1" w:qFormat="1"/>
-    <w:lsdException w:name="heading 7" w:semiHidden="1" w:uiPriority="9" w:unhideWhenUsed="1" w:qFormat="1"/>
-    <w:lsdException w:name="heading 8" w:semiHidden="1" w:uiPriority="9" w:unhideWhenUsed="1" w:qFormat="1"/>
-    <w:lsdException w:name="heading 9" w:semiHidden="1" w:uiPriority="9" w:unhideWhenUsed="1" w:qFormat="1"/>
-    <w:lsdException w:name="index 1" w:semiHidden="1" w:unhideWhenUsed="1"/>
-    <w:lsdException w:name="index 2" w:semiHidden="1" w:unhideWhenUsed="1"/>
-    <w:lsdException w:name="index 3" w:semiHidden="1" w:unhideWhenUsed="1"/>
-    <w:lsdException w:name="index 4" w:semiHidden="1" w:unhideWhenUsed="1"/>
-    <w:lsdException w:name="index 5" w:semiHidden="1" w:unhideWhenUsed="1"/>
-    <w:lsdException w:name="index 6" w:semiHidden="1" w:unhideWhenUsed="1"/>
-    <w:lsdException w:name="index 7" w:semiHidden="1" w:unhideWhenUsed="1"/>
-    <w:lsdException w:name="index 8" w:semiHidden="1" w:unhideWhenUsed="1"/>
-    <w:lsdException w:name="index 9" w:semiHidden="1" w:unhideWhenUsed="1"/>
-    <w:lsdException w:name="toc 1" w:semiHidden="1" w:uiPriority="39" w:unhideWhenUsed="1"/>
-    <w:lsdException w:name="toc 2" w:semiHidden="1" w:uiPriority="39" w:unhideWhenUsed="1"/>
-    <w:lsdException w:name="toc 3" w:semiHidden="1" w:uiPriority="39" w:unhideWhenUsed="1"/>
-    <w:lsdException w:name="toc 4" w:semiHidden="1" w:uiPriority="39" w:unhideWhenUsed="1"/>
-    <w:lsdException w:name="toc 5" w:semiHidden="1" w:uiPriority="39" w:unhideWhenUsed="1"/>
-    <w:lsdException w:name="toc 6" w:semiHidden="1" w:uiPriority="39" w:unhideWhenUsed="1"/>
-    <w:lsdException w:name="toc 7" w:semiHidden="1" w:uiPriority="39" w:unhideWhenUsed="1"/>
-    <w:lsdException w:name="toc 8" w:semiHidden="1" w:uiPriority="39" w:unhideWhenUsed="1"/>
-    <w:lsdException w:name="toc 9" w:semiHidden="1" w:uiPriority="39" w:unhideWhenUsed="1"/>
-    <w:lsdException w:name="Normal Indent" w:semiHidden="1" w:unhideWhenUsed="1"/>
-    <w:lsdException w:name="footnote text" w:semiHidden="1" w:unhideWhenUsed="1"/>
-    <w:lsdException w:name="annotation text" w:semiHidden="1" w:unhideWhenUsed="1"/>
-    <w:lsdException w:name="header" w:semiHidden="1" w:unhideWhenUsed="1"/>
-    <w:lsdException w:name="footer" w:semiHidden="1" w:unhideWhenUsed="1"/>
-    <w:lsdException w:name="index heading" w:semiHidden="1" w:unhideWhenUsed="1"/>
-    <w:lsdException w:name="caption" w:semiHidden="1" w:uiPriority="35" w:unhideWhenUsed="1" w:qFormat="1"/>
-    <w:lsdException w:name="table of figures" w:semiHidden="1" w:unhideWhenUsed="1"/>
-    <w:lsdException w:name="envelope address" w:semiHidden="1" w:unhideWhenUsed="1"/>
-    <w:lsdException w:name="envelope return" w:semiHidden="1" w:unhideWhenUsed="1"/>
-    <w:lsdException w:name="footnote reference" w:semiHidden="1" w:unhideWhenUsed="1"/>
-    <w:lsdException w:name="annotation reference" w:semiHidden="1" w:unhideWhenUsed="1"/>
-    <w:lsdException w:name="line number" w:semiHidden="1" w:unhideWhenUsed="1"/>
-    <w:lsdException w:name="page number" w:semiHidden="1" w:unhideWhenUsed="1"/>
-    <w:lsdException w:name="endnote reference" w:semiHidden="1" w:unhideWhenUsed="1"/>
-    <w:lsdException w:name="endnote text" w:semiHidden="1" w:unhideWhenUsed="1"/>
-    <w:lsdException w:name="table of authorities" w:semiHidden="1" w:unhideWhenUsed="1"/>
-    <w:lsdException w:name="macro" w:semiHidden="1" w:unhideWhenUsed="1"/>
-    <w:lsdException w:name="toa heading" w:semiHidden="1" w:unhideWhenUsed="1"/>
-    <w:lsdException w:name="List" w:semiHidden="1" w:unhideWhenUsed="1"/>
-    <w:lsdException w:name="List Bullet" w:semiHidden="1" w:unhideWhenUsed="1"/>
-    <w:lsdException w:name="List Number" w:semiHidden="1" w:unhideWhenUsed="1"/>
-    <w:lsdException w:name="List 2" w:semiHidden="1" w:unhideWhenUsed="1"/>
-    <w:lsdException w:name="List 3" w:semiHidden="1" w:unhideWhenUsed="1"/>
-    <w:lsdException w:name="List 4" w:semiHidden="1" w:unhideWhenUsed="1"/>
-    <w:lsdException w:name="List 5" w:semiHidden="1" w:unhideWhenUsed="1"/>
-    <w:lsdException w:name="List Bullet 2" w:semiHidden="1" w:unhideWhenUsed="1"/>
-    <w:lsdException w:name="List Bullet 3" w:semiHidden="1" w:unhideWhenUsed="1"/>
-    <w:lsdException w:name="List Bullet 4" w:semiHidden="1" w:unhideWhenUsed="1"/>
-    <w:lsdException w:name="List Bullet 5" w:semiHidden="1" w:unhideWhenUsed="1"/>
-    <w:lsdException w:name="List Number 2" w:semiHidden="1" w:unhideWhenUsed="1"/>
-    <w:lsdException w:name="List Number 3" w:semiHidden="1" w:unhideWhenUsed="1"/>
-    <w:lsdException w:name="List Number 4" w:semiHidden="1" w:unhideWhenUsed="1"/>
-    <w:lsdException w:name="List Number 5" w:semiHidden="1" w:unhideWhenUsed="1"/>
-    <w:lsdException w:name="Title" w:uiPriority="10" w:qFormat="1"/>
-    <w:lsdException w:name="Closing" w:semiHidden="1" w:unhideWhenUsed="1"/>
-    <w:lsdException w:name="Signature" w:semiHidden="1" w:unhideWhenUsed="1"/>
-    <w:lsdException w:name="Default Paragraph Font" w:semiHidden="1" w:uiPriority="1" w:unhideWhenUsed="1"/>
-    <w:lsdException w:name="Body Text" w:semiHidden="1" w:unhideWhenUsed="1"/>
-    <w:lsdException w:name="Body Text Indent" w:semiHidden="1" w:unhideWhenUsed="1"/>
-    <w:lsdException w:name="List Continue" w:semiHidden="1" w:unhideWhenUsed="1"/>
-    <w:lsdException w:name="List Continue 2" w:semiHidden="1" w:unhideWhenUsed="1"/>
-    <w:lsdException w:name="List Continue 3" w:semiHidden="1" w:unhideWhenUsed="1"/>
-    <w:lsdException w:name="List Continue 4" w:semiHidden="1" w:unhideWhenUsed="1"/>
-    <w:lsdException w:name="List Continue 5" w:semiHidden="1" w:unhideWhenUsed="1"/>
-    <w:lsdException w:name="Message Header" w:semiHidden="1" w:unhideWhenUsed="1"/>
-    <w:lsdException w:name="Subtitle" w:uiPriority="11" w:qFormat="1"/>
-    <w:lsdException w:name="Salutation" w:semiHidden="1" w:unhideWhenUsed="1"/>
-    <w:lsdException w:name="Date" w:semiHidden="1" w:unhideWhenUsed="1"/>
-    <w:lsdException w:name="Body Text First Indent" w:semiHidden="1" w:unhideWhenUsed="1"/>
-    <w:lsdException w:name="Body Text First Indent 2" w:semiHidden="1" w:unhideWhenUsed="1"/>
-    <w:lsdException w:name="Note Heading" w:semiHidden="1" w:unhideWhenUsed="1"/>
-    <w:lsdException w:name="Body Text 2" w:semiHidden="1" w:unhideWhenUsed="1"/>
-    <w:lsdException w:name="Body Text 3" w:semiHidden="1" w:unhideWhenUsed="1"/>
-    <w:lsdException w:name="Body Text Indent 2" w:semiHidden="1" w:unhideWhenUsed="1"/>
-    <w:lsdException w:name="Body Text Indent 3" w:semiHidden="1" w:unhideWhenUsed="1"/>
-    <w:lsdException w:name="Block Text" w:semiHidden="1" w:unhideWhenUsed="1"/>
-    <w:lsdException w:name="Hyperlink" w:semiHidden="1" w:unhideWhenUsed="1"/>
-    <w:lsdException w:name="FollowedHyperlink" w:semiHidden="1" w:unhideWhenUsed="1"/>
-    <w:lsdException w:name="Strong" w:uiPriority="22" w:qFormat="1"/>
-    <w:lsdException w:name="Emphasis" w:uiPriority="20" w:qFormat="1"/>
-    <w:lsdException w:name="Document Map" w:semiHidden="1" w:unhideWhenUsed="1"/>
-    <w:lsdException w:name="Plain Text" w:semiHidden="1" w:unhideWhenUsed="1"/>
-    <w:lsdException w:name="E-mail Signature" w:semiHidden="1" w:unhideWhenUsed="1"/>
-    <w:lsdException w:name="HTML Top of Form" w:semiHidden="1" w:unhideWhenUsed="1"/>
-    <w:lsdException w:name="HTML Bottom of Form" w:semiHidden="1" w:unhideWhenUsed="1"/>
-    <w:lsdException w:name="Normal (Web)" w:semiHidden="1" w:unhideWhenUsed="1"/>
-    <w:lsdException w:name="HTML Acronym" w:semiHidden="1" w:unhideWhenUsed="1"/>
-    <w:lsdException w:name="HTML Address" w:semiHidden="1" w:unhideWhenUsed="1"/>
-    <w:lsdException w:name="HTML Cite" w:semiHidden="1" w:unhideWhenUsed="1"/>
-    <w:lsdException w:name="HTML Code" w:semiHidden="1" w:unhideWhenUsed="1"/>
-    <w:lsdException w:name="HTML Definition" w:semiHidden="1" w:unhideWhenUsed="1"/>
-    <w:lsdException w:name="HTML Keyboard" w:semiHidden="1" w:unhideWhenUsed="1"/>
-    <w:lsdException w:name="HTML Preformatted" w:semiHidden="1" w:unhideWhenUsed="1"/>
-    <w:lsdException w:name="HTML Sample" w:semiHidden="1" w:unhideWhenUsed="1"/>
-    <w:lsdException w:name="HTML Typewriter" w:semiHidden="1" w:unhideWhenUsed="1"/>
-    <w:lsdException w:name="HTML Variable" w:semiHidden="1" w:unhideWhenUsed="1"/>
-    <w:lsdException w:name="Normal Table" w:semiHidden="1" w:unhideWhenUsed="1"/>
-    <w:lsdException w:name="annotation subject" w:semiHidden="1" w:unhideWhenUsed="1"/>
-    <w:lsdException w:name="No List" w:semiHidden="1" w:unhideWhenUsed="1"/>
-    <w:lsdException w:name="Outline List 1" w:semiHidden="1" w:unhideWhenUsed="1"/>
-    <w:lsdException w:name="Outline List 2" w:semiHidden="1" w:unhideWhenUsed="1"/>
-    <w:lsdException w:name="Outline List 3" w:semiHidden="1" w:unhideWhenUsed="1"/>
-    <w:lsdException w:name="Table Simple 1" w:semiHidden="1" w:unhideWhenUsed="1"/>
-    <w:lsdException w:name="Table Simple 2" w:semiHidden="1" w:unhideWhenUsed="1"/>
-    <w:lsdException w:name="Table Simple 3" w:semiHidden="1" w:unhideWhenUsed="1"/>
-    <w:lsdException w:name="Table Classic 1" w:semiHidden="1" w:unhideWhenUsed="1"/>
-    <w:lsdException w:name="Table Classic 2" w:semiHidden="1" w:unhideWhenUsed="1"/>
-    <w:lsdException w:name="Table Classic 3" w:semiHidden="1" w:unhideWhenUsed="1"/>
-    <w:lsdException w:name="Table Classic 4" w:semiHidden="1" w:unhideWhenUsed="1"/>
-    <w:lsdException w:name="Table Colorful 1" w:semiHidden="1" w:unhideWhenUsed="1"/>
-    <w:lsdException w:name="Table Colorful 2" w:semiHidden="1" w:unhideWhenUsed="1"/>
-    <w:lsdException w:name="Table Colorful 3" w:semiHidden="1" w:unhideWhenUsed="1"/>
-    <w:lsdException w:name="Table Columns 1" w:semiHidden="1" w:unhideWhenUsed="1"/>
-    <w:lsdException w:name="Table Columns 2" w:semiHidden="1" w:unhideWhenUsed="1"/>
-    <w:lsdException w:name="Table Columns 3" w:semiHidden="1" w:unhideWhenUsed="1"/>
-    <w:lsdException w:name="Table Columns 4" w:semiHidden="1" w:unhideWhenUsed="1"/>
-    <w:lsdException w:name="Table Columns 5" w:semiHidden="1" w:unhideWhenUsed="1"/>
-    <w:lsdException w:name="Table Grid 1" w:semiHidden="1" w:unhideWhenUsed="1"/>
-    <w:lsdException w:name="Table Grid 2" w:semiHidden="1" w:unhideWhenUsed="1"/>
-    <w:lsdException w:name="Table Grid 3" w:semiHidden="1" w:unhideWhenUsed="1"/>
-    <w:lsdException w:name="Table Grid 4" w:semiHidden="1" w:unhideWhenUsed="1"/>
-    <w:lsdException w:name="Table Grid 5" w:semiHidden="1" w:unhideWhenUsed="1"/>
-    <w:lsdException w:name="Table Grid 6" w:semiHidden="1" w:unhideWhenUsed="1"/>
-    <w:lsdException w:name="Table Grid 7" w:semiHidden="1" w:unhideWhenUsed="1"/>
-    <w:lsdException w:name="Table Grid 8" w:semiHidden="1" w:unhideWhenUsed="1"/>
-    <w:lsdException w:name="Table List 1" w:semiHidden="1" w:unhideWhenUsed="1"/>
-    <w:lsdException w:name="Table List 2" w:semiHidden="1" w:unhideWhenUsed="1"/>
-    <w:lsdException w:name="Table List 3" w:semiHidden="1" w:unhideWhenUsed="1"/>
-    <w:lsdException w:name="Table List 4" w:semiHidden="1" w:unhideWhenUsed="1"/>
-    <w:lsdException w:name="Table List 5" w:semiHidden="1" w:unhideWhenUsed="1"/>
-    <w:lsdException w:name="Table List 6" w:semiHidden="1" w:unhideWhenUsed="1"/>
-    <w:lsdException w:name="Table List 7" w:semiHidden="1" w:unhideWhenUsed="1"/>
-    <w:lsdException w:name="Table List 8" w:semiHidden="1" w:unhideWhenUsed="1"/>
-    <w:lsdException w:name="Table 3D effects 1" w:semiHidden="1" w:unhideWhenUsed="1"/>
-    <w:lsdException w:name="Table 3D effects 2" w:semiHidden="1" w:unhideWhenUsed="1"/>
-    <w:lsdException w:name="Table 3D effects 3" w:semiHidden="1" w:unhideWhenUsed="1"/>
-    <w:lsdException w:name="Table Contemporary" w:semiHidden="1" w:unhideWhenUsed="1"/>
-    <w:lsdException w:name="Table Elegant" w:semiHidden="1" w:unhideWhenUsed="1"/>
-    <w:lsdException w:name="Table Professional" w:semiHidden="1" w:unhideWhenUsed="1"/>
-    <w:lsdException w:name="Table Subtle 1" w:semiHidden="1" w:unhideWhenUsed="1"/>
-    <w:lsdException w:name="Table Subtle 2" w:semiHidden="1" w:unhideWhenUsed="1"/>
-    <w:lsdException w:name="Table Web 1" w:semiHidden="1" w:unhideWhenUsed="1"/>
-    <w:lsdException w:name="Table Web 2" w:semiHidden="1" w:unhideWhenUsed="1"/>
-    <w:lsdException w:name="Table Web 3" w:semiHidden="1" w:unhideWhenUsed="1"/>
-    <w:lsdException w:name="Balloon Text" w:semiHidden="1" w:unhideWhenUsed="1"/>
-    <w:lsdException w:name="Table Grid" w:uiPriority="39"/>
-    <w:lsdException w:name="Table Theme" w:semiHidden="1" w:unhideWhenUsed="1"/>
-    <w:lsdException w:name="Placeholder Text" w:semiHidden="1"/>
-    <w:lsdException w:name="No Spacing" w:uiPriority="1" w:qFormat="1"/>
-    <w:lsdException w:name="Light Shading" w:uiPriority="60"/>
-    <w:lsdException w:name="Light List" w:uiPriority="61"/>
-    <w:lsdException w:name="Light Grid" w:uiPriority="62"/>
-    <w:lsdException w:name="Medium Shading 1" w:uiPriority="63"/>
-    <w:lsdException w:name="Medium Shading 2" w:uiPriority="64"/>
-    <w:lsdException w:name="Medium List 1" w:uiPriority="65"/>
-    <w:lsdException w:name="Medium List 2" w:uiPriority="66"/>
-    <w:lsdException w:name="Medium Grid 1" w:uiPriority="67"/>
-    <w:lsdException w:name="Medium Grid 2" w:uiPriority="68"/>
-    <w:lsdException w:name="Medium Grid 3" w:uiPriority="69"/>
-    <w:lsdException w:name="Dark List" w:uiPriority="70"/>
-    <w:lsdException w:name="Colorful Shading" w:uiPriority="71"/>
-    <w:lsdException w:name="Colorful List" w:uiPriority="72"/>
-    <w:lsdException w:name="Colorful Grid" w:uiPriority="73"/>
-    <w:lsdException w:name="Light Shading Accent 1" w:uiPriority="60"/>
-    <w:lsdException w:name="Light List Accent 1" w:uiPriority="61"/>
-    <w:lsdException w:name="Light Grid Accent 1" w:uiPriority="62"/>
-    <w:lsdException w:name="Medium Shading 1 Accent 1" w:uiPriority="63"/>
-    <w:lsdException w:name="Medium Shading 2 Accent 1" w:uiPriority="64"/>
-    <w:lsdException w:name="Medium List 1 Accent 1" w:uiPriority="65"/>
-    <w:lsdException w:name="Revision" w:semiHidden="1"/>
-    <w:lsdException w:name="List Paragraph" w:uiPriority="34" w:qFormat="1"/>
-    <w:lsdException w:name="Quote" w:uiPriority="29" w:qFormat="1"/>
-    <w:lsdException w:name="Intense Quote" w:uiPriority="30" w:qFormat="1"/>
-    <w:lsdException w:name="Medium List 2 Accent 1" w:uiPriority="66"/>
-    <w:lsdException w:name="Medium Grid 1 Accent 1" w:uiPriority="67"/>
-    <w:lsdException w:name="Medium Grid 2 Accent 1" w:uiPriority="68"/>
-    <w:lsdException w:name="Medium Grid 3 Accent 1" w:uiPriority="69"/>
-    <w:lsdException w:name="Dark List Accent 1" w:uiPriority="70"/>
-    <w:lsdException w:name="Colorful Shading Accent 1" w:uiPriority="71"/>
-    <w:lsdException w:name="Colorful List Accent 1" w:uiPriority="72"/>
-    <w:lsdException w:name="Colorful Grid Accent 1" w:uiPriority="73"/>
-    <w:lsdException w:name="Light Shading Accent 2" w:uiPriority="60"/>
-    <w:lsdException w:name="Light List Accent 2" w:uiPriority="61"/>
-    <w:lsdException w:name="Light Grid Accent 2" w:uiPriority="62"/>
-    <w:lsdException w:name="Medium Shading 1 Accent 2" w:uiPriority="63"/>
-    <w:lsdException w:name="Medium Shading 2 Accent 2" w:uiPriority="64"/>
-    <w:lsdException w:name="Medium List 1 Accent 2" w:uiPriority="65"/>
-    <w:lsdException w:name="Medium List 2 Accent 2" w:uiPriority="66"/>
-    <w:lsdException w:name="Medium Grid 1 Accent 2" w:uiPriority="67"/>
-    <w:lsdException w:name="Medium Grid 2 Accent 2" w:uiPriority="68"/>
-    <w:lsdException w:name="Medium Grid 3 Accent 2" w:uiPriority="69"/>
-    <w:lsdException w:name="Dark List Accent 2" w:uiPriority="70"/>
-    <w:lsdException w:name="Colorful Shading Accent 2" w:uiPriority="71"/>
-    <w:lsdException w:name="Colorful List Accent 2" w:uiPriority="72"/>
-    <w:lsdException w:name="Colorful Grid Accent 2" w:uiPriority="73"/>
-    <w:lsdException w:name="Light Shading Accent 3" w:uiPriority="60"/>
-    <w:lsdException w:name="Light List Accent 3" w:uiPriority="61"/>
-    <w:lsdException w:name="Light Grid Accent 3" w:uiPriority="62"/>
-    <w:lsdException w:name="Medium Shading 1 Accent 3" w:uiPriority="63"/>
-    <w:lsdException w:name="Medium Shading 2 Accent 3" w:uiPriority="64"/>
-    <w:lsdException w:name="Medium List 1 Accent 3" w:uiPriority="65"/>
-    <w:lsdException w:name="Medium List 2 Accent 3" w:uiPriority="66"/>
-    <w:lsdException w:name="Medium Grid 1 Accent 3" w:uiPriority="67"/>
-    <w:lsdException w:name="Medium Grid 2 Accent 3" w:uiPriority="68"/>
-    <w:lsdException w:name="Medium Grid 3 Accent 3" w:uiPriority="69"/>
-    <w:lsdException w:name="Dark List Accent 3" w:uiPriority="70"/>
-    <w:lsdException w:name="Colorful Shading Accent 3" w:uiPriority="71"/>
-    <w:lsdException w:name="Colorful List Accent 3" w:uiPriority="72"/>
-    <w:lsdException w:name="Colorful Grid Accent 3" w:uiPriority="73"/>
-    <w:lsdException w:name="Light Shading Accent 4" w:uiPriority="60"/>
-    <w:lsdException w:name="Light List Accent 4" w:uiPriority="61"/>
-    <w:lsdException w:name="Light Grid Accent 4" w:uiPriority="62"/>
-    <w:lsdException w:name="Medium Shading 1 Accent 4" w:uiPriority="63"/>
-    <w:lsdException w:name="Medium Shading 2 Accent 4" w:uiPriority="64"/>
-    <w:lsdException w:name="Medium List 1 Accent 4" w:uiPriority="65"/>
-    <w:lsdException w:name="Medium List 2 Accent 4" w:uiPriority="66"/>
-    <w:lsdException w:name="Medium Grid 1 Accent 4" w:uiPriority="67"/>
-    <w:lsdException w:name="Medium Grid 2 Accent 4" w:uiPriority="68"/>
-    <w:lsdException w:name="Medium Grid 3 Accent 4" w:uiPriority="69"/>
-    <w:lsdException w:name="Dark List Accent 4" w:uiPriority="70"/>
-    <w:lsdException w:name="Colorful Shading Accent 4" w:uiPriority="71"/>
-    <w:lsdException w:name="Colorful List Accent 4" w:uiPriority="72"/>
-    <w:lsdException w:name="Colorful Grid Accent 4" w:uiPriority="73"/>
-    <w:lsdException w:name="Light Shading Accent 5" w:uiPriority="60"/>
-    <w:lsdException w:name="Light List Accent 5" w:uiPriority="61"/>
-    <w:lsdException w:name="Light Grid Accent 5" w:uiPriority="62"/>
-    <w:lsdException w:name="Medium Shading 1 Accent 5" w:uiPriority="63"/>
-    <w:lsdException w:name="Medium Shading 2 Accent 5" w:uiPriority="64"/>
-    <w:lsdException w:name="Medium List 1 Accent 5" w:uiPriority="65"/>
-    <w:lsdException w:name="Medium List 2 Accent 5" w:uiPriority="66"/>
-    <w:lsdException w:name="Medium Grid 1 Accent 5" w:uiPriority="67"/>
-    <w:lsdException w:name="Medium Grid 2 Accent 5" w:uiPriority="68"/>
-    <w:lsdException w:name="Medium Grid 3 Accent 5" w:uiPriority="69"/>
-    <w:lsdException w:name="Dark List Accent 5" w:uiPriority="70"/>
-    <w:lsdException w:name="Colorful Shading Accent 5" w:uiPriority="71"/>
-    <w:lsdException w:name="Colorful List Accent 5" w:uiPriority="72"/>
-    <w:lsdException w:name="Colorful Grid Accent 5" w:uiPriority="73"/>
-    <w:lsdException w:name="Light Shading Accent 6" w:uiPriority="60"/>
-    <w:lsdException w:name="Light List Accent 6" w:uiPriority="61"/>
-    <w:lsdException w:name="Light Grid Accent 6" w:uiPriority="62"/>
-    <w:lsdException w:name="Medium Shading 1 Accent 6" w:uiPriority="63"/>
-    <w:lsdException w:name="Medium Shading 2 Accent 6" w:uiPriority="64"/>
-    <w:lsdException w:name="Medium List 1 Accent 6" w:uiPriority="65"/>
-    <w:lsdException w:name="Medium List 2 Accent 6" w:uiPriority="66"/>
-    <w:lsdException w:name="Medium Grid 1 Accent 6" w:uiPriority="67"/>
-    <w:lsdException w:name="Medium Grid 2 Accent 6" w:uiPriority="68"/>
-    <w:lsdException w:name="Medium Grid 3 Accent 6" w:uiPriority="69"/>
-    <w:lsdException w:name="Dark List Accent 6" w:uiPriority="70"/>
-    <w:lsdException w:name="Colorful Shading Accent 6" w:uiPriority="71"/>
-    <w:lsdException w:name="Colorful List Accent 6" w:uiPriority="72"/>
-    <w:lsdException w:name="Colorful Grid Accent 6" w:uiPriority="73"/>
-    <w:lsdException w:name="Subtle Emphasis" w:uiPriority="19" w:qFormat="1"/>
-    <w:lsdException w:name="Intense Emphasis" w:uiPriority="21" w:qFormat="1"/>
-    <w:lsdException w:name="Subtle Reference" w:uiPriority="31" w:qFormat="1"/>
-    <w:lsdException w:name="Intense Reference" w:uiPriority="32" w:qFormat="1"/>
-    <w:lsdException w:name="Book Title" w:uiPriority="33" w:qFormat="1"/>
-    <w:lsdException w:name="Bibliography" w:semiHidden="1" w:uiPriority="37" w:unhideWhenUsed="1"/>
-    <w:lsdException w:name="TOC Heading" w:semiHidden="1" w:uiPriority="39" w:unhideWhenUsed="1" w:qFormat="1"/>
-    <w:lsdException w:name="Plain Table 1" w:uiPriority="41"/>
-    <w:lsdException w:name="Plain Table 2" w:uiPriority="42"/>
-    <w:lsdException w:name="Plain Table 3" w:uiPriority="43"/>
-    <w:lsdException w:name="Plain Table 4" w:uiPriority="44"/>
-    <w:lsdException w:name="Plain Table 5" w:uiPriority="45"/>
-    <w:lsdException w:name="Grid Table Light" w:uiPriority="40"/>
-    <w:lsdException w:name="Grid Table 1 Light" w:uiPriority="46"/>
-    <w:lsdException w:name="Grid Table 2" w:uiPriority="47"/>
-    <w:lsdException w:name="Grid Table 3" w:uiPriority="48"/>
-    <w:lsdException w:name="Grid Table 4" w:uiPriority="49"/>
-    <w:lsdException w:name="Grid Table 5 Dark" w:uiPriority="50"/>
-    <w:lsdException w:name="Grid Table 6 Colorful" w:uiPriority="51"/>
-    <w:lsdException w:name="Grid Table 7 Colorful" w:uiPriority="52"/>
-    <w:lsdException w:name="Grid Table 1 Light Accent 1" w:uiPriority="46"/>
-    <w:lsdException w:name="Grid Table 2 Accent 1" w:uiPriority="47"/>
-    <w:lsdException w:name="Grid Table 3 Accent 1" w:uiPriority="48"/>
-    <w:lsdException w:name="Grid Table 4 Accent 1" w:uiPriority="49"/>
-    <w:lsdException w:name="Grid Table 5 Dark Accent 1" w:uiPriority="50"/>
-    <w:lsdException w:name="Grid Table 6 Colorful Accent 1" w:uiPriority="51"/>
-    <w:lsdException w:name="Grid Table 7 Colorful Accent 1" w:uiPriority="52"/>
-    <w:lsdException w:name="Grid Table 1 Light Accent 2" w:uiPriority="46"/>
-    <w:lsdException w:name="Grid Table 2 Accent 2" w:uiPriority="47"/>
-    <w:lsdException w:name="Grid Table 3 Accent 2" w:uiPriority="48"/>
-    <w:lsdException w:name="Grid Table 4 Accent 2" w:uiPriority="49"/>
-    <w:lsdException w:name="Grid Table 5 Dark Accent 2" w:uiPriority="50"/>
-    <w:lsdException w:name="Grid Table 6 Colorful Accent 2" w:uiPriority="51"/>
-    <w:lsdException w:name="Grid Table 7 Colorful Accent 2" w:uiPriority="52"/>
-    <w:lsdException w:name="Grid Table 1 Light Accent 3" w:uiPriority="46"/>
-    <w:lsdException w:name="Grid Table 2 Accent 3" w:uiPriority="47"/>
-    <w:lsdException w:name="Grid Table 3 Accent 3" w:uiPriority="48"/>
-    <w:lsdException w:name="Grid Table 4 Accent 3" w:uiPriority="49"/>
-    <w:lsdException w:name="Grid Table 5 Dark Accent 3" w:uiPriority="50"/>
-    <w:lsdException w:name="Grid Table 6 Colorful Accent 3" w:uiPriority="51"/>
-    <w:lsdException w:name="Grid Table 7 Colorful Accent 3" w:uiPriority="52"/>
-    <w:lsdException w:name="Grid Table 1 Light Accent 4" w:uiPriority="46"/>
-    <w:lsdException w:name="Grid Table 2 Accent 4" w:uiPriority="47"/>
-    <w:lsdException w:name="Grid Table 3 Accent 4" w:uiPriority="48"/>
-    <w:lsdException w:name="Grid Table 4 Accent 4" w:uiPriority="49"/>
-    <w:lsdException w:name="Grid Table 5 Dark Accent 4" w:uiPriority="50"/>
-    <w:lsdException w:name="Grid Table 6 Colorful Accent 4" w:uiPriority="51"/>
-    <w:lsdException w:name="Grid Table 7 Colorful Accent 4" w:uiPriority="52"/>
-    <w:lsdException w:name="Grid Table 1 Light Accent 5" w:uiPriority="46"/>
-    <w:lsdException w:name="Grid Table 2 Accent 5" w:uiPriority="47"/>
-    <w:lsdException w:name="Grid Table 3 Accent 5" w:uiPriority="48"/>
-    <w:lsdException w:name="Grid Table 4 Accent 5" w:uiPriority="49"/>
-    <w:lsdException w:name="Grid Table 5 Dark Accent 5" w:uiPriority="50"/>
-    <w:lsdException w:name="Grid Table 6 Colorful Accent 5" w:uiPriority="51"/>
-    <w:lsdException w:name="Grid Table 7 Colorful Accent 5" w:uiPriority="52"/>
-    <w:lsdException w:name="Grid Table 1 Light Accent 6" w:uiPriority="46"/>
-    <w:lsdException w:name="Grid Table 2 Accent 6" w:uiPriority="47"/>
-    <w:lsdException w:name="Grid Table 3 Accent 6" w:uiPriority="48"/>
-    <w:lsdException w:name="Grid Table 4 Accent 6" w:uiPriority="49"/>
-    <w:lsdException w:name="Grid Table 5 Dark Accent 6" w:uiPriority="50"/>
-    <w:lsdException w:name="Grid Table 6 Colorful Accent 6" w:uiPriority="51"/>
-    <w:lsdException w:name="Grid Table 7 Colorful Accent 6" w:uiPriority="52"/>
-    <w:lsdException w:name="List Table 1 Light" w:uiPriority="46"/>
-    <w:lsdException w:name="List Table 2" w:uiPriority="47"/>
-    <w:lsdException w:name="List Table 3" w:uiPriority="48"/>
-    <w:lsdException w:name="List Table 4" w:uiPriority="49"/>
-    <w:lsdException w:name="List Table 5 Dark" w:uiPriority="50"/>
-    <w:lsdException w:name="List Table 6 Colorful" w:uiPriority="51"/>
-    <w:lsdException w:name="List Table 7 Colorful" w:uiPriority="52"/>
-    <w:lsdException w:name="List Table 1 Light Accent 1" w:uiPriority="46"/>
-    <w:lsdException w:name="List Table 2 Accent 1" w:uiPriority="47"/>
-    <w:lsdException w:name="List Table 3 Accent 1" w:uiPriority="48"/>
-    <w:lsdException w:name="List Table 4 Accent 1" w:uiPriority="49"/>
-    <w:lsdException w:name="List Table 5 Dark Accent 1" w:uiPriority="50"/>
-    <w:lsdException w:name="List Table 6 Colorful Accent 1" w:uiPriority="51"/>
-    <w:lsdException w:name="List Table 7 Colorful Accent 1" w:uiPriority="52"/>
-    <w:lsdException w:name="List Table 1 Light Accent 2" w:uiPriority="46"/>
-    <w:lsdException w:name="List Table 2 Accent 2" w:uiPriority="47"/>
-    <w:lsdException w:name="List Table 3 Accent 2" w:uiPriority="48"/>
-    <w:lsdException w:name="List Table 4 Accent 2" w:uiPriority="49"/>
-    <w:lsdException w:name="List Table 5 Dark Accent 2" w:uiPriority="50"/>
-    <w:lsdException w:name="List Table 6 Colorful Accent 2" w:uiPriority="51"/>
-    <w:lsdException w:name="List Table 7 Colorful Accent 2" w:uiPriority="52"/>
-    <w:lsdException w:name="List Table 1 Light Accent 3" w:uiPriority="46"/>
-    <w:lsdException w:name="List Table 2 Accent 3" w:uiPriority="47"/>
-    <w:lsdException w:name="List Table 3 Accent 3" w:uiPriority="48"/>
-    <w:lsdException w:name="List Table 4 Accent 3" w:uiPriority="49"/>
-    <w:lsdException w:name="List Table 5 Dark Accent 3" w:uiPriority="50"/>
-    <w:lsdException w:name="List Table 6 Colorful Accent 3" w:uiPriority="51"/>
-    <w:lsdException w:name="List Table 7 Colorful Accent 3" w:uiPriority="52"/>
-    <w:lsdException w:name="List Table 1 Light Accent 4" w:uiPriority="46"/>
-    <w:lsdException w:name="List Table 2 Accent 4" w:uiPriority="47"/>
-    <w:lsdException w:name="List Table 3 Accent 4" w:uiPriority="48"/>
-    <w:lsdException w:name="List Table 4 Accent 4" w:uiPriority="49"/>
-    <w:lsdException w:name="List Table 5 Dark Accent 4" w:uiPriority="50"/>
-    <w:lsdException w:name="List Table 6 Colorful Accent 4" w:uiPriority="51"/>
-    <w:lsdException w:name="List Table 7 Colorful Accent 4" w:uiPriority="52"/>
-    <w:lsdException w:name="List Table 1 Light Accent 5" w:uiPriority="46"/>
-    <w:lsdException w:name="List Table 2 Accent 5" w:uiPriority="47"/>
-    <w:lsdException w:name="List Table 3 Accent 5" w:uiPriority="48"/>
-    <w:lsdException w:name="List Table 4 Accent 5" w:uiPriority="49"/>
-    <w:lsdException w:name="List Table 5 Dark Accent 5" w:uiPriority="50"/>
-    <w:lsdException w:name="List Table 6 Colorful Accent 5" w:uiPriority="51"/>
-    <w:lsdException w:name="List Table 7 Colorful Accent 5" w:uiPriority="52"/>
-    <w:lsdException w:name="List Table 1 Light Accent 6" w:uiPriority="46"/>
-    <w:lsdException w:name="List Table 2 Accent 6" w:uiPriority="47"/>
-    <w:lsdException w:name="List Table 3 Accent 6" w:uiPriority="48"/>
-    <w:lsdException w:name="List Table 4 Accent 6" w:uiPriority="49"/>
-    <w:lsdException w:name="List Table 5 Dark Accent 6" w:uiPriority="50"/>
-    <w:lsdException w:name="List Table 6 Colorful Accent 6" w:uiPriority="51"/>
-    <w:lsdException w:name="List Table 7 Colorful Accent 6" w:uiPriority="52"/>
-    <w:lsdException w:name="Mention" w:semiHidden="1" w:unhideWhenUsed="1"/>
-    <w:lsdException w:name="Smart Hyperlink" w:semiHidden="1" w:unhideWhenUsed="1"/>
-    <w:lsdException w:name="Hashtag" w:semiHidden="1" w:unhideWhenUsed="1"/>
-    <w:lsdException w:name="Unresolved Mention" w:semiHidden="1" w:unhideWhenUsed="1"/>
-    <w:lsdException w:name="Smart Link" w:semiHidden="1" w:unhideWhenUsed="1"/>
+  <w:latentStyles w:defLockedState="0" w:defUIPriority="99" w:defSemiHidden="1" w:defUnhideWhenUsed="1" w:defQFormat="0" w:count="267">
+    <w:lsdException w:name="Normal" w:semiHidden="0" w:uiPriority="0" w:unhideWhenUsed="0" w:qFormat="1"/>
+    <w:lsdException w:name="heading 1" w:semiHidden="0" w:uiPriority="9" w:unhideWhenUsed="0" w:qFormat="1"/>
+    <w:lsdException w:name="heading 2" w:uiPriority="9" w:qFormat="1"/>
+    <w:lsdException w:name="heading 3" w:uiPriority="9" w:qFormat="1"/>
+    <w:lsdException w:name="heading 4" w:uiPriority="9" w:qFormat="1"/>
+    <w:lsdException w:name="heading 5" w:uiPriority="9" w:qFormat="1"/>
+    <w:lsdException w:name="heading 6" w:uiPriority="9" w:qFormat="1"/>
+    <w:lsdException w:name="heading 7" w:uiPriority="9" w:qFormat="1"/>
+    <w:lsdException w:name="heading 8" w:uiPriority="9" w:qFormat="1"/>
+    <w:lsdException w:name="heading 9" w:uiPriority="9" w:qFormat="1"/>
+    <w:lsdException w:name="toc 1" w:uiPriority="39"/>
+    <w:lsdException w:name="toc 2" w:uiPriority="39"/>
+    <w:lsdException w:name="toc 3" w:uiPriority="39"/>
+    <w:lsdException w:name="toc 4" w:uiPriority="39"/>
+    <w:lsdException w:name="toc 5" w:uiPriority="39"/>
+    <w:lsdException w:name="toc 6" w:uiPriority="39"/>
+    <w:lsdException w:name="toc 7" w:uiPriority="39"/>
+    <w:lsdException w:name="toc 8" w:uiPriority="39"/>
+    <w:lsdException w:name="toc 9" w:uiPriority="39"/>
+    <w:lsdException w:name="caption" w:uiPriority="35" w:qFormat="1"/>
+    <w:lsdException w:name="Title" w:semiHidden="0" w:uiPriority="10" w:unhideWhenUsed="0" w:qFormat="1"/>
+    <w:lsdException w:name="Default Paragraph Font" w:uiPriority="1"/>
+    <w:lsdException w:name="Subtitle" w:semiHidden="0" w:uiPriority="11" w:unhideWhenUsed="0" w:qFormat="1"/>
+    <w:lsdException w:name="Strong" w:semiHidden="0" w:uiPriority="22" w:unhideWhenUsed="0" w:qFormat="1"/>
+    <w:lsdException w:name="Emphasis" w:semiHidden="0" w:uiPriority="20" w:unhideWhenUsed="0" w:qFormat="1"/>
+    <w:lsdException w:name="Table Grid" w:semiHidden="0" w:uiPriority="39" w:unhideWhenUsed="0"/>
+    <w:lsdException w:name="Placeholder Text" w:unhideWhenUsed="0"/>
+    <w:lsdException w:name="No Spacing" w:semiHidden="0" w:uiPriority="1" w:unhideWhenUsed="0" w:qFormat="1"/>
+    <w:lsdException w:name="Light Shading" w:semiHidden="0" w:uiPriority="60" w:unhideWhenUsed="0"/>
+    <w:lsdException w:name="Light List" w:semiHidden="0" w:uiPriority="61" w:unhideWhenUsed="0"/>
+    <w:lsdException w:name="Light Grid" w:semiHidden="0" w:uiPriority="62" w:unhideWhenUsed="0"/>
+    <w:lsdException w:name="Medium Shading 1" w:semiHidden="0" w:uiPriority="63" w:unhideWhenUsed="0"/>
+    <w:lsdException w:name="Medium Shading 2" w:semiHidden="0" w:uiPriority="64" w:unhideWhenUsed="0"/>
+    <w:lsdException w:name="Medium List 1" w:semiHidden="0" w:uiPriority="65" w:unhideWhenUsed="0"/>
+    <w:lsdException w:name="Medium List 2" w:semiHidden="0" w:uiPriority="66" w:unhideWhenUsed="0"/>
+    <w:lsdException w:name="Medium Grid 1" w:semiHidden="0" w:uiPriority="67" w:unhideWhenUsed="0"/>
+    <w:lsdException w:name="Medium Grid 2" w:semiHidden="0" w:uiPriority="68" w:unhideWhenUsed="0"/>
+    <w:lsdException w:name="Medium Grid 3" w:semiHidden="0" w:uiPriority="69" w:unhideWhenUsed="0"/>
+    <w:lsdException w:name="Dark List" w:semiHidden="0" w:uiPriority="70" w:unhideWhenUsed="0"/>
+    <w:lsdException w:name="Colorful Shading" w:semiHidden="0" w:uiPriority="71" w:unhideWhenUsed="0"/>
+    <w:lsdException w:name="Colorful List" w:semiHidden="0" w:uiPriority="72" w:unhideWhenUsed="0"/>
+    <w:lsdException w:name="Colorful Grid" w:semiHidden="0" w:uiPriority="73" w:unhideWhenUsed="0"/>
+    <w:lsdException w:name="Light Shading Accent 1" w:semiHidden="0" w:uiPriority="60" w:unhideWhenUsed="0"/>
+    <w:lsdException w:name="Light List Accent 1" w:semiHidden="0" w:uiPriority="61" w:unhideWhenUsed="0"/>
+    <w:lsdException w:name="Light Grid Accent 1" w:semiHidden="0" w:uiPriority="62" w:unhideWhenUsed="0"/>
+    <w:lsdException w:name="Medium Shading 1 Accent 1" w:semiHidden="0" w:uiPriority="63" w:unhideWhenUsed="0"/>
+    <w:lsdException w:name="Medium Shading 2 Accent 1" w:semiHidden="0" w:uiPriority="64" w:unhideWhenUsed="0"/>
+    <w:lsdException w:name="Medium List 1 Accent 1" w:semiHidden="0" w:uiPriority="65" w:unhideWhenUsed="0"/>
+    <w:lsdException w:name="Revision" w:unhideWhenUsed="0"/>
+    <w:lsdException w:name="List Paragraph" w:semiHidden="0" w:uiPriority="34" w:unhideWhenUsed="0" w:qFormat="1"/>
+    <w:lsdException w:name="Quote" w:semiHidden="0" w:uiPriority="29" w:unhideWhenUsed="0" w:qFormat="1"/>
+    <w:lsdException w:name="Intense Quote" w:semiHidden="0" w:uiPriority="30" w:unhideWhenUsed="0" w:qFormat="1"/>
+    <w:lsdException w:name="Medium List 2 Accent 1" w:semiHidden="0" w:uiPriority="66" w:unhideWhenUsed="0"/>
+    <w:lsdException w:name="Medium Grid 1 Accent 1" w:semiHidden="0" w:uiPriority="67" w:unhideWhenUsed="0"/>
+    <w:lsdException w:name="Medium Grid 2 Accent 1" w:semiHidden="0" w:uiPriority="68" w:unhideWhenUsed="0"/>
+    <w:lsdException w:name="Medium Grid 3 Accent 1" w:semiHidden="0" w:uiPriority="69" w:unhideWhenUsed="0"/>
+    <w:lsdException w:name="Dark List Accent 1" w:semiHidden="0" w:uiPriority="70" w:unhideWhenUsed="0"/>
+    <w:lsdException w:name="Colorful Shading Accent 1" w:semiHidden="0" w:uiPriority="71" w:unhideWhenUsed="0"/>
+    <w:lsdException w:name="Colorful List Accent 1" w:semiHidden="0" w:uiPriority="72" w:unhideWhenUsed="0"/>
+    <w:lsdException w:name="Colorful Grid Accent 1" w:semiHidden="0" w:uiPriority="73" w:unhideWhenUsed="0"/>
+    <w:lsdException w:name="Light Shading Accent 2" w:semiHidden="0" w:uiPriority="60" w:unhideWhenUsed="0"/>
+    <w:lsdException w:name="Light List Accent 2" w:semiHidden="0" w:uiPriority="61" w:unhideWhenUsed="0"/>
+    <w:lsdException w:name="Light Grid Accent 2" w:semiHidden="0" w:uiPriority="62" w:unhideWhenUsed="0"/>
+    <w:lsdException w:name="Medium Shading 1 Accent 2" w:semiHidden="0" w:uiPriority="63" w:unhideWhenUsed="0"/>
+    <w:lsdException w:name="Medium Shading 2 Accent 2" w:semiHidden="0" w:uiPriority="64" w:unhideWhenUsed="0"/>
+    <w:lsdException w:name="Medium List 1 Accent 2" w:semiHidden="0" w:uiPriority="65" w:unhideWhenUsed="0"/>
+    <w:lsdException w:name="Medium List 2 Accent 2" w:semiHidden="0" w:uiPriority="66" w:unhideWhenUsed="0"/>
+    <w:lsdException w:name="Medium Grid 1 Accent 2" w:semiHidden="0" w:uiPriority="67" w:unhideWhenUsed="0"/>
+    <w:lsdException w:name="Medium Grid 2 Accent 2" w:semiHidden="0" w:uiPriority="68" w:unhideWhenUsed="0"/>
+    <w:lsdException w:name="Medium Grid 3 Accent 2" w:semiHidden="0" w:uiPriority="69" w:unhideWhenUsed="0"/>
+    <w:lsdException w:name="Dark List Accent 2" w:semiHidden="0" w:uiPriority="70" w:unhideWhenUsed="0"/>
+    <w:lsdException w:name="Colorful Shading Accent 2" w:semiHidden="0" w:uiPriority="71" w:unhideWhenUsed="0"/>
+    <w:lsdException w:name="Colorful List Accent 2" w:semiHidden="0" w:uiPriority="72" w:unhideWhenUsed="0"/>
+    <w:lsdException w:name="Colorful Grid Accent 2" w:semiHidden="0" w:uiPriority="73" w:unhideWhenUsed="0"/>
+    <w:lsdException w:name="Light Shading Accent 3" w:semiHidden="0" w:uiPriority="60" w:unhideWhenUsed="0"/>
+    <w:lsdException w:name="Light List Accent 3" w:semiHidden="0" w:uiPriority="61" w:unhideWhenUsed="0"/>
+    <w:lsdException w:name="Light Grid Accent 3" w:semiHidden="0" w:uiPriority="62" w:unhideWhenUsed="0"/>
+    <w:lsdException w:name="Medium Shading 1 Accent 3" w:semiHidden="0" w:uiPriority="63" w:unhideWhenUsed="0"/>
+    <w:lsdException w:name="Medium Shading 2 Accent 3" w:semiHidden="0" w:uiPriority="64" w:unhideWhenUsed="0"/>
+    <w:lsdException w:name="Medium List 1 Accent 3" w:semiHidden="0" w:uiPriority="65" w:unhideWhenUsed="0"/>
+    <w:lsdException w:name="Medium List 2 Accent 3" w:semiHidden="0" w:uiPriority="66" w:unhideWhenUsed="0"/>
+    <w:lsdException w:name="Medium Grid 1 Accent 3" w:semiHidden="0" w:uiPriority="67" w:unhideWhenUsed="0"/>
+    <w:lsdException w:name="Medium Grid 2 Accent 3" w:semiHidden="0" w:uiPriority="68" w:unhideWhenUsed="0"/>
+    <w:lsdException w:name="Medium Grid 3 Accent 3" w:semiHidden="0" w:uiPriority="69" w:unhideWhenUsed="0"/>
+    <w:lsdException w:name="Dark List Accent 3" w:semiHidden="0" w:uiPriority="70" w:unhideWhenUsed="0"/>
+    <w:lsdException w:name="Colorful Shading Accent 3" w:semiHidden="0" w:uiPriority="71" w:unhideWhenUsed="0"/>
+    <w:lsdException w:name="Colorful List Accent 3" w:semiHidden="0" w:uiPriority="72" w:unhideWhenUsed="0"/>
+    <w:lsdException w:name="Colorful Grid Accent 3" w:semiHidden="0" w:uiPriority="73" w:unhideWhenUsed="0"/>
+    <w:lsdException w:name="Light Shading Accent 4" w:semiHidden="0" w:uiPriority="60" w:unhideWhenUsed="0"/>
+    <w:lsdException w:name="Light List Accent 4" w:semiHidden="0" w:uiPriority="61" w:unhideWhenUsed="0"/>
+    <w:lsdException w:name="Light Grid Accent 4" w:semiHidden="0" w:uiPriority="62" w:unhideWhenUsed="0"/>
+    <w:lsdException w:name="Medium Shading 1 Accent 4" w:semiHidden="0" w:uiPriority="63" w:unhideWhenUsed="0"/>
+    <w:lsdException w:name="Medium Shading 2 Accent 4" w:semiHidden="0" w:uiPriority="64" w:unhideWhenUsed="0"/>
+    <w:lsdException w:name="Medium List 1 Accent 4" w:semiHidden="0" w:uiPriority="65" w:unhideWhenUsed="0"/>
+    <w:lsdException w:name="Medium List 2 Accent 4" w:semiHidden="0" w:uiPriority="66" w:unhideWhenUsed="0"/>
+    <w:lsdException w:name="Medium Grid 1 Accent 4" w:semiHidden="0" w:uiPriority="67" w:unhideWhenUsed="0"/>
+    <w:lsdException w:name="Medium Grid 2 Accent 4" w:semiHidden="0" w:uiPriority="68" w:unhideWhenUsed="0"/>
+    <w:lsdException w:name="Medium Grid 3 Accent 4" w:semiHidden="0" w:uiPriority="69" w:unhideWhenUsed="0"/>
+    <w:lsdException w:name="Dark List Accent 4" w:semiHidden="0" w:uiPriority="70" w:unhideWhenUsed="0"/>
+    <w:lsdException w:name="Colorful Shading Accent 4" w:semiHidden="0" w:uiPriority="71" w:unhideWhenUsed="0"/>
+    <w:lsdException w:name="Colorful List Accent 4" w:semiHidden="0" w:uiPriority="72" w:unhideWhenUsed="0"/>
+    <w:lsdException w:name="Colorful Grid Accent 4" w:semiHidden="0" w:uiPriority="73" w:unhideWhenUsed="0"/>
+    <w:lsdException w:name="Light Shading Accent 5" w:semiHidden="0" w:uiPriority="60" w:unhideWhenUsed="0"/>
+    <w:lsdException w:name="Light List Accent 5" w:semiHidden="0" w:uiPriority="61" w:unhideWhenUsed="0"/>
+    <w:lsdException w:name="Light Grid Accent 5" w:semiHidden="0" w:uiPriority="62" w:unhideWhenUsed="0"/>
+    <w:lsdException w:name="Medium Shading 1 Accent 5" w:semiHidden="0" w:uiPriority="63" w:unhideWhenUsed="0"/>
+    <w:lsdException w:name="Medium Shading 2 Accent 5" w:semiHidden="0" w:uiPriority="64" w:unhideWhenUsed="0"/>
+    <w:lsdException w:name="Medium List 1 Accent 5" w:semiHidden="0" w:uiPriority="65" w:unhideWhenUsed="0"/>
+    <w:lsdException w:name="Medium List 2 Accent 5" w:semiHidden="0" w:uiPriority="66" w:unhideWhenUsed="0"/>
+    <w:lsdException w:name="Medium Grid 1 Accent 5" w:semiHidden="0" w:uiPriority="67" w:unhideWhenUsed="0"/>
+    <w:lsdException w:name="Medium Grid 2 Accent 5" w:semiHidden="0" w:uiPriority="68" w:unhideWhenUsed="0"/>
+    <w:lsdException w:name="Medium Grid 3 Accent 5" w:semiHidden="0" w:uiPriority="69" w:unhideWhenUsed="0"/>
+    <w:lsdException w:name="Dark List Accent 5" w:semiHidden="0" w:uiPriority="70" w:unhideWhenUsed="0"/>
+    <w:lsdException w:name="Colorful Shading Accent 5" w:semiHidden="0" w:uiPriority="71" w:unhideWhenUsed="0"/>
+    <w:lsdException w:name="Colorful List Accent 5" w:semiHidden="0" w:uiPriority="72" w:unhideWhenUsed="0"/>
+    <w:lsdException w:name="Colorful Grid Accent 5" w:semiHidden="0" w:uiPriority="73" w:unhideWhenUsed="0"/>
+    <w:lsdException w:name="Light Shading Accent 6" w:semiHidden="0" w:uiPriority="60" w:unhideWhenUsed="0"/>
+    <w:lsdException w:name="Light List Accent 6" w:semiHidden="0" w:uiPriority="61" w:unhideWhenUsed="0"/>
+    <w:lsdException w:name="Light Grid Accent 6" w:semiHidden="0" w:uiPriority="62" w:unhideWhenUsed="0"/>
+    <w:lsdException w:name="Medium Shading 1 Accent 6" w:semiHidden="0" w:uiPriority="63" w:unhideWhenUsed="0"/>
+    <w:lsdException w:name="Medium Shading 2 Accent 6" w:semiHidden="0" w:uiPriority="64" w:unhideWhenUsed="0"/>
+    <w:lsdException w:name="Medium List 1 Accent 6" w:semiHidden="0" w:uiPriority="65" w:unhideWhenUsed="0"/>
+    <w:lsdException w:name="Medium List 2 Accent 6" w:semiHidden="0" w:uiPriority="66" w:unhideWhenUsed="0"/>
+    <w:lsdException w:name="Medium Grid 1 Accent 6" w:semiHidden="0" w:uiPriority="67" w:unhideWhenUsed="0"/>
+    <w:lsdException w:name="Medium Grid 2 Accent 6" w:semiHidden="0" w:uiPriority="68" w:unhideWhenUsed="0"/>
+    <w:lsdException w:name="Medium Grid 3 Accent 6" w:semiHidden="0" w:uiPriority="69" w:unhideWhenUsed="0"/>
+    <w:lsdException w:name="Dark List Accent 6" w:semiHidden="0" w:uiPriority="70" w:unhideWhenUsed="0"/>
+    <w:lsdException w:name="Colorful Shading Accent 6" w:semiHidden="0" w:uiPriority="71" w:unhideWhenUsed="0"/>
+    <w:lsdException w:name="Colorful List Accent 6" w:semiHidden="0" w:uiPriority="72" w:unhideWhenUsed="0"/>
+    <w:lsdException w:name="Colorful Grid Accent 6" w:semiHidden="0" w:uiPriority="73" w:unhideWhenUsed="0"/>
+    <w:lsdException w:name="Subtle Emphasis" w:semiHidden="0" w:uiPriority="19" w:unhideWhenUsed="0" w:qFormat="1"/>
+    <w:lsdException w:name="Intense Emphasis" w:semiHidden="0" w:uiPriority="21" w:unhideWhenUsed="0" w:qFormat="1"/>
+    <w:lsdException w:name="Subtle Reference" w:semiHidden="0" w:uiPriority="31" w:unhideWhenUsed="0" w:qFormat="1"/>
+    <w:lsdException w:name="Intense Reference" w:semiHidden="0" w:uiPriority="32" w:unhideWhenUsed="0" w:qFormat="1"/>
+    <w:lsdException w:name="Book Title" w:semiHidden="0" w:uiPriority="33" w:unhideWhenUsed="0" w:qFormat="1"/>
+    <w:lsdException w:name="Bibliography" w:uiPriority="37"/>
+    <w:lsdException w:name="TOC Heading" w:uiPriority="39" w:qFormat="1"/>
   </w:latentStyles>
   <w:style w:type="paragraph" w:default="1" w:styleId="Normal">
     <w:name w:val="Normal"/>
     <w:qFormat/>
+    <w:rsid w:val="005641D5"/>
   </w:style>
   <w:style w:type="character" w:default="1" w:styleId="Policepardfaut">
     <w:name w:val="Default Paragraph Font"/>
@@ -3745,6 +3160,7 @@
     <w:uiPriority w:val="99"/>
     <w:semiHidden/>
     <w:unhideWhenUsed/>
+    <w:qFormat/>
     <w:tblPr>
       <w:tblInd w:w="0" w:type="dxa"/>
       <w:tblCellMar>
@@ -3829,6 +3245,33 @@
       <w:contextualSpacing/>
     </w:pPr>
   </w:style>
+  <w:style w:type="paragraph" w:styleId="Textedebulles">
+    <w:name w:val="Balloon Text"/>
+    <w:basedOn w:val="Normal"/>
+    <w:link w:val="TextedebullesCar"/>
+    <w:uiPriority w:val="99"/>
+    <w:semiHidden/>
+    <w:unhideWhenUsed/>
+    <w:rsid w:val="00537BAE"/>
+    <w:rPr>
+      <w:rFonts w:ascii="Tahoma" w:hAnsi="Tahoma" w:cs="Tahoma"/>
+      <w:sz w:val="16"/>
+      <w:szCs w:val="16"/>
+    </w:rPr>
+  </w:style>
+  <w:style w:type="character" w:customStyle="1" w:styleId="TextedebullesCar">
+    <w:name w:val="Texte de bulles Car"/>
+    <w:basedOn w:val="Policepardfaut"/>
+    <w:link w:val="Textedebulles"/>
+    <w:uiPriority w:val="99"/>
+    <w:semiHidden/>
+    <w:rsid w:val="00537BAE"/>
+    <w:rPr>
+      <w:rFonts w:ascii="Tahoma" w:hAnsi="Tahoma" w:cs="Tahoma"/>
+      <w:sz w:val="16"/>
+      <w:szCs w:val="16"/>
+    </w:rPr>
+  </w:style>
 </w:styles>
 </file>
 
@@ -3875,7 +3318,7 @@
     </a:clrScheme>
     <a:fontScheme name="Office">
       <a:majorFont>
-        <a:latin typeface="Calibri Light" panose="020F0302020204030204"/>
+        <a:latin typeface="Calibri Light"/>
         <a:ea typeface=""/>
         <a:cs typeface=""/>
         <a:font script="Jpan" typeface="游ゴシック Light"/>
@@ -3927,7 +3370,7 @@
         <a:font script="Tfng" typeface="Ebrima"/>
       </a:majorFont>
       <a:minorFont>
-        <a:latin typeface="Calibri" panose="020F0502020204030204"/>
+        <a:latin typeface="Calibri"/>
         <a:ea typeface=""/>
         <a:cs typeface=""/>
         <a:font script="Jpan" typeface="游明朝"/>
@@ -4121,7 +3564,7 @@
   <a:extraClrSchemeLst/>
   <a:extLst>
     <a:ext uri="{05A4C25C-085E-4340-85A3-A5531E510DB2}">
-      <thm15:themeFamily xmlns:thm15="http://schemas.microsoft.com/office/thememl/2012/main" name="Office Theme" id="{62F939B6-93AF-4DB8-9C6B-D6C7DFDC589F}" vid="{4A3C46E8-61CC-4603-A589-7422A47A8E4A}"/>
+      <thm15:themeFamily xmlns:thm15="http://schemas.microsoft.com/office/thememl/2012/main" xmlns="" name="Office Theme" id="{62F939B6-93AF-4DB8-9C6B-D6C7DFDC589F}" vid="{4A3C46E8-61CC-4603-A589-7422A47A8E4A}"/>
     </a:ext>
   </a:extLst>
 </a:theme>

</xml_diff>

<commit_message>
Rapport de stage V3 06/09/2022
</commit_message>
<xml_diff>
--- a/Rapport de stage.docx
+++ b/Rapport de stage.docx
@@ -206,7 +206,7 @@
                     <a:blip r:embed="rId8">
                       <a:extLst>
                         <a:ext uri="{28A0092B-C50C-407E-A947-70E740481C1C}">
-                          <a14:useLocalDpi xmlns:a14="http://schemas.microsoft.com/office/drawing/2010/main" xmlns:wps="http://schemas.microsoft.com/office/word/2010/wordprocessingShape" xmlns:wpi="http://schemas.microsoft.com/office/word/2010/wordprocessingInk" xmlns:wpg="http://schemas.microsoft.com/office/word/2010/wordprocessingGroup" xmlns:w16se="http://schemas.microsoft.com/office/word/2015/wordml/symex" xmlns:w16="http://schemas.microsoft.com/office/word/2018/wordml" xmlns:w16cid="http://schemas.microsoft.com/office/word/2016/wordml/cid" xmlns:w16cex="http://schemas.microsoft.com/office/word/2018/wordml/cex" xmlns:w15="http://schemas.microsoft.com/office/word/2012/wordml" xmlns:w14="http://schemas.microsoft.com/office/word/2010/wordml" xmlns:w="http://schemas.openxmlformats.org/wordprocessingml/2006/main" xmlns:w10="urn:schemas-microsoft-com:office:word" xmlns:wp14="http://schemas.microsoft.com/office/word/2010/wordprocessingDrawing" xmlns:v="urn:schemas-microsoft-com:vml" xmlns:o="urn:schemas-microsoft-com:office:office" xmlns:am3d="http://schemas.microsoft.com/office/drawing/2017/model3d" xmlns:aink="http://schemas.microsoft.com/office/drawing/2016/ink" xmlns:mc="http://schemas.openxmlformats.org/markup-compatibility/2006" xmlns:cx8="http://schemas.microsoft.com/office/drawing/2016/5/14/chartex" xmlns:cx7="http://schemas.microsoft.com/office/drawing/2016/5/13/chartex" xmlns:cx6="http://schemas.microsoft.com/office/drawing/2016/5/12/chartex" xmlns:cx5="http://schemas.microsoft.com/office/drawing/2016/5/11/chartex" xmlns:cx4="http://schemas.microsoft.com/office/drawing/2016/5/10/chartex" xmlns:cx3="http://schemas.microsoft.com/office/drawing/2016/5/9/chartex" xmlns:cx2="http://schemas.microsoft.com/office/drawing/2015/10/21/chartex" xmlns:cx1="http://schemas.microsoft.com/office/drawing/2015/9/8/chartex" xmlns:cx="http://schemas.microsoft.com/office/drawing/2014/chartex" xmlns:wpc="http://schemas.microsoft.com/office/word/2010/wordprocessingCanvas" xmlns="" val="0"/>
+                          <a14:useLocalDpi xmlns="" xmlns:wpc="http://schemas.microsoft.com/office/word/2010/wordprocessingCanvas" xmlns:cx="http://schemas.microsoft.com/office/drawing/2014/chartex" xmlns:cx1="http://schemas.microsoft.com/office/drawing/2015/9/8/chartex" xmlns:cx2="http://schemas.microsoft.com/office/drawing/2015/10/21/chartex" xmlns:cx3="http://schemas.microsoft.com/office/drawing/2016/5/9/chartex" xmlns:cx4="http://schemas.microsoft.com/office/drawing/2016/5/10/chartex" xmlns:cx5="http://schemas.microsoft.com/office/drawing/2016/5/11/chartex" xmlns:cx6="http://schemas.microsoft.com/office/drawing/2016/5/12/chartex" xmlns:cx7="http://schemas.microsoft.com/office/drawing/2016/5/13/chartex" xmlns:cx8="http://schemas.microsoft.com/office/drawing/2016/5/14/chartex" xmlns:mc="http://schemas.openxmlformats.org/markup-compatibility/2006" xmlns:aink="http://schemas.microsoft.com/office/drawing/2016/ink" xmlns:am3d="http://schemas.microsoft.com/office/drawing/2017/model3d" xmlns:o="urn:schemas-microsoft-com:office:office" xmlns:v="urn:schemas-microsoft-com:vml" xmlns:wp14="http://schemas.microsoft.com/office/word/2010/wordprocessingDrawing" xmlns:w10="urn:schemas-microsoft-com:office:word" xmlns:w="http://schemas.openxmlformats.org/wordprocessingml/2006/main" xmlns:w14="http://schemas.microsoft.com/office/word/2010/wordml" xmlns:w15="http://schemas.microsoft.com/office/word/2012/wordml" xmlns:w16cex="http://schemas.microsoft.com/office/word/2018/wordml/cex" xmlns:w16cid="http://schemas.microsoft.com/office/word/2016/wordml/cid" xmlns:w16="http://schemas.microsoft.com/office/word/2018/wordml" xmlns:w16se="http://schemas.microsoft.com/office/word/2015/wordml/symex" xmlns:wpg="http://schemas.microsoft.com/office/word/2010/wordprocessingGroup" xmlns:wpi="http://schemas.microsoft.com/office/word/2010/wordprocessingInk" xmlns:wps="http://schemas.microsoft.com/office/word/2010/wordprocessingShape" xmlns:a14="http://schemas.microsoft.com/office/drawing/2010/main" val="0"/>
                         </a:ext>
                       </a:extLst>
                     </a:blip>
@@ -1918,7 +1918,7 @@
                     <a:blip r:embed="rId10">
                       <a:extLst>
                         <a:ext uri="{28A0092B-C50C-407E-A947-70E740481C1C}">
-                          <a14:useLocalDpi xmlns:a14="http://schemas.microsoft.com/office/drawing/2010/main" xmlns:wps="http://schemas.microsoft.com/office/word/2010/wordprocessingShape" xmlns:wpi="http://schemas.microsoft.com/office/word/2010/wordprocessingInk" xmlns:wpg="http://schemas.microsoft.com/office/word/2010/wordprocessingGroup" xmlns:w16se="http://schemas.microsoft.com/office/word/2015/wordml/symex" xmlns:w16="http://schemas.microsoft.com/office/word/2018/wordml" xmlns:w16cid="http://schemas.microsoft.com/office/word/2016/wordml/cid" xmlns:w16cex="http://schemas.microsoft.com/office/word/2018/wordml/cex" xmlns:w15="http://schemas.microsoft.com/office/word/2012/wordml" xmlns:w14="http://schemas.microsoft.com/office/word/2010/wordml" xmlns:w="http://schemas.openxmlformats.org/wordprocessingml/2006/main" xmlns:w10="urn:schemas-microsoft-com:office:word" xmlns:wp14="http://schemas.microsoft.com/office/word/2010/wordprocessingDrawing" xmlns:v="urn:schemas-microsoft-com:vml" xmlns:o="urn:schemas-microsoft-com:office:office" xmlns:am3d="http://schemas.microsoft.com/office/drawing/2017/model3d" xmlns:aink="http://schemas.microsoft.com/office/drawing/2016/ink" xmlns:mc="http://schemas.openxmlformats.org/markup-compatibility/2006" xmlns:cx8="http://schemas.microsoft.com/office/drawing/2016/5/14/chartex" xmlns:cx7="http://schemas.microsoft.com/office/drawing/2016/5/13/chartex" xmlns:cx6="http://schemas.microsoft.com/office/drawing/2016/5/12/chartex" xmlns:cx5="http://schemas.microsoft.com/office/drawing/2016/5/11/chartex" xmlns:cx4="http://schemas.microsoft.com/office/drawing/2016/5/10/chartex" xmlns:cx3="http://schemas.microsoft.com/office/drawing/2016/5/9/chartex" xmlns:cx2="http://schemas.microsoft.com/office/drawing/2015/10/21/chartex" xmlns:cx1="http://schemas.microsoft.com/office/drawing/2015/9/8/chartex" xmlns:cx="http://schemas.microsoft.com/office/drawing/2014/chartex" xmlns:wpc="http://schemas.microsoft.com/office/word/2010/wordprocessingCanvas" xmlns="" val="0"/>
+                          <a14:useLocalDpi xmlns="" xmlns:wpc="http://schemas.microsoft.com/office/word/2010/wordprocessingCanvas" xmlns:cx="http://schemas.microsoft.com/office/drawing/2014/chartex" xmlns:cx1="http://schemas.microsoft.com/office/drawing/2015/9/8/chartex" xmlns:cx2="http://schemas.microsoft.com/office/drawing/2015/10/21/chartex" xmlns:cx3="http://schemas.microsoft.com/office/drawing/2016/5/9/chartex" xmlns:cx4="http://schemas.microsoft.com/office/drawing/2016/5/10/chartex" xmlns:cx5="http://schemas.microsoft.com/office/drawing/2016/5/11/chartex" xmlns:cx6="http://schemas.microsoft.com/office/drawing/2016/5/12/chartex" xmlns:cx7="http://schemas.microsoft.com/office/drawing/2016/5/13/chartex" xmlns:cx8="http://schemas.microsoft.com/office/drawing/2016/5/14/chartex" xmlns:mc="http://schemas.openxmlformats.org/markup-compatibility/2006" xmlns:aink="http://schemas.microsoft.com/office/drawing/2016/ink" xmlns:am3d="http://schemas.microsoft.com/office/drawing/2017/model3d" xmlns:o="urn:schemas-microsoft-com:office:office" xmlns:v="urn:schemas-microsoft-com:vml" xmlns:wp14="http://schemas.microsoft.com/office/word/2010/wordprocessingDrawing" xmlns:w10="urn:schemas-microsoft-com:office:word" xmlns:w="http://schemas.openxmlformats.org/wordprocessingml/2006/main" xmlns:w14="http://schemas.microsoft.com/office/word/2010/wordml" xmlns:w15="http://schemas.microsoft.com/office/word/2012/wordml" xmlns:w16cex="http://schemas.microsoft.com/office/word/2018/wordml/cex" xmlns:w16cid="http://schemas.microsoft.com/office/word/2016/wordml/cid" xmlns:w16="http://schemas.microsoft.com/office/word/2018/wordml" xmlns:w16se="http://schemas.microsoft.com/office/word/2015/wordml/symex" xmlns:wpg="http://schemas.microsoft.com/office/word/2010/wordprocessingGroup" xmlns:wpi="http://schemas.microsoft.com/office/word/2010/wordprocessingInk" xmlns:wps="http://schemas.microsoft.com/office/word/2010/wordprocessingShape" xmlns:a14="http://schemas.microsoft.com/office/drawing/2010/main" val="0"/>
                         </a:ext>
                       </a:extLst>
                     </a:blip>
@@ -2186,7 +2186,7 @@
                     <a:blip r:embed="rId11" cstate="print">
                       <a:extLst>
                         <a:ext uri="{28A0092B-C50C-407E-A947-70E740481C1C}">
-                          <a14:useLocalDpi xmlns:a14="http://schemas.microsoft.com/office/drawing/2010/main" xmlns:wps="http://schemas.microsoft.com/office/word/2010/wordprocessingShape" xmlns:wpi="http://schemas.microsoft.com/office/word/2010/wordprocessingInk" xmlns:wpg="http://schemas.microsoft.com/office/word/2010/wordprocessingGroup" xmlns:w16se="http://schemas.microsoft.com/office/word/2015/wordml/symex" xmlns:w16="http://schemas.microsoft.com/office/word/2018/wordml" xmlns:w16cid="http://schemas.microsoft.com/office/word/2016/wordml/cid" xmlns:w16cex="http://schemas.microsoft.com/office/word/2018/wordml/cex" xmlns:w15="http://schemas.microsoft.com/office/word/2012/wordml" xmlns:w14="http://schemas.microsoft.com/office/word/2010/wordml" xmlns:w="http://schemas.openxmlformats.org/wordprocessingml/2006/main" xmlns:w10="urn:schemas-microsoft-com:office:word" xmlns:wp14="http://schemas.microsoft.com/office/word/2010/wordprocessingDrawing" xmlns:v="urn:schemas-microsoft-com:vml" xmlns:o="urn:schemas-microsoft-com:office:office" xmlns:am3d="http://schemas.microsoft.com/office/drawing/2017/model3d" xmlns:aink="http://schemas.microsoft.com/office/drawing/2016/ink" xmlns:mc="http://schemas.openxmlformats.org/markup-compatibility/2006" xmlns:cx8="http://schemas.microsoft.com/office/drawing/2016/5/14/chartex" xmlns:cx7="http://schemas.microsoft.com/office/drawing/2016/5/13/chartex" xmlns:cx6="http://schemas.microsoft.com/office/drawing/2016/5/12/chartex" xmlns:cx5="http://schemas.microsoft.com/office/drawing/2016/5/11/chartex" xmlns:cx4="http://schemas.microsoft.com/office/drawing/2016/5/10/chartex" xmlns:cx3="http://schemas.microsoft.com/office/drawing/2016/5/9/chartex" xmlns:cx2="http://schemas.microsoft.com/office/drawing/2015/10/21/chartex" xmlns:cx1="http://schemas.microsoft.com/office/drawing/2015/9/8/chartex" xmlns:cx="http://schemas.microsoft.com/office/drawing/2014/chartex" xmlns:wpc="http://schemas.microsoft.com/office/word/2010/wordprocessingCanvas" xmlns="" val="0"/>
+                          <a14:useLocalDpi xmlns="" xmlns:wpc="http://schemas.microsoft.com/office/word/2010/wordprocessingCanvas" xmlns:cx="http://schemas.microsoft.com/office/drawing/2014/chartex" xmlns:cx1="http://schemas.microsoft.com/office/drawing/2015/9/8/chartex" xmlns:cx2="http://schemas.microsoft.com/office/drawing/2015/10/21/chartex" xmlns:cx3="http://schemas.microsoft.com/office/drawing/2016/5/9/chartex" xmlns:cx4="http://schemas.microsoft.com/office/drawing/2016/5/10/chartex" xmlns:cx5="http://schemas.microsoft.com/office/drawing/2016/5/11/chartex" xmlns:cx6="http://schemas.microsoft.com/office/drawing/2016/5/12/chartex" xmlns:cx7="http://schemas.microsoft.com/office/drawing/2016/5/13/chartex" xmlns:cx8="http://schemas.microsoft.com/office/drawing/2016/5/14/chartex" xmlns:mc="http://schemas.openxmlformats.org/markup-compatibility/2006" xmlns:aink="http://schemas.microsoft.com/office/drawing/2016/ink" xmlns:am3d="http://schemas.microsoft.com/office/drawing/2017/model3d" xmlns:o="urn:schemas-microsoft-com:office:office" xmlns:v="urn:schemas-microsoft-com:vml" xmlns:wp14="http://schemas.microsoft.com/office/word/2010/wordprocessingDrawing" xmlns:w10="urn:schemas-microsoft-com:office:word" xmlns:w="http://schemas.openxmlformats.org/wordprocessingml/2006/main" xmlns:w14="http://schemas.microsoft.com/office/word/2010/wordml" xmlns:w15="http://schemas.microsoft.com/office/word/2012/wordml" xmlns:w16cex="http://schemas.microsoft.com/office/word/2018/wordml/cex" xmlns:w16cid="http://schemas.microsoft.com/office/word/2016/wordml/cid" xmlns:w16="http://schemas.microsoft.com/office/word/2018/wordml" xmlns:w16se="http://schemas.microsoft.com/office/word/2015/wordml/symex" xmlns:wpg="http://schemas.microsoft.com/office/word/2010/wordprocessingGroup" xmlns:wpi="http://schemas.microsoft.com/office/word/2010/wordprocessingInk" xmlns:wps="http://schemas.microsoft.com/office/word/2010/wordprocessingShape" xmlns:a14="http://schemas.microsoft.com/office/drawing/2010/main" val="0"/>
                         </a:ext>
                       </a:extLst>
                     </a:blip>
@@ -2277,7 +2277,7 @@
                     <a:blip r:embed="rId12">
                       <a:extLst>
                         <a:ext uri="{28A0092B-C50C-407E-A947-70E740481C1C}">
-                          <a14:useLocalDpi xmlns:a14="http://schemas.microsoft.com/office/drawing/2010/main" xmlns:wps="http://schemas.microsoft.com/office/word/2010/wordprocessingShape" xmlns:wpi="http://schemas.microsoft.com/office/word/2010/wordprocessingInk" xmlns:wpg="http://schemas.microsoft.com/office/word/2010/wordprocessingGroup" xmlns:w16se="http://schemas.microsoft.com/office/word/2015/wordml/symex" xmlns:w16="http://schemas.microsoft.com/office/word/2018/wordml" xmlns:w16cid="http://schemas.microsoft.com/office/word/2016/wordml/cid" xmlns:w16cex="http://schemas.microsoft.com/office/word/2018/wordml/cex" xmlns:w15="http://schemas.microsoft.com/office/word/2012/wordml" xmlns:w14="http://schemas.microsoft.com/office/word/2010/wordml" xmlns:w="http://schemas.openxmlformats.org/wordprocessingml/2006/main" xmlns:w10="urn:schemas-microsoft-com:office:word" xmlns:wp14="http://schemas.microsoft.com/office/word/2010/wordprocessingDrawing" xmlns:v="urn:schemas-microsoft-com:vml" xmlns:o="urn:schemas-microsoft-com:office:office" xmlns:am3d="http://schemas.microsoft.com/office/drawing/2017/model3d" xmlns:aink="http://schemas.microsoft.com/office/drawing/2016/ink" xmlns:mc="http://schemas.openxmlformats.org/markup-compatibility/2006" xmlns:cx8="http://schemas.microsoft.com/office/drawing/2016/5/14/chartex" xmlns:cx7="http://schemas.microsoft.com/office/drawing/2016/5/13/chartex" xmlns:cx6="http://schemas.microsoft.com/office/drawing/2016/5/12/chartex" xmlns:cx5="http://schemas.microsoft.com/office/drawing/2016/5/11/chartex" xmlns:cx4="http://schemas.microsoft.com/office/drawing/2016/5/10/chartex" xmlns:cx3="http://schemas.microsoft.com/office/drawing/2016/5/9/chartex" xmlns:cx2="http://schemas.microsoft.com/office/drawing/2015/10/21/chartex" xmlns:cx1="http://schemas.microsoft.com/office/drawing/2015/9/8/chartex" xmlns:cx="http://schemas.microsoft.com/office/drawing/2014/chartex" xmlns:wpc="http://schemas.microsoft.com/office/word/2010/wordprocessingCanvas" xmlns="" val="0"/>
+                          <a14:useLocalDpi xmlns="" xmlns:wpc="http://schemas.microsoft.com/office/word/2010/wordprocessingCanvas" xmlns:cx="http://schemas.microsoft.com/office/drawing/2014/chartex" xmlns:cx1="http://schemas.microsoft.com/office/drawing/2015/9/8/chartex" xmlns:cx2="http://schemas.microsoft.com/office/drawing/2015/10/21/chartex" xmlns:cx3="http://schemas.microsoft.com/office/drawing/2016/5/9/chartex" xmlns:cx4="http://schemas.microsoft.com/office/drawing/2016/5/10/chartex" xmlns:cx5="http://schemas.microsoft.com/office/drawing/2016/5/11/chartex" xmlns:cx6="http://schemas.microsoft.com/office/drawing/2016/5/12/chartex" xmlns:cx7="http://schemas.microsoft.com/office/drawing/2016/5/13/chartex" xmlns:cx8="http://schemas.microsoft.com/office/drawing/2016/5/14/chartex" xmlns:mc="http://schemas.openxmlformats.org/markup-compatibility/2006" xmlns:aink="http://schemas.microsoft.com/office/drawing/2016/ink" xmlns:am3d="http://schemas.microsoft.com/office/drawing/2017/model3d" xmlns:o="urn:schemas-microsoft-com:office:office" xmlns:v="urn:schemas-microsoft-com:vml" xmlns:wp14="http://schemas.microsoft.com/office/word/2010/wordprocessingDrawing" xmlns:w10="urn:schemas-microsoft-com:office:word" xmlns:w="http://schemas.openxmlformats.org/wordprocessingml/2006/main" xmlns:w14="http://schemas.microsoft.com/office/word/2010/wordml" xmlns:w15="http://schemas.microsoft.com/office/word/2012/wordml" xmlns:w16cex="http://schemas.microsoft.com/office/word/2018/wordml/cex" xmlns:w16cid="http://schemas.microsoft.com/office/word/2016/wordml/cid" xmlns:w16="http://schemas.microsoft.com/office/word/2018/wordml" xmlns:w16se="http://schemas.microsoft.com/office/word/2015/wordml/symex" xmlns:wpg="http://schemas.microsoft.com/office/word/2010/wordprocessingGroup" xmlns:wpi="http://schemas.microsoft.com/office/word/2010/wordprocessingInk" xmlns:wps="http://schemas.microsoft.com/office/word/2010/wordprocessingShape" xmlns:a14="http://schemas.microsoft.com/office/drawing/2010/main" val="0"/>
                         </a:ext>
                       </a:extLst>
                     </a:blip>
@@ -2376,7 +2376,7 @@
                     <a:blip r:embed="rId13">
                       <a:extLst>
                         <a:ext uri="{28A0092B-C50C-407E-A947-70E740481C1C}">
-                          <a14:useLocalDpi xmlns:a14="http://schemas.microsoft.com/office/drawing/2010/main" xmlns:wps="http://schemas.microsoft.com/office/word/2010/wordprocessingShape" xmlns:wpi="http://schemas.microsoft.com/office/word/2010/wordprocessingInk" xmlns:wpg="http://schemas.microsoft.com/office/word/2010/wordprocessingGroup" xmlns:w16se="http://schemas.microsoft.com/office/word/2015/wordml/symex" xmlns:w16="http://schemas.microsoft.com/office/word/2018/wordml" xmlns:w16cid="http://schemas.microsoft.com/office/word/2016/wordml/cid" xmlns:w16cex="http://schemas.microsoft.com/office/word/2018/wordml/cex" xmlns:w15="http://schemas.microsoft.com/office/word/2012/wordml" xmlns:w14="http://schemas.microsoft.com/office/word/2010/wordml" xmlns:w="http://schemas.openxmlformats.org/wordprocessingml/2006/main" xmlns:w10="urn:schemas-microsoft-com:office:word" xmlns:wp14="http://schemas.microsoft.com/office/word/2010/wordprocessingDrawing" xmlns:v="urn:schemas-microsoft-com:vml" xmlns:o="urn:schemas-microsoft-com:office:office" xmlns:am3d="http://schemas.microsoft.com/office/drawing/2017/model3d" xmlns:aink="http://schemas.microsoft.com/office/drawing/2016/ink" xmlns:mc="http://schemas.openxmlformats.org/markup-compatibility/2006" xmlns:cx8="http://schemas.microsoft.com/office/drawing/2016/5/14/chartex" xmlns:cx7="http://schemas.microsoft.com/office/drawing/2016/5/13/chartex" xmlns:cx6="http://schemas.microsoft.com/office/drawing/2016/5/12/chartex" xmlns:cx5="http://schemas.microsoft.com/office/drawing/2016/5/11/chartex" xmlns:cx4="http://schemas.microsoft.com/office/drawing/2016/5/10/chartex" xmlns:cx3="http://schemas.microsoft.com/office/drawing/2016/5/9/chartex" xmlns:cx2="http://schemas.microsoft.com/office/drawing/2015/10/21/chartex" xmlns:cx1="http://schemas.microsoft.com/office/drawing/2015/9/8/chartex" xmlns:cx="http://schemas.microsoft.com/office/drawing/2014/chartex" xmlns:wpc="http://schemas.microsoft.com/office/word/2010/wordprocessingCanvas" xmlns="" val="0"/>
+                          <a14:useLocalDpi xmlns="" xmlns:wpc="http://schemas.microsoft.com/office/word/2010/wordprocessingCanvas" xmlns:cx="http://schemas.microsoft.com/office/drawing/2014/chartex" xmlns:cx1="http://schemas.microsoft.com/office/drawing/2015/9/8/chartex" xmlns:cx2="http://schemas.microsoft.com/office/drawing/2015/10/21/chartex" xmlns:cx3="http://schemas.microsoft.com/office/drawing/2016/5/9/chartex" xmlns:cx4="http://schemas.microsoft.com/office/drawing/2016/5/10/chartex" xmlns:cx5="http://schemas.microsoft.com/office/drawing/2016/5/11/chartex" xmlns:cx6="http://schemas.microsoft.com/office/drawing/2016/5/12/chartex" xmlns:cx7="http://schemas.microsoft.com/office/drawing/2016/5/13/chartex" xmlns:cx8="http://schemas.microsoft.com/office/drawing/2016/5/14/chartex" xmlns:mc="http://schemas.openxmlformats.org/markup-compatibility/2006" xmlns:aink="http://schemas.microsoft.com/office/drawing/2016/ink" xmlns:am3d="http://schemas.microsoft.com/office/drawing/2017/model3d" xmlns:o="urn:schemas-microsoft-com:office:office" xmlns:v="urn:schemas-microsoft-com:vml" xmlns:wp14="http://schemas.microsoft.com/office/word/2010/wordprocessingDrawing" xmlns:w10="urn:schemas-microsoft-com:office:word" xmlns:w="http://schemas.openxmlformats.org/wordprocessingml/2006/main" xmlns:w14="http://schemas.microsoft.com/office/word/2010/wordml" xmlns:w15="http://schemas.microsoft.com/office/word/2012/wordml" xmlns:w16cex="http://schemas.microsoft.com/office/word/2018/wordml/cex" xmlns:w16cid="http://schemas.microsoft.com/office/word/2016/wordml/cid" xmlns:w16="http://schemas.microsoft.com/office/word/2018/wordml" xmlns:w16se="http://schemas.microsoft.com/office/word/2015/wordml/symex" xmlns:wpg="http://schemas.microsoft.com/office/word/2010/wordprocessingGroup" xmlns:wpi="http://schemas.microsoft.com/office/word/2010/wordprocessingInk" xmlns:wps="http://schemas.microsoft.com/office/word/2010/wordprocessingShape" xmlns:a14="http://schemas.microsoft.com/office/drawing/2010/main" val="0"/>
                         </a:ext>
                       </a:extLst>
                     </a:blip>
@@ -2452,11 +2452,132 @@
         </w:rPr>
         <w:t xml:space="preserve"> de wptouchpro on se rend sur compatibilité du site </w:t>
       </w:r>
-    </w:p>
-    <w:p/>
-    <w:p/>
-    <w:p/>
-    <w:p/>
+      <w:r>
+        <w:rPr>
+          <w:sz w:val="20"/>
+          <w:szCs w:val="20"/>
+        </w:rPr>
+        <w:t xml:space="preserve">l’onglet appareils </w:t>
+      </w:r>
+      <w:r>
+        <w:rPr>
+          <w:sz w:val="20"/>
+          <w:szCs w:val="20"/>
+        </w:rPr>
+        <w:t xml:space="preserve"> pour activer ou désactiver les appareils mobiles et les navigateurs pour votre site web mobile :</w:t>
+      </w:r>
+      <w:r>
+        <w:rPr>
+          <w:sz w:val="20"/>
+          <w:szCs w:val="20"/>
+        </w:rPr>
+        <w:pict>
+          <v:shapetype id="_x0000_t75" coordsize="21600,21600" o:spt="75" o:preferrelative="t" path="m@4@5l@4@11@9@11@9@5xe" filled="f" stroked="f">
+            <v:stroke joinstyle="miter"/>
+            <v:formulas>
+              <v:f eqn="if lineDrawn pixelLineWidth 0"/>
+              <v:f eqn="sum @0 1 0"/>
+              <v:f eqn="sum 0 0 @1"/>
+              <v:f eqn="prod @2 1 2"/>
+              <v:f eqn="prod @3 21600 pixelWidth"/>
+              <v:f eqn="prod @3 21600 pixelHeight"/>
+              <v:f eqn="sum @0 0 1"/>
+              <v:f eqn="prod @6 1 2"/>
+              <v:f eqn="prod @7 21600 pixelWidth"/>
+              <v:f eqn="sum @8 21600 0"/>
+              <v:f eqn="prod @7 21600 pixelHeight"/>
+              <v:f eqn="sum @10 21600 0"/>
+            </v:formulas>
+            <v:path o:extrusionok="f" gradientshapeok="t" o:connecttype="rect"/>
+            <o:lock v:ext="edit" aspectratio="t"/>
+          </v:shapetype>
+          <v:shape id="_x0000_i1025" type="#_x0000_t75" style="width:411.1pt;height:223.75pt">
+            <v:imagedata r:id="rId14" o:title="Capture d’écran 2022-09-06 092951"/>
+          </v:shape>
+        </w:pict>
+      </w:r>
+    </w:p>
+    <w:p/>
+    <w:p>
+      <w:pPr>
+        <w:rPr>
+          <w:sz w:val="20"/>
+          <w:szCs w:val="20"/>
+        </w:rPr>
+      </w:pPr>
+      <w:r>
+        <w:rPr>
+          <w:sz w:val="20"/>
+          <w:szCs w:val="20"/>
+        </w:rPr>
+        <w:t>I</w:t>
+      </w:r>
+      <w:r>
+        <w:rPr>
+          <w:sz w:val="20"/>
+          <w:szCs w:val="20"/>
+        </w:rPr>
+        <w:t xml:space="preserve">l faudra ensuite se rendre l’onglet “Paramètres du menu” pour gérer les options du menu de navigation de votre site mobile, ensuie il faudra personnaliser le menu de navigation de du site dans le menu d’appparence dans worpress. </w:t>
+      </w:r>
+    </w:p>
+    <w:p>
+      <w:pPr>
+        <w:rPr>
+          <w:sz w:val="20"/>
+          <w:szCs w:val="20"/>
+        </w:rPr>
+      </w:pPr>
+    </w:p>
+    <w:p>
+      <w:pPr>
+        <w:rPr>
+          <w:sz w:val="20"/>
+          <w:szCs w:val="20"/>
+        </w:rPr>
+      </w:pPr>
+      <w:r>
+        <w:rPr>
+          <w:sz w:val="20"/>
+          <w:szCs w:val="20"/>
+        </w:rPr>
+        <w:t>Résultat de la rép</w:t>
+      </w:r>
+      <w:r>
+        <w:rPr>
+          <w:sz w:val="20"/>
+          <w:szCs w:val="20"/>
+        </w:rPr>
+        <w:t>o</w:t>
+      </w:r>
+      <w:r>
+        <w:rPr>
+          <w:sz w:val="20"/>
+          <w:szCs w:val="20"/>
+        </w:rPr>
+        <w:t>nsivité :</w:t>
+      </w:r>
+    </w:p>
+    <w:p>
+      <w:pPr>
+        <w:jc w:val="center"/>
+        <w:rPr>
+          <w:sz w:val="20"/>
+          <w:szCs w:val="20"/>
+        </w:rPr>
+      </w:pPr>
+    </w:p>
+    <w:p>
+      <w:pPr>
+        <w:jc w:val="center"/>
+      </w:pPr>
+      <w:r>
+        <w:pict>
+          <v:shape id="_x0000_i1026" type="#_x0000_t75" style="width:278.7pt;height:295.75pt">
+            <v:imagedata r:id="rId15" o:title="Capture d’écran 2022-09-06 093623"/>
+          </v:shape>
+        </w:pict>
+      </w:r>
+    </w:p>
     <w:p/>
     <w:p/>
     <w:p/>
@@ -2474,8 +2595,8 @@
     <w:p/>
     <w:p/>
     <w:sectPr>
-      <w:footerReference w:type="even" r:id="rId14"/>
-      <w:footerReference w:type="default" r:id="rId15"/>
+      <w:footerReference w:type="even" r:id="rId16"/>
+      <w:footerReference w:type="default" r:id="rId17"/>
       <w:pgSz w:w="11900" w:h="16840"/>
       <w:pgMar w:top="1417" w:right="1417" w:bottom="1417" w:left="1417" w:header="708" w:footer="708" w:gutter="0"/>
       <w:pgNumType w:start="0"/>
@@ -3564,7 +3685,7 @@
   <a:extraClrSchemeLst/>
   <a:extLst>
     <a:ext uri="{05A4C25C-085E-4340-85A3-A5531E510DB2}">
-      <thm15:themeFamily xmlns:thm15="http://schemas.microsoft.com/office/thememl/2012/main" xmlns="" name="Office Theme" id="{62F939B6-93AF-4DB8-9C6B-D6C7DFDC589F}" vid="{4A3C46E8-61CC-4603-A589-7422A47A8E4A}"/>
+      <thm15:themeFamily xmlns="" xmlns:thm15="http://schemas.microsoft.com/office/thememl/2012/main" name="Office Theme" id="{62F939B6-93AF-4DB8-9C6B-D6C7DFDC589F}" vid="{4A3C46E8-61CC-4603-A589-7422A47A8E4A}"/>
     </a:ext>
   </a:extLst>
 </a:theme>

</xml_diff>

<commit_message>
Rapport de stage V4 11/09/22
</commit_message>
<xml_diff>
--- a/Rapport de stage.docx
+++ b/Rapport de stage.docx
@@ -1,6 +1,6 @@
 
 <file path=word/document.xml><?xml version="1.0" encoding="utf-8"?>
-<w:document xmlns:ve="http://schemas.openxmlformats.org/markup-compatibility/2006" xmlns:o="urn:schemas-microsoft-com:office:office" xmlns:r="http://schemas.openxmlformats.org/officeDocument/2006/relationships" xmlns:m="http://schemas.openxmlformats.org/officeDocument/2006/math" xmlns:v="urn:schemas-microsoft-com:vml" xmlns:wp="http://schemas.openxmlformats.org/drawingml/2006/wordprocessingDrawing" xmlns:w10="urn:schemas-microsoft-com:office:word" xmlns:w="http://schemas.openxmlformats.org/wordprocessingml/2006/main" xmlns:wne="http://schemas.microsoft.com/office/word/2006/wordml">
+<w:document xmlns:wpc="http://schemas.microsoft.com/office/word/2010/wordprocessingCanvas" xmlns:cx="http://schemas.microsoft.com/office/drawing/2014/chartex" xmlns:cx1="http://schemas.microsoft.com/office/drawing/2015/9/8/chartex" xmlns:cx2="http://schemas.microsoft.com/office/drawing/2015/10/21/chartex" xmlns:cx3="http://schemas.microsoft.com/office/drawing/2016/5/9/chartex" xmlns:cx4="http://schemas.microsoft.com/office/drawing/2016/5/10/chartex" xmlns:cx5="http://schemas.microsoft.com/office/drawing/2016/5/11/chartex" xmlns:cx6="http://schemas.microsoft.com/office/drawing/2016/5/12/chartex" xmlns:cx7="http://schemas.microsoft.com/office/drawing/2016/5/13/chartex" xmlns:cx8="http://schemas.microsoft.com/office/drawing/2016/5/14/chartex" xmlns:mc="http://schemas.openxmlformats.org/markup-compatibility/2006" xmlns:aink="http://schemas.microsoft.com/office/drawing/2016/ink" xmlns:am3d="http://schemas.microsoft.com/office/drawing/2017/model3d" xmlns:o="urn:schemas-microsoft-com:office:office" xmlns:r="http://schemas.openxmlformats.org/officeDocument/2006/relationships" xmlns:m="http://schemas.openxmlformats.org/officeDocument/2006/math" xmlns:v="urn:schemas-microsoft-com:vml" xmlns:wp14="http://schemas.microsoft.com/office/word/2010/wordprocessingDrawing" xmlns:wp="http://schemas.openxmlformats.org/drawingml/2006/wordprocessingDrawing" xmlns:w10="urn:schemas-microsoft-com:office:word" xmlns:w="http://schemas.openxmlformats.org/wordprocessingml/2006/main" xmlns:w14="http://schemas.microsoft.com/office/word/2010/wordml" xmlns:w15="http://schemas.microsoft.com/office/word/2012/wordml" xmlns:w16cex="http://schemas.microsoft.com/office/word/2018/wordml/cex" xmlns:w16cid="http://schemas.microsoft.com/office/word/2016/wordml/cid" xmlns:w16="http://schemas.microsoft.com/office/word/2018/wordml" xmlns:w16se="http://schemas.microsoft.com/office/word/2015/wordml/symex" xmlns:wpg="http://schemas.microsoft.com/office/word/2010/wordprocessingGroup" xmlns:wpi="http://schemas.microsoft.com/office/word/2010/wordprocessingInk" xmlns:wne="http://schemas.microsoft.com/office/word/2006/wordml" xmlns:wps="http://schemas.microsoft.com/office/word/2010/wordprocessingShape" mc:Ignorable="w14 w15 w16se w16cid w16 w16cex wp14">
   <w:body>
     <w:p>
       <w:pPr>
@@ -81,6 +81,7 @@
           <w:szCs w:val="52"/>
         </w:rPr>
       </w:pPr>
+      <w:proofErr w:type="spellStart"/>
       <w:r>
         <w:rPr>
           <w:sz w:val="52"/>
@@ -88,6 +89,7 @@
         </w:rPr>
         <w:t>Enstso</w:t>
       </w:r>
+      <w:proofErr w:type="spellEnd"/>
     </w:p>
     <w:p>
       <w:pPr>
@@ -206,7 +208,7 @@
                     <a:blip r:embed="rId8">
                       <a:extLst>
                         <a:ext uri="{28A0092B-C50C-407E-A947-70E740481C1C}">
-                          <a14:useLocalDpi xmlns="" xmlns:wpc="http://schemas.microsoft.com/office/word/2010/wordprocessingCanvas" xmlns:cx="http://schemas.microsoft.com/office/drawing/2014/chartex" xmlns:cx1="http://schemas.microsoft.com/office/drawing/2015/9/8/chartex" xmlns:cx2="http://schemas.microsoft.com/office/drawing/2015/10/21/chartex" xmlns:cx3="http://schemas.microsoft.com/office/drawing/2016/5/9/chartex" xmlns:cx4="http://schemas.microsoft.com/office/drawing/2016/5/10/chartex" xmlns:cx5="http://schemas.microsoft.com/office/drawing/2016/5/11/chartex" xmlns:cx6="http://schemas.microsoft.com/office/drawing/2016/5/12/chartex" xmlns:cx7="http://schemas.microsoft.com/office/drawing/2016/5/13/chartex" xmlns:cx8="http://schemas.microsoft.com/office/drawing/2016/5/14/chartex" xmlns:mc="http://schemas.openxmlformats.org/markup-compatibility/2006" xmlns:aink="http://schemas.microsoft.com/office/drawing/2016/ink" xmlns:am3d="http://schemas.microsoft.com/office/drawing/2017/model3d" xmlns:o="urn:schemas-microsoft-com:office:office" xmlns:v="urn:schemas-microsoft-com:vml" xmlns:wp14="http://schemas.microsoft.com/office/word/2010/wordprocessingDrawing" xmlns:w10="urn:schemas-microsoft-com:office:word" xmlns:w="http://schemas.openxmlformats.org/wordprocessingml/2006/main" xmlns:w14="http://schemas.microsoft.com/office/word/2010/wordml" xmlns:w15="http://schemas.microsoft.com/office/word/2012/wordml" xmlns:w16cex="http://schemas.microsoft.com/office/word/2018/wordml/cex" xmlns:w16cid="http://schemas.microsoft.com/office/word/2016/wordml/cid" xmlns:w16="http://schemas.microsoft.com/office/word/2018/wordml" xmlns:w16se="http://schemas.microsoft.com/office/word/2015/wordml/symex" xmlns:wpg="http://schemas.microsoft.com/office/word/2010/wordprocessingGroup" xmlns:wpi="http://schemas.microsoft.com/office/word/2010/wordprocessingInk" xmlns:wps="http://schemas.microsoft.com/office/word/2010/wordprocessingShape" xmlns:a14="http://schemas.microsoft.com/office/drawing/2010/main" val="0"/>
+                          <a14:useLocalDpi xmlns:a14="http://schemas.microsoft.com/office/drawing/2010/main" val="0"/>
                         </a:ext>
                       </a:extLst>
                     </a:blip>
@@ -366,8 +368,9 @@
           <w:sz w:val="28"/>
           <w:szCs w:val="28"/>
         </w:rPr>
-        <w:t xml:space="preserve"> Sommaire……………………………………………………………………………………………………</w:t>
-      </w:r>
+        <w:t xml:space="preserve"> Sommaire…………………………………………………………………………………………………</w:t>
+      </w:r>
+      <w:proofErr w:type="gramStart"/>
       <w:r>
         <w:rPr>
           <w:sz w:val="28"/>
@@ -380,8 +383,16 @@
           <w:sz w:val="28"/>
           <w:szCs w:val="28"/>
         </w:rPr>
+        <w:t>…</w:t>
+      </w:r>
+      <w:r>
+        <w:rPr>
+          <w:sz w:val="28"/>
+          <w:szCs w:val="28"/>
+        </w:rPr>
         <w:t>.</w:t>
       </w:r>
+      <w:proofErr w:type="gramEnd"/>
       <w:r>
         <w:rPr>
           <w:sz w:val="20"/>
@@ -409,6 +420,159 @@
           <w:sz w:val="28"/>
           <w:szCs w:val="28"/>
         </w:rPr>
+        <w:t>…</w:t>
+      </w:r>
+      <w:proofErr w:type="gramStart"/>
+      <w:r>
+        <w:rPr>
+          <w:sz w:val="28"/>
+          <w:szCs w:val="28"/>
+        </w:rPr>
+        <w:t>……</w:t>
+      </w:r>
+      <w:r>
+        <w:rPr>
+          <w:sz w:val="28"/>
+          <w:szCs w:val="28"/>
+        </w:rPr>
+        <w:t>.</w:t>
+      </w:r>
+      <w:proofErr w:type="gramEnd"/>
+      <w:r>
+        <w:rPr>
+          <w:sz w:val="28"/>
+          <w:szCs w:val="28"/>
+        </w:rPr>
+        <w:t>.</w:t>
+      </w:r>
+      <w:r>
+        <w:rPr>
+          <w:sz w:val="20"/>
+          <w:szCs w:val="20"/>
+        </w:rPr>
+        <w:t>2</w:t>
+      </w:r>
+    </w:p>
+    <w:p>
+      <w:pPr>
+        <w:rPr>
+          <w:sz w:val="28"/>
+          <w:szCs w:val="28"/>
+        </w:rPr>
+      </w:pPr>
+      <w:r>
+        <w:rPr>
+          <w:sz w:val="28"/>
+          <w:szCs w:val="28"/>
+        </w:rPr>
+        <w:t xml:space="preserve"> Introduction</w:t>
+      </w:r>
+      <w:r>
+        <w:rPr>
+          <w:sz w:val="28"/>
+          <w:szCs w:val="28"/>
+        </w:rPr>
+        <w:t>……………………………………………………………………………………………</w:t>
+      </w:r>
+      <w:r>
+        <w:rPr>
+          <w:sz w:val="28"/>
+          <w:szCs w:val="28"/>
+        </w:rPr>
+        <w:t>……</w:t>
+      </w:r>
+      <w:r>
+        <w:rPr>
+          <w:sz w:val="28"/>
+          <w:szCs w:val="28"/>
+        </w:rPr>
+        <w:t>…</w:t>
+      </w:r>
+      <w:r>
+        <w:rPr>
+          <w:sz w:val="20"/>
+          <w:szCs w:val="20"/>
+        </w:rPr>
+        <w:t>3</w:t>
+      </w:r>
+    </w:p>
+    <w:p>
+      <w:pPr>
+        <w:rPr>
+          <w:sz w:val="28"/>
+          <w:szCs w:val="28"/>
+        </w:rPr>
+      </w:pPr>
+      <w:r>
+        <w:rPr>
+          <w:sz w:val="28"/>
+          <w:szCs w:val="28"/>
+        </w:rPr>
+        <w:t xml:space="preserve">Présentation de </w:t>
+      </w:r>
+      <w:r>
+        <w:rPr>
+          <w:sz w:val="28"/>
+          <w:szCs w:val="28"/>
+        </w:rPr>
+        <w:t>L’entreprise…</w:t>
+      </w:r>
+      <w:r>
+        <w:rPr>
+          <w:sz w:val="28"/>
+          <w:szCs w:val="28"/>
+        </w:rPr>
+        <w:t>……………………………………………</w:t>
+      </w:r>
+      <w:r>
+        <w:rPr>
+          <w:sz w:val="28"/>
+          <w:szCs w:val="28"/>
+        </w:rPr>
+        <w:t>…</w:t>
+      </w:r>
+      <w:r>
+        <w:rPr>
+          <w:sz w:val="28"/>
+          <w:szCs w:val="28"/>
+        </w:rPr>
+        <w:t>……</w:t>
+      </w:r>
+      <w:proofErr w:type="gramStart"/>
+      <w:r>
+        <w:rPr>
+          <w:sz w:val="28"/>
+          <w:szCs w:val="28"/>
+        </w:rPr>
+        <w:t>…</w:t>
+      </w:r>
+      <w:r>
+        <w:rPr>
+          <w:sz w:val="28"/>
+          <w:szCs w:val="28"/>
+        </w:rPr>
+        <w:t>…</w:t>
+      </w:r>
+      <w:r>
+        <w:rPr>
+          <w:sz w:val="28"/>
+          <w:szCs w:val="28"/>
+        </w:rPr>
+        <w:t>.</w:t>
+      </w:r>
+      <w:proofErr w:type="gramEnd"/>
+      <w:r>
+        <w:rPr>
+          <w:sz w:val="28"/>
+          <w:szCs w:val="28"/>
+        </w:rPr>
+        <w:t>.</w:t>
+      </w:r>
+      <w:r>
+        <w:rPr>
+          <w:sz w:val="28"/>
+          <w:szCs w:val="28"/>
+        </w:rPr>
         <w:t>………</w:t>
       </w:r>
       <w:r>
@@ -416,10 +580,157 @@
           <w:sz w:val="28"/>
           <w:szCs w:val="28"/>
         </w:rPr>
+        <w:t>…</w:t>
+      </w:r>
+      <w:r>
+        <w:rPr>
+          <w:sz w:val="28"/>
+          <w:szCs w:val="28"/>
+        </w:rPr>
+        <w:t>…</w:t>
+      </w:r>
+      <w:r>
+        <w:rPr>
+          <w:sz w:val="20"/>
+          <w:szCs w:val="20"/>
+        </w:rPr>
+        <w:t>4</w:t>
+      </w:r>
+    </w:p>
+    <w:p>
+      <w:pPr>
+        <w:jc w:val="center"/>
+        <w:rPr>
+          <w:sz w:val="28"/>
+          <w:szCs w:val="28"/>
+        </w:rPr>
+      </w:pPr>
+      <w:r>
+        <w:rPr>
+          <w:sz w:val="28"/>
+          <w:szCs w:val="28"/>
+        </w:rPr>
+        <w:t>Contexte…</w:t>
+      </w:r>
+      <w:proofErr w:type="gramStart"/>
+      <w:r>
+        <w:rPr>
+          <w:sz w:val="28"/>
+          <w:szCs w:val="28"/>
+        </w:rPr>
+        <w:t>…….</w:t>
+      </w:r>
+      <w:proofErr w:type="gramEnd"/>
+      <w:r>
+        <w:rPr>
+          <w:sz w:val="28"/>
+          <w:szCs w:val="28"/>
+        </w:rPr>
+        <w:t>…</w:t>
+      </w:r>
+      <w:r>
+        <w:rPr>
+          <w:sz w:val="28"/>
+          <w:szCs w:val="28"/>
+        </w:rPr>
+        <w:t>………………</w:t>
+      </w:r>
+      <w:r>
+        <w:rPr>
+          <w:sz w:val="28"/>
+          <w:szCs w:val="28"/>
+        </w:rPr>
+        <w:t>..</w:t>
+      </w:r>
+      <w:r>
+        <w:rPr>
+          <w:sz w:val="28"/>
+          <w:szCs w:val="28"/>
+        </w:rPr>
+        <w:t>……………………………...</w:t>
+      </w:r>
+      <w:r>
+        <w:rPr>
+          <w:sz w:val="28"/>
+          <w:szCs w:val="28"/>
+        </w:rPr>
+        <w:t>...........................................</w:t>
+      </w:r>
+      <w:r>
+        <w:rPr>
+          <w:sz w:val="28"/>
+          <w:szCs w:val="28"/>
+        </w:rPr>
+        <w:t>..</w:t>
+      </w:r>
+      <w:r>
+        <w:rPr>
+          <w:sz w:val="28"/>
+          <w:szCs w:val="28"/>
+        </w:rPr>
         <w:t>.</w:t>
       </w:r>
       <w:r>
         <w:rPr>
+          <w:sz w:val="20"/>
+          <w:szCs w:val="20"/>
+        </w:rPr>
+        <w:t>5</w:t>
+      </w:r>
+    </w:p>
+    <w:p>
+      <w:pPr>
+        <w:rPr>
+          <w:sz w:val="28"/>
+          <w:szCs w:val="28"/>
+        </w:rPr>
+      </w:pPr>
+      <w:r>
+        <w:rPr>
+          <w:sz w:val="28"/>
+          <w:szCs w:val="28"/>
+        </w:rPr>
+        <w:t xml:space="preserve">Schéma de </w:t>
+      </w:r>
+      <w:r>
+        <w:rPr>
+          <w:sz w:val="28"/>
+          <w:szCs w:val="28"/>
+        </w:rPr>
+        <w:t>cas d’utilisation…</w:t>
+      </w:r>
+      <w:proofErr w:type="gramStart"/>
+      <w:r>
+        <w:rPr>
+          <w:sz w:val="28"/>
+          <w:szCs w:val="28"/>
+        </w:rPr>
+        <w:t>…….</w:t>
+      </w:r>
+      <w:proofErr w:type="gramEnd"/>
+      <w:r>
+        <w:rPr>
+          <w:sz w:val="28"/>
+          <w:szCs w:val="28"/>
+        </w:rPr>
+        <w:t>………………………………………………….............</w:t>
+      </w:r>
+      <w:r>
+        <w:rPr>
+          <w:sz w:val="28"/>
+          <w:szCs w:val="28"/>
+        </w:rPr>
+        <w:t>..</w:t>
+      </w:r>
+      <w:r>
+        <w:rPr>
+          <w:sz w:val="28"/>
+          <w:szCs w:val="28"/>
+        </w:rPr>
+        <w:t>....</w:t>
+      </w:r>
+      <w:r>
+        <w:rPr>
           <w:sz w:val="28"/>
           <w:szCs w:val="28"/>
         </w:rPr>
@@ -430,30 +741,308 @@
           <w:sz w:val="20"/>
           <w:szCs w:val="20"/>
         </w:rPr>
+        <w:t>6</w:t>
+      </w:r>
+    </w:p>
+    <w:p>
+      <w:pPr>
+        <w:rPr>
+          <w:sz w:val="28"/>
+          <w:szCs w:val="28"/>
+        </w:rPr>
+      </w:pPr>
+      <w:r>
+        <w:rPr>
+          <w:sz w:val="28"/>
+          <w:szCs w:val="28"/>
+        </w:rPr>
+        <w:t>Mission</w:t>
+      </w:r>
+      <w:r>
+        <w:rPr>
+          <w:sz w:val="28"/>
+          <w:szCs w:val="28"/>
+        </w:rPr>
+        <w:t xml:space="preserve"> 1</w:t>
+      </w:r>
+      <w:r>
+        <w:rPr>
+          <w:sz w:val="28"/>
+          <w:szCs w:val="28"/>
+        </w:rPr>
+        <w:t>.1</w:t>
+      </w:r>
+      <w:r>
+        <w:rPr>
+          <w:sz w:val="28"/>
+          <w:szCs w:val="28"/>
+        </w:rPr>
+        <w:t>………………………………………………………………………………………</w:t>
+      </w:r>
+      <w:proofErr w:type="gramStart"/>
+      <w:r>
+        <w:rPr>
+          <w:sz w:val="28"/>
+          <w:szCs w:val="28"/>
+        </w:rPr>
+        <w:t>…….</w:t>
+      </w:r>
+      <w:proofErr w:type="gramEnd"/>
+      <w:r>
+        <w:rPr>
+          <w:sz w:val="28"/>
+          <w:szCs w:val="28"/>
+        </w:rPr>
+        <w:t>…..….</w:t>
+      </w:r>
+      <w:r>
+        <w:rPr>
+          <w:sz w:val="28"/>
+          <w:szCs w:val="28"/>
+        </w:rPr>
+        <w:t>.</w:t>
+      </w:r>
+      <w:r>
+        <w:rPr>
+          <w:sz w:val="20"/>
+          <w:szCs w:val="20"/>
+        </w:rPr>
+        <w:t>7</w:t>
+      </w:r>
+    </w:p>
+    <w:p>
+      <w:pPr>
+        <w:rPr>
+          <w:sz w:val="28"/>
+          <w:szCs w:val="28"/>
+        </w:rPr>
+      </w:pPr>
+      <w:r>
+        <w:rPr>
+          <w:sz w:val="28"/>
+          <w:szCs w:val="28"/>
+        </w:rPr>
+        <w:t xml:space="preserve"> Mission 1.2………………………………………………………………………………………………</w:t>
+      </w:r>
+      <w:proofErr w:type="gramStart"/>
+      <w:r>
+        <w:rPr>
+          <w:sz w:val="28"/>
+          <w:szCs w:val="28"/>
+        </w:rPr>
+        <w:t>……</w:t>
+      </w:r>
+      <w:r>
+        <w:rPr>
+          <w:sz w:val="28"/>
+          <w:szCs w:val="28"/>
+        </w:rPr>
+        <w:t>.</w:t>
+      </w:r>
+      <w:proofErr w:type="gramEnd"/>
+      <w:r>
+        <w:rPr>
+          <w:sz w:val="28"/>
+          <w:szCs w:val="28"/>
+        </w:rPr>
+        <w:t>.</w:t>
+      </w:r>
+      <w:r>
+        <w:rPr>
+          <w:sz w:val="20"/>
+          <w:szCs w:val="20"/>
+        </w:rPr>
+        <w:t>8</w:t>
+      </w:r>
+    </w:p>
+    <w:p>
+      <w:pPr>
+        <w:rPr>
+          <w:sz w:val="28"/>
+          <w:szCs w:val="28"/>
+        </w:rPr>
+      </w:pPr>
+      <w:r>
+        <w:rPr>
+          <w:sz w:val="28"/>
+          <w:szCs w:val="28"/>
+        </w:rPr>
+        <w:t>Mission 1.3………………………………………………………………………………………………</w:t>
+      </w:r>
+      <w:proofErr w:type="gramStart"/>
+      <w:r>
+        <w:rPr>
+          <w:sz w:val="28"/>
+          <w:szCs w:val="28"/>
+        </w:rPr>
+        <w:t>……</w:t>
+      </w:r>
+      <w:r>
+        <w:rPr>
+          <w:sz w:val="28"/>
+          <w:szCs w:val="28"/>
+        </w:rPr>
+        <w:t>.</w:t>
+      </w:r>
+      <w:proofErr w:type="gramEnd"/>
+      <w:r>
+        <w:rPr>
+          <w:sz w:val="28"/>
+          <w:szCs w:val="28"/>
+        </w:rPr>
+        <w:t>.</w:t>
+      </w:r>
+      <w:r>
+        <w:rPr>
+          <w:sz w:val="20"/>
+          <w:szCs w:val="20"/>
+        </w:rPr>
+        <w:t>9</w:t>
+      </w:r>
+    </w:p>
+    <w:p>
+      <w:pPr>
+        <w:rPr>
+          <w:sz w:val="20"/>
+          <w:szCs w:val="20"/>
+        </w:rPr>
+      </w:pPr>
+      <w:r>
+        <w:rPr>
+          <w:sz w:val="28"/>
+          <w:szCs w:val="28"/>
+        </w:rPr>
+        <w:t xml:space="preserve"> Mission 2.1………………………………………………………………………………………………</w:t>
+      </w:r>
+      <w:proofErr w:type="gramStart"/>
+      <w:r>
+        <w:rPr>
+          <w:sz w:val="28"/>
+          <w:szCs w:val="28"/>
+        </w:rPr>
+        <w:t>…….</w:t>
+      </w:r>
+      <w:proofErr w:type="gramEnd"/>
+      <w:r>
+        <w:rPr>
+          <w:sz w:val="20"/>
+          <w:szCs w:val="20"/>
+        </w:rPr>
+        <w:t>1</w:t>
+      </w:r>
+      <w:r>
+        <w:rPr>
+          <w:sz w:val="20"/>
+          <w:szCs w:val="20"/>
+        </w:rPr>
+        <w:t>0</w:t>
+      </w:r>
+    </w:p>
+    <w:p>
+      <w:pPr>
+        <w:rPr>
+          <w:sz w:val="20"/>
+          <w:szCs w:val="20"/>
+        </w:rPr>
+      </w:pPr>
+      <w:r>
+        <w:rPr>
+          <w:sz w:val="28"/>
+          <w:szCs w:val="28"/>
+        </w:rPr>
+        <w:t xml:space="preserve"> Mission 2.2………………………………………………………………………………………………</w:t>
+      </w:r>
+      <w:proofErr w:type="gramStart"/>
+      <w:r>
+        <w:rPr>
+          <w:sz w:val="28"/>
+          <w:szCs w:val="28"/>
+        </w:rPr>
+        <w:t>……</w:t>
+      </w:r>
+      <w:r>
+        <w:rPr>
+          <w:sz w:val="28"/>
+          <w:szCs w:val="28"/>
+        </w:rPr>
+        <w:t>.</w:t>
+      </w:r>
+      <w:proofErr w:type="gramEnd"/>
+      <w:r>
+        <w:rPr>
+          <w:sz w:val="20"/>
+          <w:szCs w:val="20"/>
+        </w:rPr>
+        <w:t>1</w:t>
+      </w:r>
+      <w:r>
+        <w:rPr>
+          <w:sz w:val="20"/>
+          <w:szCs w:val="20"/>
+        </w:rPr>
+        <w:t>1</w:t>
+      </w:r>
+    </w:p>
+    <w:p>
+      <w:pPr>
+        <w:rPr>
+          <w:sz w:val="28"/>
+          <w:szCs w:val="28"/>
+        </w:rPr>
+      </w:pPr>
+      <w:r>
+        <w:rPr>
+          <w:sz w:val="28"/>
+          <w:szCs w:val="28"/>
+        </w:rPr>
+        <w:t xml:space="preserve"> Mission 2.3………………………………………………………………………………………………</w:t>
+      </w:r>
+      <w:proofErr w:type="gramStart"/>
+      <w:r>
+        <w:rPr>
+          <w:sz w:val="28"/>
+          <w:szCs w:val="28"/>
+        </w:rPr>
+        <w:t>……</w:t>
+      </w:r>
+      <w:r>
+        <w:rPr>
+          <w:sz w:val="28"/>
+          <w:szCs w:val="28"/>
+        </w:rPr>
+        <w:t>.</w:t>
+      </w:r>
+      <w:proofErr w:type="gramEnd"/>
+      <w:r>
+        <w:rPr>
+          <w:sz w:val="20"/>
+          <w:szCs w:val="20"/>
+        </w:rPr>
+        <w:t>1</w:t>
+      </w:r>
+      <w:r>
+        <w:rPr>
+          <w:sz w:val="20"/>
+          <w:szCs w:val="20"/>
+        </w:rPr>
         <w:t>2</w:t>
       </w:r>
     </w:p>
     <w:p>
       <w:pPr>
         <w:rPr>
-          <w:sz w:val="28"/>
-          <w:szCs w:val="28"/>
-        </w:rPr>
-      </w:pPr>
-      <w:r>
-        <w:rPr>
-          <w:sz w:val="28"/>
-          <w:szCs w:val="28"/>
-        </w:rPr>
-        <w:t xml:space="preserve"> Introduction</w:t>
-      </w:r>
-      <w:r>
-        <w:rPr>
-          <w:sz w:val="28"/>
-          <w:szCs w:val="28"/>
-        </w:rPr>
-        <w:t>……………………………………………………………………………………………</w:t>
-      </w:r>
+          <w:sz w:val="20"/>
+          <w:szCs w:val="20"/>
+        </w:rPr>
+      </w:pPr>
+      <w:r>
+        <w:rPr>
+          <w:sz w:val="28"/>
+          <w:szCs w:val="28"/>
+        </w:rPr>
+        <w:t>Mission2.4………………………</w:t>
+      </w:r>
+      <w:proofErr w:type="gramStart"/>
       <w:r>
         <w:rPr>
           <w:sz w:val="28"/>
@@ -466,6 +1055,21 @@
           <w:sz w:val="28"/>
           <w:szCs w:val="28"/>
         </w:rPr>
+        <w:t>.</w:t>
+      </w:r>
+      <w:proofErr w:type="gramEnd"/>
+      <w:r>
+        <w:rPr>
+          <w:sz w:val="28"/>
+          <w:szCs w:val="28"/>
+        </w:rPr>
+        <w:t>……………………………………………………………….……</w:t>
+      </w:r>
+      <w:r>
+        <w:rPr>
+          <w:sz w:val="28"/>
+          <w:szCs w:val="28"/>
+        </w:rPr>
         <w:t>…</w:t>
       </w:r>
       <w:r>
@@ -473,57 +1077,29 @@
           <w:sz w:val="20"/>
           <w:szCs w:val="20"/>
         </w:rPr>
+        <w:t>1</w:t>
+      </w:r>
+      <w:r>
+        <w:rPr>
+          <w:sz w:val="20"/>
+          <w:szCs w:val="20"/>
+        </w:rPr>
         <w:t>3</w:t>
       </w:r>
     </w:p>
     <w:p>
       <w:pPr>
         <w:rPr>
-          <w:sz w:val="28"/>
-          <w:szCs w:val="28"/>
-        </w:rPr>
-      </w:pPr>
-      <w:r>
-        <w:rPr>
-          <w:sz w:val="28"/>
-          <w:szCs w:val="28"/>
-        </w:rPr>
-        <w:t xml:space="preserve">Présentation de </w:t>
-      </w:r>
-      <w:r>
-        <w:rPr>
-          <w:sz w:val="28"/>
-          <w:szCs w:val="28"/>
-        </w:rPr>
-        <w:t>L’entreprise…</w:t>
-      </w:r>
-      <w:r>
-        <w:rPr>
-          <w:sz w:val="28"/>
-          <w:szCs w:val="28"/>
-        </w:rPr>
-        <w:t>……………………………………………</w:t>
-      </w:r>
-      <w:r>
-        <w:rPr>
-          <w:sz w:val="28"/>
-          <w:szCs w:val="28"/>
-        </w:rPr>
-        <w:t>…</w:t>
-      </w:r>
-      <w:r>
-        <w:rPr>
-          <w:sz w:val="28"/>
-          <w:szCs w:val="28"/>
-        </w:rPr>
-        <w:t>………</w:t>
-      </w:r>
-      <w:r>
-        <w:rPr>
-          <w:sz w:val="28"/>
-          <w:szCs w:val="28"/>
-        </w:rPr>
-        <w:t>…</w:t>
+          <w:sz w:val="20"/>
+          <w:szCs w:val="20"/>
+        </w:rPr>
+      </w:pPr>
+      <w:r>
+        <w:rPr>
+          <w:sz w:val="28"/>
+          <w:szCs w:val="28"/>
+        </w:rPr>
+        <w:t>Mission3.1……………………………………………………………………………………………………</w:t>
       </w:r>
       <w:r>
         <w:rPr>
@@ -537,6 +1113,104 @@
           <w:sz w:val="28"/>
           <w:szCs w:val="28"/>
         </w:rPr>
+        <w:t>..</w:t>
+      </w:r>
+      <w:r>
+        <w:rPr>
+          <w:sz w:val="20"/>
+          <w:szCs w:val="20"/>
+        </w:rPr>
+        <w:t>14</w:t>
+      </w:r>
+    </w:p>
+    <w:p>
+      <w:pPr>
+        <w:rPr>
+          <w:sz w:val="20"/>
+          <w:szCs w:val="20"/>
+        </w:rPr>
+      </w:pPr>
+      <w:r>
+        <w:rPr>
+          <w:sz w:val="28"/>
+          <w:szCs w:val="28"/>
+        </w:rPr>
+        <w:t>Mission3.2……………………………………………………………………………………………</w:t>
+      </w:r>
+      <w:proofErr w:type="gramStart"/>
+      <w:r>
+        <w:rPr>
+          <w:sz w:val="28"/>
+          <w:szCs w:val="28"/>
+        </w:rPr>
+        <w:t>…….</w:t>
+      </w:r>
+      <w:proofErr w:type="gramEnd"/>
+      <w:r>
+        <w:rPr>
+          <w:sz w:val="28"/>
+          <w:szCs w:val="28"/>
+        </w:rPr>
+        <w:t>……</w:t>
+      </w:r>
+      <w:r>
+        <w:rPr>
+          <w:sz w:val="20"/>
+          <w:szCs w:val="20"/>
+        </w:rPr>
+        <w:t>15</w:t>
+      </w:r>
+    </w:p>
+    <w:p>
+      <w:pPr>
+        <w:rPr>
+          <w:sz w:val="20"/>
+          <w:szCs w:val="20"/>
+        </w:rPr>
+      </w:pPr>
+      <w:r>
+        <w:rPr>
+          <w:sz w:val="28"/>
+          <w:szCs w:val="28"/>
+        </w:rPr>
+        <w:t>Mission3.3…………………………………………………………………………………………………</w:t>
+      </w:r>
+      <w:proofErr w:type="gramStart"/>
+      <w:r>
+        <w:rPr>
+          <w:sz w:val="28"/>
+          <w:szCs w:val="28"/>
+        </w:rPr>
+        <w:t>…….</w:t>
+      </w:r>
+      <w:proofErr w:type="gramEnd"/>
+      <w:r>
+        <w:rPr>
+          <w:sz w:val="20"/>
+          <w:szCs w:val="20"/>
+        </w:rPr>
+        <w:t>16</w:t>
+      </w:r>
+    </w:p>
+    <w:p>
+      <w:pPr>
+        <w:rPr>
+          <w:sz w:val="20"/>
+          <w:szCs w:val="20"/>
+        </w:rPr>
+      </w:pPr>
+      <w:r>
+        <w:rPr>
+          <w:sz w:val="28"/>
+          <w:szCs w:val="28"/>
+        </w:rPr>
+        <w:t>Conclusion……………………………………………………………………………………………………</w:t>
+      </w:r>
+      <w:r>
+        <w:rPr>
+          <w:sz w:val="28"/>
+          <w:szCs w:val="28"/>
+        </w:rPr>
         <w:t>.</w:t>
       </w:r>
       <w:r>
@@ -544,200 +1218,14 @@
           <w:sz w:val="28"/>
           <w:szCs w:val="28"/>
         </w:rPr>
-        <w:t>………</w:t>
-      </w:r>
-      <w:r>
-        <w:rPr>
-          <w:sz w:val="28"/>
-          <w:szCs w:val="28"/>
-        </w:rPr>
-        <w:t>…</w:t>
-      </w:r>
-      <w:r>
-        <w:rPr>
-          <w:sz w:val="28"/>
-          <w:szCs w:val="28"/>
-        </w:rPr>
-        <w:t>…</w:t>
-      </w:r>
-      <w:r>
-        <w:rPr>
-          <w:sz w:val="20"/>
-          <w:szCs w:val="20"/>
-        </w:rPr>
-        <w:t>4</w:t>
-      </w:r>
-    </w:p>
-    <w:p>
-      <w:pPr>
-        <w:jc w:val="center"/>
-        <w:rPr>
-          <w:sz w:val="28"/>
-          <w:szCs w:val="28"/>
-        </w:rPr>
-      </w:pPr>
-      <w:r>
-        <w:rPr>
-          <w:sz w:val="28"/>
-          <w:szCs w:val="28"/>
-        </w:rPr>
-        <w:t>Contexte……….</w:t>
-      </w:r>
-      <w:r>
-        <w:rPr>
-          <w:sz w:val="28"/>
-          <w:szCs w:val="28"/>
-        </w:rPr>
-        <w:t>…</w:t>
-      </w:r>
-      <w:r>
-        <w:rPr>
-          <w:sz w:val="28"/>
-          <w:szCs w:val="28"/>
-        </w:rPr>
-        <w:t>………………</w:t>
-      </w:r>
-      <w:r>
-        <w:rPr>
-          <w:sz w:val="28"/>
-          <w:szCs w:val="28"/>
-        </w:rPr>
         <w:t>..</w:t>
       </w:r>
       <w:r>
         <w:rPr>
-          <w:sz w:val="28"/>
-          <w:szCs w:val="28"/>
-        </w:rPr>
-        <w:t>……………………………...</w:t>
-      </w:r>
-      <w:r>
-        <w:rPr>
-          <w:sz w:val="28"/>
-          <w:szCs w:val="28"/>
-        </w:rPr>
-        <w:t>...........................................</w:t>
-      </w:r>
-      <w:r>
-        <w:rPr>
-          <w:sz w:val="28"/>
-          <w:szCs w:val="28"/>
-        </w:rPr>
-        <w:t>..</w:t>
-      </w:r>
-      <w:r>
-        <w:rPr>
-          <w:sz w:val="28"/>
-          <w:szCs w:val="28"/>
-        </w:rPr>
-        <w:t>.</w:t>
-      </w:r>
-      <w:r>
-        <w:rPr>
-          <w:sz w:val="20"/>
-          <w:szCs w:val="20"/>
-        </w:rPr>
-        <w:t>5</w:t>
-      </w:r>
-    </w:p>
-    <w:p>
-      <w:pPr>
-        <w:rPr>
-          <w:sz w:val="28"/>
-          <w:szCs w:val="28"/>
-        </w:rPr>
-      </w:pPr>
-      <w:r>
-        <w:rPr>
-          <w:sz w:val="28"/>
-          <w:szCs w:val="28"/>
-        </w:rPr>
-        <w:t xml:space="preserve">Schéma de </w:t>
-      </w:r>
-      <w:r>
-        <w:rPr>
-          <w:sz w:val="28"/>
-          <w:szCs w:val="28"/>
-        </w:rPr>
-        <w:t>cas d’utilisation……….</w:t>
-      </w:r>
-      <w:r>
-        <w:rPr>
-          <w:sz w:val="28"/>
-          <w:szCs w:val="28"/>
-        </w:rPr>
-        <w:t>………………………………………………….............</w:t>
-      </w:r>
-      <w:r>
-        <w:rPr>
-          <w:sz w:val="28"/>
-          <w:szCs w:val="28"/>
-        </w:rPr>
-        <w:t>..</w:t>
-      </w:r>
-      <w:r>
-        <w:rPr>
-          <w:sz w:val="28"/>
-          <w:szCs w:val="28"/>
-        </w:rPr>
-        <w:t>....</w:t>
-      </w:r>
-      <w:r>
-        <w:rPr>
-          <w:sz w:val="28"/>
-          <w:szCs w:val="28"/>
-        </w:rPr>
-        <w:t>.</w:t>
-      </w:r>
-      <w:r>
-        <w:rPr>
-          <w:sz w:val="20"/>
-          <w:szCs w:val="20"/>
-        </w:rPr>
-        <w:t>6</w:t>
-      </w:r>
-    </w:p>
-    <w:p>
-      <w:pPr>
-        <w:rPr>
-          <w:sz w:val="28"/>
-          <w:szCs w:val="28"/>
-        </w:rPr>
-      </w:pPr>
-      <w:r>
-        <w:rPr>
-          <w:sz w:val="28"/>
-          <w:szCs w:val="28"/>
-        </w:rPr>
-        <w:t>Mission</w:t>
-      </w:r>
-      <w:r>
-        <w:rPr>
-          <w:sz w:val="28"/>
-          <w:szCs w:val="28"/>
-        </w:rPr>
-        <w:t xml:space="preserve"> 1</w:t>
-      </w:r>
-      <w:r>
-        <w:rPr>
-          <w:sz w:val="28"/>
-          <w:szCs w:val="28"/>
-        </w:rPr>
-        <w:t>.1</w:t>
-      </w:r>
-      <w:r>
-        <w:rPr>
-          <w:sz w:val="28"/>
-          <w:szCs w:val="28"/>
-        </w:rPr>
-        <w:t>…………………………………………………………………………………………….…..….</w:t>
-      </w:r>
-      <w:r>
-        <w:rPr>
-          <w:sz w:val="28"/>
-          <w:szCs w:val="28"/>
-        </w:rPr>
-        <w:t>.</w:t>
+          <w:sz w:val="20"/>
+          <w:szCs w:val="20"/>
+        </w:rPr>
+        <w:t>1</w:t>
       </w:r>
       <w:r>
         <w:rPr>
@@ -746,263 +1234,6 @@
         </w:rPr>
         <w:t>7</w:t>
       </w:r>
-    </w:p>
-    <w:p>
-      <w:pPr>
-        <w:rPr>
-          <w:sz w:val="28"/>
-          <w:szCs w:val="28"/>
-        </w:rPr>
-      </w:pPr>
-      <w:r>
-        <w:rPr>
-          <w:sz w:val="28"/>
-          <w:szCs w:val="28"/>
-        </w:rPr>
-        <w:t xml:space="preserve"> Mission 1.2……………………………………………………………………………………………………</w:t>
-      </w:r>
-      <w:r>
-        <w:rPr>
-          <w:sz w:val="28"/>
-          <w:szCs w:val="28"/>
-        </w:rPr>
-        <w:t>..</w:t>
-      </w:r>
-      <w:r>
-        <w:rPr>
-          <w:sz w:val="20"/>
-          <w:szCs w:val="20"/>
-        </w:rPr>
-        <w:t>8</w:t>
-      </w:r>
-    </w:p>
-    <w:p>
-      <w:pPr>
-        <w:rPr>
-          <w:sz w:val="28"/>
-          <w:szCs w:val="28"/>
-        </w:rPr>
-      </w:pPr>
-      <w:r>
-        <w:rPr>
-          <w:sz w:val="28"/>
-          <w:szCs w:val="28"/>
-        </w:rPr>
-        <w:t>Mission 1.3……………………………………………………………………………………………………</w:t>
-      </w:r>
-      <w:r>
-        <w:rPr>
-          <w:sz w:val="28"/>
-          <w:szCs w:val="28"/>
-        </w:rPr>
-        <w:t>..</w:t>
-      </w:r>
-      <w:r>
-        <w:rPr>
-          <w:sz w:val="20"/>
-          <w:szCs w:val="20"/>
-        </w:rPr>
-        <w:t>9</w:t>
-      </w:r>
-    </w:p>
-    <w:p>
-      <w:pPr>
-        <w:rPr>
-          <w:sz w:val="20"/>
-          <w:szCs w:val="20"/>
-        </w:rPr>
-      </w:pPr>
-      <w:r>
-        <w:rPr>
-          <w:sz w:val="28"/>
-          <w:szCs w:val="28"/>
-        </w:rPr>
-        <w:t xml:space="preserve"> Mission 1.4…………………………….………………………………………………………………………</w:t>
-      </w:r>
-      <w:r>
-        <w:rPr>
-          <w:sz w:val="20"/>
-          <w:szCs w:val="20"/>
-        </w:rPr>
-        <w:t>10</w:t>
-      </w:r>
-    </w:p>
-    <w:p>
-      <w:pPr>
-        <w:rPr>
-          <w:sz w:val="20"/>
-          <w:szCs w:val="20"/>
-        </w:rPr>
-      </w:pPr>
-      <w:r>
-        <w:rPr>
-          <w:sz w:val="28"/>
-          <w:szCs w:val="28"/>
-        </w:rPr>
-        <w:t xml:space="preserve"> Mission 2.1…………………………………………………………………………………………………….</w:t>
-      </w:r>
-      <w:r>
-        <w:rPr>
-          <w:sz w:val="20"/>
-          <w:szCs w:val="20"/>
-        </w:rPr>
-        <w:t>11</w:t>
-      </w:r>
-    </w:p>
-    <w:p>
-      <w:pPr>
-        <w:rPr>
-          <w:sz w:val="20"/>
-          <w:szCs w:val="20"/>
-        </w:rPr>
-      </w:pPr>
-      <w:r>
-        <w:rPr>
-          <w:sz w:val="28"/>
-          <w:szCs w:val="28"/>
-        </w:rPr>
-        <w:t xml:space="preserve"> Mission 2.2……………………………………………………………………………………………………</w:t>
-      </w:r>
-      <w:r>
-        <w:rPr>
-          <w:sz w:val="28"/>
-          <w:szCs w:val="28"/>
-        </w:rPr>
-        <w:t>.</w:t>
-      </w:r>
-      <w:r>
-        <w:rPr>
-          <w:sz w:val="20"/>
-          <w:szCs w:val="20"/>
-        </w:rPr>
-        <w:t>12</w:t>
-      </w:r>
-    </w:p>
-    <w:p>
-      <w:pPr>
-        <w:rPr>
-          <w:sz w:val="28"/>
-          <w:szCs w:val="28"/>
-        </w:rPr>
-      </w:pPr>
-      <w:r>
-        <w:rPr>
-          <w:sz w:val="28"/>
-          <w:szCs w:val="28"/>
-        </w:rPr>
-        <w:t xml:space="preserve"> Mission 2.3……………………………………………………………………………………………………</w:t>
-      </w:r>
-      <w:r>
-        <w:rPr>
-          <w:sz w:val="28"/>
-          <w:szCs w:val="28"/>
-        </w:rPr>
-        <w:t>.</w:t>
-      </w:r>
-      <w:r>
-        <w:rPr>
-          <w:sz w:val="20"/>
-          <w:szCs w:val="20"/>
-        </w:rPr>
-        <w:t>13</w:t>
-      </w:r>
-    </w:p>
-    <w:p>
-      <w:pPr>
-        <w:rPr>
-          <w:sz w:val="20"/>
-          <w:szCs w:val="20"/>
-        </w:rPr>
-      </w:pPr>
-      <w:r>
-        <w:rPr>
-          <w:sz w:val="28"/>
-          <w:szCs w:val="28"/>
-        </w:rPr>
-        <w:t>Mission2.4……………………………</w:t>
-      </w:r>
-      <w:r>
-        <w:rPr>
-          <w:sz w:val="28"/>
-          <w:szCs w:val="28"/>
-        </w:rPr>
-        <w:t>.</w:t>
-      </w:r>
-      <w:r>
-        <w:rPr>
-          <w:sz w:val="28"/>
-          <w:szCs w:val="28"/>
-        </w:rPr>
-        <w:t>……………………………………………………………….……</w:t>
-      </w:r>
-      <w:r>
-        <w:rPr>
-          <w:sz w:val="28"/>
-          <w:szCs w:val="28"/>
-        </w:rPr>
-        <w:t>…</w:t>
-      </w:r>
-      <w:r>
-        <w:rPr>
-          <w:sz w:val="20"/>
-          <w:szCs w:val="20"/>
-        </w:rPr>
-        <w:t>14</w:t>
-      </w:r>
-    </w:p>
-    <w:p>
-      <w:pPr>
-        <w:rPr>
-          <w:sz w:val="20"/>
-          <w:szCs w:val="20"/>
-        </w:rPr>
-      </w:pPr>
-      <w:r>
-        <w:rPr>
-          <w:sz w:val="28"/>
-          <w:szCs w:val="28"/>
-        </w:rPr>
-        <w:t>Conclusion……………………………………………………………………………………………………..</w:t>
-      </w:r>
-      <w:r>
-        <w:rPr>
-          <w:sz w:val="20"/>
-          <w:szCs w:val="20"/>
-        </w:rPr>
-        <w:t>15</w:t>
-      </w:r>
-    </w:p>
-    <w:p>
-      <w:pPr>
-        <w:rPr>
-          <w:sz w:val="20"/>
-          <w:szCs w:val="20"/>
-        </w:rPr>
-      </w:pPr>
-    </w:p>
-    <w:p>
-      <w:pPr>
-        <w:rPr>
-          <w:sz w:val="20"/>
-          <w:szCs w:val="20"/>
-        </w:rPr>
-      </w:pPr>
-    </w:p>
-    <w:p>
-      <w:pPr>
-        <w:rPr>
-          <w:sz w:val="20"/>
-          <w:szCs w:val="20"/>
-        </w:rPr>
-      </w:pPr>
-    </w:p>
-    <w:p>
-      <w:pPr>
-        <w:rPr>
-          <w:sz w:val="20"/>
-          <w:szCs w:val="20"/>
-        </w:rPr>
-      </w:pPr>
     </w:p>
     <w:p>
       <w:pPr>
@@ -1280,7 +1511,15 @@
         </w:numPr>
       </w:pPr>
       <w:r>
-        <w:t>Dans un premier temps Mr Cyril Losio, mon maître de</w:t>
+        <w:t xml:space="preserve">Dans un premier temps Mr Cyril </w:t>
+      </w:r>
+      <w:proofErr w:type="spellStart"/>
+      <w:r>
+        <w:t>Losio</w:t>
+      </w:r>
+      <w:proofErr w:type="spellEnd"/>
+      <w:r>
+        <w:t>, mon maître de</w:t>
       </w:r>
     </w:p>
     <w:p>
@@ -1288,8 +1527,13 @@
         <w:pStyle w:val="Paragraphedeliste"/>
         <w:ind w:left="1428"/>
       </w:pPr>
-      <w:r>
-        <w:t>stage qui a été un très bon tuteur, j’ai appris beaucoup de son</w:t>
+      <w:proofErr w:type="gramStart"/>
+      <w:r>
+        <w:t>stage</w:t>
+      </w:r>
+      <w:proofErr w:type="gramEnd"/>
+      <w:r>
+        <w:t xml:space="preserve"> qui a été un très bon tuteur, j’ai appris beaucoup de son</w:t>
       </w:r>
     </w:p>
     <w:p>
@@ -1297,8 +1541,13 @@
         <w:pStyle w:val="Paragraphedeliste"/>
         <w:ind w:left="1428"/>
       </w:pPr>
-      <w:r>
-        <w:t>expérience professionnelle à travers les tâches réalisées durant ces</w:t>
+      <w:proofErr w:type="gramStart"/>
+      <w:r>
+        <w:t>expérience</w:t>
+      </w:r>
+      <w:proofErr w:type="gramEnd"/>
+      <w:r>
+        <w:t xml:space="preserve"> professionnelle à travers les tâches réalisées durant ces</w:t>
       </w:r>
     </w:p>
     <w:p>
@@ -1323,8 +1572,13 @@
         <w:t xml:space="preserve">Dans un second temps </w:t>
       </w:r>
       <w:r>
-        <w:t>mes camarades, qui m’ont accompagnés</w:t>
-      </w:r>
+        <w:t xml:space="preserve">mes camarades, qui m’ont </w:t>
+      </w:r>
+      <w:proofErr w:type="gramStart"/>
+      <w:r>
+        <w:t>accompagnés</w:t>
+      </w:r>
+      <w:proofErr w:type="gramEnd"/>
     </w:p>
     <w:p>
       <w:pPr>
@@ -1353,8 +1607,13 @@
         <w:pStyle w:val="Paragraphedeliste"/>
         <w:ind w:left="1428"/>
       </w:pPr>
-      <w:r>
-        <w:t>ainsi qu’à moi-même d’effectuer une période de 4 semaines de</w:t>
+      <w:proofErr w:type="gramStart"/>
+      <w:r>
+        <w:t>ainsi</w:t>
+      </w:r>
+      <w:proofErr w:type="gramEnd"/>
+      <w:r>
+        <w:t xml:space="preserve"> qu’à moi-même d’effectuer une période de 4 semaines de</w:t>
       </w:r>
     </w:p>
     <w:p>
@@ -1362,8 +1621,13 @@
         <w:pStyle w:val="Paragraphedeliste"/>
         <w:ind w:left="1428"/>
       </w:pPr>
-      <w:r>
-        <w:t>stage dans la société de notre choix pour un parcours pédagogique</w:t>
+      <w:proofErr w:type="gramStart"/>
+      <w:r>
+        <w:t>stage</w:t>
+      </w:r>
+      <w:proofErr w:type="gramEnd"/>
+      <w:r>
+        <w:t xml:space="preserve"> dans la société de notre choix pour un parcours pédagogique</w:t>
       </w:r>
     </w:p>
     <w:p>
@@ -1371,8 +1635,13 @@
         <w:pStyle w:val="Paragraphedeliste"/>
         <w:ind w:left="1428"/>
       </w:pPr>
-      <w:r>
-        <w:t>plus poussé.</w:t>
+      <w:proofErr w:type="gramStart"/>
+      <w:r>
+        <w:t>plus</w:t>
+      </w:r>
+      <w:proofErr w:type="gramEnd"/>
+      <w:r>
+        <w:t xml:space="preserve"> poussé.</w:t>
       </w:r>
     </w:p>
     <w:p>
@@ -1632,8 +1901,13 @@
       </w:r>
     </w:p>
     <w:p>
-      <w:r>
-        <w:t xml:space="preserve">d’anglais. Le Cabinet Action met à disposition leur savoir-faire pour améliorer le quotidien des Français. </w:t>
+      <w:proofErr w:type="gramStart"/>
+      <w:r>
+        <w:t>d’anglais</w:t>
+      </w:r>
+      <w:proofErr w:type="gramEnd"/>
+      <w:r>
+        <w:t xml:space="preserve">. Le Cabinet Action met à disposition leur savoir-faire pour améliorer le quotidien des Français. </w:t>
       </w:r>
     </w:p>
     <w:p/>
@@ -1735,13 +2009,21 @@
         <w:t xml:space="preserve"> à dire</w:t>
       </w:r>
       <w:r>
-        <w:t xml:space="preserve"> d’être présent sur internet et d’avoir un site moderne et responsive (</w:t>
-      </w:r>
-      <w:r>
-        <w:t xml:space="preserve">adaptation </w:t>
-      </w:r>
-      <w:r>
-        <w:t xml:space="preserve"> à tou</w:t>
+        <w:t xml:space="preserve"> d’être présent sur internet et d’avoir </w:t>
+      </w:r>
+      <w:proofErr w:type="gramStart"/>
+      <w:r>
+        <w:t>un site moderne et responsive</w:t>
+      </w:r>
+      <w:proofErr w:type="gramEnd"/>
+      <w:r>
+        <w:t xml:space="preserve"> (</w:t>
+      </w:r>
+      <w:r>
+        <w:t>adaptation à</w:t>
+      </w:r>
+      <w:r>
+        <w:t xml:space="preserve"> tou</w:t>
       </w:r>
       <w:r>
         <w:t>tes</w:t>
@@ -1753,7 +2035,23 @@
         <w:t xml:space="preserve"> résolutions</w:t>
       </w:r>
       <w:r>
-        <w:t xml:space="preserve"> écrans). Pour cela CirylLosio (maitre de stage) nous a fait une maquette </w:t>
+        <w:t xml:space="preserve"> écrans). Pour cela </w:t>
+      </w:r>
+      <w:proofErr w:type="spellStart"/>
+      <w:r>
+        <w:t>Ciryl</w:t>
+      </w:r>
+      <w:proofErr w:type="spellEnd"/>
+      <w:r>
+        <w:t xml:space="preserve"> </w:t>
+      </w:r>
+      <w:proofErr w:type="spellStart"/>
+      <w:r>
+        <w:t>Losio</w:t>
+      </w:r>
+      <w:proofErr w:type="spellEnd"/>
+      <w:r>
+        <w:t xml:space="preserve"> (maitre de stage) nous a fait une maquette </w:t>
       </w:r>
       <w:r>
         <w:t>du site ainsi qu’un power point des outils qu’on devra utiliser.</w:t>
@@ -1777,9 +2075,25 @@
           <w:numId w:val="3"/>
         </w:numPr>
       </w:pPr>
-      <w:r>
-        <w:t>CmsWorpress</w:t>
-      </w:r>
+      <w:proofErr w:type="spellStart"/>
+      <w:r>
+        <w:t>Cms</w:t>
+      </w:r>
+      <w:proofErr w:type="spellEnd"/>
+      <w:r>
+        <w:t xml:space="preserve"> </w:t>
+      </w:r>
+      <w:proofErr w:type="spellStart"/>
+      <w:r>
+        <w:t>Wo</w:t>
+      </w:r>
+      <w:r>
+        <w:t>rd</w:t>
+      </w:r>
+      <w:r>
+        <w:t>rpress</w:t>
+      </w:r>
+      <w:proofErr w:type="spellEnd"/>
     </w:p>
     <w:p>
       <w:pPr>
@@ -1790,8 +2104,13 @@
         </w:numPr>
       </w:pPr>
       <w:r>
-        <w:t>Extension élémentor</w:t>
-      </w:r>
+        <w:t xml:space="preserve">Extension </w:t>
+      </w:r>
+      <w:proofErr w:type="spellStart"/>
+      <w:r>
+        <w:t>élémentor</w:t>
+      </w:r>
+      <w:proofErr w:type="spellEnd"/>
     </w:p>
     <w:p>
       <w:pPr>
@@ -1813,9 +2132,11 @@
           <w:numId w:val="3"/>
         </w:numPr>
       </w:pPr>
+      <w:proofErr w:type="spellStart"/>
       <w:r>
         <w:t>Ovh</w:t>
       </w:r>
+      <w:proofErr w:type="spellEnd"/>
     </w:p>
     <w:p/>
     <w:p/>
@@ -1918,7 +2239,7 @@
                     <a:blip r:embed="rId10">
                       <a:extLst>
                         <a:ext uri="{28A0092B-C50C-407E-A947-70E740481C1C}">
-                          <a14:useLocalDpi xmlns="" xmlns:wpc="http://schemas.microsoft.com/office/word/2010/wordprocessingCanvas" xmlns:cx="http://schemas.microsoft.com/office/drawing/2014/chartex" xmlns:cx1="http://schemas.microsoft.com/office/drawing/2015/9/8/chartex" xmlns:cx2="http://schemas.microsoft.com/office/drawing/2015/10/21/chartex" xmlns:cx3="http://schemas.microsoft.com/office/drawing/2016/5/9/chartex" xmlns:cx4="http://schemas.microsoft.com/office/drawing/2016/5/10/chartex" xmlns:cx5="http://schemas.microsoft.com/office/drawing/2016/5/11/chartex" xmlns:cx6="http://schemas.microsoft.com/office/drawing/2016/5/12/chartex" xmlns:cx7="http://schemas.microsoft.com/office/drawing/2016/5/13/chartex" xmlns:cx8="http://schemas.microsoft.com/office/drawing/2016/5/14/chartex" xmlns:mc="http://schemas.openxmlformats.org/markup-compatibility/2006" xmlns:aink="http://schemas.microsoft.com/office/drawing/2016/ink" xmlns:am3d="http://schemas.microsoft.com/office/drawing/2017/model3d" xmlns:o="urn:schemas-microsoft-com:office:office" xmlns:v="urn:schemas-microsoft-com:vml" xmlns:wp14="http://schemas.microsoft.com/office/word/2010/wordprocessingDrawing" xmlns:w10="urn:schemas-microsoft-com:office:word" xmlns:w="http://schemas.openxmlformats.org/wordprocessingml/2006/main" xmlns:w14="http://schemas.microsoft.com/office/word/2010/wordml" xmlns:w15="http://schemas.microsoft.com/office/word/2012/wordml" xmlns:w16cex="http://schemas.microsoft.com/office/word/2018/wordml/cex" xmlns:w16cid="http://schemas.microsoft.com/office/word/2016/wordml/cid" xmlns:w16="http://schemas.microsoft.com/office/word/2018/wordml" xmlns:w16se="http://schemas.microsoft.com/office/word/2015/wordml/symex" xmlns:wpg="http://schemas.microsoft.com/office/word/2010/wordprocessingGroup" xmlns:wpi="http://schemas.microsoft.com/office/word/2010/wordprocessingInk" xmlns:wps="http://schemas.microsoft.com/office/word/2010/wordprocessingShape" xmlns:a14="http://schemas.microsoft.com/office/drawing/2010/main" val="0"/>
+                          <a14:useLocalDpi xmlns:a14="http://schemas.microsoft.com/office/drawing/2010/main" val="0"/>
                         </a:ext>
                       </a:extLst>
                     </a:blip>
@@ -1980,7 +2301,42 @@
           <w:sz w:val="20"/>
           <w:szCs w:val="20"/>
         </w:rPr>
-        <w:t>Une des principales missions que j’ai réalisées surtout durant les 3 premièressemaines a été lacréation du site</w:t>
+        <w:t>Une des principales missions que j’ai réalisées surtout durant les 3 premières</w:t>
+      </w:r>
+      <w:r>
+        <w:rPr>
+          <w:sz w:val="20"/>
+          <w:szCs w:val="20"/>
+        </w:rPr>
+        <w:t xml:space="preserve"> </w:t>
+      </w:r>
+      <w:r>
+        <w:rPr>
+          <w:sz w:val="20"/>
+          <w:szCs w:val="20"/>
+        </w:rPr>
+        <w:t xml:space="preserve">semaines a été </w:t>
+      </w:r>
+      <w:r>
+        <w:rPr>
+          <w:sz w:val="20"/>
+          <w:szCs w:val="20"/>
+        </w:rPr>
+        <w:t>la</w:t>
+      </w:r>
+      <w:r>
+        <w:rPr>
+          <w:sz w:val="20"/>
+          <w:szCs w:val="20"/>
+        </w:rPr>
+        <w:t xml:space="preserve"> création</w:t>
+      </w:r>
+      <w:r>
+        <w:rPr>
+          <w:sz w:val="20"/>
+          <w:szCs w:val="20"/>
+        </w:rPr>
+        <w:t xml:space="preserve"> du site</w:t>
       </w:r>
       <w:r>
         <w:t>.</w:t>
@@ -2089,7 +2445,23 @@
           <w:sz w:val="20"/>
           <w:szCs w:val="20"/>
         </w:rPr>
-        <w:t>Trouver des idées originales pour que cabinet action se démarque des ses concurrents.</w:t>
+        <w:t xml:space="preserve">Trouver des idées originales pour que cabinet action se démarque </w:t>
+      </w:r>
+      <w:proofErr w:type="spellStart"/>
+      <w:r>
+        <w:rPr>
+          <w:sz w:val="20"/>
+          <w:szCs w:val="20"/>
+        </w:rPr>
+        <w:t>des</w:t>
+      </w:r>
+      <w:proofErr w:type="spellEnd"/>
+      <w:r>
+        <w:rPr>
+          <w:sz w:val="20"/>
+          <w:szCs w:val="20"/>
+        </w:rPr>
+        <w:t xml:space="preserve"> ses concurrents.</w:t>
       </w:r>
     </w:p>
     <w:p/>
@@ -2186,7 +2558,7 @@
                     <a:blip r:embed="rId11" cstate="print">
                       <a:extLst>
                         <a:ext uri="{28A0092B-C50C-407E-A947-70E740481C1C}">
-                          <a14:useLocalDpi xmlns="" xmlns:wpc="http://schemas.microsoft.com/office/word/2010/wordprocessingCanvas" xmlns:cx="http://schemas.microsoft.com/office/drawing/2014/chartex" xmlns:cx1="http://schemas.microsoft.com/office/drawing/2015/9/8/chartex" xmlns:cx2="http://schemas.microsoft.com/office/drawing/2015/10/21/chartex" xmlns:cx3="http://schemas.microsoft.com/office/drawing/2016/5/9/chartex" xmlns:cx4="http://schemas.microsoft.com/office/drawing/2016/5/10/chartex" xmlns:cx5="http://schemas.microsoft.com/office/drawing/2016/5/11/chartex" xmlns:cx6="http://schemas.microsoft.com/office/drawing/2016/5/12/chartex" xmlns:cx7="http://schemas.microsoft.com/office/drawing/2016/5/13/chartex" xmlns:cx8="http://schemas.microsoft.com/office/drawing/2016/5/14/chartex" xmlns:mc="http://schemas.openxmlformats.org/markup-compatibility/2006" xmlns:aink="http://schemas.microsoft.com/office/drawing/2016/ink" xmlns:am3d="http://schemas.microsoft.com/office/drawing/2017/model3d" xmlns:o="urn:schemas-microsoft-com:office:office" xmlns:v="urn:schemas-microsoft-com:vml" xmlns:wp14="http://schemas.microsoft.com/office/word/2010/wordprocessingDrawing" xmlns:w10="urn:schemas-microsoft-com:office:word" xmlns:w="http://schemas.openxmlformats.org/wordprocessingml/2006/main" xmlns:w14="http://schemas.microsoft.com/office/word/2010/wordml" xmlns:w15="http://schemas.microsoft.com/office/word/2012/wordml" xmlns:w16cex="http://schemas.microsoft.com/office/word/2018/wordml/cex" xmlns:w16cid="http://schemas.microsoft.com/office/word/2016/wordml/cid" xmlns:w16="http://schemas.microsoft.com/office/word/2018/wordml" xmlns:w16se="http://schemas.microsoft.com/office/word/2015/wordml/symex" xmlns:wpg="http://schemas.microsoft.com/office/word/2010/wordprocessingGroup" xmlns:wpi="http://schemas.microsoft.com/office/word/2010/wordprocessingInk" xmlns:wps="http://schemas.microsoft.com/office/word/2010/wordprocessingShape" xmlns:a14="http://schemas.microsoft.com/office/drawing/2010/main" val="0"/>
+                          <a14:useLocalDpi xmlns:a14="http://schemas.microsoft.com/office/drawing/2010/main" val="0"/>
                         </a:ext>
                       </a:extLst>
                     </a:blip>
@@ -2277,7 +2649,7 @@
                     <a:blip r:embed="rId12">
                       <a:extLst>
                         <a:ext uri="{28A0092B-C50C-407E-A947-70E740481C1C}">
-                          <a14:useLocalDpi xmlns="" xmlns:wpc="http://schemas.microsoft.com/office/word/2010/wordprocessingCanvas" xmlns:cx="http://schemas.microsoft.com/office/drawing/2014/chartex" xmlns:cx1="http://schemas.microsoft.com/office/drawing/2015/9/8/chartex" xmlns:cx2="http://schemas.microsoft.com/office/drawing/2015/10/21/chartex" xmlns:cx3="http://schemas.microsoft.com/office/drawing/2016/5/9/chartex" xmlns:cx4="http://schemas.microsoft.com/office/drawing/2016/5/10/chartex" xmlns:cx5="http://schemas.microsoft.com/office/drawing/2016/5/11/chartex" xmlns:cx6="http://schemas.microsoft.com/office/drawing/2016/5/12/chartex" xmlns:cx7="http://schemas.microsoft.com/office/drawing/2016/5/13/chartex" xmlns:cx8="http://schemas.microsoft.com/office/drawing/2016/5/14/chartex" xmlns:mc="http://schemas.openxmlformats.org/markup-compatibility/2006" xmlns:aink="http://schemas.microsoft.com/office/drawing/2016/ink" xmlns:am3d="http://schemas.microsoft.com/office/drawing/2017/model3d" xmlns:o="urn:schemas-microsoft-com:office:office" xmlns:v="urn:schemas-microsoft-com:vml" xmlns:wp14="http://schemas.microsoft.com/office/word/2010/wordprocessingDrawing" xmlns:w10="urn:schemas-microsoft-com:office:word" xmlns:w="http://schemas.openxmlformats.org/wordprocessingml/2006/main" xmlns:w14="http://schemas.microsoft.com/office/word/2010/wordml" xmlns:w15="http://schemas.microsoft.com/office/word/2012/wordml" xmlns:w16cex="http://schemas.microsoft.com/office/word/2018/wordml/cex" xmlns:w16cid="http://schemas.microsoft.com/office/word/2016/wordml/cid" xmlns:w16="http://schemas.microsoft.com/office/word/2018/wordml" xmlns:w16se="http://schemas.microsoft.com/office/word/2015/wordml/symex" xmlns:wpg="http://schemas.microsoft.com/office/word/2010/wordprocessingGroup" xmlns:wpi="http://schemas.microsoft.com/office/word/2010/wordprocessingInk" xmlns:wps="http://schemas.microsoft.com/office/word/2010/wordprocessingShape" xmlns:a14="http://schemas.microsoft.com/office/drawing/2010/main" val="0"/>
+                          <a14:useLocalDpi xmlns:a14="http://schemas.microsoft.com/office/drawing/2010/main" val="0"/>
                         </a:ext>
                       </a:extLst>
                     </a:blip>
@@ -2347,7 +2719,14 @@
         <w:t>Par exemple Elementor nous permet de gérer la marge, padding, superposition, couleurs, le format vidéo etc…  Nous retrouvons de nombreuses fonctionnalités du CSS dans Elementor.</w:t>
       </w:r>
     </w:p>
-    <w:p/>
+    <w:p>
+      <w:pPr>
+        <w:rPr>
+          <w:sz w:val="20"/>
+          <w:szCs w:val="20"/>
+        </w:rPr>
+      </w:pPr>
+    </w:p>
     <w:p/>
     <w:p/>
     <w:p/>
@@ -2359,8 +2738,8 @@
         </w:rPr>
         <w:drawing>
           <wp:inline distT="0" distB="0" distL="0" distR="0">
-            <wp:extent cx="5756910" cy="3246755"/>
-            <wp:effectExtent l="0" t="0" r="0" b="4445"/>
+            <wp:extent cx="5756910" cy="3043825"/>
+            <wp:effectExtent l="0" t="0" r="0" b="0"/>
             <wp:docPr id="6" name="Image 6"/>
             <wp:cNvGraphicFramePr>
               <a:graphicFrameLocks xmlns:a="http://schemas.openxmlformats.org/drawingml/2006/main" noChangeAspect="1"/>
@@ -2376,7 +2755,7 @@
                     <a:blip r:embed="rId13">
                       <a:extLst>
                         <a:ext uri="{28A0092B-C50C-407E-A947-70E740481C1C}">
-                          <a14:useLocalDpi xmlns="" xmlns:wpc="http://schemas.microsoft.com/office/word/2010/wordprocessingCanvas" xmlns:cx="http://schemas.microsoft.com/office/drawing/2014/chartex" xmlns:cx1="http://schemas.microsoft.com/office/drawing/2015/9/8/chartex" xmlns:cx2="http://schemas.microsoft.com/office/drawing/2015/10/21/chartex" xmlns:cx3="http://schemas.microsoft.com/office/drawing/2016/5/9/chartex" xmlns:cx4="http://schemas.microsoft.com/office/drawing/2016/5/10/chartex" xmlns:cx5="http://schemas.microsoft.com/office/drawing/2016/5/11/chartex" xmlns:cx6="http://schemas.microsoft.com/office/drawing/2016/5/12/chartex" xmlns:cx7="http://schemas.microsoft.com/office/drawing/2016/5/13/chartex" xmlns:cx8="http://schemas.microsoft.com/office/drawing/2016/5/14/chartex" xmlns:mc="http://schemas.openxmlformats.org/markup-compatibility/2006" xmlns:aink="http://schemas.microsoft.com/office/drawing/2016/ink" xmlns:am3d="http://schemas.microsoft.com/office/drawing/2017/model3d" xmlns:o="urn:schemas-microsoft-com:office:office" xmlns:v="urn:schemas-microsoft-com:vml" xmlns:wp14="http://schemas.microsoft.com/office/word/2010/wordprocessingDrawing" xmlns:w10="urn:schemas-microsoft-com:office:word" xmlns:w="http://schemas.openxmlformats.org/wordprocessingml/2006/main" xmlns:w14="http://schemas.microsoft.com/office/word/2010/wordml" xmlns:w15="http://schemas.microsoft.com/office/word/2012/wordml" xmlns:w16cex="http://schemas.microsoft.com/office/word/2018/wordml/cex" xmlns:w16cid="http://schemas.microsoft.com/office/word/2016/wordml/cid" xmlns:w16="http://schemas.microsoft.com/office/word/2018/wordml" xmlns:w16se="http://schemas.microsoft.com/office/word/2015/wordml/symex" xmlns:wpg="http://schemas.microsoft.com/office/word/2010/wordprocessingGroup" xmlns:wpi="http://schemas.microsoft.com/office/word/2010/wordprocessingInk" xmlns:wps="http://schemas.microsoft.com/office/word/2010/wordprocessingShape" xmlns:a14="http://schemas.microsoft.com/office/drawing/2010/main" val="0"/>
+                          <a14:useLocalDpi xmlns:a14="http://schemas.microsoft.com/office/drawing/2010/main" val="0"/>
                         </a:ext>
                       </a:extLst>
                     </a:blip>
@@ -2387,7 +2766,7 @@
                   <pic:spPr>
                     <a:xfrm>
                       <a:off x="0" y="0"/>
-                      <a:ext cx="5756910" cy="3246755"/>
+                      <a:ext cx="5762129" cy="3046584"/>
                     </a:xfrm>
                     <a:prstGeom prst="rect">
                       <a:avLst/>
@@ -2413,7 +2792,36 @@
           <w:sz w:val="20"/>
           <w:szCs w:val="20"/>
         </w:rPr>
-        <w:t>Pour la responsivité du site nous avons utilisé wptouchpro, qui est un plugin wordpress avec des paramètres puissant pour rendre un site web mobile.</w:t>
+        <w:lastRenderedPageBreak/>
+        <w:t xml:space="preserve">Pour la responsivité du site nous avons utilisé wptouchpro, qui est un plugin </w:t>
+      </w:r>
+      <w:r>
+        <w:rPr>
+          <w:sz w:val="20"/>
+          <w:szCs w:val="20"/>
+        </w:rPr>
+        <w:t>WordPress</w:t>
+      </w:r>
+      <w:r>
+        <w:rPr>
+          <w:sz w:val="20"/>
+          <w:szCs w:val="20"/>
+        </w:rPr>
+        <w:t xml:space="preserve"> avec </w:t>
+      </w:r>
+      <w:r>
+        <w:rPr>
+          <w:sz w:val="20"/>
+          <w:szCs w:val="20"/>
+        </w:rPr>
+        <w:t>des paramètres puissants</w:t>
+      </w:r>
+      <w:r>
+        <w:rPr>
+          <w:sz w:val="20"/>
+          <w:szCs w:val="20"/>
+        </w:rPr>
+        <w:t xml:space="preserve"> pour rendre un site web mobile.</w:t>
       </w:r>
     </w:p>
     <w:p/>
@@ -2436,14 +2844,14 @@
           <w:sz w:val="20"/>
           <w:szCs w:val="20"/>
         </w:rPr>
-        <w:t>puis les parametre</w:t>
-      </w:r>
-      <w:r>
-        <w:rPr>
-          <w:sz w:val="20"/>
-          <w:szCs w:val="20"/>
-        </w:rPr>
-        <w:t>s</w:t>
+        <w:t xml:space="preserve">puis les </w:t>
+      </w:r>
+      <w:r>
+        <w:rPr>
+          <w:sz w:val="20"/>
+          <w:szCs w:val="20"/>
+        </w:rPr>
+        <w:t>paramètres</w:t>
       </w:r>
       <w:r>
         <w:rPr>
@@ -2457,17 +2865,48 @@
           <w:sz w:val="20"/>
           <w:szCs w:val="20"/>
         </w:rPr>
-        <w:t xml:space="preserve">l’onglet appareils </w:t>
-      </w:r>
-      <w:r>
-        <w:rPr>
-          <w:sz w:val="20"/>
-          <w:szCs w:val="20"/>
-        </w:rPr>
-        <w:t xml:space="preserve"> pour activer ou désactiver les appareils mobiles et les navigateurs pour votre site web mobile :</w:t>
-      </w:r>
-      <w:r>
-        <w:rPr>
+        <w:t xml:space="preserve">l’onglet </w:t>
+      </w:r>
+      <w:r>
+        <w:rPr>
+          <w:sz w:val="20"/>
+          <w:szCs w:val="20"/>
+        </w:rPr>
+        <w:t xml:space="preserve">appareils </w:t>
+      </w:r>
+      <w:r>
+        <w:rPr>
+          <w:sz w:val="20"/>
+          <w:szCs w:val="20"/>
+        </w:rPr>
+        <w:t>pour</w:t>
+      </w:r>
+      <w:r>
+        <w:rPr>
+          <w:sz w:val="20"/>
+          <w:szCs w:val="20"/>
+        </w:rPr>
+        <w:t xml:space="preserve"> activer ou désactiver les appareils mobiles et les navigateurs pour votre site web mobile :</w:t>
+      </w:r>
+    </w:p>
+    <w:p>
+      <w:pPr>
+        <w:rPr>
+          <w:sz w:val="20"/>
+          <w:szCs w:val="20"/>
+        </w:rPr>
+      </w:pPr>
+    </w:p>
+    <w:p>
+      <w:pPr>
+        <w:rPr>
+          <w:sz w:val="20"/>
+          <w:szCs w:val="20"/>
+        </w:rPr>
+      </w:pPr>
+      <w:r>
+        <w:rPr>
+          <w:noProof/>
           <w:sz w:val="20"/>
           <w:szCs w:val="20"/>
         </w:rPr>
@@ -2491,7 +2930,7 @@
             <v:path o:extrusionok="f" gradientshapeok="t" o:connecttype="rect"/>
             <o:lock v:ext="edit" aspectratio="t"/>
           </v:shapetype>
-          <v:shape id="_x0000_i1025" type="#_x0000_t75" style="width:411.1pt;height:223.75pt">
+          <v:shape id="_x0000_i1026" type="#_x0000_t75" alt="" style="width:411.3pt;height:212.05pt;mso-width-percent:0;mso-height-percent:0;mso-width-percent:0;mso-height-percent:0">
             <v:imagedata r:id="rId14" o:title="Capture d’écran 2022-09-06 092951"/>
           </v:shape>
         </w:pict>
@@ -2517,44 +2956,100 @@
           <w:sz w:val="20"/>
           <w:szCs w:val="20"/>
         </w:rPr>
-        <w:t xml:space="preserve">l faudra ensuite se rendre l’onglet “Paramètres du menu” pour gérer les options du menu de navigation de votre site mobile, ensuie il faudra personnaliser le menu de navigation de du site dans le menu d’appparence dans worpress. </w:t>
-      </w:r>
-    </w:p>
-    <w:p>
-      <w:pPr>
-        <w:rPr>
-          <w:sz w:val="20"/>
-          <w:szCs w:val="20"/>
-        </w:rPr>
-      </w:pPr>
-    </w:p>
-    <w:p>
-      <w:pPr>
-        <w:rPr>
-          <w:sz w:val="20"/>
-          <w:szCs w:val="20"/>
-        </w:rPr>
-      </w:pPr>
-      <w:r>
-        <w:rPr>
-          <w:sz w:val="20"/>
-          <w:szCs w:val="20"/>
-        </w:rPr>
-        <w:t>Résultat de la rép</w:t>
-      </w:r>
-      <w:r>
-        <w:rPr>
-          <w:sz w:val="20"/>
-          <w:szCs w:val="20"/>
-        </w:rPr>
-        <w:t>o</w:t>
-      </w:r>
-      <w:r>
-        <w:rPr>
-          <w:sz w:val="20"/>
-          <w:szCs w:val="20"/>
-        </w:rPr>
-        <w:t>nsivité :</w:t>
+        <w:t xml:space="preserve">l faudra ensuite se rendre l’onglet “Paramètres du menu” pour gérer les options du menu de navigation de votre site mobile, </w:t>
+      </w:r>
+      <w:r>
+        <w:rPr>
+          <w:sz w:val="20"/>
+          <w:szCs w:val="20"/>
+        </w:rPr>
+        <w:t>ensuite</w:t>
+      </w:r>
+      <w:r>
+        <w:rPr>
+          <w:sz w:val="20"/>
+          <w:szCs w:val="20"/>
+        </w:rPr>
+        <w:t xml:space="preserve"> il faudra personnaliser le menu de navigation de du site dans le menu d’</w:t>
+      </w:r>
+      <w:r>
+        <w:rPr>
+          <w:sz w:val="20"/>
+          <w:szCs w:val="20"/>
+        </w:rPr>
+        <w:t>apparence</w:t>
+      </w:r>
+      <w:r>
+        <w:rPr>
+          <w:sz w:val="20"/>
+          <w:szCs w:val="20"/>
+        </w:rPr>
+        <w:t xml:space="preserve"> dans </w:t>
+      </w:r>
+      <w:r>
+        <w:rPr>
+          <w:sz w:val="20"/>
+          <w:szCs w:val="20"/>
+        </w:rPr>
+        <w:t>WordPress</w:t>
+      </w:r>
+      <w:r>
+        <w:rPr>
+          <w:sz w:val="20"/>
+          <w:szCs w:val="20"/>
+        </w:rPr>
+        <w:t xml:space="preserve">. </w:t>
+      </w:r>
+    </w:p>
+    <w:p>
+      <w:pPr>
+        <w:rPr>
+          <w:sz w:val="20"/>
+          <w:szCs w:val="20"/>
+        </w:rPr>
+      </w:pPr>
+    </w:p>
+    <w:p>
+      <w:pPr>
+        <w:rPr>
+          <w:sz w:val="20"/>
+          <w:szCs w:val="20"/>
+        </w:rPr>
+      </w:pPr>
+      <w:r>
+        <w:rPr>
+          <w:sz w:val="20"/>
+          <w:szCs w:val="20"/>
+        </w:rPr>
+        <w:t xml:space="preserve">Résultat de la </w:t>
+      </w:r>
+      <w:r>
+        <w:rPr>
+          <w:sz w:val="20"/>
+          <w:szCs w:val="20"/>
+        </w:rPr>
+        <w:t>res</w:t>
+      </w:r>
+      <w:r>
+        <w:rPr>
+          <w:sz w:val="20"/>
+          <w:szCs w:val="20"/>
+        </w:rPr>
+        <w:t>p</w:t>
+      </w:r>
+      <w:r>
+        <w:rPr>
+          <w:sz w:val="20"/>
+          <w:szCs w:val="20"/>
+        </w:rPr>
+        <w:t>onsivité</w:t>
+      </w:r>
+      <w:r>
+        <w:rPr>
+          <w:sz w:val="20"/>
+          <w:szCs w:val="20"/>
+        </w:rPr>
+        <w:t> :</w:t>
       </w:r>
     </w:p>
     <w:p>
@@ -2571,32 +3066,1526 @@
         <w:jc w:val="center"/>
       </w:pPr>
       <w:r>
+        <w:rPr>
+          <w:noProof/>
+        </w:rPr>
         <w:pict>
-          <v:shape id="_x0000_i1026" type="#_x0000_t75" style="width:278.7pt;height:295.75pt">
+          <v:shape id="_x0000_i1025" type="#_x0000_t75" alt="" style="width:279.1pt;height:285.05pt;mso-width-percent:0;mso-height-percent:0;mso-width-percent:0;mso-height-percent:0">
             <v:imagedata r:id="rId15" o:title="Capture d’écran 2022-09-06 093623"/>
           </v:shape>
         </w:pict>
       </w:r>
     </w:p>
-    <w:p/>
-    <w:p/>
-    <w:p/>
-    <w:p/>
-    <w:p/>
-    <w:p/>
-    <w:p/>
-    <w:p/>
-    <w:p/>
-    <w:p/>
-    <w:p/>
-    <w:p/>
-    <w:p/>
-    <w:p/>
-    <w:p/>
-    <w:p/>
+    <w:p>
+      <w:pPr>
+        <w:rPr>
+          <w:sz w:val="20"/>
+          <w:szCs w:val="20"/>
+        </w:rPr>
+      </w:pPr>
+    </w:p>
+    <w:p>
+      <w:pPr>
+        <w:rPr>
+          <w:sz w:val="20"/>
+          <w:szCs w:val="20"/>
+        </w:rPr>
+      </w:pPr>
+      <w:r>
+        <w:rPr>
+          <w:sz w:val="20"/>
+          <w:szCs w:val="20"/>
+        </w:rPr>
+        <w:t>Après avoir présenté notre première missio</w:t>
+      </w:r>
+      <w:r>
+        <w:rPr>
+          <w:sz w:val="20"/>
+          <w:szCs w:val="20"/>
+        </w:rPr>
+        <w:t>n dont la priorité était l’accessibilité, nous allons maintenant passer à la seconde mission qui repose sur l’hébergement du site.</w:t>
+      </w:r>
+    </w:p>
+    <w:p>
+      <w:pPr>
+        <w:jc w:val="center"/>
+        <w:rPr>
+          <w:sz w:val="20"/>
+          <w:szCs w:val="20"/>
+        </w:rPr>
+      </w:pPr>
+      <w:r>
+        <w:rPr>
+          <w:sz w:val="72"/>
+          <w:szCs w:val="72"/>
+        </w:rPr>
+        <w:lastRenderedPageBreak/>
+        <w:t>Mission 2 : Hébergement du site</w:t>
+      </w:r>
+    </w:p>
+    <w:p>
+      <w:pPr>
+        <w:rPr>
+          <w:sz w:val="28"/>
+          <w:szCs w:val="28"/>
+          <w:u w:val="single"/>
+        </w:rPr>
+      </w:pPr>
+    </w:p>
+    <w:p>
+      <w:pPr>
+        <w:rPr>
+          <w:sz w:val="20"/>
+          <w:szCs w:val="20"/>
+        </w:rPr>
+      </w:pPr>
+      <w:r>
+        <w:rPr>
+          <w:sz w:val="20"/>
+          <w:szCs w:val="20"/>
+        </w:rPr>
+        <w:t>À la fin de la 3</w:t>
+      </w:r>
+      <w:r>
+        <w:rPr>
+          <w:sz w:val="20"/>
+          <w:szCs w:val="20"/>
+          <w:vertAlign w:val="superscript"/>
+        </w:rPr>
+        <w:t>ème</w:t>
+      </w:r>
+      <w:r>
+        <w:rPr>
+          <w:sz w:val="20"/>
+          <w:szCs w:val="20"/>
+        </w:rPr>
+        <w:t xml:space="preserve"> </w:t>
+      </w:r>
+      <w:r>
+        <w:rPr>
+          <w:sz w:val="20"/>
+          <w:szCs w:val="20"/>
+        </w:rPr>
+        <w:t>semaine il</w:t>
+      </w:r>
+      <w:r>
+        <w:rPr>
+          <w:sz w:val="20"/>
+          <w:szCs w:val="20"/>
+        </w:rPr>
+        <w:t xml:space="preserve"> nous restait plus qu</w:t>
+      </w:r>
+      <w:r>
+        <w:rPr>
+          <w:sz w:val="20"/>
+          <w:szCs w:val="20"/>
+        </w:rPr>
+        <w:t xml:space="preserve">’une semaine pour traiter </w:t>
+      </w:r>
+      <w:r>
+        <w:rPr>
+          <w:sz w:val="20"/>
+          <w:szCs w:val="20"/>
+        </w:rPr>
+        <w:t xml:space="preserve">l’hébergement et </w:t>
+      </w:r>
+      <w:r>
+        <w:rPr>
+          <w:sz w:val="20"/>
+          <w:szCs w:val="20"/>
+        </w:rPr>
+        <w:t xml:space="preserve">faire le </w:t>
+      </w:r>
+      <w:r>
+        <w:rPr>
+          <w:sz w:val="20"/>
+          <w:szCs w:val="20"/>
+        </w:rPr>
+        <w:t>SEO.</w:t>
+      </w:r>
+    </w:p>
+    <w:p>
+      <w:pPr>
+        <w:rPr>
+          <w:sz w:val="20"/>
+          <w:szCs w:val="20"/>
+        </w:rPr>
+      </w:pPr>
+    </w:p>
+    <w:p>
+      <w:pPr>
+        <w:rPr>
+          <w:u w:val="single"/>
+        </w:rPr>
+      </w:pPr>
+      <w:r>
+        <w:rPr>
+          <w:sz w:val="28"/>
+          <w:szCs w:val="28"/>
+          <w:u w:val="single"/>
+        </w:rPr>
+        <w:t>O</w:t>
+      </w:r>
+      <w:r>
+        <w:rPr>
+          <w:sz w:val="28"/>
+          <w:szCs w:val="28"/>
+          <w:u w:val="single"/>
+        </w:rPr>
+        <w:t>BJECTIF</w:t>
+      </w:r>
+      <w:r>
+        <w:rPr>
+          <w:sz w:val="28"/>
+          <w:szCs w:val="28"/>
+          <w:u w:val="single"/>
+        </w:rPr>
+        <w:t>S</w:t>
+      </w:r>
+      <w:r>
+        <w:rPr>
+          <w:u w:val="single"/>
+        </w:rPr>
+        <w:t xml:space="preserve"> :</w:t>
+      </w:r>
+    </w:p>
+    <w:p>
+      <w:pPr>
+        <w:rPr>
+          <w:sz w:val="28"/>
+          <w:szCs w:val="28"/>
+        </w:rPr>
+      </w:pPr>
+    </w:p>
+    <w:p>
+      <w:pPr>
+        <w:pStyle w:val="Paragraphedeliste"/>
+        <w:numPr>
+          <w:ilvl w:val="0"/>
+          <w:numId w:val="3"/>
+        </w:numPr>
+        <w:rPr>
+          <w:sz w:val="20"/>
+          <w:szCs w:val="20"/>
+        </w:rPr>
+      </w:pPr>
+      <w:r>
+        <w:rPr>
+          <w:sz w:val="20"/>
+          <w:szCs w:val="20"/>
+        </w:rPr>
+        <w:t>Hébergement du site.</w:t>
+      </w:r>
+    </w:p>
+    <w:p>
+      <w:pPr>
+        <w:pStyle w:val="Paragraphedeliste"/>
+        <w:numPr>
+          <w:ilvl w:val="0"/>
+          <w:numId w:val="3"/>
+        </w:numPr>
+        <w:rPr>
+          <w:sz w:val="20"/>
+          <w:szCs w:val="20"/>
+        </w:rPr>
+      </w:pPr>
+      <w:r>
+        <w:rPr>
+          <w:sz w:val="20"/>
+          <w:szCs w:val="20"/>
+        </w:rPr>
+        <w:t>Création de sous-domaines.</w:t>
+      </w:r>
+    </w:p>
+    <w:p>
+      <w:pPr>
+        <w:rPr>
+          <w:sz w:val="20"/>
+          <w:szCs w:val="20"/>
+        </w:rPr>
+      </w:pPr>
+    </w:p>
+    <w:p>
+      <w:pPr>
+        <w:rPr>
+          <w:sz w:val="28"/>
+          <w:szCs w:val="28"/>
+          <w:u w:val="single"/>
+        </w:rPr>
+      </w:pPr>
+      <w:r>
+        <w:rPr>
+          <w:sz w:val="28"/>
+          <w:szCs w:val="28"/>
+          <w:u w:val="single"/>
+        </w:rPr>
+        <w:t>TRAVAIL RÉALISÉ :</w:t>
+      </w:r>
+    </w:p>
+    <w:p>
+      <w:pPr>
+        <w:rPr>
+          <w:sz w:val="20"/>
+          <w:szCs w:val="20"/>
+        </w:rPr>
+      </w:pPr>
+    </w:p>
+    <w:p>
+      <w:pPr>
+        <w:rPr>
+          <w:sz w:val="20"/>
+          <w:szCs w:val="20"/>
+        </w:rPr>
+      </w:pPr>
+      <w:r>
+        <w:rPr>
+          <w:sz w:val="20"/>
+          <w:szCs w:val="20"/>
+        </w:rPr>
+        <w:t xml:space="preserve">Après que le maitre de stage est mis l’index du site en ligne depuis OVH, notre nouvel objectif était de crée des sous-domaines </w:t>
+      </w:r>
+      <w:r>
+        <w:rPr>
+          <w:sz w:val="20"/>
+          <w:szCs w:val="20"/>
+        </w:rPr>
+        <w:t xml:space="preserve">afin d’avoir </w:t>
+      </w:r>
+      <w:r>
+        <w:rPr>
+          <w:sz w:val="20"/>
+          <w:szCs w:val="20"/>
+        </w:rPr>
+        <w:t>plusieurs parties</w:t>
+      </w:r>
+      <w:r>
+        <w:rPr>
+          <w:sz w:val="20"/>
+          <w:szCs w:val="20"/>
+        </w:rPr>
+        <w:t xml:space="preserve"> d</w:t>
+      </w:r>
+      <w:r>
+        <w:rPr>
+          <w:sz w:val="20"/>
+          <w:szCs w:val="20"/>
+        </w:rPr>
+        <w:t>u</w:t>
+      </w:r>
+      <w:r>
+        <w:rPr>
+          <w:sz w:val="20"/>
+          <w:szCs w:val="20"/>
+        </w:rPr>
+        <w:t xml:space="preserve"> s</w:t>
+      </w:r>
+      <w:r>
+        <w:rPr>
+          <w:sz w:val="20"/>
+          <w:szCs w:val="20"/>
+        </w:rPr>
+        <w:t>ite</w:t>
+      </w:r>
+      <w:r>
+        <w:rPr>
+          <w:sz w:val="20"/>
+          <w:szCs w:val="20"/>
+        </w:rPr>
+        <w:t xml:space="preserve"> sur le même nom de domaine.</w:t>
+      </w:r>
+    </w:p>
+    <w:p/>
+    <w:p/>
+    <w:p>
+      <w:pPr>
+        <w:jc w:val="center"/>
+      </w:pPr>
+      <w:r>
+        <w:rPr>
+          <w:noProof/>
+        </w:rPr>
+        <w:drawing>
+          <wp:inline distT="0" distB="0" distL="0" distR="0">
+            <wp:extent cx="4800600" cy="4356100"/>
+            <wp:effectExtent l="0" t="0" r="0" b="0"/>
+            <wp:docPr id="9" name="Image 9"/>
+            <wp:cNvGraphicFramePr>
+              <a:graphicFrameLocks xmlns:a="http://schemas.openxmlformats.org/drawingml/2006/main" noChangeAspect="1"/>
+            </wp:cNvGraphicFramePr>
+            <a:graphic xmlns:a="http://schemas.openxmlformats.org/drawingml/2006/main">
+              <a:graphicData uri="http://schemas.openxmlformats.org/drawingml/2006/picture">
+                <pic:pic xmlns:pic="http://schemas.openxmlformats.org/drawingml/2006/picture">
+                  <pic:nvPicPr>
+                    <pic:cNvPr id="9" name="Capture d’écran 2022-09-11 à 17.49.01.png"/>
+                    <pic:cNvPicPr/>
+                  </pic:nvPicPr>
+                  <pic:blipFill>
+                    <a:blip r:embed="rId16">
+                      <a:extLst>
+                        <a:ext uri="{28A0092B-C50C-407E-A947-70E740481C1C}">
+                          <a14:useLocalDpi xmlns:a14="http://schemas.microsoft.com/office/drawing/2010/main" val="0"/>
+                        </a:ext>
+                      </a:extLst>
+                    </a:blip>
+                    <a:stretch>
+                      <a:fillRect/>
+                    </a:stretch>
+                  </pic:blipFill>
+                  <pic:spPr>
+                    <a:xfrm>
+                      <a:off x="0" y="0"/>
+                      <a:ext cx="4800600" cy="4356100"/>
+                    </a:xfrm>
+                    <a:prstGeom prst="rect">
+                      <a:avLst/>
+                    </a:prstGeom>
+                  </pic:spPr>
+                </pic:pic>
+              </a:graphicData>
+            </a:graphic>
+          </wp:inline>
+        </w:drawing>
+      </w:r>
+    </w:p>
+    <w:p>
+      <w:pPr>
+        <w:rPr>
+          <w:sz w:val="20"/>
+          <w:szCs w:val="20"/>
+        </w:rPr>
+      </w:pPr>
+    </w:p>
+    <w:p>
+      <w:pPr>
+        <w:rPr>
+          <w:sz w:val="20"/>
+          <w:szCs w:val="20"/>
+        </w:rPr>
+      </w:pPr>
+    </w:p>
+    <w:p>
+      <w:pPr>
+        <w:rPr>
+          <w:sz w:val="20"/>
+          <w:szCs w:val="20"/>
+        </w:rPr>
+      </w:pPr>
+    </w:p>
+    <w:p>
+      <w:pPr>
+        <w:rPr>
+          <w:sz w:val="20"/>
+          <w:szCs w:val="20"/>
+        </w:rPr>
+      </w:pPr>
+    </w:p>
+    <w:p>
+      <w:pPr>
+        <w:rPr>
+          <w:sz w:val="20"/>
+          <w:szCs w:val="20"/>
+        </w:rPr>
+      </w:pPr>
+    </w:p>
+    <w:p>
+      <w:pPr>
+        <w:rPr>
+          <w:sz w:val="20"/>
+          <w:szCs w:val="20"/>
+        </w:rPr>
+      </w:pPr>
+    </w:p>
+    <w:p>
+      <w:pPr>
+        <w:rPr>
+          <w:sz w:val="20"/>
+          <w:szCs w:val="20"/>
+        </w:rPr>
+      </w:pPr>
+      <w:r>
+        <w:rPr>
+          <w:sz w:val="20"/>
+          <w:szCs w:val="20"/>
+        </w:rPr>
+        <w:lastRenderedPageBreak/>
+        <w:t>Les avantages de l'utilisation de sous-domaines</w:t>
+      </w:r>
+      <w:r>
+        <w:rPr>
+          <w:sz w:val="20"/>
+          <w:szCs w:val="20"/>
+        </w:rPr>
+        <w:t> :</w:t>
+      </w:r>
+    </w:p>
+    <w:p>
+      <w:pPr>
+        <w:rPr>
+          <w:sz w:val="20"/>
+          <w:szCs w:val="20"/>
+        </w:rPr>
+      </w:pPr>
+    </w:p>
+    <w:p>
+      <w:pPr>
+        <w:pStyle w:val="Paragraphedeliste"/>
+        <w:numPr>
+          <w:ilvl w:val="0"/>
+          <w:numId w:val="3"/>
+        </w:numPr>
+        <w:rPr>
+          <w:sz w:val="20"/>
+          <w:szCs w:val="20"/>
+        </w:rPr>
+      </w:pPr>
+      <w:r>
+        <w:rPr>
+          <w:sz w:val="20"/>
+          <w:szCs w:val="20"/>
+        </w:rPr>
+        <w:t>Cela</w:t>
+      </w:r>
+      <w:r>
+        <w:rPr>
+          <w:sz w:val="20"/>
+          <w:szCs w:val="20"/>
+        </w:rPr>
+        <w:t xml:space="preserve"> </w:t>
+      </w:r>
+      <w:r>
+        <w:rPr>
+          <w:sz w:val="20"/>
+          <w:szCs w:val="20"/>
+        </w:rPr>
+        <w:t>permet de gérer différents sites ou types d'activité indépendamment, mais sur un seul hébergement avec un point d'entrée unique.</w:t>
+      </w:r>
+    </w:p>
+    <w:p>
+      <w:pPr>
+        <w:pStyle w:val="Paragraphedeliste"/>
+        <w:numPr>
+          <w:ilvl w:val="0"/>
+          <w:numId w:val="3"/>
+        </w:numPr>
+        <w:rPr>
+          <w:sz w:val="20"/>
+          <w:szCs w:val="20"/>
+        </w:rPr>
+      </w:pPr>
+      <w:r>
+        <w:rPr>
+          <w:sz w:val="20"/>
+          <w:szCs w:val="20"/>
+        </w:rPr>
+        <w:t>Facile à</w:t>
+      </w:r>
+      <w:r>
+        <w:rPr>
+          <w:sz w:val="20"/>
+          <w:szCs w:val="20"/>
+        </w:rPr>
+        <w:t xml:space="preserve"> mettre en place très simplement à partir de l’interface d'administration « </w:t>
+      </w:r>
+      <w:proofErr w:type="spellStart"/>
+      <w:r>
+        <w:rPr>
+          <w:sz w:val="20"/>
+          <w:szCs w:val="20"/>
+        </w:rPr>
+        <w:t>Multisite</w:t>
+      </w:r>
+      <w:proofErr w:type="spellEnd"/>
+      <w:r>
+        <w:rPr>
+          <w:sz w:val="20"/>
+          <w:szCs w:val="20"/>
+        </w:rPr>
+        <w:t xml:space="preserve"> » de </w:t>
+      </w:r>
+      <w:r>
+        <w:rPr>
+          <w:sz w:val="20"/>
+          <w:szCs w:val="20"/>
+        </w:rPr>
+        <w:t>l’</w:t>
+      </w:r>
+      <w:r>
+        <w:rPr>
+          <w:sz w:val="20"/>
+          <w:szCs w:val="20"/>
+        </w:rPr>
+        <w:t>espace client.</w:t>
+      </w:r>
+    </w:p>
+    <w:p>
+      <w:pPr>
+        <w:pStyle w:val="Paragraphedeliste"/>
+        <w:numPr>
+          <w:ilvl w:val="0"/>
+          <w:numId w:val="3"/>
+        </w:numPr>
+        <w:rPr>
+          <w:sz w:val="20"/>
+          <w:szCs w:val="20"/>
+        </w:rPr>
+      </w:pPr>
+      <w:r>
+        <w:rPr>
+          <w:sz w:val="20"/>
+          <w:szCs w:val="20"/>
+        </w:rPr>
+        <w:t>Optimisation SEO : chaque sous-domaine configuré est considéré comme un site à part entière par les moteurs de recherche.</w:t>
+      </w:r>
+    </w:p>
+    <w:p>
+      <w:pPr>
+        <w:rPr>
+          <w:sz w:val="20"/>
+          <w:szCs w:val="20"/>
+        </w:rPr>
+      </w:pPr>
+    </w:p>
+    <w:p>
+      <w:pPr>
+        <w:rPr>
+          <w:sz w:val="20"/>
+          <w:szCs w:val="20"/>
+        </w:rPr>
+      </w:pPr>
+      <w:r>
+        <w:rPr>
+          <w:sz w:val="20"/>
+          <w:szCs w:val="20"/>
+        </w:rPr>
+        <w:t>Tout d’abord,</w:t>
+      </w:r>
+      <w:r>
+        <w:rPr>
+          <w:sz w:val="20"/>
+          <w:szCs w:val="20"/>
+        </w:rPr>
+        <w:t xml:space="preserve"> il faut se </w:t>
+      </w:r>
+      <w:r>
+        <w:rPr>
+          <w:sz w:val="20"/>
+          <w:szCs w:val="20"/>
+        </w:rPr>
+        <w:t>connecter</w:t>
+      </w:r>
+      <w:r>
+        <w:rPr>
+          <w:sz w:val="20"/>
+          <w:szCs w:val="20"/>
+        </w:rPr>
+        <w:t xml:space="preserve"> </w:t>
+      </w:r>
+      <w:r>
+        <w:rPr>
+          <w:sz w:val="20"/>
+          <w:szCs w:val="20"/>
+        </w:rPr>
+        <w:t xml:space="preserve">à </w:t>
+      </w:r>
+      <w:r>
+        <w:rPr>
+          <w:sz w:val="20"/>
+          <w:szCs w:val="20"/>
+        </w:rPr>
+        <w:t>l’</w:t>
+      </w:r>
+      <w:r>
+        <w:rPr>
+          <w:sz w:val="20"/>
+          <w:szCs w:val="20"/>
+        </w:rPr>
+        <w:t xml:space="preserve">espace client </w:t>
+      </w:r>
+      <w:proofErr w:type="spellStart"/>
+      <w:r>
+        <w:rPr>
+          <w:sz w:val="20"/>
+          <w:szCs w:val="20"/>
+        </w:rPr>
+        <w:t>OVHcloud</w:t>
+      </w:r>
+      <w:proofErr w:type="spellEnd"/>
+      <w:r>
+        <w:rPr>
+          <w:sz w:val="20"/>
+          <w:szCs w:val="20"/>
+        </w:rPr>
+        <w:t xml:space="preserve"> et sélectionnez Web Cloud. </w:t>
+      </w:r>
+      <w:r>
+        <w:rPr>
+          <w:sz w:val="20"/>
+          <w:szCs w:val="20"/>
+        </w:rPr>
+        <w:t xml:space="preserve">Puis </w:t>
+      </w:r>
+      <w:r>
+        <w:rPr>
+          <w:sz w:val="20"/>
+          <w:szCs w:val="20"/>
+        </w:rPr>
+        <w:t>Clique</w:t>
+      </w:r>
+      <w:r>
+        <w:rPr>
+          <w:sz w:val="20"/>
+          <w:szCs w:val="20"/>
+        </w:rPr>
+        <w:t>r</w:t>
+      </w:r>
+      <w:r>
+        <w:rPr>
+          <w:sz w:val="20"/>
+          <w:szCs w:val="20"/>
+        </w:rPr>
+        <w:t xml:space="preserve"> sur Hébergements, sélectionne</w:t>
+      </w:r>
+      <w:r>
+        <w:rPr>
+          <w:sz w:val="20"/>
+          <w:szCs w:val="20"/>
+        </w:rPr>
+        <w:t>r</w:t>
+      </w:r>
+      <w:r>
+        <w:rPr>
+          <w:sz w:val="20"/>
+          <w:szCs w:val="20"/>
+        </w:rPr>
+        <w:t xml:space="preserve"> l’offre concernée, </w:t>
+      </w:r>
+      <w:r>
+        <w:rPr>
+          <w:sz w:val="20"/>
+          <w:szCs w:val="20"/>
+        </w:rPr>
+        <w:t xml:space="preserve">et </w:t>
+      </w:r>
+      <w:r>
+        <w:rPr>
+          <w:sz w:val="20"/>
+          <w:szCs w:val="20"/>
+        </w:rPr>
+        <w:t>choisi</w:t>
+      </w:r>
+      <w:r>
+        <w:rPr>
+          <w:sz w:val="20"/>
+          <w:szCs w:val="20"/>
+        </w:rPr>
+        <w:t>r</w:t>
+      </w:r>
+      <w:r>
+        <w:rPr>
+          <w:sz w:val="20"/>
+          <w:szCs w:val="20"/>
+        </w:rPr>
+        <w:t xml:space="preserve"> l’onglet </w:t>
+      </w:r>
+      <w:proofErr w:type="spellStart"/>
+      <w:r>
+        <w:rPr>
+          <w:sz w:val="20"/>
+          <w:szCs w:val="20"/>
+        </w:rPr>
+        <w:t>Multisite</w:t>
+      </w:r>
+      <w:proofErr w:type="spellEnd"/>
+      <w:r>
+        <w:rPr>
+          <w:sz w:val="20"/>
+          <w:szCs w:val="20"/>
+        </w:rPr>
+        <w:t>.</w:t>
+      </w:r>
+    </w:p>
+    <w:p>
+      <w:pPr>
+        <w:rPr>
+          <w:sz w:val="20"/>
+          <w:szCs w:val="20"/>
+        </w:rPr>
+      </w:pPr>
+    </w:p>
+    <w:p>
+      <w:pPr>
+        <w:rPr>
+          <w:color w:val="FF0000"/>
+          <w:sz w:val="20"/>
+          <w:szCs w:val="20"/>
+        </w:rPr>
+      </w:pPr>
+      <w:r>
+        <w:rPr>
+          <w:color w:val="FF0000"/>
+          <w:sz w:val="20"/>
+          <w:szCs w:val="20"/>
+        </w:rPr>
+        <w:t>Pour des raisons de confidentialité, les captures d’écran suivante ne sont pas les originales.</w:t>
+      </w:r>
+    </w:p>
+    <w:p>
+      <w:pPr>
+        <w:rPr>
+          <w:sz w:val="20"/>
+          <w:szCs w:val="20"/>
+        </w:rPr>
+      </w:pPr>
+    </w:p>
+    <w:p>
+      <w:pPr>
+        <w:rPr>
+          <w:sz w:val="20"/>
+          <w:szCs w:val="20"/>
+        </w:rPr>
+      </w:pPr>
+      <w:r>
+        <w:rPr>
+          <w:sz w:val="20"/>
+          <w:szCs w:val="20"/>
+        </w:rPr>
+        <w:t xml:space="preserve">Dans le tableau ci-dessous se trouve tous les </w:t>
+      </w:r>
+      <w:proofErr w:type="gramStart"/>
+      <w:r>
+        <w:rPr>
+          <w:sz w:val="20"/>
+          <w:szCs w:val="20"/>
+        </w:rPr>
+        <w:t>noms  de</w:t>
+      </w:r>
+      <w:proofErr w:type="gramEnd"/>
+      <w:r>
+        <w:rPr>
+          <w:sz w:val="20"/>
+          <w:szCs w:val="20"/>
+        </w:rPr>
+        <w:t xml:space="preserve"> domaines et sous-domaines  des sites que OVH héberge pour Cyril </w:t>
+      </w:r>
+      <w:proofErr w:type="spellStart"/>
+      <w:r>
+        <w:rPr>
+          <w:sz w:val="20"/>
+          <w:szCs w:val="20"/>
+        </w:rPr>
+        <w:t>Losio</w:t>
+      </w:r>
+      <w:proofErr w:type="spellEnd"/>
+      <w:r>
+        <w:rPr>
+          <w:sz w:val="20"/>
+          <w:szCs w:val="20"/>
+        </w:rPr>
+        <w:t> :</w:t>
+      </w:r>
+    </w:p>
+    <w:p>
+      <w:pPr>
+        <w:rPr>
+          <w:sz w:val="20"/>
+          <w:szCs w:val="20"/>
+        </w:rPr>
+      </w:pPr>
+    </w:p>
+    <w:p>
+      <w:pPr>
+        <w:rPr>
+          <w:sz w:val="20"/>
+          <w:szCs w:val="20"/>
+        </w:rPr>
+      </w:pPr>
+    </w:p>
+    <w:p>
+      <w:pPr>
+        <w:rPr>
+          <w:sz w:val="20"/>
+          <w:szCs w:val="20"/>
+        </w:rPr>
+      </w:pPr>
+    </w:p>
+    <w:p>
+      <w:pPr>
+        <w:rPr>
+          <w:sz w:val="20"/>
+          <w:szCs w:val="20"/>
+        </w:rPr>
+      </w:pPr>
+    </w:p>
+    <w:p>
+      <w:pPr>
+        <w:rPr>
+          <w:sz w:val="20"/>
+          <w:szCs w:val="20"/>
+        </w:rPr>
+      </w:pPr>
+      <w:r>
+        <w:rPr>
+          <w:noProof/>
+          <w:sz w:val="20"/>
+          <w:szCs w:val="20"/>
+        </w:rPr>
+        <w:drawing>
+          <wp:inline distT="0" distB="0" distL="0" distR="0">
+            <wp:extent cx="5756910" cy="2476500"/>
+            <wp:effectExtent l="0" t="0" r="0" b="0"/>
+            <wp:docPr id="10" name="Image 10"/>
+            <wp:cNvGraphicFramePr>
+              <a:graphicFrameLocks xmlns:a="http://schemas.openxmlformats.org/drawingml/2006/main" noChangeAspect="1"/>
+            </wp:cNvGraphicFramePr>
+            <a:graphic xmlns:a="http://schemas.openxmlformats.org/drawingml/2006/main">
+              <a:graphicData uri="http://schemas.openxmlformats.org/drawingml/2006/picture">
+                <pic:pic xmlns:pic="http://schemas.openxmlformats.org/drawingml/2006/picture">
+                  <pic:nvPicPr>
+                    <pic:cNvPr id="10" name="Capture d’écran 2022-09-11 à 18.51.58.png"/>
+                    <pic:cNvPicPr/>
+                  </pic:nvPicPr>
+                  <pic:blipFill>
+                    <a:blip r:embed="rId17" cstate="print">
+                      <a:extLst>
+                        <a:ext uri="{28A0092B-C50C-407E-A947-70E740481C1C}">
+                          <a14:useLocalDpi xmlns:a14="http://schemas.microsoft.com/office/drawing/2010/main" val="0"/>
+                        </a:ext>
+                      </a:extLst>
+                    </a:blip>
+                    <a:stretch>
+                      <a:fillRect/>
+                    </a:stretch>
+                  </pic:blipFill>
+                  <pic:spPr>
+                    <a:xfrm>
+                      <a:off x="0" y="0"/>
+                      <a:ext cx="5756910" cy="2476500"/>
+                    </a:xfrm>
+                    <a:prstGeom prst="rect">
+                      <a:avLst/>
+                    </a:prstGeom>
+                  </pic:spPr>
+                </pic:pic>
+              </a:graphicData>
+            </a:graphic>
+          </wp:inline>
+        </w:drawing>
+      </w:r>
+    </w:p>
+    <w:p>
+      <w:pPr>
+        <w:rPr>
+          <w:sz w:val="20"/>
+          <w:szCs w:val="20"/>
+        </w:rPr>
+      </w:pPr>
+    </w:p>
+    <w:p>
+      <w:pPr>
+        <w:rPr>
+          <w:sz w:val="20"/>
+          <w:szCs w:val="20"/>
+        </w:rPr>
+      </w:pPr>
+    </w:p>
+    <w:p>
+      <w:pPr>
+        <w:rPr>
+          <w:sz w:val="20"/>
+          <w:szCs w:val="20"/>
+        </w:rPr>
+      </w:pPr>
+      <w:r>
+        <w:rPr>
+          <w:sz w:val="20"/>
+          <w:szCs w:val="20"/>
+        </w:rPr>
+        <w:t xml:space="preserve">Pour ajouter </w:t>
+      </w:r>
+      <w:r>
+        <w:rPr>
+          <w:sz w:val="20"/>
+          <w:szCs w:val="20"/>
+        </w:rPr>
+        <w:t>des sous domaines</w:t>
+      </w:r>
+      <w:r>
+        <w:rPr>
+          <w:sz w:val="20"/>
+          <w:szCs w:val="20"/>
+        </w:rPr>
+        <w:t xml:space="preserve"> </w:t>
+      </w:r>
+      <w:r>
+        <w:rPr>
+          <w:sz w:val="20"/>
+          <w:szCs w:val="20"/>
+        </w:rPr>
+        <w:t xml:space="preserve">et faire la configuration la documentation nous a été d’une grande aide, le lien est ci-dessous : </w:t>
+      </w:r>
+    </w:p>
+    <w:p>
+      <w:pPr>
+        <w:rPr>
+          <w:sz w:val="20"/>
+          <w:szCs w:val="20"/>
+        </w:rPr>
+      </w:pPr>
+      <w:hyperlink r:id="rId18" w:history="1">
+        <w:r>
+          <w:rPr>
+            <w:rStyle w:val="Lienhypertexte"/>
+            <w:sz w:val="20"/>
+            <w:szCs w:val="20"/>
+          </w:rPr>
+          <w:t>https://docs.ovh.com/fr/hosting/multisites-configurer-un-multisite-sur-mon-hebergement-web/</w:t>
+        </w:r>
+      </w:hyperlink>
+    </w:p>
+    <w:p>
+      <w:pPr>
+        <w:rPr>
+          <w:sz w:val="20"/>
+          <w:szCs w:val="20"/>
+        </w:rPr>
+      </w:pPr>
+    </w:p>
+    <w:p>
+      <w:pPr>
+        <w:rPr>
+          <w:sz w:val="20"/>
+          <w:szCs w:val="20"/>
+        </w:rPr>
+      </w:pPr>
+      <w:r>
+        <w:rPr>
+          <w:sz w:val="20"/>
+          <w:szCs w:val="20"/>
+        </w:rPr>
+        <w:t xml:space="preserve">après avoir </w:t>
+      </w:r>
+      <w:r>
+        <w:rPr>
+          <w:sz w:val="20"/>
+          <w:szCs w:val="20"/>
+        </w:rPr>
+        <w:t>complétées</w:t>
+      </w:r>
+      <w:r>
+        <w:rPr>
+          <w:sz w:val="20"/>
+          <w:szCs w:val="20"/>
+        </w:rPr>
+        <w:t xml:space="preserve"> certaines informations </w:t>
+      </w:r>
+      <w:r>
+        <w:rPr>
+          <w:sz w:val="20"/>
+          <w:szCs w:val="20"/>
+        </w:rPr>
+        <w:t xml:space="preserve">( activation du pare-feu, logs séparés, définition du dossier racine etc…), ce récapitulatif s’affiche ce qui nous permet de vérifier que </w:t>
+      </w:r>
+      <w:r>
+        <w:rPr>
+          <w:sz w:val="20"/>
+          <w:szCs w:val="20"/>
+        </w:rPr>
+        <w:t>tout se soit bien passé</w:t>
+      </w:r>
+      <w:r>
+        <w:rPr>
+          <w:sz w:val="20"/>
+          <w:szCs w:val="20"/>
+        </w:rPr>
+        <w:t>:</w:t>
+      </w:r>
+    </w:p>
+    <w:p>
+      <w:pPr>
+        <w:rPr>
+          <w:sz w:val="20"/>
+          <w:szCs w:val="20"/>
+        </w:rPr>
+      </w:pPr>
+      <w:r>
+        <w:rPr>
+          <w:noProof/>
+          <w:sz w:val="20"/>
+          <w:szCs w:val="20"/>
+        </w:rPr>
+        <w:lastRenderedPageBreak/>
+        <w:drawing>
+          <wp:inline distT="0" distB="0" distL="0" distR="0">
+            <wp:extent cx="5756910" cy="5368925"/>
+            <wp:effectExtent l="0" t="0" r="0" b="0"/>
+            <wp:docPr id="11" name="Image 11"/>
+            <wp:cNvGraphicFramePr>
+              <a:graphicFrameLocks xmlns:a="http://schemas.openxmlformats.org/drawingml/2006/main" noChangeAspect="1"/>
+            </wp:cNvGraphicFramePr>
+            <a:graphic xmlns:a="http://schemas.openxmlformats.org/drawingml/2006/main">
+              <a:graphicData uri="http://schemas.openxmlformats.org/drawingml/2006/picture">
+                <pic:pic xmlns:pic="http://schemas.openxmlformats.org/drawingml/2006/picture">
+                  <pic:nvPicPr>
+                    <pic:cNvPr id="11" name="Capture d’écran 2022-09-11 à 19.25.43.png"/>
+                    <pic:cNvPicPr/>
+                  </pic:nvPicPr>
+                  <pic:blipFill>
+                    <a:blip r:embed="rId19">
+                      <a:extLst>
+                        <a:ext uri="{28A0092B-C50C-407E-A947-70E740481C1C}">
+                          <a14:useLocalDpi xmlns:a14="http://schemas.microsoft.com/office/drawing/2010/main" val="0"/>
+                        </a:ext>
+                      </a:extLst>
+                    </a:blip>
+                    <a:stretch>
+                      <a:fillRect/>
+                    </a:stretch>
+                  </pic:blipFill>
+                  <pic:spPr>
+                    <a:xfrm>
+                      <a:off x="0" y="0"/>
+                      <a:ext cx="5756910" cy="5368925"/>
+                    </a:xfrm>
+                    <a:prstGeom prst="rect">
+                      <a:avLst/>
+                    </a:prstGeom>
+                  </pic:spPr>
+                </pic:pic>
+              </a:graphicData>
+            </a:graphic>
+          </wp:inline>
+        </w:drawing>
+      </w:r>
+    </w:p>
+    <w:p>
+      <w:pPr>
+        <w:rPr>
+          <w:sz w:val="20"/>
+          <w:szCs w:val="20"/>
+        </w:rPr>
+      </w:pPr>
+    </w:p>
+    <w:p>
+      <w:pPr>
+        <w:rPr>
+          <w:sz w:val="20"/>
+          <w:szCs w:val="20"/>
+        </w:rPr>
+      </w:pPr>
+      <w:r>
+        <w:rPr>
+          <w:sz w:val="20"/>
+          <w:szCs w:val="20"/>
+        </w:rPr>
+        <w:t xml:space="preserve">Nous avons ensuite </w:t>
+      </w:r>
+      <w:r>
+        <w:rPr>
+          <w:sz w:val="20"/>
+          <w:szCs w:val="20"/>
+        </w:rPr>
+        <w:t>procédé</w:t>
+      </w:r>
+      <w:r>
+        <w:rPr>
+          <w:sz w:val="20"/>
+          <w:szCs w:val="20"/>
+        </w:rPr>
+        <w:t xml:space="preserve"> à la configuration du DNS manuelle, après cela nous avons attendu 24 heures car </w:t>
+      </w:r>
+      <w:r>
+        <w:rPr>
+          <w:sz w:val="20"/>
+          <w:szCs w:val="20"/>
+        </w:rPr>
+        <w:t>la modification de la configuration DNS de votre domaine nécessite un temps de propagation</w:t>
+      </w:r>
+      <w:r>
+        <w:rPr>
+          <w:sz w:val="20"/>
+          <w:szCs w:val="20"/>
+        </w:rPr>
+        <w:t xml:space="preserve"> </w:t>
+      </w:r>
+      <w:r>
+        <w:rPr>
+          <w:sz w:val="20"/>
+          <w:szCs w:val="20"/>
+        </w:rPr>
+        <w:t>avant d’être pleinement effective.</w:t>
+      </w:r>
+    </w:p>
+    <w:p>
+      <w:pPr>
+        <w:rPr>
+          <w:sz w:val="20"/>
+          <w:szCs w:val="20"/>
+        </w:rPr>
+      </w:pPr>
+    </w:p>
+    <w:p>
+      <w:pPr>
+        <w:rPr>
+          <w:sz w:val="20"/>
+          <w:szCs w:val="20"/>
+        </w:rPr>
+      </w:pPr>
+    </w:p>
+    <w:p>
+      <w:pPr>
+        <w:rPr>
+          <w:sz w:val="20"/>
+          <w:szCs w:val="20"/>
+        </w:rPr>
+      </w:pPr>
+      <w:r>
+        <w:rPr>
+          <w:sz w:val="20"/>
+          <w:szCs w:val="20"/>
+        </w:rPr>
+        <w:t xml:space="preserve">Une fois le nom de domaine ajouté, il ne nous reste plus qu’à mettre en ligne le site associé à ce dernier. </w:t>
+      </w:r>
+      <w:r>
+        <w:rPr>
+          <w:sz w:val="20"/>
+          <w:szCs w:val="20"/>
+        </w:rPr>
+        <w:t xml:space="preserve">On doit </w:t>
+      </w:r>
+      <w:r>
+        <w:rPr>
+          <w:sz w:val="20"/>
+          <w:szCs w:val="20"/>
+        </w:rPr>
+        <w:t>réaliser cette manipulation dans le dossier racine</w:t>
+      </w:r>
+      <w:r>
+        <w:rPr>
+          <w:sz w:val="20"/>
+          <w:szCs w:val="20"/>
+        </w:rPr>
+        <w:t xml:space="preserve"> que nous avons précédemment créée.</w:t>
+      </w:r>
+    </w:p>
+    <w:p>
+      <w:pPr>
+        <w:rPr>
+          <w:sz w:val="20"/>
+          <w:szCs w:val="20"/>
+        </w:rPr>
+      </w:pPr>
+    </w:p>
+    <w:p>
+      <w:pPr>
+        <w:rPr>
+          <w:sz w:val="20"/>
+          <w:szCs w:val="20"/>
+        </w:rPr>
+      </w:pPr>
+      <w:r>
+        <w:rPr>
+          <w:sz w:val="20"/>
+          <w:szCs w:val="20"/>
+        </w:rPr>
+        <w:t xml:space="preserve">Nous avons premièrement </w:t>
+      </w:r>
+      <w:proofErr w:type="gramStart"/>
+      <w:r>
+        <w:rPr>
+          <w:sz w:val="20"/>
+          <w:szCs w:val="20"/>
+        </w:rPr>
+        <w:t>récupérer</w:t>
+      </w:r>
+      <w:proofErr w:type="gramEnd"/>
+      <w:r>
+        <w:rPr>
+          <w:sz w:val="20"/>
+          <w:szCs w:val="20"/>
+        </w:rPr>
+        <w:t xml:space="preserve"> les fichiers du site, puis le maitre de stage c’est connecter à son espace de stockage depuis File </w:t>
+      </w:r>
+      <w:proofErr w:type="spellStart"/>
+      <w:r>
+        <w:rPr>
+          <w:sz w:val="20"/>
+          <w:szCs w:val="20"/>
+        </w:rPr>
+        <w:t>Zilla</w:t>
+      </w:r>
+      <w:proofErr w:type="spellEnd"/>
+      <w:r>
+        <w:rPr>
+          <w:sz w:val="20"/>
+          <w:szCs w:val="20"/>
+        </w:rPr>
+        <w:t>.</w:t>
+      </w:r>
+    </w:p>
+    <w:p>
+      <w:pPr>
+        <w:rPr>
+          <w:sz w:val="20"/>
+          <w:szCs w:val="20"/>
+        </w:rPr>
+      </w:pPr>
+    </w:p>
+    <w:p>
+      <w:pPr>
+        <w:rPr>
+          <w:sz w:val="20"/>
+          <w:szCs w:val="20"/>
+        </w:rPr>
+      </w:pPr>
+      <w:r>
+        <w:rPr>
+          <w:sz w:val="20"/>
+          <w:szCs w:val="20"/>
+        </w:rPr>
+        <w:t>Dans la fenêtre ci-dessous on y entre l</w:t>
+      </w:r>
+      <w:r>
+        <w:rPr>
+          <w:sz w:val="20"/>
+          <w:szCs w:val="20"/>
+        </w:rPr>
+        <w:t>e</w:t>
+      </w:r>
+      <w:r>
+        <w:rPr>
+          <w:sz w:val="20"/>
+          <w:szCs w:val="20"/>
+        </w:rPr>
+        <w:t xml:space="preserve"> port</w:t>
+      </w:r>
+      <w:r>
+        <w:rPr>
+          <w:sz w:val="20"/>
+          <w:szCs w:val="20"/>
+        </w:rPr>
+        <w:t xml:space="preserve"> de connexion</w:t>
+      </w:r>
+      <w:r>
+        <w:rPr>
+          <w:sz w:val="20"/>
+          <w:szCs w:val="20"/>
+        </w:rPr>
+        <w:t xml:space="preserve"> ftp </w:t>
+      </w:r>
+      <w:r>
+        <w:rPr>
+          <w:sz w:val="20"/>
+          <w:szCs w:val="20"/>
+        </w:rPr>
+        <w:t xml:space="preserve">et d’autres informations afin de lier le serveur ftp File </w:t>
+      </w:r>
+      <w:proofErr w:type="spellStart"/>
+      <w:r>
+        <w:rPr>
+          <w:sz w:val="20"/>
+          <w:szCs w:val="20"/>
+        </w:rPr>
+        <w:t>Zilla</w:t>
+      </w:r>
+      <w:proofErr w:type="spellEnd"/>
+      <w:r>
+        <w:rPr>
+          <w:sz w:val="20"/>
+          <w:szCs w:val="20"/>
+        </w:rPr>
+        <w:t xml:space="preserve"> à OVH :</w:t>
+      </w:r>
+    </w:p>
+    <w:p>
+      <w:pPr>
+        <w:rPr>
+          <w:sz w:val="20"/>
+          <w:szCs w:val="20"/>
+        </w:rPr>
+      </w:pPr>
+      <w:r>
+        <w:rPr>
+          <w:noProof/>
+          <w:sz w:val="20"/>
+          <w:szCs w:val="20"/>
+        </w:rPr>
+        <w:lastRenderedPageBreak/>
+        <w:drawing>
+          <wp:inline distT="0" distB="0" distL="0" distR="0">
+            <wp:extent cx="5756910" cy="3087370"/>
+            <wp:effectExtent l="0" t="0" r="0" b="0"/>
+            <wp:docPr id="12" name="Image 12"/>
+            <wp:cNvGraphicFramePr>
+              <a:graphicFrameLocks xmlns:a="http://schemas.openxmlformats.org/drawingml/2006/main" noChangeAspect="1"/>
+            </wp:cNvGraphicFramePr>
+            <a:graphic xmlns:a="http://schemas.openxmlformats.org/drawingml/2006/main">
+              <a:graphicData uri="http://schemas.openxmlformats.org/drawingml/2006/picture">
+                <pic:pic xmlns:pic="http://schemas.openxmlformats.org/drawingml/2006/picture">
+                  <pic:nvPicPr>
+                    <pic:cNvPr id="12" name="Capture d’écran 2022-09-11 à 19.49.48.png"/>
+                    <pic:cNvPicPr/>
+                  </pic:nvPicPr>
+                  <pic:blipFill>
+                    <a:blip r:embed="rId20">
+                      <a:extLst>
+                        <a:ext uri="{28A0092B-C50C-407E-A947-70E740481C1C}">
+                          <a14:useLocalDpi xmlns:a14="http://schemas.microsoft.com/office/drawing/2010/main" val="0"/>
+                        </a:ext>
+                      </a:extLst>
+                    </a:blip>
+                    <a:stretch>
+                      <a:fillRect/>
+                    </a:stretch>
+                  </pic:blipFill>
+                  <pic:spPr>
+                    <a:xfrm>
+                      <a:off x="0" y="0"/>
+                      <a:ext cx="5756910" cy="3087370"/>
+                    </a:xfrm>
+                    <a:prstGeom prst="rect">
+                      <a:avLst/>
+                    </a:prstGeom>
+                  </pic:spPr>
+                </pic:pic>
+              </a:graphicData>
+            </a:graphic>
+          </wp:inline>
+        </w:drawing>
+      </w:r>
+    </w:p>
+    <w:p>
+      <w:pPr>
+        <w:rPr>
+          <w:sz w:val="20"/>
+          <w:szCs w:val="20"/>
+        </w:rPr>
+      </w:pPr>
+    </w:p>
+    <w:p>
+      <w:pPr>
+        <w:rPr>
+          <w:sz w:val="20"/>
+          <w:szCs w:val="20"/>
+        </w:rPr>
+      </w:pPr>
+      <w:r>
+        <w:rPr>
+          <w:sz w:val="20"/>
+          <w:szCs w:val="20"/>
+        </w:rPr>
+        <w:t>Une fois les fichiers téléchargés sur</w:t>
+      </w:r>
+      <w:r>
+        <w:rPr>
+          <w:sz w:val="20"/>
+          <w:szCs w:val="20"/>
+        </w:rPr>
+        <w:t xml:space="preserve"> l’</w:t>
+      </w:r>
+      <w:r>
+        <w:rPr>
+          <w:sz w:val="20"/>
+          <w:szCs w:val="20"/>
+        </w:rPr>
+        <w:t>espace de stockage</w:t>
+      </w:r>
+      <w:r>
+        <w:rPr>
+          <w:sz w:val="20"/>
+          <w:szCs w:val="20"/>
+        </w:rPr>
+        <w:t xml:space="preserve"> on peut </w:t>
+      </w:r>
+      <w:r>
+        <w:rPr>
+          <w:sz w:val="20"/>
+          <w:szCs w:val="20"/>
+        </w:rPr>
+        <w:t>à présent accéder</w:t>
+      </w:r>
+      <w:r>
+        <w:rPr>
+          <w:sz w:val="20"/>
+          <w:szCs w:val="20"/>
+        </w:rPr>
+        <w:t xml:space="preserve"> au site web :</w:t>
+      </w:r>
+    </w:p>
+    <w:p>
+      <w:pPr>
+        <w:rPr>
+          <w:sz w:val="20"/>
+          <w:szCs w:val="20"/>
+        </w:rPr>
+      </w:pPr>
+    </w:p>
+    <w:p>
+      <w:pPr>
+        <w:rPr>
+          <w:sz w:val="20"/>
+          <w:szCs w:val="20"/>
+        </w:rPr>
+      </w:pPr>
+    </w:p>
+    <w:p>
+      <w:pPr>
+        <w:rPr>
+          <w:sz w:val="20"/>
+          <w:szCs w:val="20"/>
+        </w:rPr>
+      </w:pPr>
+      <w:r>
+        <w:rPr>
+          <w:noProof/>
+          <w:sz w:val="20"/>
+          <w:szCs w:val="20"/>
+        </w:rPr>
+        <w:drawing>
+          <wp:inline distT="0" distB="0" distL="0" distR="0">
+            <wp:extent cx="5756910" cy="3211830"/>
+            <wp:effectExtent l="0" t="0" r="0" b="0"/>
+            <wp:docPr id="13" name="Image 13"/>
+            <wp:cNvGraphicFramePr>
+              <a:graphicFrameLocks xmlns:a="http://schemas.openxmlformats.org/drawingml/2006/main" noChangeAspect="1"/>
+            </wp:cNvGraphicFramePr>
+            <a:graphic xmlns:a="http://schemas.openxmlformats.org/drawingml/2006/main">
+              <a:graphicData uri="http://schemas.openxmlformats.org/drawingml/2006/picture">
+                <pic:pic xmlns:pic="http://schemas.openxmlformats.org/drawingml/2006/picture">
+                  <pic:nvPicPr>
+                    <pic:cNvPr id="13" name="Capture d’écran 2022-09-11 à 19.56.29.png"/>
+                    <pic:cNvPicPr/>
+                  </pic:nvPicPr>
+                  <pic:blipFill>
+                    <a:blip r:embed="rId21" cstate="print">
+                      <a:extLst>
+                        <a:ext uri="{28A0092B-C50C-407E-A947-70E740481C1C}">
+                          <a14:useLocalDpi xmlns:a14="http://schemas.microsoft.com/office/drawing/2010/main" val="0"/>
+                        </a:ext>
+                      </a:extLst>
+                    </a:blip>
+                    <a:stretch>
+                      <a:fillRect/>
+                    </a:stretch>
+                  </pic:blipFill>
+                  <pic:spPr>
+                    <a:xfrm>
+                      <a:off x="0" y="0"/>
+                      <a:ext cx="5756910" cy="3211830"/>
+                    </a:xfrm>
+                    <a:prstGeom prst="rect">
+                      <a:avLst/>
+                    </a:prstGeom>
+                  </pic:spPr>
+                </pic:pic>
+              </a:graphicData>
+            </a:graphic>
+          </wp:inline>
+        </w:drawing>
+      </w:r>
+    </w:p>
     <w:sectPr>
-      <w:footerReference w:type="even" r:id="rId16"/>
-      <w:footerReference w:type="default" r:id="rId17"/>
+      <w:footerReference w:type="even" r:id="rId22"/>
+      <w:footerReference w:type="default" r:id="rId23"/>
       <w:pgSz w:w="11900" w:h="16840"/>
       <w:pgMar w:top="1417" w:right="1417" w:bottom="1417" w:left="1417" w:header="708" w:footer="708" w:gutter="0"/>
       <w:pgNumType w:start="0"/>
@@ -2609,15 +4598,15 @@
 </file>
 
 <file path=word/endnotes.xml><?xml version="1.0" encoding="utf-8"?>
-<w:endnotes xmlns:ve="http://schemas.openxmlformats.org/markup-compatibility/2006" xmlns:o="urn:schemas-microsoft-com:office:office" xmlns:r="http://schemas.openxmlformats.org/officeDocument/2006/relationships" xmlns:m="http://schemas.openxmlformats.org/officeDocument/2006/math" xmlns:v="urn:schemas-microsoft-com:vml" xmlns:wp="http://schemas.openxmlformats.org/drawingml/2006/wordprocessingDrawing" xmlns:w10="urn:schemas-microsoft-com:office:word" xmlns:w="http://schemas.openxmlformats.org/wordprocessingml/2006/main" xmlns:wne="http://schemas.microsoft.com/office/word/2006/wordml">
-  <w:endnote w:type="separator" w:id="0">
+<w:endnotes xmlns:wpc="http://schemas.microsoft.com/office/word/2010/wordprocessingCanvas" xmlns:cx="http://schemas.microsoft.com/office/drawing/2014/chartex" xmlns:cx1="http://schemas.microsoft.com/office/drawing/2015/9/8/chartex" xmlns:cx2="http://schemas.microsoft.com/office/drawing/2015/10/21/chartex" xmlns:cx3="http://schemas.microsoft.com/office/drawing/2016/5/9/chartex" xmlns:cx4="http://schemas.microsoft.com/office/drawing/2016/5/10/chartex" xmlns:cx5="http://schemas.microsoft.com/office/drawing/2016/5/11/chartex" xmlns:cx6="http://schemas.microsoft.com/office/drawing/2016/5/12/chartex" xmlns:cx7="http://schemas.microsoft.com/office/drawing/2016/5/13/chartex" xmlns:cx8="http://schemas.microsoft.com/office/drawing/2016/5/14/chartex" xmlns:mc="http://schemas.openxmlformats.org/markup-compatibility/2006" xmlns:aink="http://schemas.microsoft.com/office/drawing/2016/ink" xmlns:am3d="http://schemas.microsoft.com/office/drawing/2017/model3d" xmlns:o="urn:schemas-microsoft-com:office:office" xmlns:r="http://schemas.openxmlformats.org/officeDocument/2006/relationships" xmlns:m="http://schemas.openxmlformats.org/officeDocument/2006/math" xmlns:v="urn:schemas-microsoft-com:vml" xmlns:wp14="http://schemas.microsoft.com/office/word/2010/wordprocessingDrawing" xmlns:wp="http://schemas.openxmlformats.org/drawingml/2006/wordprocessingDrawing" xmlns:w10="urn:schemas-microsoft-com:office:word" xmlns:w="http://schemas.openxmlformats.org/wordprocessingml/2006/main" xmlns:w14="http://schemas.microsoft.com/office/word/2010/wordml" xmlns:w15="http://schemas.microsoft.com/office/word/2012/wordml" xmlns:w16cex="http://schemas.microsoft.com/office/word/2018/wordml/cex" xmlns:w16cid="http://schemas.microsoft.com/office/word/2016/wordml/cid" xmlns:w16="http://schemas.microsoft.com/office/word/2018/wordml" xmlns:w16se="http://schemas.microsoft.com/office/word/2015/wordml/symex" xmlns:wpg="http://schemas.microsoft.com/office/word/2010/wordprocessingGroup" xmlns:wpi="http://schemas.microsoft.com/office/word/2010/wordprocessingInk" xmlns:wne="http://schemas.microsoft.com/office/word/2006/wordml" xmlns:wps="http://schemas.microsoft.com/office/word/2010/wordprocessingShape" mc:Ignorable="w14 w15 w16se w16cid w16 w16cex wp14">
+  <w:endnote w:type="separator" w:id="-1">
     <w:p>
       <w:r>
         <w:separator/>
       </w:r>
     </w:p>
   </w:endnote>
-  <w:endnote w:type="continuationSeparator" w:id="1">
+  <w:endnote w:type="continuationSeparator" w:id="0">
     <w:p>
       <w:r>
         <w:continuationSeparator/>
@@ -2628,7 +4617,7 @@
 </file>
 
 <file path=word/footer1.xml><?xml version="1.0" encoding="utf-8"?>
-<w:ftr xmlns:ve="http://schemas.openxmlformats.org/markup-compatibility/2006" xmlns:o="urn:schemas-microsoft-com:office:office" xmlns:r="http://schemas.openxmlformats.org/officeDocument/2006/relationships" xmlns:m="http://schemas.openxmlformats.org/officeDocument/2006/math" xmlns:v="urn:schemas-microsoft-com:vml" xmlns:wp="http://schemas.openxmlformats.org/drawingml/2006/wordprocessingDrawing" xmlns:w10="urn:schemas-microsoft-com:office:word" xmlns:w="http://schemas.openxmlformats.org/wordprocessingml/2006/main" xmlns:wne="http://schemas.microsoft.com/office/word/2006/wordml">
+<w:ftr xmlns:wpc="http://schemas.microsoft.com/office/word/2010/wordprocessingCanvas" xmlns:cx="http://schemas.microsoft.com/office/drawing/2014/chartex" xmlns:cx1="http://schemas.microsoft.com/office/drawing/2015/9/8/chartex" xmlns:cx2="http://schemas.microsoft.com/office/drawing/2015/10/21/chartex" xmlns:cx3="http://schemas.microsoft.com/office/drawing/2016/5/9/chartex" xmlns:cx4="http://schemas.microsoft.com/office/drawing/2016/5/10/chartex" xmlns:cx5="http://schemas.microsoft.com/office/drawing/2016/5/11/chartex" xmlns:cx6="http://schemas.microsoft.com/office/drawing/2016/5/12/chartex" xmlns:cx7="http://schemas.microsoft.com/office/drawing/2016/5/13/chartex" xmlns:cx8="http://schemas.microsoft.com/office/drawing/2016/5/14/chartex" xmlns:mc="http://schemas.openxmlformats.org/markup-compatibility/2006" xmlns:aink="http://schemas.microsoft.com/office/drawing/2016/ink" xmlns:am3d="http://schemas.microsoft.com/office/drawing/2017/model3d" xmlns:o="urn:schemas-microsoft-com:office:office" xmlns:r="http://schemas.openxmlformats.org/officeDocument/2006/relationships" xmlns:m="http://schemas.openxmlformats.org/officeDocument/2006/math" xmlns:v="urn:schemas-microsoft-com:vml" xmlns:wp14="http://schemas.microsoft.com/office/word/2010/wordprocessingDrawing" xmlns:wp="http://schemas.openxmlformats.org/drawingml/2006/wordprocessingDrawing" xmlns:w10="urn:schemas-microsoft-com:office:word" xmlns:w="http://schemas.openxmlformats.org/wordprocessingml/2006/main" xmlns:w14="http://schemas.microsoft.com/office/word/2010/wordml" xmlns:w15="http://schemas.microsoft.com/office/word/2012/wordml" xmlns:w16cex="http://schemas.microsoft.com/office/word/2018/wordml/cex" xmlns:w16cid="http://schemas.microsoft.com/office/word/2016/wordml/cid" xmlns:w16="http://schemas.microsoft.com/office/word/2018/wordml" xmlns:w16se="http://schemas.microsoft.com/office/word/2015/wordml/symex" xmlns:wpg="http://schemas.microsoft.com/office/word/2010/wordprocessingGroup" xmlns:wpi="http://schemas.microsoft.com/office/word/2010/wordprocessingInk" xmlns:wne="http://schemas.microsoft.com/office/word/2006/wordml" xmlns:wps="http://schemas.microsoft.com/office/word/2010/wordprocessingShape" mc:Ignorable="w14 w15 w16se w16cid w16 w16cex wp14">
   <w:sdt>
     <w:sdtPr>
       <w:rPr>
@@ -2640,6 +4629,11 @@
         <w:docPartUnique/>
       </w:docPartObj>
     </w:sdtPr>
+    <w:sdtEndPr>
+      <w:rPr>
+        <w:rStyle w:val="Numrodepage"/>
+      </w:rPr>
+    </w:sdtEndPr>
     <w:sdtContent>
       <w:p>
         <w:pPr>
@@ -2679,7 +4673,7 @@
 </file>
 
 <file path=word/footer2.xml><?xml version="1.0" encoding="utf-8"?>
-<w:ftr xmlns:ve="http://schemas.openxmlformats.org/markup-compatibility/2006" xmlns:o="urn:schemas-microsoft-com:office:office" xmlns:r="http://schemas.openxmlformats.org/officeDocument/2006/relationships" xmlns:m="http://schemas.openxmlformats.org/officeDocument/2006/math" xmlns:v="urn:schemas-microsoft-com:vml" xmlns:wp="http://schemas.openxmlformats.org/drawingml/2006/wordprocessingDrawing" xmlns:w10="urn:schemas-microsoft-com:office:word" xmlns:w="http://schemas.openxmlformats.org/wordprocessingml/2006/main" xmlns:wne="http://schemas.microsoft.com/office/word/2006/wordml">
+<w:ftr xmlns:wpc="http://schemas.microsoft.com/office/word/2010/wordprocessingCanvas" xmlns:cx="http://schemas.microsoft.com/office/drawing/2014/chartex" xmlns:cx1="http://schemas.microsoft.com/office/drawing/2015/9/8/chartex" xmlns:cx2="http://schemas.microsoft.com/office/drawing/2015/10/21/chartex" xmlns:cx3="http://schemas.microsoft.com/office/drawing/2016/5/9/chartex" xmlns:cx4="http://schemas.microsoft.com/office/drawing/2016/5/10/chartex" xmlns:cx5="http://schemas.microsoft.com/office/drawing/2016/5/11/chartex" xmlns:cx6="http://schemas.microsoft.com/office/drawing/2016/5/12/chartex" xmlns:cx7="http://schemas.microsoft.com/office/drawing/2016/5/13/chartex" xmlns:cx8="http://schemas.microsoft.com/office/drawing/2016/5/14/chartex" xmlns:mc="http://schemas.openxmlformats.org/markup-compatibility/2006" xmlns:aink="http://schemas.microsoft.com/office/drawing/2016/ink" xmlns:am3d="http://schemas.microsoft.com/office/drawing/2017/model3d" xmlns:o="urn:schemas-microsoft-com:office:office" xmlns:r="http://schemas.openxmlformats.org/officeDocument/2006/relationships" xmlns:m="http://schemas.openxmlformats.org/officeDocument/2006/math" xmlns:v="urn:schemas-microsoft-com:vml" xmlns:wp14="http://schemas.microsoft.com/office/word/2010/wordprocessingDrawing" xmlns:wp="http://schemas.openxmlformats.org/drawingml/2006/wordprocessingDrawing" xmlns:w10="urn:schemas-microsoft-com:office:word" xmlns:w="http://schemas.openxmlformats.org/wordprocessingml/2006/main" xmlns:w14="http://schemas.microsoft.com/office/word/2010/wordml" xmlns:w15="http://schemas.microsoft.com/office/word/2012/wordml" xmlns:w16cex="http://schemas.microsoft.com/office/word/2018/wordml/cex" xmlns:w16cid="http://schemas.microsoft.com/office/word/2016/wordml/cid" xmlns:w16="http://schemas.microsoft.com/office/word/2018/wordml" xmlns:w16se="http://schemas.microsoft.com/office/word/2015/wordml/symex" xmlns:wpg="http://schemas.microsoft.com/office/word/2010/wordprocessingGroup" xmlns:wpi="http://schemas.microsoft.com/office/word/2010/wordprocessingInk" xmlns:wne="http://schemas.microsoft.com/office/word/2006/wordml" xmlns:wps="http://schemas.microsoft.com/office/word/2010/wordprocessingShape" mc:Ignorable="w14 w15 w16se w16cid w16 w16cex wp14">
   <w:sdt>
     <w:sdtPr>
       <w:rPr>
@@ -2691,6 +4685,11 @@
         <w:docPartUnique/>
       </w:docPartObj>
     </w:sdtPr>
+    <w:sdtEndPr>
+      <w:rPr>
+        <w:rStyle w:val="Numrodepage"/>
+      </w:rPr>
+    </w:sdtEndPr>
     <w:sdtContent>
       <w:p>
         <w:pPr>
@@ -2743,15 +4742,15 @@
 </file>
 
 <file path=word/footnotes.xml><?xml version="1.0" encoding="utf-8"?>
-<w:footnotes xmlns:ve="http://schemas.openxmlformats.org/markup-compatibility/2006" xmlns:o="urn:schemas-microsoft-com:office:office" xmlns:r="http://schemas.openxmlformats.org/officeDocument/2006/relationships" xmlns:m="http://schemas.openxmlformats.org/officeDocument/2006/math" xmlns:v="urn:schemas-microsoft-com:vml" xmlns:wp="http://schemas.openxmlformats.org/drawingml/2006/wordprocessingDrawing" xmlns:w10="urn:schemas-microsoft-com:office:word" xmlns:w="http://schemas.openxmlformats.org/wordprocessingml/2006/main" xmlns:wne="http://schemas.microsoft.com/office/word/2006/wordml">
-  <w:footnote w:type="separator" w:id="0">
+<w:footnotes xmlns:wpc="http://schemas.microsoft.com/office/word/2010/wordprocessingCanvas" xmlns:cx="http://schemas.microsoft.com/office/drawing/2014/chartex" xmlns:cx1="http://schemas.microsoft.com/office/drawing/2015/9/8/chartex" xmlns:cx2="http://schemas.microsoft.com/office/drawing/2015/10/21/chartex" xmlns:cx3="http://schemas.microsoft.com/office/drawing/2016/5/9/chartex" xmlns:cx4="http://schemas.microsoft.com/office/drawing/2016/5/10/chartex" xmlns:cx5="http://schemas.microsoft.com/office/drawing/2016/5/11/chartex" xmlns:cx6="http://schemas.microsoft.com/office/drawing/2016/5/12/chartex" xmlns:cx7="http://schemas.microsoft.com/office/drawing/2016/5/13/chartex" xmlns:cx8="http://schemas.microsoft.com/office/drawing/2016/5/14/chartex" xmlns:mc="http://schemas.openxmlformats.org/markup-compatibility/2006" xmlns:aink="http://schemas.microsoft.com/office/drawing/2016/ink" xmlns:am3d="http://schemas.microsoft.com/office/drawing/2017/model3d" xmlns:o="urn:schemas-microsoft-com:office:office" xmlns:r="http://schemas.openxmlformats.org/officeDocument/2006/relationships" xmlns:m="http://schemas.openxmlformats.org/officeDocument/2006/math" xmlns:v="urn:schemas-microsoft-com:vml" xmlns:wp14="http://schemas.microsoft.com/office/word/2010/wordprocessingDrawing" xmlns:wp="http://schemas.openxmlformats.org/drawingml/2006/wordprocessingDrawing" xmlns:w10="urn:schemas-microsoft-com:office:word" xmlns:w="http://schemas.openxmlformats.org/wordprocessingml/2006/main" xmlns:w14="http://schemas.microsoft.com/office/word/2010/wordml" xmlns:w15="http://schemas.microsoft.com/office/word/2012/wordml" xmlns:w16cex="http://schemas.microsoft.com/office/word/2018/wordml/cex" xmlns:w16cid="http://schemas.microsoft.com/office/word/2016/wordml/cid" xmlns:w16="http://schemas.microsoft.com/office/word/2018/wordml" xmlns:w16se="http://schemas.microsoft.com/office/word/2015/wordml/symex" xmlns:wpg="http://schemas.microsoft.com/office/word/2010/wordprocessingGroup" xmlns:wpi="http://schemas.microsoft.com/office/word/2010/wordprocessingInk" xmlns:wne="http://schemas.microsoft.com/office/word/2006/wordml" xmlns:wps="http://schemas.microsoft.com/office/word/2010/wordprocessingShape" mc:Ignorable="w14 w15 w16se w16cid w16 w16cex wp14">
+  <w:footnote w:type="separator" w:id="-1">
     <w:p>
       <w:r>
         <w:separator/>
       </w:r>
     </w:p>
   </w:footnote>
-  <w:footnote w:type="continuationSeparator" w:id="1">
+  <w:footnote w:type="continuationSeparator" w:id="0">
     <w:p>
       <w:r>
         <w:continuationSeparator/>
@@ -2762,8 +4761,8 @@
 </file>
 
 <file path=word/numbering.xml><?xml version="1.0" encoding="utf-8"?>
-<w:numbering xmlns:ve="http://schemas.openxmlformats.org/markup-compatibility/2006" xmlns:o="urn:schemas-microsoft-com:office:office" xmlns:r="http://schemas.openxmlformats.org/officeDocument/2006/relationships" xmlns:m="http://schemas.openxmlformats.org/officeDocument/2006/math" xmlns:v="urn:schemas-microsoft-com:vml" xmlns:wp="http://schemas.openxmlformats.org/drawingml/2006/wordprocessingDrawing" xmlns:w10="urn:schemas-microsoft-com:office:word" xmlns:w="http://schemas.openxmlformats.org/wordprocessingml/2006/main" xmlns:wne="http://schemas.microsoft.com/office/word/2006/wordml">
-  <w:abstractNum w:abstractNumId="0">
+<w:numbering xmlns:wpc="http://schemas.microsoft.com/office/word/2010/wordprocessingCanvas" xmlns:cx="http://schemas.microsoft.com/office/drawing/2014/chartex" xmlns:cx1="http://schemas.microsoft.com/office/drawing/2015/9/8/chartex" xmlns:cx2="http://schemas.microsoft.com/office/drawing/2015/10/21/chartex" xmlns:cx3="http://schemas.microsoft.com/office/drawing/2016/5/9/chartex" xmlns:cx4="http://schemas.microsoft.com/office/drawing/2016/5/10/chartex" xmlns:cx5="http://schemas.microsoft.com/office/drawing/2016/5/11/chartex" xmlns:cx6="http://schemas.microsoft.com/office/drawing/2016/5/12/chartex" xmlns:cx7="http://schemas.microsoft.com/office/drawing/2016/5/13/chartex" xmlns:cx8="http://schemas.microsoft.com/office/drawing/2016/5/14/chartex" xmlns:mc="http://schemas.openxmlformats.org/markup-compatibility/2006" xmlns:aink="http://schemas.microsoft.com/office/drawing/2016/ink" xmlns:am3d="http://schemas.microsoft.com/office/drawing/2017/model3d" xmlns:o="urn:schemas-microsoft-com:office:office" xmlns:r="http://schemas.openxmlformats.org/officeDocument/2006/relationships" xmlns:m="http://schemas.openxmlformats.org/officeDocument/2006/math" xmlns:v="urn:schemas-microsoft-com:vml" xmlns:wp14="http://schemas.microsoft.com/office/word/2010/wordprocessingDrawing" xmlns:wp="http://schemas.openxmlformats.org/drawingml/2006/wordprocessingDrawing" xmlns:w10="urn:schemas-microsoft-com:office:word" xmlns:w="http://schemas.openxmlformats.org/wordprocessingml/2006/main" xmlns:w14="http://schemas.microsoft.com/office/word/2010/wordml" xmlns:w15="http://schemas.microsoft.com/office/word/2012/wordml" xmlns:w16cex="http://schemas.microsoft.com/office/word/2018/wordml/cex" xmlns:w16cid="http://schemas.microsoft.com/office/word/2016/wordml/cid" xmlns:w16="http://schemas.microsoft.com/office/word/2018/wordml" xmlns:w16se="http://schemas.microsoft.com/office/word/2015/wordml/symex" xmlns:wpg="http://schemas.microsoft.com/office/word/2010/wordprocessingGroup" xmlns:wpi="http://schemas.microsoft.com/office/word/2010/wordprocessingInk" xmlns:wne="http://schemas.microsoft.com/office/word/2006/wordml" xmlns:wps="http://schemas.microsoft.com/office/word/2010/wordprocessingShape" mc:Ignorable="w14 w15 w16se w16cid w16 w16cex wp14">
+  <w:abstractNum w:abstractNumId="0" w15:restartNumberingAfterBreak="0">
     <w:nsid w:val="19A51280"/>
     <w:multiLevelType w:val="hybridMultilevel"/>
     <w:tmpl w:val="C2B87FF0"/>
@@ -2876,7 +4875,7 @@
       </w:rPr>
     </w:lvl>
   </w:abstractNum>
-  <w:abstractNum w:abstractNumId="1">
+  <w:abstractNum w:abstractNumId="1" w15:restartNumberingAfterBreak="0">
     <w:nsid w:val="40B653A4"/>
     <w:multiLevelType w:val="hybridMultilevel"/>
     <w:tmpl w:val="1D6E5C66"/>
@@ -2989,7 +4988,7 @@
       </w:rPr>
     </w:lvl>
   </w:abstractNum>
-  <w:abstractNum w:abstractNumId="2">
+  <w:abstractNum w:abstractNumId="2" w15:restartNumberingAfterBreak="0">
     <w:nsid w:val="710115FE"/>
     <w:multiLevelType w:val="hybridMultilevel"/>
     <w:tmpl w:val="121C4100"/>
@@ -3114,7 +5113,7 @@
 </file>
 
 <file path=word/styles.xml><?xml version="1.0" encoding="utf-8"?>
-<w:styles xmlns:r="http://schemas.openxmlformats.org/officeDocument/2006/relationships" xmlns:w="http://schemas.openxmlformats.org/wordprocessingml/2006/main">
+<w:styles xmlns:mc="http://schemas.openxmlformats.org/markup-compatibility/2006" xmlns:r="http://schemas.openxmlformats.org/officeDocument/2006/relationships" xmlns:w="http://schemas.openxmlformats.org/wordprocessingml/2006/main" xmlns:w14="http://schemas.microsoft.com/office/word/2010/wordml" xmlns:w15="http://schemas.microsoft.com/office/word/2012/wordml" xmlns:w16cex="http://schemas.microsoft.com/office/word/2018/wordml/cex" xmlns:w16cid="http://schemas.microsoft.com/office/word/2016/wordml/cid" xmlns:w16="http://schemas.microsoft.com/office/word/2018/wordml" xmlns:w16se="http://schemas.microsoft.com/office/word/2015/wordml/symex" mc:Ignorable="w14 w15 w16se w16cid w16 w16cex">
   <w:docDefaults>
     <w:rPrDefault>
       <w:rPr>
@@ -3126,144 +5125,383 @@
     </w:rPrDefault>
     <w:pPrDefault/>
   </w:docDefaults>
-  <w:latentStyles w:defLockedState="0" w:defUIPriority="99" w:defSemiHidden="1" w:defUnhideWhenUsed="1" w:defQFormat="0" w:count="267">
-    <w:lsdException w:name="Normal" w:semiHidden="0" w:uiPriority="0" w:unhideWhenUsed="0" w:qFormat="1"/>
-    <w:lsdException w:name="heading 1" w:semiHidden="0" w:uiPriority="9" w:unhideWhenUsed="0" w:qFormat="1"/>
-    <w:lsdException w:name="heading 2" w:uiPriority="9" w:qFormat="1"/>
-    <w:lsdException w:name="heading 3" w:uiPriority="9" w:qFormat="1"/>
-    <w:lsdException w:name="heading 4" w:uiPriority="9" w:qFormat="1"/>
-    <w:lsdException w:name="heading 5" w:uiPriority="9" w:qFormat="1"/>
-    <w:lsdException w:name="heading 6" w:uiPriority="9" w:qFormat="1"/>
-    <w:lsdException w:name="heading 7" w:uiPriority="9" w:qFormat="1"/>
-    <w:lsdException w:name="heading 8" w:uiPriority="9" w:qFormat="1"/>
-    <w:lsdException w:name="heading 9" w:uiPriority="9" w:qFormat="1"/>
-    <w:lsdException w:name="toc 1" w:uiPriority="39"/>
-    <w:lsdException w:name="toc 2" w:uiPriority="39"/>
-    <w:lsdException w:name="toc 3" w:uiPriority="39"/>
-    <w:lsdException w:name="toc 4" w:uiPriority="39"/>
-    <w:lsdException w:name="toc 5" w:uiPriority="39"/>
-    <w:lsdException w:name="toc 6" w:uiPriority="39"/>
-    <w:lsdException w:name="toc 7" w:uiPriority="39"/>
-    <w:lsdException w:name="toc 8" w:uiPriority="39"/>
-    <w:lsdException w:name="toc 9" w:uiPriority="39"/>
-    <w:lsdException w:name="caption" w:uiPriority="35" w:qFormat="1"/>
-    <w:lsdException w:name="Title" w:semiHidden="0" w:uiPriority="10" w:unhideWhenUsed="0" w:qFormat="1"/>
-    <w:lsdException w:name="Default Paragraph Font" w:uiPriority="1"/>
-    <w:lsdException w:name="Subtitle" w:semiHidden="0" w:uiPriority="11" w:unhideWhenUsed="0" w:qFormat="1"/>
-    <w:lsdException w:name="Strong" w:semiHidden="0" w:uiPriority="22" w:unhideWhenUsed="0" w:qFormat="1"/>
-    <w:lsdException w:name="Emphasis" w:semiHidden="0" w:uiPriority="20" w:unhideWhenUsed="0" w:qFormat="1"/>
-    <w:lsdException w:name="Table Grid" w:semiHidden="0" w:uiPriority="39" w:unhideWhenUsed="0"/>
-    <w:lsdException w:name="Placeholder Text" w:unhideWhenUsed="0"/>
-    <w:lsdException w:name="No Spacing" w:semiHidden="0" w:uiPriority="1" w:unhideWhenUsed="0" w:qFormat="1"/>
-    <w:lsdException w:name="Light Shading" w:semiHidden="0" w:uiPriority="60" w:unhideWhenUsed="0"/>
-    <w:lsdException w:name="Light List" w:semiHidden="0" w:uiPriority="61" w:unhideWhenUsed="0"/>
-    <w:lsdException w:name="Light Grid" w:semiHidden="0" w:uiPriority="62" w:unhideWhenUsed="0"/>
-    <w:lsdException w:name="Medium Shading 1" w:semiHidden="0" w:uiPriority="63" w:unhideWhenUsed="0"/>
-    <w:lsdException w:name="Medium Shading 2" w:semiHidden="0" w:uiPriority="64" w:unhideWhenUsed="0"/>
-    <w:lsdException w:name="Medium List 1" w:semiHidden="0" w:uiPriority="65" w:unhideWhenUsed="0"/>
-    <w:lsdException w:name="Medium List 2" w:semiHidden="0" w:uiPriority="66" w:unhideWhenUsed="0"/>
-    <w:lsdException w:name="Medium Grid 1" w:semiHidden="0" w:uiPriority="67" w:unhideWhenUsed="0"/>
-    <w:lsdException w:name="Medium Grid 2" w:semiHidden="0" w:uiPriority="68" w:unhideWhenUsed="0"/>
-    <w:lsdException w:name="Medium Grid 3" w:semiHidden="0" w:uiPriority="69" w:unhideWhenUsed="0"/>
-    <w:lsdException w:name="Dark List" w:semiHidden="0" w:uiPriority="70" w:unhideWhenUsed="0"/>
-    <w:lsdException w:name="Colorful Shading" w:semiHidden="0" w:uiPriority="71" w:unhideWhenUsed="0"/>
-    <w:lsdException w:name="Colorful List" w:semiHidden="0" w:uiPriority="72" w:unhideWhenUsed="0"/>
-    <w:lsdException w:name="Colorful Grid" w:semiHidden="0" w:uiPriority="73" w:unhideWhenUsed="0"/>
-    <w:lsdException w:name="Light Shading Accent 1" w:semiHidden="0" w:uiPriority="60" w:unhideWhenUsed="0"/>
-    <w:lsdException w:name="Light List Accent 1" w:semiHidden="0" w:uiPriority="61" w:unhideWhenUsed="0"/>
-    <w:lsdException w:name="Light Grid Accent 1" w:semiHidden="0" w:uiPriority="62" w:unhideWhenUsed="0"/>
-    <w:lsdException w:name="Medium Shading 1 Accent 1" w:semiHidden="0" w:uiPriority="63" w:unhideWhenUsed="0"/>
-    <w:lsdException w:name="Medium Shading 2 Accent 1" w:semiHidden="0" w:uiPriority="64" w:unhideWhenUsed="0"/>
-    <w:lsdException w:name="Medium List 1 Accent 1" w:semiHidden="0" w:uiPriority="65" w:unhideWhenUsed="0"/>
-    <w:lsdException w:name="Revision" w:unhideWhenUsed="0"/>
-    <w:lsdException w:name="List Paragraph" w:semiHidden="0" w:uiPriority="34" w:unhideWhenUsed="0" w:qFormat="1"/>
-    <w:lsdException w:name="Quote" w:semiHidden="0" w:uiPriority="29" w:unhideWhenUsed="0" w:qFormat="1"/>
-    <w:lsdException w:name="Intense Quote" w:semiHidden="0" w:uiPriority="30" w:unhideWhenUsed="0" w:qFormat="1"/>
-    <w:lsdException w:name="Medium List 2 Accent 1" w:semiHidden="0" w:uiPriority="66" w:unhideWhenUsed="0"/>
-    <w:lsdException w:name="Medium Grid 1 Accent 1" w:semiHidden="0" w:uiPriority="67" w:unhideWhenUsed="0"/>
-    <w:lsdException w:name="Medium Grid 2 Accent 1" w:semiHidden="0" w:uiPriority="68" w:unhideWhenUsed="0"/>
-    <w:lsdException w:name="Medium Grid 3 Accent 1" w:semiHidden="0" w:uiPriority="69" w:unhideWhenUsed="0"/>
-    <w:lsdException w:name="Dark List Accent 1" w:semiHidden="0" w:uiPriority="70" w:unhideWhenUsed="0"/>
-    <w:lsdException w:name="Colorful Shading Accent 1" w:semiHidden="0" w:uiPriority="71" w:unhideWhenUsed="0"/>
-    <w:lsdException w:name="Colorful List Accent 1" w:semiHidden="0" w:uiPriority="72" w:unhideWhenUsed="0"/>
-    <w:lsdException w:name="Colorful Grid Accent 1" w:semiHidden="0" w:uiPriority="73" w:unhideWhenUsed="0"/>
-    <w:lsdException w:name="Light Shading Accent 2" w:semiHidden="0" w:uiPriority="60" w:unhideWhenUsed="0"/>
-    <w:lsdException w:name="Light List Accent 2" w:semiHidden="0" w:uiPriority="61" w:unhideWhenUsed="0"/>
-    <w:lsdException w:name="Light Grid Accent 2" w:semiHidden="0" w:uiPriority="62" w:unhideWhenUsed="0"/>
-    <w:lsdException w:name="Medium Shading 1 Accent 2" w:semiHidden="0" w:uiPriority="63" w:unhideWhenUsed="0"/>
-    <w:lsdException w:name="Medium Shading 2 Accent 2" w:semiHidden="0" w:uiPriority="64" w:unhideWhenUsed="0"/>
-    <w:lsdException w:name="Medium List 1 Accent 2" w:semiHidden="0" w:uiPriority="65" w:unhideWhenUsed="0"/>
-    <w:lsdException w:name="Medium List 2 Accent 2" w:semiHidden="0" w:uiPriority="66" w:unhideWhenUsed="0"/>
-    <w:lsdException w:name="Medium Grid 1 Accent 2" w:semiHidden="0" w:uiPriority="67" w:unhideWhenUsed="0"/>
-    <w:lsdException w:name="Medium Grid 2 Accent 2" w:semiHidden="0" w:uiPriority="68" w:unhideWhenUsed="0"/>
-    <w:lsdException w:name="Medium Grid 3 Accent 2" w:semiHidden="0" w:uiPriority="69" w:unhideWhenUsed="0"/>
-    <w:lsdException w:name="Dark List Accent 2" w:semiHidden="0" w:uiPriority="70" w:unhideWhenUsed="0"/>
-    <w:lsdException w:name="Colorful Shading Accent 2" w:semiHidden="0" w:uiPriority="71" w:unhideWhenUsed="0"/>
-    <w:lsdException w:name="Colorful List Accent 2" w:semiHidden="0" w:uiPriority="72" w:unhideWhenUsed="0"/>
-    <w:lsdException w:name="Colorful Grid Accent 2" w:semiHidden="0" w:uiPriority="73" w:unhideWhenUsed="0"/>
-    <w:lsdException w:name="Light Shading Accent 3" w:semiHidden="0" w:uiPriority="60" w:unhideWhenUsed="0"/>
-    <w:lsdException w:name="Light List Accent 3" w:semiHidden="0" w:uiPriority="61" w:unhideWhenUsed="0"/>
-    <w:lsdException w:name="Light Grid Accent 3" w:semiHidden="0" w:uiPriority="62" w:unhideWhenUsed="0"/>
-    <w:lsdException w:name="Medium Shading 1 Accent 3" w:semiHidden="0" w:uiPriority="63" w:unhideWhenUsed="0"/>
-    <w:lsdException w:name="Medium Shading 2 Accent 3" w:semiHidden="0" w:uiPriority="64" w:unhideWhenUsed="0"/>
-    <w:lsdException w:name="Medium List 1 Accent 3" w:semiHidden="0" w:uiPriority="65" w:unhideWhenUsed="0"/>
-    <w:lsdException w:name="Medium List 2 Accent 3" w:semiHidden="0" w:uiPriority="66" w:unhideWhenUsed="0"/>
-    <w:lsdException w:name="Medium Grid 1 Accent 3" w:semiHidden="0" w:uiPriority="67" w:unhideWhenUsed="0"/>
-    <w:lsdException w:name="Medium Grid 2 Accent 3" w:semiHidden="0" w:uiPriority="68" w:unhideWhenUsed="0"/>
-    <w:lsdException w:name="Medium Grid 3 Accent 3" w:semiHidden="0" w:uiPriority="69" w:unhideWhenUsed="0"/>
-    <w:lsdException w:name="Dark List Accent 3" w:semiHidden="0" w:uiPriority="70" w:unhideWhenUsed="0"/>
-    <w:lsdException w:name="Colorful Shading Accent 3" w:semiHidden="0" w:uiPriority="71" w:unhideWhenUsed="0"/>
-    <w:lsdException w:name="Colorful List Accent 3" w:semiHidden="0" w:uiPriority="72" w:unhideWhenUsed="0"/>
-    <w:lsdException w:name="Colorful Grid Accent 3" w:semiHidden="0" w:uiPriority="73" w:unhideWhenUsed="0"/>
-    <w:lsdException w:name="Light Shading Accent 4" w:semiHidden="0" w:uiPriority="60" w:unhideWhenUsed="0"/>
-    <w:lsdException w:name="Light List Accent 4" w:semiHidden="0" w:uiPriority="61" w:unhideWhenUsed="0"/>
-    <w:lsdException w:name="Light Grid Accent 4" w:semiHidden="0" w:uiPriority="62" w:unhideWhenUsed="0"/>
-    <w:lsdException w:name="Medium Shading 1 Accent 4" w:semiHidden="0" w:uiPriority="63" w:unhideWhenUsed="0"/>
-    <w:lsdException w:name="Medium Shading 2 Accent 4" w:semiHidden="0" w:uiPriority="64" w:unhideWhenUsed="0"/>
-    <w:lsdException w:name="Medium List 1 Accent 4" w:semiHidden="0" w:uiPriority="65" w:unhideWhenUsed="0"/>
-    <w:lsdException w:name="Medium List 2 Accent 4" w:semiHidden="0" w:uiPriority="66" w:unhideWhenUsed="0"/>
-    <w:lsdException w:name="Medium Grid 1 Accent 4" w:semiHidden="0" w:uiPriority="67" w:unhideWhenUsed="0"/>
-    <w:lsdException w:name="Medium Grid 2 Accent 4" w:semiHidden="0" w:uiPriority="68" w:unhideWhenUsed="0"/>
-    <w:lsdException w:name="Medium Grid 3 Accent 4" w:semiHidden="0" w:uiPriority="69" w:unhideWhenUsed="0"/>
-    <w:lsdException w:name="Dark List Accent 4" w:semiHidden="0" w:uiPriority="70" w:unhideWhenUsed="0"/>
-    <w:lsdException w:name="Colorful Shading Accent 4" w:semiHidden="0" w:uiPriority="71" w:unhideWhenUsed="0"/>
-    <w:lsdException w:name="Colorful List Accent 4" w:semiHidden="0" w:uiPriority="72" w:unhideWhenUsed="0"/>
-    <w:lsdException w:name="Colorful Grid Accent 4" w:semiHidden="0" w:uiPriority="73" w:unhideWhenUsed="0"/>
-    <w:lsdException w:name="Light Shading Accent 5" w:semiHidden="0" w:uiPriority="60" w:unhideWhenUsed="0"/>
-    <w:lsdException w:name="Light List Accent 5" w:semiHidden="0" w:uiPriority="61" w:unhideWhenUsed="0"/>
-    <w:lsdException w:name="Light Grid Accent 5" w:semiHidden="0" w:uiPriority="62" w:unhideWhenUsed="0"/>
-    <w:lsdException w:name="Medium Shading 1 Accent 5" w:semiHidden="0" w:uiPriority="63" w:unhideWhenUsed="0"/>
-    <w:lsdException w:name="Medium Shading 2 Accent 5" w:semiHidden="0" w:uiPriority="64" w:unhideWhenUsed="0"/>
-    <w:lsdException w:name="Medium List 1 Accent 5" w:semiHidden="0" w:uiPriority="65" w:unhideWhenUsed="0"/>
-    <w:lsdException w:name="Medium List 2 Accent 5" w:semiHidden="0" w:uiPriority="66" w:unhideWhenUsed="0"/>
-    <w:lsdException w:name="Medium Grid 1 Accent 5" w:semiHidden="0" w:uiPriority="67" w:unhideWhenUsed="0"/>
-    <w:lsdException w:name="Medium Grid 2 Accent 5" w:semiHidden="0" w:uiPriority="68" w:unhideWhenUsed="0"/>
-    <w:lsdException w:name="Medium Grid 3 Accent 5" w:semiHidden="0" w:uiPriority="69" w:unhideWhenUsed="0"/>
-    <w:lsdException w:name="Dark List Accent 5" w:semiHidden="0" w:uiPriority="70" w:unhideWhenUsed="0"/>
-    <w:lsdException w:name="Colorful Shading Accent 5" w:semiHidden="0" w:uiPriority="71" w:unhideWhenUsed="0"/>
-    <w:lsdException w:name="Colorful List Accent 5" w:semiHidden="0" w:uiPriority="72" w:unhideWhenUsed="0"/>
-    <w:lsdException w:name="Colorful Grid Accent 5" w:semiHidden="0" w:uiPriority="73" w:unhideWhenUsed="0"/>
-    <w:lsdException w:name="Light Shading Accent 6" w:semiHidden="0" w:uiPriority="60" w:unhideWhenUsed="0"/>
-    <w:lsdException w:name="Light List Accent 6" w:semiHidden="0" w:uiPriority="61" w:unhideWhenUsed="0"/>
-    <w:lsdException w:name="Light Grid Accent 6" w:semiHidden="0" w:uiPriority="62" w:unhideWhenUsed="0"/>
-    <w:lsdException w:name="Medium Shading 1 Accent 6" w:semiHidden="0" w:uiPriority="63" w:unhideWhenUsed="0"/>
-    <w:lsdException w:name="Medium Shading 2 Accent 6" w:semiHidden="0" w:uiPriority="64" w:unhideWhenUsed="0"/>
-    <w:lsdException w:name="Medium List 1 Accent 6" w:semiHidden="0" w:uiPriority="65" w:unhideWhenUsed="0"/>
-    <w:lsdException w:name="Medium List 2 Accent 6" w:semiHidden="0" w:uiPriority="66" w:unhideWhenUsed="0"/>
-    <w:lsdException w:name="Medium Grid 1 Accent 6" w:semiHidden="0" w:uiPriority="67" w:unhideWhenUsed="0"/>
-    <w:lsdException w:name="Medium Grid 2 Accent 6" w:semiHidden="0" w:uiPriority="68" w:unhideWhenUsed="0"/>
-    <w:lsdException w:name="Medium Grid 3 Accent 6" w:semiHidden="0" w:uiPriority="69" w:unhideWhenUsed="0"/>
-    <w:lsdException w:name="Dark List Accent 6" w:semiHidden="0" w:uiPriority="70" w:unhideWhenUsed="0"/>
-    <w:lsdException w:name="Colorful Shading Accent 6" w:semiHidden="0" w:uiPriority="71" w:unhideWhenUsed="0"/>
-    <w:lsdException w:name="Colorful List Accent 6" w:semiHidden="0" w:uiPriority="72" w:unhideWhenUsed="0"/>
-    <w:lsdException w:name="Colorful Grid Accent 6" w:semiHidden="0" w:uiPriority="73" w:unhideWhenUsed="0"/>
-    <w:lsdException w:name="Subtle Emphasis" w:semiHidden="0" w:uiPriority="19" w:unhideWhenUsed="0" w:qFormat="1"/>
-    <w:lsdException w:name="Intense Emphasis" w:semiHidden="0" w:uiPriority="21" w:unhideWhenUsed="0" w:qFormat="1"/>
-    <w:lsdException w:name="Subtle Reference" w:semiHidden="0" w:uiPriority="31" w:unhideWhenUsed="0" w:qFormat="1"/>
-    <w:lsdException w:name="Intense Reference" w:semiHidden="0" w:uiPriority="32" w:unhideWhenUsed="0" w:qFormat="1"/>
-    <w:lsdException w:name="Book Title" w:semiHidden="0" w:uiPriority="33" w:unhideWhenUsed="0" w:qFormat="1"/>
-    <w:lsdException w:name="Bibliography" w:uiPriority="37"/>
-    <w:lsdException w:name="TOC Heading" w:uiPriority="39" w:qFormat="1"/>
+  <w:latentStyles w:defLockedState="0" w:defUIPriority="99" w:defSemiHidden="0" w:defUnhideWhenUsed="0" w:defQFormat="0" w:count="376">
+    <w:lsdException w:name="Normal" w:uiPriority="0" w:qFormat="1"/>
+    <w:lsdException w:name="heading 1" w:uiPriority="9" w:qFormat="1"/>
+    <w:lsdException w:name="heading 2" w:semiHidden="1" w:uiPriority="9" w:unhideWhenUsed="1" w:qFormat="1"/>
+    <w:lsdException w:name="heading 3" w:semiHidden="1" w:uiPriority="9" w:unhideWhenUsed="1" w:qFormat="1"/>
+    <w:lsdException w:name="heading 4" w:semiHidden="1" w:uiPriority="9" w:unhideWhenUsed="1" w:qFormat="1"/>
+    <w:lsdException w:name="heading 5" w:semiHidden="1" w:uiPriority="9" w:unhideWhenUsed="1" w:qFormat="1"/>
+    <w:lsdException w:name="heading 6" w:semiHidden="1" w:uiPriority="9" w:unhideWhenUsed="1" w:qFormat="1"/>
+    <w:lsdException w:name="heading 7" w:semiHidden="1" w:uiPriority="9" w:unhideWhenUsed="1" w:qFormat="1"/>
+    <w:lsdException w:name="heading 8" w:semiHidden="1" w:uiPriority="9" w:unhideWhenUsed="1" w:qFormat="1"/>
+    <w:lsdException w:name="heading 9" w:semiHidden="1" w:uiPriority="9" w:unhideWhenUsed="1" w:qFormat="1"/>
+    <w:lsdException w:name="index 1" w:semiHidden="1" w:unhideWhenUsed="1"/>
+    <w:lsdException w:name="index 2" w:semiHidden="1" w:unhideWhenUsed="1"/>
+    <w:lsdException w:name="index 3" w:semiHidden="1" w:unhideWhenUsed="1"/>
+    <w:lsdException w:name="index 4" w:semiHidden="1" w:unhideWhenUsed="1"/>
+    <w:lsdException w:name="index 5" w:semiHidden="1" w:unhideWhenUsed="1"/>
+    <w:lsdException w:name="index 6" w:semiHidden="1" w:unhideWhenUsed="1"/>
+    <w:lsdException w:name="index 7" w:semiHidden="1" w:unhideWhenUsed="1"/>
+    <w:lsdException w:name="index 8" w:semiHidden="1" w:unhideWhenUsed="1"/>
+    <w:lsdException w:name="index 9" w:semiHidden="1" w:unhideWhenUsed="1"/>
+    <w:lsdException w:name="toc 1" w:semiHidden="1" w:uiPriority="39" w:unhideWhenUsed="1"/>
+    <w:lsdException w:name="toc 2" w:semiHidden="1" w:uiPriority="39" w:unhideWhenUsed="1"/>
+    <w:lsdException w:name="toc 3" w:semiHidden="1" w:uiPriority="39" w:unhideWhenUsed="1"/>
+    <w:lsdException w:name="toc 4" w:semiHidden="1" w:uiPriority="39" w:unhideWhenUsed="1"/>
+    <w:lsdException w:name="toc 5" w:semiHidden="1" w:uiPriority="39" w:unhideWhenUsed="1"/>
+    <w:lsdException w:name="toc 6" w:semiHidden="1" w:uiPriority="39" w:unhideWhenUsed="1"/>
+    <w:lsdException w:name="toc 7" w:semiHidden="1" w:uiPriority="39" w:unhideWhenUsed="1"/>
+    <w:lsdException w:name="toc 8" w:semiHidden="1" w:uiPriority="39" w:unhideWhenUsed="1"/>
+    <w:lsdException w:name="toc 9" w:semiHidden="1" w:uiPriority="39" w:unhideWhenUsed="1"/>
+    <w:lsdException w:name="Normal Indent" w:semiHidden="1" w:unhideWhenUsed="1"/>
+    <w:lsdException w:name="footnote text" w:semiHidden="1" w:unhideWhenUsed="1"/>
+    <w:lsdException w:name="annotation text" w:semiHidden="1" w:unhideWhenUsed="1"/>
+    <w:lsdException w:name="header" w:semiHidden="1" w:unhideWhenUsed="1"/>
+    <w:lsdException w:name="footer" w:semiHidden="1" w:unhideWhenUsed="1"/>
+    <w:lsdException w:name="index heading" w:semiHidden="1" w:unhideWhenUsed="1"/>
+    <w:lsdException w:name="caption" w:semiHidden="1" w:uiPriority="35" w:unhideWhenUsed="1" w:qFormat="1"/>
+    <w:lsdException w:name="table of figures" w:semiHidden="1" w:unhideWhenUsed="1"/>
+    <w:lsdException w:name="envelope address" w:semiHidden="1" w:unhideWhenUsed="1"/>
+    <w:lsdException w:name="envelope return" w:semiHidden="1" w:unhideWhenUsed="1"/>
+    <w:lsdException w:name="footnote reference" w:semiHidden="1" w:unhideWhenUsed="1"/>
+    <w:lsdException w:name="annotation reference" w:semiHidden="1" w:unhideWhenUsed="1"/>
+    <w:lsdException w:name="line number" w:semiHidden="1" w:unhideWhenUsed="1"/>
+    <w:lsdException w:name="page number" w:semiHidden="1" w:unhideWhenUsed="1"/>
+    <w:lsdException w:name="endnote reference" w:semiHidden="1" w:unhideWhenUsed="1"/>
+    <w:lsdException w:name="endnote text" w:semiHidden="1" w:unhideWhenUsed="1"/>
+    <w:lsdException w:name="table of authorities" w:semiHidden="1" w:unhideWhenUsed="1"/>
+    <w:lsdException w:name="macro" w:semiHidden="1" w:unhideWhenUsed="1"/>
+    <w:lsdException w:name="toa heading" w:semiHidden="1" w:unhideWhenUsed="1"/>
+    <w:lsdException w:name="List" w:semiHidden="1" w:unhideWhenUsed="1"/>
+    <w:lsdException w:name="List Bullet" w:semiHidden="1" w:unhideWhenUsed="1"/>
+    <w:lsdException w:name="List Number" w:semiHidden="1" w:unhideWhenUsed="1"/>
+    <w:lsdException w:name="List 2" w:semiHidden="1" w:unhideWhenUsed="1"/>
+    <w:lsdException w:name="List 3" w:semiHidden="1" w:unhideWhenUsed="1"/>
+    <w:lsdException w:name="List 4" w:semiHidden="1" w:unhideWhenUsed="1"/>
+    <w:lsdException w:name="List 5" w:semiHidden="1" w:unhideWhenUsed="1"/>
+    <w:lsdException w:name="List Bullet 2" w:semiHidden="1" w:unhideWhenUsed="1"/>
+    <w:lsdException w:name="List Bullet 3" w:semiHidden="1" w:unhideWhenUsed="1"/>
+    <w:lsdException w:name="List Bullet 4" w:semiHidden="1" w:unhideWhenUsed="1"/>
+    <w:lsdException w:name="List Bullet 5" w:semiHidden="1" w:unhideWhenUsed="1"/>
+    <w:lsdException w:name="List Number 2" w:semiHidden="1" w:unhideWhenUsed="1"/>
+    <w:lsdException w:name="List Number 3" w:semiHidden="1" w:unhideWhenUsed="1"/>
+    <w:lsdException w:name="List Number 4" w:semiHidden="1" w:unhideWhenUsed="1"/>
+    <w:lsdException w:name="List Number 5" w:semiHidden="1" w:unhideWhenUsed="1"/>
+    <w:lsdException w:name="Title" w:uiPriority="10" w:qFormat="1"/>
+    <w:lsdException w:name="Closing" w:semiHidden="1" w:unhideWhenUsed="1"/>
+    <w:lsdException w:name="Signature" w:semiHidden="1" w:unhideWhenUsed="1"/>
+    <w:lsdException w:name="Default Paragraph Font" w:semiHidden="1" w:uiPriority="1" w:unhideWhenUsed="1"/>
+    <w:lsdException w:name="Body Text" w:semiHidden="1" w:unhideWhenUsed="1"/>
+    <w:lsdException w:name="Body Text Indent" w:semiHidden="1" w:unhideWhenUsed="1"/>
+    <w:lsdException w:name="List Continue" w:semiHidden="1" w:unhideWhenUsed="1"/>
+    <w:lsdException w:name="List Continue 2" w:semiHidden="1" w:unhideWhenUsed="1"/>
+    <w:lsdException w:name="List Continue 3" w:semiHidden="1" w:unhideWhenUsed="1"/>
+    <w:lsdException w:name="List Continue 4" w:semiHidden="1" w:unhideWhenUsed="1"/>
+    <w:lsdException w:name="List Continue 5" w:semiHidden="1" w:unhideWhenUsed="1"/>
+    <w:lsdException w:name="Message Header" w:semiHidden="1" w:unhideWhenUsed="1"/>
+    <w:lsdException w:name="Subtitle" w:uiPriority="11" w:qFormat="1"/>
+    <w:lsdException w:name="Salutation" w:semiHidden="1" w:unhideWhenUsed="1"/>
+    <w:lsdException w:name="Date" w:semiHidden="1" w:unhideWhenUsed="1"/>
+    <w:lsdException w:name="Body Text First Indent" w:semiHidden="1" w:unhideWhenUsed="1"/>
+    <w:lsdException w:name="Body Text First Indent 2" w:semiHidden="1" w:unhideWhenUsed="1"/>
+    <w:lsdException w:name="Note Heading" w:semiHidden="1" w:unhideWhenUsed="1"/>
+    <w:lsdException w:name="Body Text 2" w:semiHidden="1" w:unhideWhenUsed="1"/>
+    <w:lsdException w:name="Body Text 3" w:semiHidden="1" w:unhideWhenUsed="1"/>
+    <w:lsdException w:name="Body Text Indent 2" w:semiHidden="1" w:unhideWhenUsed="1"/>
+    <w:lsdException w:name="Body Text Indent 3" w:semiHidden="1" w:unhideWhenUsed="1"/>
+    <w:lsdException w:name="Block Text" w:semiHidden="1" w:unhideWhenUsed="1"/>
+    <w:lsdException w:name="Hyperlink" w:semiHidden="1" w:unhideWhenUsed="1"/>
+    <w:lsdException w:name="FollowedHyperlink" w:semiHidden="1" w:unhideWhenUsed="1"/>
+    <w:lsdException w:name="Strong" w:uiPriority="22" w:qFormat="1"/>
+    <w:lsdException w:name="Emphasis" w:uiPriority="20" w:qFormat="1"/>
+    <w:lsdException w:name="Document Map" w:semiHidden="1" w:unhideWhenUsed="1"/>
+    <w:lsdException w:name="Plain Text" w:semiHidden="1" w:unhideWhenUsed="1"/>
+    <w:lsdException w:name="E-mail Signature" w:semiHidden="1" w:unhideWhenUsed="1"/>
+    <w:lsdException w:name="HTML Top of Form" w:semiHidden="1" w:unhideWhenUsed="1"/>
+    <w:lsdException w:name="HTML Bottom of Form" w:semiHidden="1" w:unhideWhenUsed="1"/>
+    <w:lsdException w:name="Normal (Web)" w:semiHidden="1" w:unhideWhenUsed="1"/>
+    <w:lsdException w:name="HTML Acronym" w:semiHidden="1" w:unhideWhenUsed="1"/>
+    <w:lsdException w:name="HTML Address" w:semiHidden="1" w:unhideWhenUsed="1"/>
+    <w:lsdException w:name="HTML Cite" w:semiHidden="1" w:unhideWhenUsed="1"/>
+    <w:lsdException w:name="HTML Code" w:semiHidden="1" w:unhideWhenUsed="1"/>
+    <w:lsdException w:name="HTML Definition" w:semiHidden="1" w:unhideWhenUsed="1"/>
+    <w:lsdException w:name="HTML Keyboard" w:semiHidden="1" w:unhideWhenUsed="1"/>
+    <w:lsdException w:name="HTML Preformatted" w:semiHidden="1" w:unhideWhenUsed="1"/>
+    <w:lsdException w:name="HTML Sample" w:semiHidden="1" w:unhideWhenUsed="1"/>
+    <w:lsdException w:name="HTML Typewriter" w:semiHidden="1" w:unhideWhenUsed="1"/>
+    <w:lsdException w:name="HTML Variable" w:semiHidden="1" w:unhideWhenUsed="1"/>
+    <w:lsdException w:name="Normal Table" w:semiHidden="1" w:unhideWhenUsed="1"/>
+    <w:lsdException w:name="annotation subject" w:semiHidden="1" w:unhideWhenUsed="1"/>
+    <w:lsdException w:name="No List" w:semiHidden="1" w:unhideWhenUsed="1"/>
+    <w:lsdException w:name="Outline List 1" w:semiHidden="1" w:unhideWhenUsed="1"/>
+    <w:lsdException w:name="Outline List 2" w:semiHidden="1" w:unhideWhenUsed="1"/>
+    <w:lsdException w:name="Outline List 3" w:semiHidden="1" w:unhideWhenUsed="1"/>
+    <w:lsdException w:name="Table Simple 1" w:semiHidden="1" w:unhideWhenUsed="1"/>
+    <w:lsdException w:name="Table Simple 2" w:semiHidden="1" w:unhideWhenUsed="1"/>
+    <w:lsdException w:name="Table Simple 3" w:semiHidden="1" w:unhideWhenUsed="1"/>
+    <w:lsdException w:name="Table Classic 1" w:semiHidden="1" w:unhideWhenUsed="1"/>
+    <w:lsdException w:name="Table Classic 2" w:semiHidden="1" w:unhideWhenUsed="1"/>
+    <w:lsdException w:name="Table Classic 3" w:semiHidden="1" w:unhideWhenUsed="1"/>
+    <w:lsdException w:name="Table Classic 4" w:semiHidden="1" w:unhideWhenUsed="1"/>
+    <w:lsdException w:name="Table Colorful 1" w:semiHidden="1" w:unhideWhenUsed="1"/>
+    <w:lsdException w:name="Table Colorful 2" w:semiHidden="1" w:unhideWhenUsed="1"/>
+    <w:lsdException w:name="Table Colorful 3" w:semiHidden="1" w:unhideWhenUsed="1"/>
+    <w:lsdException w:name="Table Columns 1" w:semiHidden="1" w:unhideWhenUsed="1"/>
+    <w:lsdException w:name="Table Columns 2" w:semiHidden="1" w:unhideWhenUsed="1"/>
+    <w:lsdException w:name="Table Columns 3" w:semiHidden="1" w:unhideWhenUsed="1"/>
+    <w:lsdException w:name="Table Columns 4" w:semiHidden="1" w:unhideWhenUsed="1"/>
+    <w:lsdException w:name="Table Columns 5" w:semiHidden="1" w:unhideWhenUsed="1"/>
+    <w:lsdException w:name="Table Grid 1" w:semiHidden="1" w:unhideWhenUsed="1"/>
+    <w:lsdException w:name="Table Grid 2" w:semiHidden="1" w:unhideWhenUsed="1"/>
+    <w:lsdException w:name="Table Grid 3" w:semiHidden="1" w:unhideWhenUsed="1"/>
+    <w:lsdException w:name="Table Grid 4" w:semiHidden="1" w:unhideWhenUsed="1"/>
+    <w:lsdException w:name="Table Grid 5" w:semiHidden="1" w:unhideWhenUsed="1"/>
+    <w:lsdException w:name="Table Grid 6" w:semiHidden="1" w:unhideWhenUsed="1"/>
+    <w:lsdException w:name="Table Grid 7" w:semiHidden="1" w:unhideWhenUsed="1"/>
+    <w:lsdException w:name="Table Grid 8" w:semiHidden="1" w:unhideWhenUsed="1"/>
+    <w:lsdException w:name="Table List 1" w:semiHidden="1" w:unhideWhenUsed="1"/>
+    <w:lsdException w:name="Table List 2" w:semiHidden="1" w:unhideWhenUsed="1"/>
+    <w:lsdException w:name="Table List 3" w:semiHidden="1" w:unhideWhenUsed="1"/>
+    <w:lsdException w:name="Table List 4" w:semiHidden="1" w:unhideWhenUsed="1"/>
+    <w:lsdException w:name="Table List 5" w:semiHidden="1" w:unhideWhenUsed="1"/>
+    <w:lsdException w:name="Table List 6" w:semiHidden="1" w:unhideWhenUsed="1"/>
+    <w:lsdException w:name="Table List 7" w:semiHidden="1" w:unhideWhenUsed="1"/>
+    <w:lsdException w:name="Table List 8" w:semiHidden="1" w:unhideWhenUsed="1"/>
+    <w:lsdException w:name="Table 3D effects 1" w:semiHidden="1" w:unhideWhenUsed="1"/>
+    <w:lsdException w:name="Table 3D effects 2" w:semiHidden="1" w:unhideWhenUsed="1"/>
+    <w:lsdException w:name="Table 3D effects 3" w:semiHidden="1" w:unhideWhenUsed="1"/>
+    <w:lsdException w:name="Table Contemporary" w:semiHidden="1" w:unhideWhenUsed="1"/>
+    <w:lsdException w:name="Table Elegant" w:semiHidden="1" w:unhideWhenUsed="1"/>
+    <w:lsdException w:name="Table Professional" w:semiHidden="1" w:unhideWhenUsed="1"/>
+    <w:lsdException w:name="Table Subtle 1" w:semiHidden="1" w:unhideWhenUsed="1"/>
+    <w:lsdException w:name="Table Subtle 2" w:semiHidden="1" w:unhideWhenUsed="1"/>
+    <w:lsdException w:name="Table Web 1" w:semiHidden="1" w:unhideWhenUsed="1"/>
+    <w:lsdException w:name="Table Web 2" w:semiHidden="1" w:unhideWhenUsed="1"/>
+    <w:lsdException w:name="Table Web 3" w:semiHidden="1" w:unhideWhenUsed="1"/>
+    <w:lsdException w:name="Balloon Text" w:semiHidden="1" w:unhideWhenUsed="1"/>
+    <w:lsdException w:name="Table Grid" w:semiHidden="1" w:uiPriority="39" w:unhideWhenUsed="1"/>
+    <w:lsdException w:name="Table Theme" w:semiHidden="1" w:unhideWhenUsed="1"/>
+    <w:lsdException w:name="Placeholder Text" w:semiHidden="1"/>
+    <w:lsdException w:name="No Spacing" w:uiPriority="1" w:qFormat="1"/>
+    <w:lsdException w:name="Light Shading" w:uiPriority="60"/>
+    <w:lsdException w:name="Light List" w:uiPriority="61"/>
+    <w:lsdException w:name="Light Grid" w:uiPriority="62"/>
+    <w:lsdException w:name="Medium Shading 1" w:uiPriority="63"/>
+    <w:lsdException w:name="Medium Shading 2" w:uiPriority="64"/>
+    <w:lsdException w:name="Medium List 1" w:uiPriority="65"/>
+    <w:lsdException w:name="Medium List 2" w:uiPriority="66"/>
+    <w:lsdException w:name="Medium Grid 1" w:uiPriority="67"/>
+    <w:lsdException w:name="Medium Grid 2" w:uiPriority="68"/>
+    <w:lsdException w:name="Medium Grid 3" w:uiPriority="69"/>
+    <w:lsdException w:name="Dark List" w:uiPriority="70"/>
+    <w:lsdException w:name="Colorful Shading" w:uiPriority="71"/>
+    <w:lsdException w:name="Colorful List" w:uiPriority="72"/>
+    <w:lsdException w:name="Colorful Grid" w:uiPriority="73"/>
+    <w:lsdException w:name="Light Shading Accent 1" w:uiPriority="60"/>
+    <w:lsdException w:name="Light List Accent 1" w:uiPriority="61"/>
+    <w:lsdException w:name="Light Grid Accent 1" w:uiPriority="62"/>
+    <w:lsdException w:name="Medium Shading 1 Accent 1" w:uiPriority="63"/>
+    <w:lsdException w:name="Medium Shading 2 Accent 1" w:uiPriority="64"/>
+    <w:lsdException w:name="Medium List 1 Accent 1" w:uiPriority="65"/>
+    <w:lsdException w:name="Revision" w:semiHidden="1"/>
+    <w:lsdException w:name="List Paragraph" w:uiPriority="34" w:qFormat="1"/>
+    <w:lsdException w:name="Quote" w:uiPriority="29" w:qFormat="1"/>
+    <w:lsdException w:name="Intense Quote" w:uiPriority="30" w:qFormat="1"/>
+    <w:lsdException w:name="Medium List 2 Accent 1" w:uiPriority="66"/>
+    <w:lsdException w:name="Medium Grid 1 Accent 1" w:uiPriority="67"/>
+    <w:lsdException w:name="Medium Grid 2 Accent 1" w:uiPriority="68"/>
+    <w:lsdException w:name="Medium Grid 3 Accent 1" w:uiPriority="69"/>
+    <w:lsdException w:name="Dark List Accent 1" w:uiPriority="70"/>
+    <w:lsdException w:name="Colorful Shading Accent 1" w:uiPriority="71"/>
+    <w:lsdException w:name="Colorful List Accent 1" w:uiPriority="72"/>
+    <w:lsdException w:name="Colorful Grid Accent 1" w:uiPriority="73"/>
+    <w:lsdException w:name="Light Shading Accent 2" w:uiPriority="60"/>
+    <w:lsdException w:name="Light List Accent 2" w:uiPriority="61"/>
+    <w:lsdException w:name="Light Grid Accent 2" w:uiPriority="62"/>
+    <w:lsdException w:name="Medium Shading 1 Accent 2" w:uiPriority="63"/>
+    <w:lsdException w:name="Medium Shading 2 Accent 2" w:uiPriority="64"/>
+    <w:lsdException w:name="Medium List 1 Accent 2" w:uiPriority="65"/>
+    <w:lsdException w:name="Medium List 2 Accent 2" w:uiPriority="66"/>
+    <w:lsdException w:name="Medium Grid 1 Accent 2" w:uiPriority="67"/>
+    <w:lsdException w:name="Medium Grid 2 Accent 2" w:uiPriority="68"/>
+    <w:lsdException w:name="Medium Grid 3 Accent 2" w:uiPriority="69"/>
+    <w:lsdException w:name="Dark List Accent 2" w:uiPriority="70"/>
+    <w:lsdException w:name="Colorful Shading Accent 2" w:uiPriority="71"/>
+    <w:lsdException w:name="Colorful List Accent 2" w:uiPriority="72"/>
+    <w:lsdException w:name="Colorful Grid Accent 2" w:uiPriority="73"/>
+    <w:lsdException w:name="Light Shading Accent 3" w:uiPriority="60"/>
+    <w:lsdException w:name="Light List Accent 3" w:uiPriority="61"/>
+    <w:lsdException w:name="Light Grid Accent 3" w:uiPriority="62"/>
+    <w:lsdException w:name="Medium Shading 1 Accent 3" w:uiPriority="63"/>
+    <w:lsdException w:name="Medium Shading 2 Accent 3" w:uiPriority="64"/>
+    <w:lsdException w:name="Medium List 1 Accent 3" w:uiPriority="65"/>
+    <w:lsdException w:name="Medium List 2 Accent 3" w:uiPriority="66"/>
+    <w:lsdException w:name="Medium Grid 1 Accent 3" w:uiPriority="67"/>
+    <w:lsdException w:name="Medium Grid 2 Accent 3" w:uiPriority="68"/>
+    <w:lsdException w:name="Medium Grid 3 Accent 3" w:uiPriority="69"/>
+    <w:lsdException w:name="Dark List Accent 3" w:uiPriority="70"/>
+    <w:lsdException w:name="Colorful Shading Accent 3" w:uiPriority="71"/>
+    <w:lsdException w:name="Colorful List Accent 3" w:uiPriority="72"/>
+    <w:lsdException w:name="Colorful Grid Accent 3" w:uiPriority="73"/>
+    <w:lsdException w:name="Light Shading Accent 4" w:uiPriority="60"/>
+    <w:lsdException w:name="Light List Accent 4" w:uiPriority="61"/>
+    <w:lsdException w:name="Light Grid Accent 4" w:uiPriority="62"/>
+    <w:lsdException w:name="Medium Shading 1 Accent 4" w:uiPriority="63"/>
+    <w:lsdException w:name="Medium Shading 2 Accent 4" w:uiPriority="64"/>
+    <w:lsdException w:name="Medium List 1 Accent 4" w:uiPriority="65"/>
+    <w:lsdException w:name="Medium List 2 Accent 4" w:uiPriority="66"/>
+    <w:lsdException w:name="Medium Grid 1 Accent 4" w:uiPriority="67"/>
+    <w:lsdException w:name="Medium Grid 2 Accent 4" w:uiPriority="68"/>
+    <w:lsdException w:name="Medium Grid 3 Accent 4" w:uiPriority="69"/>
+    <w:lsdException w:name="Dark List Accent 4" w:uiPriority="70"/>
+    <w:lsdException w:name="Colorful Shading Accent 4" w:uiPriority="71"/>
+    <w:lsdException w:name="Colorful List Accent 4" w:uiPriority="72"/>
+    <w:lsdException w:name="Colorful Grid Accent 4" w:uiPriority="73"/>
+    <w:lsdException w:name="Light Shading Accent 5" w:uiPriority="60"/>
+    <w:lsdException w:name="Light List Accent 5" w:uiPriority="61"/>
+    <w:lsdException w:name="Light Grid Accent 5" w:uiPriority="62"/>
+    <w:lsdException w:name="Medium Shading 1 Accent 5" w:uiPriority="63"/>
+    <w:lsdException w:name="Medium Shading 2 Accent 5" w:uiPriority="64"/>
+    <w:lsdException w:name="Medium List 1 Accent 5" w:uiPriority="65"/>
+    <w:lsdException w:name="Medium List 2 Accent 5" w:uiPriority="66"/>
+    <w:lsdException w:name="Medium Grid 1 Accent 5" w:uiPriority="67"/>
+    <w:lsdException w:name="Medium Grid 2 Accent 5" w:uiPriority="68"/>
+    <w:lsdException w:name="Medium Grid 3 Accent 5" w:uiPriority="69"/>
+    <w:lsdException w:name="Dark List Accent 5" w:uiPriority="70"/>
+    <w:lsdException w:name="Colorful Shading Accent 5" w:uiPriority="71"/>
+    <w:lsdException w:name="Colorful List Accent 5" w:uiPriority="72"/>
+    <w:lsdException w:name="Colorful Grid Accent 5" w:uiPriority="73"/>
+    <w:lsdException w:name="Light Shading Accent 6" w:uiPriority="60"/>
+    <w:lsdException w:name="Light List Accent 6" w:uiPriority="61"/>
+    <w:lsdException w:name="Light Grid Accent 6" w:uiPriority="62"/>
+    <w:lsdException w:name="Medium Shading 1 Accent 6" w:uiPriority="63"/>
+    <w:lsdException w:name="Medium Shading 2 Accent 6" w:uiPriority="64"/>
+    <w:lsdException w:name="Medium List 1 Accent 6" w:uiPriority="65"/>
+    <w:lsdException w:name="Medium List 2 Accent 6" w:uiPriority="66"/>
+    <w:lsdException w:name="Medium Grid 1 Accent 6" w:uiPriority="67"/>
+    <w:lsdException w:name="Medium Grid 2 Accent 6" w:uiPriority="68"/>
+    <w:lsdException w:name="Medium Grid 3 Accent 6" w:uiPriority="69"/>
+    <w:lsdException w:name="Dark List Accent 6" w:uiPriority="70"/>
+    <w:lsdException w:name="Colorful Shading Accent 6" w:uiPriority="71"/>
+    <w:lsdException w:name="Colorful List Accent 6" w:uiPriority="72"/>
+    <w:lsdException w:name="Colorful Grid Accent 6" w:uiPriority="73"/>
+    <w:lsdException w:name="Subtle Emphasis" w:uiPriority="19" w:qFormat="1"/>
+    <w:lsdException w:name="Intense Emphasis" w:uiPriority="21" w:qFormat="1"/>
+    <w:lsdException w:name="Subtle Reference" w:uiPriority="31" w:qFormat="1"/>
+    <w:lsdException w:name="Intense Reference" w:uiPriority="32" w:qFormat="1"/>
+    <w:lsdException w:name="Book Title" w:uiPriority="33" w:qFormat="1"/>
+    <w:lsdException w:name="Bibliography" w:semiHidden="1" w:uiPriority="37" w:unhideWhenUsed="1"/>
+    <w:lsdException w:name="TOC Heading" w:semiHidden="1" w:uiPriority="39" w:unhideWhenUsed="1" w:qFormat="1"/>
+    <w:lsdException w:name="Plain Table 1" w:uiPriority="41"/>
+    <w:lsdException w:name="Plain Table 2" w:uiPriority="42"/>
+    <w:lsdException w:name="Plain Table 3" w:uiPriority="43"/>
+    <w:lsdException w:name="Plain Table 4" w:uiPriority="44"/>
+    <w:lsdException w:name="Plain Table 5" w:uiPriority="45"/>
+    <w:lsdException w:name="Grid Table Light" w:uiPriority="40"/>
+    <w:lsdException w:name="Grid Table 1 Light" w:uiPriority="46"/>
+    <w:lsdException w:name="Grid Table 2" w:uiPriority="47"/>
+    <w:lsdException w:name="Grid Table 3" w:uiPriority="48"/>
+    <w:lsdException w:name="Grid Table 4" w:uiPriority="49"/>
+    <w:lsdException w:name="Grid Table 5 Dark" w:uiPriority="50"/>
+    <w:lsdException w:name="Grid Table 6 Colorful" w:uiPriority="51"/>
+    <w:lsdException w:name="Grid Table 7 Colorful" w:uiPriority="52"/>
+    <w:lsdException w:name="Grid Table 1 Light Accent 1" w:uiPriority="46"/>
+    <w:lsdException w:name="Grid Table 2 Accent 1" w:uiPriority="47"/>
+    <w:lsdException w:name="Grid Table 3 Accent 1" w:uiPriority="48"/>
+    <w:lsdException w:name="Grid Table 4 Accent 1" w:uiPriority="49"/>
+    <w:lsdException w:name="Grid Table 5 Dark Accent 1" w:uiPriority="50"/>
+    <w:lsdException w:name="Grid Table 6 Colorful Accent 1" w:uiPriority="51"/>
+    <w:lsdException w:name="Grid Table 7 Colorful Accent 1" w:uiPriority="52"/>
+    <w:lsdException w:name="Grid Table 1 Light Accent 2" w:uiPriority="46"/>
+    <w:lsdException w:name="Grid Table 2 Accent 2" w:uiPriority="47"/>
+    <w:lsdException w:name="Grid Table 3 Accent 2" w:uiPriority="48"/>
+    <w:lsdException w:name="Grid Table 4 Accent 2" w:uiPriority="49"/>
+    <w:lsdException w:name="Grid Table 5 Dark Accent 2" w:uiPriority="50"/>
+    <w:lsdException w:name="Grid Table 6 Colorful Accent 2" w:uiPriority="51"/>
+    <w:lsdException w:name="Grid Table 7 Colorful Accent 2" w:uiPriority="52"/>
+    <w:lsdException w:name="Grid Table 1 Light Accent 3" w:uiPriority="46"/>
+    <w:lsdException w:name="Grid Table 2 Accent 3" w:uiPriority="47"/>
+    <w:lsdException w:name="Grid Table 3 Accent 3" w:uiPriority="48"/>
+    <w:lsdException w:name="Grid Table 4 Accent 3" w:uiPriority="49"/>
+    <w:lsdException w:name="Grid Table 5 Dark Accent 3" w:uiPriority="50"/>
+    <w:lsdException w:name="Grid Table 6 Colorful Accent 3" w:uiPriority="51"/>
+    <w:lsdException w:name="Grid Table 7 Colorful Accent 3" w:uiPriority="52"/>
+    <w:lsdException w:name="Grid Table 1 Light Accent 4" w:uiPriority="46"/>
+    <w:lsdException w:name="Grid Table 2 Accent 4" w:uiPriority="47"/>
+    <w:lsdException w:name="Grid Table 3 Accent 4" w:uiPriority="48"/>
+    <w:lsdException w:name="Grid Table 4 Accent 4" w:uiPriority="49"/>
+    <w:lsdException w:name="Grid Table 5 Dark Accent 4" w:uiPriority="50"/>
+    <w:lsdException w:name="Grid Table 6 Colorful Accent 4" w:uiPriority="51"/>
+    <w:lsdException w:name="Grid Table 7 Colorful Accent 4" w:uiPriority="52"/>
+    <w:lsdException w:name="Grid Table 1 Light Accent 5" w:uiPriority="46"/>
+    <w:lsdException w:name="Grid Table 2 Accent 5" w:uiPriority="47"/>
+    <w:lsdException w:name="Grid Table 3 Accent 5" w:uiPriority="48"/>
+    <w:lsdException w:name="Grid Table 4 Accent 5" w:uiPriority="49"/>
+    <w:lsdException w:name="Grid Table 5 Dark Accent 5" w:uiPriority="50"/>
+    <w:lsdException w:name="Grid Table 6 Colorful Accent 5" w:uiPriority="51"/>
+    <w:lsdException w:name="Grid Table 7 Colorful Accent 5" w:uiPriority="52"/>
+    <w:lsdException w:name="Grid Table 1 Light Accent 6" w:uiPriority="46"/>
+    <w:lsdException w:name="Grid Table 2 Accent 6" w:uiPriority="47"/>
+    <w:lsdException w:name="Grid Table 3 Accent 6" w:uiPriority="48"/>
+    <w:lsdException w:name="Grid Table 4 Accent 6" w:uiPriority="49"/>
+    <w:lsdException w:name="Grid Table 5 Dark Accent 6" w:uiPriority="50"/>
+    <w:lsdException w:name="Grid Table 6 Colorful Accent 6" w:uiPriority="51"/>
+    <w:lsdException w:name="Grid Table 7 Colorful Accent 6" w:uiPriority="52"/>
+    <w:lsdException w:name="List Table 1 Light" w:uiPriority="46"/>
+    <w:lsdException w:name="List Table 2" w:uiPriority="47"/>
+    <w:lsdException w:name="List Table 3" w:uiPriority="48"/>
+    <w:lsdException w:name="List Table 4" w:uiPriority="49"/>
+    <w:lsdException w:name="List Table 5 Dark" w:uiPriority="50"/>
+    <w:lsdException w:name="List Table 6 Colorful" w:uiPriority="51"/>
+    <w:lsdException w:name="List Table 7 Colorful" w:uiPriority="52"/>
+    <w:lsdException w:name="List Table 1 Light Accent 1" w:uiPriority="46"/>
+    <w:lsdException w:name="List Table 2 Accent 1" w:uiPriority="47"/>
+    <w:lsdException w:name="List Table 3 Accent 1" w:uiPriority="48"/>
+    <w:lsdException w:name="List Table 4 Accent 1" w:uiPriority="49"/>
+    <w:lsdException w:name="List Table 5 Dark Accent 1" w:uiPriority="50"/>
+    <w:lsdException w:name="List Table 6 Colorful Accent 1" w:uiPriority="51"/>
+    <w:lsdException w:name="List Table 7 Colorful Accent 1" w:uiPriority="52"/>
+    <w:lsdException w:name="List Table 1 Light Accent 2" w:uiPriority="46"/>
+    <w:lsdException w:name="List Table 2 Accent 2" w:uiPriority="47"/>
+    <w:lsdException w:name="List Table 3 Accent 2" w:uiPriority="48"/>
+    <w:lsdException w:name="List Table 4 Accent 2" w:uiPriority="49"/>
+    <w:lsdException w:name="List Table 5 Dark Accent 2" w:uiPriority="50"/>
+    <w:lsdException w:name="List Table 6 Colorful Accent 2" w:uiPriority="51"/>
+    <w:lsdException w:name="List Table 7 Colorful Accent 2" w:uiPriority="52"/>
+    <w:lsdException w:name="List Table 1 Light Accent 3" w:uiPriority="46"/>
+    <w:lsdException w:name="List Table 2 Accent 3" w:uiPriority="47"/>
+    <w:lsdException w:name="List Table 3 Accent 3" w:uiPriority="48"/>
+    <w:lsdException w:name="List Table 4 Accent 3" w:uiPriority="49"/>
+    <w:lsdException w:name="List Table 5 Dark Accent 3" w:uiPriority="50"/>
+    <w:lsdException w:name="List Table 6 Colorful Accent 3" w:uiPriority="51"/>
+    <w:lsdException w:name="List Table 7 Colorful Accent 3" w:uiPriority="52"/>
+    <w:lsdException w:name="List Table 1 Light Accent 4" w:uiPriority="46"/>
+    <w:lsdException w:name="List Table 2 Accent 4" w:uiPriority="47"/>
+    <w:lsdException w:name="List Table 3 Accent 4" w:uiPriority="48"/>
+    <w:lsdException w:name="List Table 4 Accent 4" w:uiPriority="49"/>
+    <w:lsdException w:name="List Table 5 Dark Accent 4" w:uiPriority="50"/>
+    <w:lsdException w:name="List Table 6 Colorful Accent 4" w:uiPriority="51"/>
+    <w:lsdException w:name="List Table 7 Colorful Accent 4" w:uiPriority="52"/>
+    <w:lsdException w:name="List Table 1 Light Accent 5" w:uiPriority="46"/>
+    <w:lsdException w:name="List Table 2 Accent 5" w:uiPriority="47"/>
+    <w:lsdException w:name="List Table 3 Accent 5" w:uiPriority="48"/>
+    <w:lsdException w:name="List Table 4 Accent 5" w:uiPriority="49"/>
+    <w:lsdException w:name="List Table 5 Dark Accent 5" w:uiPriority="50"/>
+    <w:lsdException w:name="List Table 6 Colorful Accent 5" w:uiPriority="51"/>
+    <w:lsdException w:name="List Table 7 Colorful Accent 5" w:uiPriority="52"/>
+    <w:lsdException w:name="List Table 1 Light Accent 6" w:uiPriority="46"/>
+    <w:lsdException w:name="List Table 2 Accent 6" w:uiPriority="47"/>
+    <w:lsdException w:name="List Table 3 Accent 6" w:uiPriority="48"/>
+    <w:lsdException w:name="List Table 4 Accent 6" w:uiPriority="49"/>
+    <w:lsdException w:name="List Table 5 Dark Accent 6" w:uiPriority="50"/>
+    <w:lsdException w:name="List Table 6 Colorful Accent 6" w:uiPriority="51"/>
+    <w:lsdException w:name="List Table 7 Colorful Accent 6" w:uiPriority="52"/>
+    <w:lsdException w:name="Mention" w:semiHidden="1" w:unhideWhenUsed="1"/>
+    <w:lsdException w:name="Smart Hyperlink" w:semiHidden="1" w:unhideWhenUsed="1"/>
+    <w:lsdException w:name="Hashtag" w:semiHidden="1" w:unhideWhenUsed="1"/>
+    <w:lsdException w:name="Unresolved Mention" w:semiHidden="1" w:unhideWhenUsed="1"/>
+    <w:lsdException w:name="Smart Link" w:semiHidden="1" w:unhideWhenUsed="1"/>
   </w:latentStyles>
   <w:style w:type="paragraph" w:default="1" w:styleId="Normal">
     <w:name w:val="Normal"/>
@@ -3281,7 +5519,6 @@
     <w:uiPriority w:val="99"/>
     <w:semiHidden/>
     <w:unhideWhenUsed/>
-    <w:qFormat/>
     <w:tblPr>
       <w:tblInd w:w="0" w:type="dxa"/>
       <w:tblCellMar>
@@ -3391,6 +5628,29 @@
       <w:rFonts w:ascii="Tahoma" w:hAnsi="Tahoma" w:cs="Tahoma"/>
       <w:sz w:val="16"/>
       <w:szCs w:val="16"/>
+    </w:rPr>
+  </w:style>
+  <w:style w:type="character" w:styleId="Lienhypertexte">
+    <w:name w:val="Hyperlink"/>
+    <w:basedOn w:val="Policepardfaut"/>
+    <w:uiPriority w:val="99"/>
+    <w:unhideWhenUsed/>
+    <w:rsid w:val="00377EA8"/>
+    <w:rPr>
+      <w:color w:val="0563C1" w:themeColor="hyperlink"/>
+      <w:u w:val="single"/>
+    </w:rPr>
+  </w:style>
+  <w:style w:type="character" w:styleId="Mentionnonrsolue">
+    <w:name w:val="Unresolved Mention"/>
+    <w:basedOn w:val="Policepardfaut"/>
+    <w:uiPriority w:val="99"/>
+    <w:semiHidden/>
+    <w:unhideWhenUsed/>
+    <w:rsid w:val="00377EA8"/>
+    <w:rPr>
+      <w:color w:val="605E5C"/>
+      <w:shd w:val="clear" w:color="auto" w:fill="E1DFDD"/>
     </w:rPr>
   </w:style>
 </w:styles>
@@ -3685,7 +5945,7 @@
   <a:extraClrSchemeLst/>
   <a:extLst>
     <a:ext uri="{05A4C25C-085E-4340-85A3-A5531E510DB2}">
-      <thm15:themeFamily xmlns="" xmlns:thm15="http://schemas.microsoft.com/office/thememl/2012/main" name="Office Theme" id="{62F939B6-93AF-4DB8-9C6B-D6C7DFDC589F}" vid="{4A3C46E8-61CC-4603-A589-7422A47A8E4A}"/>
+      <thm15:themeFamily xmlns:thm15="http://schemas.microsoft.com/office/thememl/2012/main" name="Office Theme" id="{62F939B6-93AF-4DB8-9C6B-D6C7DFDC589F}" vid="{4A3C46E8-61CC-4603-A589-7422A47A8E4A}"/>
     </a:ext>
   </a:extLst>
 </a:theme>

</xml_diff>